<commit_message>
201603047 - Documentacion Final
</commit_message>
<xml_diff>
--- a/Documentacion/[AYD1]Manual_Tecnico_G4.docx
+++ b/Documentacion/[AYD1]Manual_Tecnico_G4.docx
@@ -1780,587 +1780,74 @@
     <w:p>
       <w:pPr>
         <w:pStyle w:val="Sinespaciado"/>
-        <w:rPr>
-          <w:rFonts w:ascii="Arial" w:hAnsi="Arial" w:cs="Arial"/>
-          <w:b/>
-          <w:bCs/>
-          <w:sz w:val="24"/>
-          <w:szCs w:val="24"/>
-        </w:rPr>
-      </w:pPr>
-      <w:r>
-        <w:rPr>
-          <w:rFonts w:ascii="Arial" w:hAnsi="Arial" w:cs="Arial"/>
-          <w:b/>
-          <w:bCs/>
+        <w:jc w:val="center"/>
+        <w:rPr>
+          <w:rFonts w:ascii="Arial" w:hAnsi="Arial" w:cs="Arial"/>
+          <w:b/>
+          <w:bCs/>
+          <w:sz w:val="24"/>
+          <w:szCs w:val="24"/>
+        </w:rPr>
+      </w:pPr>
+      <w:r>
+        <w:rPr>
+          <w:rFonts w:ascii="Arial" w:hAnsi="Arial" w:cs="Arial"/>
+          <w:b/>
+          <w:bCs/>
+          <w:noProof/>
           <w:sz w:val="24"/>
           <w:szCs w:val="24"/>
         </w:rPr>
         <w:lastRenderedPageBreak/>
-        <w:t xml:space="preserve"> </w:t>
-      </w:r>
-    </w:p>
-    <w:p>
-      <w:pPr>
-        <w:pStyle w:val="Sinespaciado"/>
-        <w:rPr>
-          <w:rFonts w:ascii="Arial" w:hAnsi="Arial" w:cs="Arial"/>
-          <w:b/>
-          <w:bCs/>
-          <w:sz w:val="24"/>
-          <w:szCs w:val="24"/>
-        </w:rPr>
-      </w:pPr>
-    </w:p>
-    <w:p>
-      <w:pPr>
-        <w:pStyle w:val="Sinespaciado"/>
-        <w:rPr>
-          <w:rFonts w:ascii="Arial" w:hAnsi="Arial" w:cs="Arial"/>
-          <w:b/>
-          <w:bCs/>
-          <w:sz w:val="24"/>
-          <w:szCs w:val="24"/>
-        </w:rPr>
-      </w:pPr>
-    </w:p>
-    <w:p>
-      <w:pPr>
-        <w:pStyle w:val="Sinespaciado"/>
-        <w:rPr>
-          <w:rFonts w:ascii="Arial" w:hAnsi="Arial" w:cs="Arial"/>
-          <w:b/>
-          <w:bCs/>
-          <w:sz w:val="24"/>
-          <w:szCs w:val="24"/>
-        </w:rPr>
-      </w:pPr>
-    </w:p>
-    <w:p>
-      <w:pPr>
-        <w:pStyle w:val="Sinespaciado"/>
-        <w:rPr>
-          <w:rFonts w:ascii="Arial" w:hAnsi="Arial" w:cs="Arial"/>
-          <w:b/>
-          <w:bCs/>
-          <w:sz w:val="24"/>
-          <w:szCs w:val="24"/>
-        </w:rPr>
-      </w:pPr>
-    </w:p>
-    <w:p>
-      <w:pPr>
-        <w:pStyle w:val="Sinespaciado"/>
-        <w:rPr>
-          <w:rFonts w:ascii="Arial" w:hAnsi="Arial" w:cs="Arial"/>
-          <w:b/>
-          <w:bCs/>
-          <w:sz w:val="24"/>
-          <w:szCs w:val="24"/>
-        </w:rPr>
-      </w:pPr>
-    </w:p>
-    <w:p>
-      <w:pPr>
-        <w:pStyle w:val="Sinespaciado"/>
-        <w:rPr>
-          <w:rFonts w:ascii="Arial" w:hAnsi="Arial" w:cs="Arial"/>
-          <w:b/>
-          <w:bCs/>
-          <w:sz w:val="24"/>
-          <w:szCs w:val="24"/>
-        </w:rPr>
-      </w:pPr>
-    </w:p>
-    <w:p>
-      <w:pPr>
-        <w:pStyle w:val="Sinespaciado"/>
-        <w:rPr>
-          <w:rFonts w:ascii="Arial" w:hAnsi="Arial" w:cs="Arial"/>
-          <w:b/>
-          <w:bCs/>
-          <w:sz w:val="24"/>
-          <w:szCs w:val="24"/>
-        </w:rPr>
-      </w:pPr>
-    </w:p>
-    <w:p>
-      <w:pPr>
-        <w:pStyle w:val="Sinespaciado"/>
-        <w:rPr>
-          <w:rFonts w:ascii="Arial" w:hAnsi="Arial" w:cs="Arial"/>
-          <w:b/>
-          <w:bCs/>
-          <w:sz w:val="24"/>
-          <w:szCs w:val="24"/>
-        </w:rPr>
-      </w:pPr>
-    </w:p>
-    <w:p>
-      <w:pPr>
-        <w:pStyle w:val="Sinespaciado"/>
-        <w:rPr>
-          <w:rFonts w:ascii="Arial" w:hAnsi="Arial" w:cs="Arial"/>
-          <w:b/>
-          <w:bCs/>
-          <w:sz w:val="24"/>
-          <w:szCs w:val="24"/>
-        </w:rPr>
-      </w:pPr>
-    </w:p>
-    <w:p>
-      <w:pPr>
-        <w:pStyle w:val="Sinespaciado"/>
-        <w:rPr>
-          <w:rFonts w:ascii="Arial" w:hAnsi="Arial" w:cs="Arial"/>
-          <w:b/>
-          <w:bCs/>
-          <w:sz w:val="24"/>
-          <w:szCs w:val="24"/>
-        </w:rPr>
-      </w:pPr>
-    </w:p>
-    <w:p>
-      <w:pPr>
-        <w:pStyle w:val="Sinespaciado"/>
-        <w:rPr>
-          <w:rFonts w:ascii="Arial" w:hAnsi="Arial" w:cs="Arial"/>
-          <w:b/>
-          <w:bCs/>
-          <w:sz w:val="24"/>
-          <w:szCs w:val="24"/>
-        </w:rPr>
-      </w:pPr>
-    </w:p>
-    <w:p>
-      <w:pPr>
-        <w:pStyle w:val="Sinespaciado"/>
-        <w:rPr>
-          <w:rFonts w:ascii="Arial" w:hAnsi="Arial" w:cs="Arial"/>
-          <w:b/>
-          <w:bCs/>
-          <w:sz w:val="24"/>
-          <w:szCs w:val="24"/>
-        </w:rPr>
-      </w:pPr>
-      <w:r>
-        <w:rPr>
-          <w:rFonts w:ascii="Arial" w:hAnsi="Arial" w:cs="Arial"/>
-          <w:b/>
-          <w:bCs/>
-          <w:sz w:val="24"/>
-          <w:szCs w:val="24"/>
-        </w:rPr>
-        <w:t>CASOS DE PRUEBA</w:t>
-      </w:r>
-    </w:p>
-    <w:p>
-      <w:pPr>
-        <w:pStyle w:val="Sinespaciado"/>
-        <w:rPr>
-          <w:rFonts w:ascii="Arial" w:hAnsi="Arial" w:cs="Arial"/>
-          <w:b/>
-          <w:bCs/>
-          <w:sz w:val="24"/>
-          <w:szCs w:val="24"/>
-        </w:rPr>
-      </w:pPr>
-    </w:p>
-    <w:p>
-      <w:pPr>
-        <w:pStyle w:val="Sinespaciado"/>
-        <w:rPr>
-          <w:rFonts w:ascii="Arial" w:hAnsi="Arial" w:cs="Arial"/>
-          <w:b/>
-          <w:bCs/>
-          <w:sz w:val="24"/>
-          <w:szCs w:val="24"/>
-        </w:rPr>
-      </w:pPr>
-    </w:p>
-    <w:p>
-      <w:pPr>
-        <w:pStyle w:val="Sinespaciado"/>
-        <w:rPr>
-          <w:rFonts w:ascii="Arial" w:hAnsi="Arial" w:cs="Arial"/>
-          <w:b/>
-          <w:bCs/>
-          <w:sz w:val="24"/>
-          <w:szCs w:val="24"/>
-        </w:rPr>
-      </w:pPr>
-    </w:p>
-    <w:p>
-      <w:pPr>
-        <w:pStyle w:val="Sinespaciado"/>
-        <w:rPr>
-          <w:rFonts w:ascii="Arial" w:hAnsi="Arial" w:cs="Arial"/>
-          <w:b/>
-          <w:bCs/>
-          <w:sz w:val="24"/>
-          <w:szCs w:val="24"/>
-        </w:rPr>
-      </w:pPr>
-    </w:p>
-    <w:p>
-      <w:pPr>
-        <w:pStyle w:val="Sinespaciado"/>
-        <w:rPr>
-          <w:rFonts w:ascii="Arial" w:hAnsi="Arial" w:cs="Arial"/>
-          <w:b/>
-          <w:bCs/>
-          <w:sz w:val="24"/>
-          <w:szCs w:val="24"/>
-        </w:rPr>
-      </w:pPr>
-    </w:p>
-    <w:p>
-      <w:pPr>
-        <w:pStyle w:val="Sinespaciado"/>
-        <w:rPr>
-          <w:rFonts w:ascii="Arial" w:hAnsi="Arial" w:cs="Arial"/>
-          <w:b/>
-          <w:bCs/>
-          <w:sz w:val="24"/>
-          <w:szCs w:val="24"/>
-        </w:rPr>
-      </w:pPr>
-    </w:p>
-    <w:p>
-      <w:pPr>
-        <w:pStyle w:val="Sinespaciado"/>
-        <w:rPr>
-          <w:rFonts w:ascii="Arial" w:hAnsi="Arial" w:cs="Arial"/>
-          <w:b/>
-          <w:bCs/>
-          <w:sz w:val="24"/>
-          <w:szCs w:val="24"/>
-        </w:rPr>
-      </w:pPr>
-    </w:p>
-    <w:p>
-      <w:pPr>
-        <w:pStyle w:val="Sinespaciado"/>
-        <w:rPr>
-          <w:rFonts w:ascii="Arial" w:hAnsi="Arial" w:cs="Arial"/>
-          <w:b/>
-          <w:bCs/>
-          <w:sz w:val="24"/>
-          <w:szCs w:val="24"/>
-        </w:rPr>
-      </w:pPr>
-    </w:p>
-    <w:p>
-      <w:pPr>
-        <w:pStyle w:val="Sinespaciado"/>
-        <w:rPr>
-          <w:rFonts w:ascii="Arial" w:hAnsi="Arial" w:cs="Arial"/>
-          <w:b/>
-          <w:bCs/>
-          <w:sz w:val="24"/>
-          <w:szCs w:val="24"/>
-        </w:rPr>
-      </w:pPr>
-    </w:p>
-    <w:p>
-      <w:pPr>
-        <w:pStyle w:val="Sinespaciado"/>
-        <w:rPr>
-          <w:rFonts w:ascii="Arial" w:hAnsi="Arial" w:cs="Arial"/>
-          <w:b/>
-          <w:bCs/>
-          <w:sz w:val="24"/>
-          <w:szCs w:val="24"/>
-        </w:rPr>
-      </w:pPr>
-    </w:p>
-    <w:p>
-      <w:pPr>
-        <w:pStyle w:val="Sinespaciado"/>
-        <w:rPr>
-          <w:rFonts w:ascii="Arial" w:hAnsi="Arial" w:cs="Arial"/>
-          <w:b/>
-          <w:bCs/>
-          <w:sz w:val="24"/>
-          <w:szCs w:val="24"/>
-        </w:rPr>
-      </w:pPr>
-    </w:p>
-    <w:p>
-      <w:pPr>
-        <w:pStyle w:val="Sinespaciado"/>
-        <w:rPr>
-          <w:rFonts w:ascii="Arial" w:hAnsi="Arial" w:cs="Arial"/>
-          <w:b/>
-          <w:bCs/>
-          <w:sz w:val="24"/>
-          <w:szCs w:val="24"/>
-        </w:rPr>
-      </w:pPr>
-    </w:p>
-    <w:p>
-      <w:pPr>
-        <w:pStyle w:val="Sinespaciado"/>
-        <w:rPr>
-          <w:rFonts w:ascii="Arial" w:hAnsi="Arial" w:cs="Arial"/>
-          <w:b/>
-          <w:bCs/>
-          <w:sz w:val="24"/>
-          <w:szCs w:val="24"/>
-        </w:rPr>
-      </w:pPr>
-    </w:p>
-    <w:p>
-      <w:pPr>
-        <w:pStyle w:val="Sinespaciado"/>
-        <w:rPr>
-          <w:rFonts w:ascii="Arial" w:hAnsi="Arial" w:cs="Arial"/>
-          <w:b/>
-          <w:bCs/>
-          <w:sz w:val="24"/>
-          <w:szCs w:val="24"/>
-        </w:rPr>
-      </w:pPr>
-    </w:p>
-    <w:p>
-      <w:pPr>
-        <w:pStyle w:val="Sinespaciado"/>
-        <w:rPr>
-          <w:rFonts w:ascii="Arial" w:hAnsi="Arial" w:cs="Arial"/>
-          <w:b/>
-          <w:bCs/>
-          <w:sz w:val="24"/>
-          <w:szCs w:val="24"/>
-        </w:rPr>
-      </w:pPr>
-    </w:p>
-    <w:p>
-      <w:pPr>
-        <w:pStyle w:val="Sinespaciado"/>
-        <w:rPr>
-          <w:rFonts w:ascii="Arial" w:hAnsi="Arial" w:cs="Arial"/>
-          <w:b/>
-          <w:bCs/>
-          <w:sz w:val="24"/>
-          <w:szCs w:val="24"/>
-        </w:rPr>
-      </w:pPr>
-    </w:p>
-    <w:p>
-      <w:pPr>
-        <w:pStyle w:val="Sinespaciado"/>
-        <w:rPr>
-          <w:rFonts w:ascii="Arial" w:hAnsi="Arial" w:cs="Arial"/>
-          <w:b/>
-          <w:bCs/>
-          <w:sz w:val="24"/>
-          <w:szCs w:val="24"/>
-        </w:rPr>
-      </w:pPr>
-    </w:p>
-    <w:p>
-      <w:pPr>
-        <w:pStyle w:val="Sinespaciado"/>
-        <w:rPr>
-          <w:rFonts w:ascii="Arial" w:hAnsi="Arial" w:cs="Arial"/>
-          <w:b/>
-          <w:bCs/>
-          <w:sz w:val="24"/>
-          <w:szCs w:val="24"/>
-        </w:rPr>
-      </w:pPr>
-    </w:p>
-    <w:p>
-      <w:pPr>
-        <w:pStyle w:val="Sinespaciado"/>
-        <w:rPr>
-          <w:rFonts w:ascii="Arial" w:hAnsi="Arial" w:cs="Arial"/>
-          <w:b/>
-          <w:bCs/>
-          <w:sz w:val="24"/>
-          <w:szCs w:val="24"/>
-        </w:rPr>
-      </w:pPr>
-    </w:p>
-    <w:p>
-      <w:pPr>
-        <w:pStyle w:val="Sinespaciado"/>
-        <w:rPr>
-          <w:rFonts w:ascii="Arial" w:hAnsi="Arial" w:cs="Arial"/>
-          <w:b/>
-          <w:bCs/>
-          <w:sz w:val="24"/>
-          <w:szCs w:val="24"/>
-        </w:rPr>
-      </w:pPr>
-    </w:p>
-    <w:p>
-      <w:pPr>
-        <w:pStyle w:val="Sinespaciado"/>
-        <w:rPr>
-          <w:rFonts w:ascii="Arial" w:hAnsi="Arial" w:cs="Arial"/>
-          <w:b/>
-          <w:bCs/>
-          <w:sz w:val="24"/>
-          <w:szCs w:val="24"/>
-        </w:rPr>
-      </w:pPr>
-    </w:p>
-    <w:p>
-      <w:pPr>
-        <w:pStyle w:val="Sinespaciado"/>
-        <w:rPr>
-          <w:rFonts w:ascii="Arial" w:hAnsi="Arial" w:cs="Arial"/>
-          <w:b/>
-          <w:bCs/>
-          <w:sz w:val="24"/>
-          <w:szCs w:val="24"/>
-        </w:rPr>
-      </w:pPr>
-    </w:p>
-    <w:p>
-      <w:pPr>
-        <w:pStyle w:val="Sinespaciado"/>
-        <w:rPr>
-          <w:rFonts w:ascii="Arial" w:hAnsi="Arial" w:cs="Arial"/>
-          <w:b/>
-          <w:bCs/>
-          <w:sz w:val="24"/>
-          <w:szCs w:val="24"/>
-        </w:rPr>
-      </w:pPr>
-    </w:p>
-    <w:p>
-      <w:pPr>
-        <w:pStyle w:val="Sinespaciado"/>
-        <w:rPr>
-          <w:rFonts w:ascii="Arial" w:hAnsi="Arial" w:cs="Arial"/>
-          <w:b/>
-          <w:bCs/>
-          <w:sz w:val="24"/>
-          <w:szCs w:val="24"/>
-        </w:rPr>
-      </w:pPr>
-    </w:p>
-    <w:p>
-      <w:pPr>
-        <w:pStyle w:val="Sinespaciado"/>
-        <w:rPr>
-          <w:rFonts w:ascii="Arial" w:hAnsi="Arial" w:cs="Arial"/>
-          <w:b/>
-          <w:bCs/>
-          <w:sz w:val="24"/>
-          <w:szCs w:val="24"/>
-        </w:rPr>
-      </w:pPr>
-    </w:p>
-    <w:p>
-      <w:pPr>
-        <w:pStyle w:val="Sinespaciado"/>
-        <w:rPr>
-          <w:rFonts w:ascii="Arial" w:hAnsi="Arial" w:cs="Arial"/>
-          <w:b/>
-          <w:bCs/>
-          <w:sz w:val="24"/>
-          <w:szCs w:val="24"/>
-        </w:rPr>
-      </w:pPr>
-    </w:p>
-    <w:p>
-      <w:pPr>
-        <w:pStyle w:val="Sinespaciado"/>
-        <w:rPr>
-          <w:rFonts w:ascii="Arial" w:hAnsi="Arial" w:cs="Arial"/>
-          <w:b/>
-          <w:bCs/>
-          <w:sz w:val="24"/>
-          <w:szCs w:val="24"/>
-        </w:rPr>
-      </w:pPr>
-    </w:p>
-    <w:p>
-      <w:pPr>
-        <w:pStyle w:val="Sinespaciado"/>
-        <w:rPr>
-          <w:rFonts w:ascii="Arial" w:hAnsi="Arial" w:cs="Arial"/>
-          <w:b/>
-          <w:bCs/>
-          <w:sz w:val="24"/>
-          <w:szCs w:val="24"/>
-        </w:rPr>
-      </w:pPr>
-    </w:p>
-    <w:p>
-      <w:pPr>
-        <w:pStyle w:val="Sinespaciado"/>
-        <w:rPr>
-          <w:rFonts w:ascii="Arial" w:hAnsi="Arial" w:cs="Arial"/>
-          <w:b/>
-          <w:bCs/>
-          <w:sz w:val="24"/>
-          <w:szCs w:val="24"/>
-        </w:rPr>
-      </w:pPr>
-    </w:p>
-    <w:p>
-      <w:pPr>
-        <w:pStyle w:val="Sinespaciado"/>
-        <w:rPr>
-          <w:rFonts w:ascii="Arial" w:hAnsi="Arial" w:cs="Arial"/>
-          <w:b/>
-          <w:bCs/>
-          <w:sz w:val="24"/>
-          <w:szCs w:val="24"/>
-        </w:rPr>
-      </w:pPr>
-    </w:p>
-    <w:p>
-      <w:pPr>
-        <w:pStyle w:val="Sinespaciado"/>
-        <w:rPr>
-          <w:rFonts w:ascii="Arial" w:hAnsi="Arial" w:cs="Arial"/>
-          <w:b/>
-          <w:bCs/>
-          <w:sz w:val="24"/>
-          <w:szCs w:val="24"/>
-        </w:rPr>
-      </w:pPr>
-    </w:p>
-    <w:p>
-      <w:pPr>
-        <w:pStyle w:val="Sinespaciado"/>
-        <w:rPr>
-          <w:rFonts w:ascii="Arial" w:hAnsi="Arial" w:cs="Arial"/>
-          <w:b/>
-          <w:bCs/>
-          <w:sz w:val="24"/>
-          <w:szCs w:val="24"/>
-        </w:rPr>
-      </w:pPr>
-    </w:p>
-    <w:p>
-      <w:pPr>
-        <w:pStyle w:val="Sinespaciado"/>
-        <w:rPr>
-          <w:rFonts w:ascii="Arial" w:hAnsi="Arial" w:cs="Arial"/>
-          <w:b/>
-          <w:bCs/>
-          <w:sz w:val="24"/>
-          <w:szCs w:val="24"/>
-        </w:rPr>
-      </w:pPr>
-    </w:p>
-    <w:p>
-      <w:pPr>
-        <w:pStyle w:val="Sinespaciado"/>
-        <w:rPr>
-          <w:rFonts w:ascii="Arial" w:hAnsi="Arial" w:cs="Arial"/>
-          <w:b/>
-          <w:bCs/>
-          <w:sz w:val="24"/>
-          <w:szCs w:val="24"/>
-        </w:rPr>
-      </w:pPr>
+        <w:drawing>
+          <wp:inline distT="0" distB="0" distL="0" distR="0" wp14:anchorId="2CB22732" wp14:editId="31789538">
+            <wp:extent cx="8615836" cy="2018650"/>
+            <wp:effectExtent l="3175" t="0" r="0" b="0"/>
+            <wp:docPr id="12" name="Imagen 12"/>
+            <wp:cNvGraphicFramePr>
+              <a:graphicFrameLocks xmlns:a="http://schemas.openxmlformats.org/drawingml/2006/main" noChangeAspect="1"/>
+            </wp:cNvGraphicFramePr>
+            <a:graphic xmlns:a="http://schemas.openxmlformats.org/drawingml/2006/main">
+              <a:graphicData uri="http://schemas.openxmlformats.org/drawingml/2006/picture">
+                <pic:pic xmlns:pic="http://schemas.openxmlformats.org/drawingml/2006/picture">
+                  <pic:nvPicPr>
+                    <pic:cNvPr id="0" name="Picture 4"/>
+                    <pic:cNvPicPr>
+                      <a:picLocks noChangeAspect="1" noChangeArrowheads="1"/>
+                    </pic:cNvPicPr>
+                  </pic:nvPicPr>
+                  <pic:blipFill>
+                    <a:blip r:embed="rId10">
+                      <a:extLst>
+                        <a:ext uri="{28A0092B-C50C-407E-A947-70E740481C1C}">
+                          <a14:useLocalDpi xmlns:a14="http://schemas.microsoft.com/office/drawing/2010/main" val="0"/>
+                        </a:ext>
+                      </a:extLst>
+                    </a:blip>
+                    <a:srcRect/>
+                    <a:stretch>
+                      <a:fillRect/>
+                    </a:stretch>
+                  </pic:blipFill>
+                  <pic:spPr bwMode="auto">
+                    <a:xfrm rot="5400000">
+                      <a:off x="0" y="0"/>
+                      <a:ext cx="8706638" cy="2039925"/>
+                    </a:xfrm>
+                    <a:prstGeom prst="rect">
+                      <a:avLst/>
+                    </a:prstGeom>
+                    <a:noFill/>
+                    <a:ln>
+                      <a:noFill/>
+                    </a:ln>
+                  </pic:spPr>
+                </pic:pic>
+              </a:graphicData>
+            </a:graphic>
+          </wp:inline>
+        </w:drawing>
+      </w:r>
     </w:p>
     <w:p>
       <w:pPr>
@@ -2408,534 +1895,721 @@
           <w:szCs w:val="24"/>
         </w:rPr>
       </w:pPr>
-    </w:p>
-    <w:p>
-      <w:pPr>
-        <w:pStyle w:val="Sinespaciado"/>
-        <w:rPr>
-          <w:rFonts w:ascii="Arial" w:hAnsi="Arial" w:cs="Arial"/>
-          <w:b/>
-          <w:bCs/>
-          <w:sz w:val="24"/>
-          <w:szCs w:val="24"/>
-        </w:rPr>
-      </w:pPr>
-    </w:p>
-    <w:p>
-      <w:pPr>
-        <w:pStyle w:val="Sinespaciado"/>
-        <w:rPr>
-          <w:rFonts w:ascii="Arial" w:hAnsi="Arial" w:cs="Arial"/>
-          <w:b/>
-          <w:bCs/>
-          <w:sz w:val="24"/>
-          <w:szCs w:val="24"/>
-        </w:rPr>
-      </w:pPr>
-    </w:p>
-    <w:p>
-      <w:pPr>
-        <w:pStyle w:val="Sinespaciado"/>
-        <w:rPr>
-          <w:rFonts w:ascii="Arial" w:hAnsi="Arial" w:cs="Arial"/>
-          <w:b/>
-          <w:bCs/>
-          <w:sz w:val="24"/>
-          <w:szCs w:val="24"/>
-        </w:rPr>
-      </w:pPr>
-    </w:p>
-    <w:p>
-      <w:pPr>
-        <w:pStyle w:val="Sinespaciado"/>
-        <w:rPr>
-          <w:rFonts w:ascii="Arial" w:hAnsi="Arial" w:cs="Arial"/>
-          <w:b/>
-          <w:bCs/>
-          <w:sz w:val="24"/>
-          <w:szCs w:val="24"/>
-        </w:rPr>
-      </w:pPr>
-    </w:p>
-    <w:p>
-      <w:pPr>
-        <w:pStyle w:val="Sinespaciado"/>
-        <w:rPr>
-          <w:rFonts w:ascii="Arial" w:hAnsi="Arial" w:cs="Arial"/>
-          <w:b/>
-          <w:bCs/>
-          <w:sz w:val="24"/>
-          <w:szCs w:val="24"/>
-        </w:rPr>
-      </w:pPr>
-    </w:p>
-    <w:p>
-      <w:pPr>
-        <w:pStyle w:val="Sinespaciado"/>
-        <w:rPr>
-          <w:rFonts w:ascii="Arial" w:hAnsi="Arial" w:cs="Arial"/>
-          <w:b/>
-          <w:bCs/>
-          <w:sz w:val="24"/>
-          <w:szCs w:val="24"/>
-        </w:rPr>
-      </w:pPr>
-    </w:p>
-    <w:p>
-      <w:pPr>
-        <w:pStyle w:val="Sinespaciado"/>
-        <w:rPr>
-          <w:rFonts w:ascii="Arial" w:hAnsi="Arial" w:cs="Arial"/>
-          <w:b/>
-          <w:bCs/>
-          <w:sz w:val="24"/>
-          <w:szCs w:val="24"/>
-        </w:rPr>
-      </w:pPr>
-    </w:p>
-    <w:p>
-      <w:pPr>
-        <w:pStyle w:val="Sinespaciado"/>
-        <w:rPr>
-          <w:rFonts w:ascii="Arial" w:hAnsi="Arial" w:cs="Arial"/>
-          <w:b/>
-          <w:bCs/>
-          <w:sz w:val="24"/>
-          <w:szCs w:val="24"/>
-        </w:rPr>
-      </w:pPr>
-    </w:p>
-    <w:p>
-      <w:pPr>
-        <w:pStyle w:val="Sinespaciado"/>
-        <w:rPr>
-          <w:rFonts w:ascii="Arial" w:hAnsi="Arial" w:cs="Arial"/>
-          <w:b/>
-          <w:bCs/>
-          <w:sz w:val="24"/>
-          <w:szCs w:val="24"/>
-        </w:rPr>
-      </w:pPr>
-    </w:p>
-    <w:p>
-      <w:pPr>
-        <w:pStyle w:val="Sinespaciado"/>
-        <w:rPr>
-          <w:rFonts w:ascii="Arial" w:hAnsi="Arial" w:cs="Arial"/>
-          <w:b/>
-          <w:bCs/>
-          <w:sz w:val="24"/>
-          <w:szCs w:val="24"/>
-        </w:rPr>
-      </w:pPr>
-    </w:p>
-    <w:p>
-      <w:pPr>
-        <w:pStyle w:val="Sinespaciado"/>
-        <w:rPr>
-          <w:rFonts w:ascii="Arial" w:hAnsi="Arial" w:cs="Arial"/>
-          <w:b/>
-          <w:bCs/>
-          <w:sz w:val="24"/>
-          <w:szCs w:val="24"/>
-        </w:rPr>
-      </w:pPr>
-    </w:p>
-    <w:p>
-      <w:pPr>
-        <w:pStyle w:val="Sinespaciado"/>
-        <w:rPr>
-          <w:rFonts w:ascii="Arial" w:hAnsi="Arial" w:cs="Arial"/>
-          <w:b/>
-          <w:bCs/>
-          <w:sz w:val="24"/>
-          <w:szCs w:val="24"/>
-        </w:rPr>
-      </w:pPr>
-    </w:p>
-    <w:p>
-      <w:pPr>
-        <w:pStyle w:val="Sinespaciado"/>
-        <w:rPr>
-          <w:rFonts w:ascii="Arial" w:hAnsi="Arial" w:cs="Arial"/>
-          <w:b/>
-          <w:bCs/>
-          <w:sz w:val="24"/>
-          <w:szCs w:val="24"/>
-        </w:rPr>
-      </w:pPr>
-    </w:p>
-    <w:p>
-      <w:pPr>
-        <w:pStyle w:val="Sinespaciado"/>
-        <w:rPr>
-          <w:rFonts w:ascii="Arial" w:hAnsi="Arial" w:cs="Arial"/>
-          <w:b/>
-          <w:bCs/>
-          <w:sz w:val="24"/>
-          <w:szCs w:val="24"/>
-        </w:rPr>
-      </w:pPr>
-    </w:p>
-    <w:p>
-      <w:pPr>
-        <w:pStyle w:val="Sinespaciado"/>
-        <w:rPr>
-          <w:rFonts w:ascii="Arial" w:hAnsi="Arial" w:cs="Arial"/>
-          <w:b/>
-          <w:bCs/>
-          <w:sz w:val="24"/>
-          <w:szCs w:val="24"/>
-        </w:rPr>
-      </w:pPr>
-    </w:p>
-    <w:p>
-      <w:pPr>
-        <w:pStyle w:val="Sinespaciado"/>
-        <w:rPr>
-          <w:rFonts w:ascii="Arial" w:hAnsi="Arial" w:cs="Arial"/>
-          <w:b/>
-          <w:bCs/>
-          <w:sz w:val="24"/>
-          <w:szCs w:val="24"/>
-        </w:rPr>
-      </w:pPr>
-    </w:p>
-    <w:p>
-      <w:pPr>
-        <w:pStyle w:val="Sinespaciado"/>
-        <w:rPr>
-          <w:rFonts w:ascii="Arial" w:hAnsi="Arial" w:cs="Arial"/>
-          <w:b/>
-          <w:bCs/>
-          <w:sz w:val="24"/>
-          <w:szCs w:val="24"/>
-        </w:rPr>
-      </w:pPr>
-    </w:p>
-    <w:p>
-      <w:pPr>
-        <w:pStyle w:val="Sinespaciado"/>
-        <w:rPr>
-          <w:rFonts w:ascii="Arial" w:hAnsi="Arial" w:cs="Arial"/>
-          <w:b/>
-          <w:bCs/>
-          <w:sz w:val="24"/>
-          <w:szCs w:val="24"/>
-        </w:rPr>
-      </w:pPr>
-    </w:p>
-    <w:p>
-      <w:pPr>
-        <w:pStyle w:val="Sinespaciado"/>
-        <w:rPr>
-          <w:rFonts w:ascii="Arial" w:hAnsi="Arial" w:cs="Arial"/>
-          <w:b/>
-          <w:bCs/>
-          <w:sz w:val="24"/>
-          <w:szCs w:val="24"/>
-        </w:rPr>
-      </w:pPr>
-    </w:p>
-    <w:p>
-      <w:pPr>
-        <w:pStyle w:val="Sinespaciado"/>
-        <w:rPr>
-          <w:rFonts w:ascii="Arial" w:hAnsi="Arial" w:cs="Arial"/>
-          <w:b/>
-          <w:bCs/>
-          <w:sz w:val="24"/>
-          <w:szCs w:val="24"/>
-        </w:rPr>
-      </w:pPr>
-    </w:p>
-    <w:p>
-      <w:pPr>
-        <w:pStyle w:val="Sinespaciado"/>
-        <w:rPr>
-          <w:rFonts w:ascii="Arial" w:hAnsi="Arial" w:cs="Arial"/>
-          <w:b/>
-          <w:bCs/>
-          <w:sz w:val="24"/>
-          <w:szCs w:val="24"/>
-        </w:rPr>
-      </w:pPr>
-    </w:p>
-    <w:p>
-      <w:pPr>
-        <w:pStyle w:val="Sinespaciado"/>
-        <w:rPr>
-          <w:rFonts w:ascii="Arial" w:hAnsi="Arial" w:cs="Arial"/>
-          <w:b/>
-          <w:bCs/>
-          <w:sz w:val="24"/>
-          <w:szCs w:val="24"/>
-        </w:rPr>
-      </w:pPr>
-    </w:p>
-    <w:p>
-      <w:pPr>
-        <w:pStyle w:val="Sinespaciado"/>
-        <w:rPr>
-          <w:rFonts w:ascii="Arial" w:hAnsi="Arial" w:cs="Arial"/>
-          <w:b/>
-          <w:bCs/>
-          <w:sz w:val="24"/>
-          <w:szCs w:val="24"/>
-        </w:rPr>
-      </w:pPr>
-    </w:p>
-    <w:p>
-      <w:pPr>
-        <w:pStyle w:val="Sinespaciado"/>
-        <w:rPr>
-          <w:rFonts w:ascii="Arial" w:hAnsi="Arial" w:cs="Arial"/>
-          <w:b/>
-          <w:bCs/>
-          <w:sz w:val="24"/>
-          <w:szCs w:val="24"/>
-        </w:rPr>
-      </w:pPr>
-    </w:p>
-    <w:p>
-      <w:pPr>
-        <w:pStyle w:val="Sinespaciado"/>
-        <w:rPr>
-          <w:rFonts w:ascii="Arial" w:hAnsi="Arial" w:cs="Arial"/>
-          <w:b/>
-          <w:bCs/>
-          <w:sz w:val="24"/>
-          <w:szCs w:val="24"/>
-        </w:rPr>
-      </w:pPr>
-    </w:p>
-    <w:p>
-      <w:pPr>
-        <w:pStyle w:val="Sinespaciado"/>
-        <w:rPr>
-          <w:rFonts w:ascii="Arial" w:hAnsi="Arial" w:cs="Arial"/>
-          <w:b/>
-          <w:bCs/>
-          <w:sz w:val="24"/>
-          <w:szCs w:val="24"/>
-        </w:rPr>
-      </w:pPr>
-    </w:p>
-    <w:p>
-      <w:pPr>
-        <w:pStyle w:val="Sinespaciado"/>
-        <w:rPr>
-          <w:rFonts w:ascii="Arial" w:hAnsi="Arial" w:cs="Arial"/>
-          <w:b/>
-          <w:bCs/>
-          <w:sz w:val="24"/>
-          <w:szCs w:val="24"/>
-        </w:rPr>
-      </w:pPr>
-    </w:p>
-    <w:p>
-      <w:pPr>
-        <w:pStyle w:val="Sinespaciado"/>
-        <w:rPr>
-          <w:rFonts w:ascii="Arial" w:hAnsi="Arial" w:cs="Arial"/>
-          <w:b/>
-          <w:bCs/>
-          <w:sz w:val="24"/>
-          <w:szCs w:val="24"/>
-        </w:rPr>
-      </w:pPr>
-    </w:p>
-    <w:p>
-      <w:pPr>
-        <w:pStyle w:val="Sinespaciado"/>
-        <w:rPr>
-          <w:rFonts w:ascii="Arial" w:hAnsi="Arial" w:cs="Arial"/>
-          <w:b/>
-          <w:bCs/>
-          <w:sz w:val="24"/>
-          <w:szCs w:val="24"/>
-        </w:rPr>
-      </w:pPr>
-    </w:p>
-    <w:p>
-      <w:pPr>
-        <w:pStyle w:val="Sinespaciado"/>
-        <w:rPr>
-          <w:rFonts w:ascii="Arial" w:hAnsi="Arial" w:cs="Arial"/>
-          <w:b/>
-          <w:bCs/>
-          <w:sz w:val="24"/>
-          <w:szCs w:val="24"/>
-        </w:rPr>
-      </w:pPr>
-    </w:p>
-    <w:p>
-      <w:pPr>
-        <w:pStyle w:val="Sinespaciado"/>
-        <w:rPr>
-          <w:rFonts w:ascii="Arial" w:hAnsi="Arial" w:cs="Arial"/>
-          <w:b/>
-          <w:bCs/>
-          <w:sz w:val="24"/>
-          <w:szCs w:val="24"/>
-        </w:rPr>
-      </w:pPr>
-    </w:p>
-    <w:p>
-      <w:pPr>
-        <w:pStyle w:val="Sinespaciado"/>
-        <w:rPr>
-          <w:rFonts w:ascii="Arial" w:hAnsi="Arial" w:cs="Arial"/>
-          <w:b/>
-          <w:bCs/>
-          <w:sz w:val="24"/>
-          <w:szCs w:val="24"/>
-        </w:rPr>
-      </w:pPr>
-    </w:p>
-    <w:p>
-      <w:pPr>
-        <w:pStyle w:val="Sinespaciado"/>
-        <w:rPr>
-          <w:rFonts w:ascii="Arial" w:hAnsi="Arial" w:cs="Arial"/>
-          <w:b/>
-          <w:bCs/>
-          <w:sz w:val="24"/>
-          <w:szCs w:val="24"/>
-        </w:rPr>
-      </w:pPr>
-    </w:p>
-    <w:p>
-      <w:pPr>
-        <w:pStyle w:val="Sinespaciado"/>
-        <w:rPr>
-          <w:rFonts w:ascii="Arial" w:hAnsi="Arial" w:cs="Arial"/>
-          <w:b/>
-          <w:bCs/>
-          <w:sz w:val="24"/>
-          <w:szCs w:val="24"/>
-        </w:rPr>
-      </w:pPr>
-    </w:p>
-    <w:p>
-      <w:pPr>
-        <w:pStyle w:val="Sinespaciado"/>
-        <w:rPr>
-          <w:rFonts w:ascii="Arial" w:hAnsi="Arial" w:cs="Arial"/>
-          <w:b/>
-          <w:bCs/>
-          <w:sz w:val="24"/>
-          <w:szCs w:val="24"/>
-        </w:rPr>
-      </w:pPr>
-    </w:p>
-    <w:p>
-      <w:pPr>
-        <w:pStyle w:val="Sinespaciado"/>
-        <w:rPr>
-          <w:rFonts w:ascii="Arial" w:hAnsi="Arial" w:cs="Arial"/>
-          <w:b/>
-          <w:bCs/>
-          <w:sz w:val="24"/>
-          <w:szCs w:val="24"/>
-        </w:rPr>
-      </w:pPr>
-    </w:p>
-    <w:p>
-      <w:pPr>
-        <w:pStyle w:val="Sinespaciado"/>
-        <w:rPr>
-          <w:rFonts w:ascii="Arial" w:hAnsi="Arial" w:cs="Arial"/>
-          <w:b/>
-          <w:bCs/>
-          <w:sz w:val="24"/>
-          <w:szCs w:val="24"/>
-        </w:rPr>
-      </w:pPr>
-    </w:p>
-    <w:p>
-      <w:pPr>
-        <w:pStyle w:val="Sinespaciado"/>
-        <w:rPr>
-          <w:rFonts w:ascii="Arial" w:hAnsi="Arial" w:cs="Arial"/>
-          <w:b/>
-          <w:bCs/>
-          <w:sz w:val="24"/>
-          <w:szCs w:val="24"/>
-        </w:rPr>
-      </w:pPr>
-    </w:p>
-    <w:p>
-      <w:pPr>
-        <w:pStyle w:val="Sinespaciado"/>
-        <w:rPr>
-          <w:rFonts w:ascii="Arial" w:hAnsi="Arial" w:cs="Arial"/>
-          <w:b/>
-          <w:bCs/>
-          <w:sz w:val="24"/>
-          <w:szCs w:val="24"/>
-        </w:rPr>
-      </w:pPr>
-    </w:p>
-    <w:p>
-      <w:pPr>
-        <w:pStyle w:val="Sinespaciado"/>
-        <w:rPr>
-          <w:rFonts w:ascii="Arial" w:hAnsi="Arial" w:cs="Arial"/>
-          <w:b/>
-          <w:bCs/>
-          <w:sz w:val="24"/>
-          <w:szCs w:val="24"/>
-        </w:rPr>
-      </w:pPr>
-    </w:p>
-    <w:p>
-      <w:pPr>
-        <w:pStyle w:val="Sinespaciado"/>
-        <w:rPr>
-          <w:rFonts w:ascii="Arial" w:hAnsi="Arial" w:cs="Arial"/>
-          <w:b/>
-          <w:bCs/>
-          <w:sz w:val="24"/>
-          <w:szCs w:val="24"/>
-        </w:rPr>
-      </w:pPr>
-    </w:p>
-    <w:p>
-      <w:pPr>
-        <w:pStyle w:val="Sinespaciado"/>
-        <w:rPr>
-          <w:rFonts w:ascii="Arial" w:hAnsi="Arial" w:cs="Arial"/>
-          <w:b/>
-          <w:bCs/>
-          <w:sz w:val="24"/>
-          <w:szCs w:val="24"/>
-        </w:rPr>
-      </w:pPr>
-    </w:p>
-    <w:p>
-      <w:pPr>
-        <w:pStyle w:val="Sinespaciado"/>
-        <w:rPr>
-          <w:rFonts w:ascii="Arial" w:hAnsi="Arial" w:cs="Arial"/>
-          <w:b/>
-          <w:bCs/>
-          <w:sz w:val="24"/>
-          <w:szCs w:val="24"/>
-        </w:rPr>
-      </w:pPr>
-    </w:p>
-    <w:p>
-      <w:pPr>
-        <w:pStyle w:val="Sinespaciado"/>
-        <w:rPr>
-          <w:rFonts w:ascii="Arial" w:hAnsi="Arial" w:cs="Arial"/>
-          <w:b/>
-          <w:bCs/>
-          <w:sz w:val="24"/>
-          <w:szCs w:val="24"/>
-        </w:rPr>
-      </w:pPr>
+      <w:r>
+        <w:rPr>
+          <w:rFonts w:ascii="Arial" w:hAnsi="Arial" w:cs="Arial"/>
+          <w:b/>
+          <w:bCs/>
+          <w:sz w:val="24"/>
+          <w:szCs w:val="24"/>
+        </w:rPr>
+        <w:t>Base de Datos:</w:t>
+      </w:r>
+    </w:p>
+    <w:p>
+      <w:pPr>
+        <w:pStyle w:val="Sinespaciado"/>
+        <w:rPr>
+          <w:rFonts w:ascii="Arial" w:hAnsi="Arial" w:cs="Arial"/>
+          <w:b/>
+          <w:bCs/>
+          <w:sz w:val="24"/>
+          <w:szCs w:val="24"/>
+        </w:rPr>
+      </w:pPr>
+    </w:p>
+    <w:p>
+      <w:pPr>
+        <w:pStyle w:val="Sinespaciado"/>
+        <w:jc w:val="both"/>
+        <w:rPr>
+          <w:rFonts w:ascii="Arial" w:hAnsi="Arial" w:cs="Arial"/>
+          <w:sz w:val="24"/>
+          <w:szCs w:val="24"/>
+        </w:rPr>
+      </w:pPr>
+      <w:r>
+        <w:rPr>
+          <w:rFonts w:ascii="Arial" w:hAnsi="Arial" w:cs="Arial"/>
+          <w:sz w:val="24"/>
+          <w:szCs w:val="24"/>
+        </w:rPr>
+        <w:t>Diagrama de la base de datos utilizada por la aplicación.</w:t>
+      </w:r>
+    </w:p>
+    <w:p>
+      <w:pPr>
+        <w:pStyle w:val="Sinespaciado"/>
+        <w:jc w:val="both"/>
+        <w:rPr>
+          <w:rFonts w:ascii="Arial" w:hAnsi="Arial" w:cs="Arial"/>
+          <w:sz w:val="24"/>
+          <w:szCs w:val="24"/>
+        </w:rPr>
+      </w:pPr>
+      <w:r>
+        <w:rPr>
+          <w:rFonts w:ascii="Arial" w:hAnsi="Arial" w:cs="Arial"/>
+          <w:noProof/>
+          <w:sz w:val="24"/>
+          <w:szCs w:val="24"/>
+        </w:rPr>
+        <w:drawing>
+          <wp:inline distT="0" distB="0" distL="0" distR="0" wp14:anchorId="07A7C7DC" wp14:editId="259F179D">
+            <wp:extent cx="5210175" cy="2202604"/>
+            <wp:effectExtent l="0" t="0" r="0" b="7620"/>
+            <wp:docPr id="4" name="Imagen 4"/>
+            <wp:cNvGraphicFramePr>
+              <a:graphicFrameLocks xmlns:a="http://schemas.openxmlformats.org/drawingml/2006/main" noChangeAspect="1"/>
+            </wp:cNvGraphicFramePr>
+            <a:graphic xmlns:a="http://schemas.openxmlformats.org/drawingml/2006/main">
+              <a:graphicData uri="http://schemas.openxmlformats.org/drawingml/2006/picture">
+                <pic:pic xmlns:pic="http://schemas.openxmlformats.org/drawingml/2006/picture">
+                  <pic:nvPicPr>
+                    <pic:cNvPr id="0" name="Picture 3"/>
+                    <pic:cNvPicPr>
+                      <a:picLocks noChangeAspect="1" noChangeArrowheads="1"/>
+                    </pic:cNvPicPr>
+                  </pic:nvPicPr>
+                  <pic:blipFill>
+                    <a:blip r:embed="rId11">
+                      <a:extLst>
+                        <a:ext uri="{28A0092B-C50C-407E-A947-70E740481C1C}">
+                          <a14:useLocalDpi xmlns:a14="http://schemas.microsoft.com/office/drawing/2010/main" val="0"/>
+                        </a:ext>
+                      </a:extLst>
+                    </a:blip>
+                    <a:srcRect/>
+                    <a:stretch>
+                      <a:fillRect/>
+                    </a:stretch>
+                  </pic:blipFill>
+                  <pic:spPr bwMode="auto">
+                    <a:xfrm>
+                      <a:off x="0" y="0"/>
+                      <a:ext cx="5212799" cy="2203713"/>
+                    </a:xfrm>
+                    <a:prstGeom prst="rect">
+                      <a:avLst/>
+                    </a:prstGeom>
+                    <a:noFill/>
+                    <a:ln>
+                      <a:noFill/>
+                    </a:ln>
+                  </pic:spPr>
+                </pic:pic>
+              </a:graphicData>
+            </a:graphic>
+          </wp:inline>
+        </w:drawing>
+      </w:r>
+    </w:p>
+    <w:p>
+      <w:pPr>
+        <w:pStyle w:val="Sinespaciado"/>
+        <w:jc w:val="both"/>
+        <w:rPr>
+          <w:rFonts w:ascii="Arial" w:hAnsi="Arial" w:cs="Arial"/>
+          <w:sz w:val="24"/>
+          <w:szCs w:val="24"/>
+        </w:rPr>
+      </w:pPr>
+    </w:p>
+    <w:p>
+      <w:pPr>
+        <w:pStyle w:val="Sinespaciado"/>
+        <w:jc w:val="both"/>
+        <w:rPr>
+          <w:rFonts w:ascii="Arial" w:hAnsi="Arial" w:cs="Arial"/>
+          <w:sz w:val="24"/>
+          <w:szCs w:val="24"/>
+        </w:rPr>
+      </w:pPr>
+    </w:p>
+    <w:p>
+      <w:pPr>
+        <w:pStyle w:val="Sinespaciado"/>
+        <w:jc w:val="both"/>
+        <w:rPr>
+          <w:rFonts w:ascii="Arial" w:hAnsi="Arial" w:cs="Arial"/>
+          <w:sz w:val="24"/>
+          <w:szCs w:val="24"/>
+        </w:rPr>
+      </w:pPr>
+    </w:p>
+    <w:p>
+      <w:pPr>
+        <w:pStyle w:val="Sinespaciado"/>
+        <w:jc w:val="both"/>
+        <w:rPr>
+          <w:rFonts w:ascii="Arial" w:hAnsi="Arial" w:cs="Arial"/>
+          <w:b/>
+          <w:bCs/>
+          <w:sz w:val="24"/>
+          <w:szCs w:val="24"/>
+        </w:rPr>
+      </w:pPr>
+      <w:r>
+        <w:rPr>
+          <w:rFonts w:ascii="Arial" w:hAnsi="Arial" w:cs="Arial"/>
+          <w:b/>
+          <w:bCs/>
+          <w:sz w:val="24"/>
+          <w:szCs w:val="24"/>
+        </w:rPr>
+        <w:t>Servidor</w:t>
+      </w:r>
+      <w:r>
+        <w:rPr>
+          <w:rFonts w:ascii="Arial" w:hAnsi="Arial" w:cs="Arial"/>
+          <w:b/>
+          <w:bCs/>
+          <w:sz w:val="24"/>
+          <w:szCs w:val="24"/>
+        </w:rPr>
+        <w:t xml:space="preserve"> del Backend:</w:t>
+      </w:r>
+    </w:p>
+    <w:p>
+      <w:pPr>
+        <w:pStyle w:val="Sinespaciado"/>
+        <w:jc w:val="both"/>
+        <w:rPr>
+          <w:rFonts w:ascii="Arial" w:hAnsi="Arial" w:cs="Arial"/>
+          <w:sz w:val="24"/>
+          <w:szCs w:val="24"/>
+        </w:rPr>
+      </w:pPr>
+    </w:p>
+    <w:p>
+      <w:pPr>
+        <w:pStyle w:val="Sinespaciado"/>
+        <w:jc w:val="both"/>
+        <w:rPr>
+          <w:rFonts w:ascii="Arial" w:hAnsi="Arial" w:cs="Arial"/>
+          <w:sz w:val="24"/>
+          <w:szCs w:val="24"/>
+        </w:rPr>
+      </w:pPr>
+      <w:r>
+        <w:rPr>
+          <w:rFonts w:ascii="Arial" w:hAnsi="Arial" w:cs="Arial"/>
+          <w:sz w:val="24"/>
+          <w:szCs w:val="24"/>
+        </w:rPr>
+        <w:t>Servidor usado para la aplicación.</w:t>
+      </w:r>
+    </w:p>
+    <w:p>
+      <w:pPr>
+        <w:pStyle w:val="Sinespaciado"/>
+        <w:jc w:val="both"/>
+        <w:rPr>
+          <w:rFonts w:ascii="Arial" w:hAnsi="Arial" w:cs="Arial"/>
+          <w:sz w:val="24"/>
+          <w:szCs w:val="24"/>
+        </w:rPr>
+      </w:pPr>
+    </w:p>
+    <w:p>
+      <w:pPr>
+        <w:pStyle w:val="Sinespaciado"/>
+        <w:jc w:val="both"/>
+        <w:rPr>
+          <w:rFonts w:ascii="Arial" w:hAnsi="Arial" w:cs="Arial"/>
+          <w:sz w:val="24"/>
+          <w:szCs w:val="24"/>
+        </w:rPr>
+      </w:pPr>
+      <w:r>
+        <w:rPr>
+          <w:noProof/>
+        </w:rPr>
+        <w:drawing>
+          <wp:inline distT="0" distB="0" distL="0" distR="0" wp14:anchorId="40B038AE" wp14:editId="688FA1E7">
+            <wp:extent cx="5612130" cy="3507740"/>
+            <wp:effectExtent l="0" t="0" r="7620" b="0"/>
+            <wp:docPr id="6" name="Imagen 6"/>
+            <wp:cNvGraphicFramePr>
+              <a:graphicFrameLocks xmlns:a="http://schemas.openxmlformats.org/drawingml/2006/main" noChangeAspect="1"/>
+            </wp:cNvGraphicFramePr>
+            <a:graphic xmlns:a="http://schemas.openxmlformats.org/drawingml/2006/main">
+              <a:graphicData uri="http://schemas.openxmlformats.org/drawingml/2006/picture">
+                <pic:pic xmlns:pic="http://schemas.openxmlformats.org/drawingml/2006/picture">
+                  <pic:nvPicPr>
+                    <pic:cNvPr id="1" name=""/>
+                    <pic:cNvPicPr/>
+                  </pic:nvPicPr>
+                  <pic:blipFill>
+                    <a:blip r:embed="rId12"/>
+                    <a:stretch>
+                      <a:fillRect/>
+                    </a:stretch>
+                  </pic:blipFill>
+                  <pic:spPr>
+                    <a:xfrm>
+                      <a:off x="0" y="0"/>
+                      <a:ext cx="5612130" cy="3507740"/>
+                    </a:xfrm>
+                    <a:prstGeom prst="rect">
+                      <a:avLst/>
+                    </a:prstGeom>
+                  </pic:spPr>
+                </pic:pic>
+              </a:graphicData>
+            </a:graphic>
+          </wp:inline>
+        </w:drawing>
+      </w:r>
+    </w:p>
+    <w:p>
+      <w:pPr>
+        <w:pStyle w:val="Sinespaciado"/>
+        <w:rPr>
+          <w:rFonts w:ascii="Arial" w:hAnsi="Arial" w:cs="Arial"/>
+          <w:b/>
+          <w:bCs/>
+          <w:sz w:val="24"/>
+          <w:szCs w:val="24"/>
+        </w:rPr>
+      </w:pPr>
+    </w:p>
+    <w:p>
+      <w:pPr>
+        <w:pStyle w:val="Sinespaciado"/>
+        <w:rPr>
+          <w:rFonts w:ascii="Arial" w:hAnsi="Arial" w:cs="Arial"/>
+          <w:b/>
+          <w:bCs/>
+          <w:sz w:val="24"/>
+          <w:szCs w:val="24"/>
+        </w:rPr>
+      </w:pPr>
+    </w:p>
+    <w:p>
+      <w:pPr>
+        <w:pStyle w:val="Sinespaciado"/>
+        <w:rPr>
+          <w:rFonts w:ascii="Arial" w:hAnsi="Arial" w:cs="Arial"/>
+          <w:sz w:val="24"/>
+          <w:szCs w:val="24"/>
+        </w:rPr>
+      </w:pPr>
+      <w:r>
+        <w:rPr>
+          <w:rFonts w:ascii="Arial" w:hAnsi="Arial" w:cs="Arial"/>
+          <w:sz w:val="24"/>
+          <w:szCs w:val="24"/>
+        </w:rPr>
+        <w:lastRenderedPageBreak/>
+        <w:t>Rutas</w:t>
+      </w:r>
+      <w:r>
+        <w:rPr>
+          <w:rFonts w:ascii="Arial" w:hAnsi="Arial" w:cs="Arial"/>
+          <w:sz w:val="24"/>
+          <w:szCs w:val="24"/>
+        </w:rPr>
+        <w:t xml:space="preserve"> utilizadas por el servidor.</w:t>
+      </w:r>
+    </w:p>
+    <w:p>
+      <w:pPr>
+        <w:pStyle w:val="Sinespaciado"/>
+        <w:rPr>
+          <w:rFonts w:ascii="Arial" w:hAnsi="Arial" w:cs="Arial"/>
+          <w:b/>
+          <w:bCs/>
+          <w:sz w:val="24"/>
+          <w:szCs w:val="24"/>
+        </w:rPr>
+      </w:pPr>
+    </w:p>
+    <w:p>
+      <w:pPr>
+        <w:pStyle w:val="Sinespaciado"/>
+        <w:rPr>
+          <w:rFonts w:ascii="Arial" w:hAnsi="Arial" w:cs="Arial"/>
+          <w:b/>
+          <w:bCs/>
+          <w:sz w:val="24"/>
+          <w:szCs w:val="24"/>
+        </w:rPr>
+      </w:pPr>
+      <w:r>
+        <w:rPr>
+          <w:noProof/>
+        </w:rPr>
+        <w:drawing>
+          <wp:inline distT="0" distB="0" distL="0" distR="0" wp14:anchorId="0678118A" wp14:editId="0F9C8045">
+            <wp:extent cx="5612130" cy="3507740"/>
+            <wp:effectExtent l="0" t="0" r="7620" b="0"/>
+            <wp:docPr id="7" name="Imagen 7"/>
+            <wp:cNvGraphicFramePr>
+              <a:graphicFrameLocks xmlns:a="http://schemas.openxmlformats.org/drawingml/2006/main" noChangeAspect="1"/>
+            </wp:cNvGraphicFramePr>
+            <a:graphic xmlns:a="http://schemas.openxmlformats.org/drawingml/2006/main">
+              <a:graphicData uri="http://schemas.openxmlformats.org/drawingml/2006/picture">
+                <pic:pic xmlns:pic="http://schemas.openxmlformats.org/drawingml/2006/picture">
+                  <pic:nvPicPr>
+                    <pic:cNvPr id="1" name=""/>
+                    <pic:cNvPicPr/>
+                  </pic:nvPicPr>
+                  <pic:blipFill>
+                    <a:blip r:embed="rId13"/>
+                    <a:stretch>
+                      <a:fillRect/>
+                    </a:stretch>
+                  </pic:blipFill>
+                  <pic:spPr>
+                    <a:xfrm>
+                      <a:off x="0" y="0"/>
+                      <a:ext cx="5612130" cy="3507740"/>
+                    </a:xfrm>
+                    <a:prstGeom prst="rect">
+                      <a:avLst/>
+                    </a:prstGeom>
+                  </pic:spPr>
+                </pic:pic>
+              </a:graphicData>
+            </a:graphic>
+          </wp:inline>
+        </w:drawing>
+      </w:r>
+    </w:p>
+    <w:p>
+      <w:pPr>
+        <w:pStyle w:val="Sinespaciado"/>
+        <w:rPr>
+          <w:rFonts w:ascii="Arial" w:hAnsi="Arial" w:cs="Arial"/>
+          <w:b/>
+          <w:bCs/>
+          <w:sz w:val="24"/>
+          <w:szCs w:val="24"/>
+        </w:rPr>
+      </w:pPr>
+    </w:p>
+    <w:p>
+      <w:pPr>
+        <w:pStyle w:val="Sinespaciado"/>
+        <w:rPr>
+          <w:rFonts w:ascii="Arial" w:hAnsi="Arial" w:cs="Arial"/>
+          <w:b/>
+          <w:bCs/>
+          <w:sz w:val="24"/>
+          <w:szCs w:val="24"/>
+        </w:rPr>
+      </w:pPr>
+    </w:p>
+    <w:p>
+      <w:pPr>
+        <w:pStyle w:val="Sinespaciado"/>
+        <w:rPr>
+          <w:rFonts w:ascii="Arial" w:hAnsi="Arial" w:cs="Arial"/>
+          <w:b/>
+          <w:bCs/>
+          <w:sz w:val="24"/>
+          <w:szCs w:val="24"/>
+        </w:rPr>
+      </w:pPr>
+      <w:r>
+        <w:rPr>
+          <w:rFonts w:ascii="Arial" w:hAnsi="Arial" w:cs="Arial"/>
+          <w:b/>
+          <w:bCs/>
+          <w:sz w:val="24"/>
+          <w:szCs w:val="24"/>
+        </w:rPr>
+        <w:t>Componentes del Frontend:</w:t>
+      </w:r>
+    </w:p>
+    <w:p>
+      <w:pPr>
+        <w:pStyle w:val="Sinespaciado"/>
+        <w:rPr>
+          <w:rFonts w:ascii="Arial" w:hAnsi="Arial" w:cs="Arial"/>
+          <w:b/>
+          <w:bCs/>
+          <w:sz w:val="24"/>
+          <w:szCs w:val="24"/>
+        </w:rPr>
+      </w:pPr>
+    </w:p>
+    <w:p>
+      <w:pPr>
+        <w:pStyle w:val="Sinespaciado"/>
+        <w:rPr>
+          <w:rFonts w:ascii="Arial" w:hAnsi="Arial" w:cs="Arial"/>
+          <w:sz w:val="24"/>
+          <w:szCs w:val="24"/>
+        </w:rPr>
+      </w:pPr>
+      <w:r>
+        <w:rPr>
+          <w:rFonts w:ascii="Arial" w:hAnsi="Arial" w:cs="Arial"/>
+          <w:sz w:val="24"/>
+          <w:szCs w:val="24"/>
+        </w:rPr>
+        <w:t>Componente para Consulta de saldo</w:t>
+      </w:r>
+    </w:p>
+    <w:p>
+      <w:pPr>
+        <w:pStyle w:val="Sinespaciado"/>
+        <w:rPr>
+          <w:rFonts w:ascii="Arial" w:hAnsi="Arial" w:cs="Arial"/>
+          <w:sz w:val="24"/>
+          <w:szCs w:val="24"/>
+        </w:rPr>
+      </w:pPr>
+    </w:p>
+    <w:p>
+      <w:pPr>
+        <w:pStyle w:val="Sinespaciado"/>
+        <w:rPr>
+          <w:rFonts w:ascii="Arial" w:hAnsi="Arial" w:cs="Arial"/>
+          <w:b/>
+          <w:bCs/>
+          <w:sz w:val="24"/>
+          <w:szCs w:val="24"/>
+        </w:rPr>
+      </w:pPr>
+      <w:r>
+        <w:rPr>
+          <w:noProof/>
+        </w:rPr>
+        <w:drawing>
+          <wp:inline distT="0" distB="0" distL="0" distR="0" wp14:anchorId="1529C3F3" wp14:editId="67A9E552">
+            <wp:extent cx="5612130" cy="3267075"/>
+            <wp:effectExtent l="0" t="0" r="7620" b="9525"/>
+            <wp:docPr id="9" name="Imagen 9"/>
+            <wp:cNvGraphicFramePr>
+              <a:graphicFrameLocks xmlns:a="http://schemas.openxmlformats.org/drawingml/2006/main" noChangeAspect="1"/>
+            </wp:cNvGraphicFramePr>
+            <a:graphic xmlns:a="http://schemas.openxmlformats.org/drawingml/2006/main">
+              <a:graphicData uri="http://schemas.openxmlformats.org/drawingml/2006/picture">
+                <pic:pic xmlns:pic="http://schemas.openxmlformats.org/drawingml/2006/picture">
+                  <pic:nvPicPr>
+                    <pic:cNvPr id="1" name=""/>
+                    <pic:cNvPicPr/>
+                  </pic:nvPicPr>
+                  <pic:blipFill>
+                    <a:blip r:embed="rId14"/>
+                    <a:stretch>
+                      <a:fillRect/>
+                    </a:stretch>
+                  </pic:blipFill>
+                  <pic:spPr>
+                    <a:xfrm>
+                      <a:off x="0" y="0"/>
+                      <a:ext cx="5612130" cy="3267075"/>
+                    </a:xfrm>
+                    <a:prstGeom prst="rect">
+                      <a:avLst/>
+                    </a:prstGeom>
+                  </pic:spPr>
+                </pic:pic>
+              </a:graphicData>
+            </a:graphic>
+          </wp:inline>
+        </w:drawing>
+      </w:r>
+    </w:p>
+    <w:p>
+      <w:pPr>
+        <w:pStyle w:val="Sinespaciado"/>
+        <w:rPr>
+          <w:rFonts w:ascii="Arial" w:hAnsi="Arial" w:cs="Arial"/>
+          <w:b/>
+          <w:bCs/>
+          <w:sz w:val="24"/>
+          <w:szCs w:val="24"/>
+        </w:rPr>
+      </w:pPr>
+    </w:p>
+    <w:p>
+      <w:pPr>
+        <w:pStyle w:val="Sinespaciado"/>
+        <w:rPr>
+          <w:rFonts w:ascii="Arial" w:hAnsi="Arial" w:cs="Arial"/>
+          <w:sz w:val="24"/>
+          <w:szCs w:val="24"/>
+        </w:rPr>
+      </w:pPr>
+      <w:r>
+        <w:rPr>
+          <w:rFonts w:ascii="Arial" w:hAnsi="Arial" w:cs="Arial"/>
+          <w:sz w:val="24"/>
+          <w:szCs w:val="24"/>
+        </w:rPr>
+        <w:t>Componente para el login</w:t>
+      </w:r>
+    </w:p>
+    <w:p>
+      <w:pPr>
+        <w:pStyle w:val="Sinespaciado"/>
+        <w:rPr>
+          <w:rFonts w:ascii="Arial" w:hAnsi="Arial" w:cs="Arial"/>
+          <w:sz w:val="24"/>
+          <w:szCs w:val="24"/>
+        </w:rPr>
+      </w:pPr>
+    </w:p>
+    <w:p>
+      <w:pPr>
+        <w:pStyle w:val="Sinespaciado"/>
+        <w:rPr>
+          <w:rFonts w:ascii="Arial" w:hAnsi="Arial" w:cs="Arial"/>
+          <w:sz w:val="24"/>
+          <w:szCs w:val="24"/>
+        </w:rPr>
+      </w:pPr>
+      <w:r>
+        <w:rPr>
+          <w:noProof/>
+        </w:rPr>
+        <w:drawing>
+          <wp:inline distT="0" distB="0" distL="0" distR="0" wp14:anchorId="1BD8D000" wp14:editId="387727EC">
+            <wp:extent cx="5612130" cy="3507740"/>
+            <wp:effectExtent l="0" t="0" r="7620" b="0"/>
+            <wp:docPr id="10" name="Imagen 10"/>
+            <wp:cNvGraphicFramePr>
+              <a:graphicFrameLocks xmlns:a="http://schemas.openxmlformats.org/drawingml/2006/main" noChangeAspect="1"/>
+            </wp:cNvGraphicFramePr>
+            <a:graphic xmlns:a="http://schemas.openxmlformats.org/drawingml/2006/main">
+              <a:graphicData uri="http://schemas.openxmlformats.org/drawingml/2006/picture">
+                <pic:pic xmlns:pic="http://schemas.openxmlformats.org/drawingml/2006/picture">
+                  <pic:nvPicPr>
+                    <pic:cNvPr id="1" name=""/>
+                    <pic:cNvPicPr/>
+                  </pic:nvPicPr>
+                  <pic:blipFill>
+                    <a:blip r:embed="rId15"/>
+                    <a:stretch>
+                      <a:fillRect/>
+                    </a:stretch>
+                  </pic:blipFill>
+                  <pic:spPr>
+                    <a:xfrm>
+                      <a:off x="0" y="0"/>
+                      <a:ext cx="5612130" cy="3507740"/>
+                    </a:xfrm>
+                    <a:prstGeom prst="rect">
+                      <a:avLst/>
+                    </a:prstGeom>
+                  </pic:spPr>
+                </pic:pic>
+              </a:graphicData>
+            </a:graphic>
+          </wp:inline>
+        </w:drawing>
+      </w:r>
+    </w:p>
+    <w:p>
+      <w:pPr>
+        <w:pStyle w:val="Sinespaciado"/>
+        <w:rPr>
+          <w:rFonts w:ascii="Arial" w:hAnsi="Arial" w:cs="Arial"/>
+          <w:b/>
+          <w:bCs/>
+          <w:sz w:val="24"/>
+          <w:szCs w:val="24"/>
+        </w:rPr>
+      </w:pPr>
+    </w:p>
+    <w:p>
+      <w:pPr>
+        <w:pStyle w:val="Sinespaciado"/>
+        <w:rPr>
+          <w:rFonts w:ascii="Arial" w:hAnsi="Arial" w:cs="Arial"/>
+          <w:b/>
+          <w:bCs/>
+          <w:sz w:val="24"/>
+          <w:szCs w:val="24"/>
+        </w:rPr>
+      </w:pPr>
+    </w:p>
+    <w:p>
+      <w:pPr>
+        <w:pStyle w:val="Sinespaciado"/>
+        <w:rPr>
+          <w:rFonts w:ascii="Arial" w:hAnsi="Arial" w:cs="Arial"/>
+          <w:sz w:val="24"/>
+          <w:szCs w:val="24"/>
+        </w:rPr>
+      </w:pPr>
+      <w:r>
+        <w:rPr>
+          <w:rFonts w:ascii="Arial" w:hAnsi="Arial" w:cs="Arial"/>
+          <w:sz w:val="24"/>
+          <w:szCs w:val="24"/>
+        </w:rPr>
+        <w:t>Componente para navbar</w:t>
+      </w:r>
+    </w:p>
+    <w:p>
+      <w:pPr>
+        <w:pStyle w:val="Sinespaciado"/>
+        <w:rPr>
+          <w:rFonts w:ascii="Arial" w:hAnsi="Arial" w:cs="Arial"/>
+          <w:b/>
+          <w:bCs/>
+          <w:sz w:val="24"/>
+          <w:szCs w:val="24"/>
+        </w:rPr>
+      </w:pPr>
+    </w:p>
+    <w:p>
+      <w:pPr>
+        <w:pStyle w:val="Sinespaciado"/>
+        <w:rPr>
+          <w:rFonts w:ascii="Arial" w:hAnsi="Arial" w:cs="Arial"/>
+          <w:b/>
+          <w:bCs/>
+          <w:sz w:val="24"/>
+          <w:szCs w:val="24"/>
+        </w:rPr>
+      </w:pPr>
+      <w:r>
+        <w:rPr>
+          <w:noProof/>
+        </w:rPr>
+        <w:drawing>
+          <wp:inline distT="0" distB="0" distL="0" distR="0" wp14:anchorId="6BC999DA" wp14:editId="46FB64D4">
+            <wp:extent cx="5612130" cy="3507740"/>
+            <wp:effectExtent l="0" t="0" r="7620" b="0"/>
+            <wp:docPr id="11" name="Imagen 11"/>
+            <wp:cNvGraphicFramePr>
+              <a:graphicFrameLocks xmlns:a="http://schemas.openxmlformats.org/drawingml/2006/main" noChangeAspect="1"/>
+            </wp:cNvGraphicFramePr>
+            <a:graphic xmlns:a="http://schemas.openxmlformats.org/drawingml/2006/main">
+              <a:graphicData uri="http://schemas.openxmlformats.org/drawingml/2006/picture">
+                <pic:pic xmlns:pic="http://schemas.openxmlformats.org/drawingml/2006/picture">
+                  <pic:nvPicPr>
+                    <pic:cNvPr id="1" name=""/>
+                    <pic:cNvPicPr/>
+                  </pic:nvPicPr>
+                  <pic:blipFill>
+                    <a:blip r:embed="rId16"/>
+                    <a:stretch>
+                      <a:fillRect/>
+                    </a:stretch>
+                  </pic:blipFill>
+                  <pic:spPr>
+                    <a:xfrm>
+                      <a:off x="0" y="0"/>
+                      <a:ext cx="5612130" cy="3507740"/>
+                    </a:xfrm>
+                    <a:prstGeom prst="rect">
+                      <a:avLst/>
+                    </a:prstGeom>
+                  </pic:spPr>
+                </pic:pic>
+              </a:graphicData>
+            </a:graphic>
+          </wp:inline>
+        </w:drawing>
+      </w:r>
     </w:p>
     <w:p>
       <w:pPr>
@@ -2973,30 +2647,208 @@
     <w:p>
       <w:pPr>
         <w:pStyle w:val="Sinespaciado"/>
-        <w:rPr>
-          <w:rFonts w:ascii="Arial" w:hAnsi="Arial" w:cs="Arial"/>
-          <w:sz w:val="24"/>
-          <w:szCs w:val="24"/>
-        </w:rPr>
-      </w:pPr>
-    </w:p>
-    <w:p>
-      <w:pPr>
-        <w:pStyle w:val="Sinespaciado"/>
-        <w:rPr>
-          <w:rFonts w:ascii="Arial" w:hAnsi="Arial" w:cs="Arial"/>
-          <w:sz w:val="24"/>
-          <w:szCs w:val="24"/>
-        </w:rPr>
-      </w:pPr>
+        <w:jc w:val="both"/>
+        <w:rPr>
+          <w:rFonts w:ascii="Arial" w:hAnsi="Arial" w:cs="Arial"/>
+          <w:sz w:val="24"/>
+          <w:szCs w:val="24"/>
+        </w:rPr>
+      </w:pPr>
+    </w:p>
+    <w:p>
+      <w:pPr>
+        <w:pStyle w:val="Sinespaciado"/>
+        <w:numPr>
+          <w:ilvl w:val="0"/>
+          <w:numId w:val="3"/>
+        </w:numPr>
+        <w:jc w:val="both"/>
+        <w:rPr>
+          <w:rFonts w:ascii="Arial" w:hAnsi="Arial" w:cs="Arial"/>
+          <w:sz w:val="24"/>
+          <w:szCs w:val="24"/>
+        </w:rPr>
+      </w:pPr>
+      <w:r>
+        <w:rPr>
+          <w:rFonts w:ascii="Arial" w:hAnsi="Arial" w:cs="Arial"/>
+          <w:sz w:val="24"/>
+          <w:szCs w:val="24"/>
+        </w:rPr>
+        <w:t xml:space="preserve">Admin. A. (2016). </w:t>
+      </w:r>
+      <w:r>
+        <w:rPr>
+          <w:rFonts w:ascii="Arial" w:hAnsi="Arial" w:cs="Arial"/>
+          <w:i/>
+          <w:iCs/>
+          <w:sz w:val="24"/>
+          <w:szCs w:val="24"/>
+        </w:rPr>
+        <w:t>Un Caso de Prueba</w:t>
+      </w:r>
+      <w:r>
+        <w:rPr>
+          <w:rFonts w:ascii="Arial" w:hAnsi="Arial" w:cs="Arial"/>
+          <w:i/>
+          <w:iCs/>
+          <w:sz w:val="24"/>
+          <w:szCs w:val="24"/>
+        </w:rPr>
+        <w:t xml:space="preserve">. </w:t>
+      </w:r>
+      <w:hyperlink r:id="rId17" w:history="1">
+        <w:r>
+          <w:rPr>
+            <w:rStyle w:val="Hipervnculo"/>
+            <w:rFonts w:ascii="Arial" w:hAnsi="Arial" w:cs="Arial"/>
+            <w:sz w:val="24"/>
+            <w:szCs w:val="24"/>
+          </w:rPr>
+          <w:t>Un Caso de Prueba de ejemplo! - Testing Colombia</w:t>
+        </w:r>
+      </w:hyperlink>
+      <w:r>
+        <w:rPr>
+          <w:rFonts w:ascii="Arial" w:hAnsi="Arial" w:cs="Arial"/>
+          <w:sz w:val="24"/>
+          <w:szCs w:val="24"/>
+        </w:rPr>
+        <w:t xml:space="preserve"> </w:t>
+      </w:r>
+    </w:p>
+    <w:p>
+      <w:pPr>
+        <w:pStyle w:val="Sinespaciado"/>
+        <w:jc w:val="both"/>
+        <w:rPr>
+          <w:rFonts w:ascii="Arial" w:hAnsi="Arial" w:cs="Arial"/>
+          <w:sz w:val="24"/>
+          <w:szCs w:val="24"/>
+        </w:rPr>
+      </w:pPr>
+    </w:p>
+    <w:p>
+      <w:pPr>
+        <w:pStyle w:val="Sinespaciado"/>
+        <w:numPr>
+          <w:ilvl w:val="0"/>
+          <w:numId w:val="3"/>
+        </w:numPr>
+        <w:jc w:val="both"/>
+        <w:rPr>
+          <w:rFonts w:ascii="Arial" w:hAnsi="Arial" w:cs="Arial"/>
+          <w:sz w:val="24"/>
+          <w:szCs w:val="24"/>
+        </w:rPr>
+      </w:pPr>
+      <w:r>
+        <w:rPr>
+          <w:rFonts w:ascii="Arial" w:hAnsi="Arial" w:cs="Arial"/>
+          <w:sz w:val="24"/>
+          <w:szCs w:val="24"/>
+        </w:rPr>
+        <w:t xml:space="preserve">Perez. Antonio (2020). </w:t>
+      </w:r>
+      <w:r>
+        <w:rPr>
+          <w:rFonts w:ascii="Arial" w:hAnsi="Arial" w:cs="Arial"/>
+          <w:i/>
+          <w:iCs/>
+          <w:sz w:val="24"/>
+          <w:szCs w:val="24"/>
+        </w:rPr>
+        <w:t>Como Usar Testing en Angular con Jasmine y Karma.</w:t>
+      </w:r>
+      <w:r>
+        <w:rPr>
+          <w:rFonts w:ascii="Arial" w:hAnsi="Arial" w:cs="Arial"/>
+          <w:i/>
+          <w:iCs/>
+          <w:sz w:val="24"/>
+          <w:szCs w:val="24"/>
+        </w:rPr>
+        <w:t xml:space="preserve"> </w:t>
+      </w:r>
+      <w:hyperlink r:id="rId18" w:history="1">
+        <w:r>
+          <w:rPr>
+            <w:rStyle w:val="Hipervnculo"/>
+            <w:rFonts w:ascii="Arial" w:hAnsi="Arial" w:cs="Arial"/>
+            <w:sz w:val="24"/>
+            <w:szCs w:val="24"/>
+          </w:rPr>
+          <w:t>Cómo usar Testing en Angular con Jasmine y Karma (digital55.com)</w:t>
+        </w:r>
+      </w:hyperlink>
+    </w:p>
+    <w:p>
+      <w:pPr>
+        <w:pStyle w:val="Sinespaciado"/>
+        <w:jc w:val="both"/>
+      </w:pPr>
+    </w:p>
+    <w:p>
+      <w:pPr>
+        <w:pStyle w:val="Sinespaciado"/>
+        <w:numPr>
+          <w:ilvl w:val="0"/>
+          <w:numId w:val="3"/>
+        </w:numPr>
+        <w:jc w:val="both"/>
+        <w:rPr>
+          <w:rFonts w:ascii="Arial" w:hAnsi="Arial" w:cs="Arial"/>
+          <w:sz w:val="24"/>
+          <w:szCs w:val="24"/>
+        </w:rPr>
+      </w:pPr>
+      <w:r>
+        <w:rPr>
+          <w:rFonts w:ascii="Arial" w:hAnsi="Arial" w:cs="Arial"/>
+          <w:sz w:val="24"/>
+          <w:szCs w:val="24"/>
+        </w:rPr>
+        <w:t xml:space="preserve">Moreno Jimenez. Yone (2018). </w:t>
+      </w:r>
+      <w:r>
+        <w:rPr>
+          <w:rFonts w:ascii="Arial" w:hAnsi="Arial" w:cs="Arial"/>
+          <w:i/>
+          <w:iCs/>
+          <w:sz w:val="24"/>
+          <w:szCs w:val="24"/>
+        </w:rPr>
+        <w:t>Haciendo test en Angular, con Jasmine y Karma.</w:t>
+      </w:r>
+      <w:r>
+        <w:rPr>
+          <w:rFonts w:ascii="Arial" w:hAnsi="Arial" w:cs="Arial"/>
+          <w:i/>
+          <w:iCs/>
+          <w:sz w:val="24"/>
+          <w:szCs w:val="24"/>
+        </w:rPr>
+        <w:t xml:space="preserve"> </w:t>
+      </w:r>
+      <w:hyperlink r:id="rId19" w:history="1">
+        <w:r>
+          <w:rPr>
+            <w:rStyle w:val="Hipervnculo"/>
+            <w:rFonts w:ascii="Arial" w:hAnsi="Arial" w:cs="Arial"/>
+            <w:sz w:val="24"/>
+            <w:szCs w:val="24"/>
+          </w:rPr>
+          <w:t>Haciendo tests en Angular, con Jasmine y Karma | by Yone Moreno Jiménez | Medium</w:t>
+        </w:r>
+      </w:hyperlink>
     </w:p>
     <w:sectPr>
-      <w:headerReference w:type="even" r:id="rId10"/>
-      <w:headerReference w:type="default" r:id="rId11"/>
-      <w:footerReference w:type="even" r:id="rId12"/>
-      <w:footerReference w:type="default" r:id="rId13"/>
-      <w:headerReference w:type="first" r:id="rId14"/>
-      <w:footerReference w:type="first" r:id="rId15"/>
+      <w:headerReference w:type="even" r:id="rId20"/>
+      <w:headerReference w:type="default" r:id="rId21"/>
+      <w:footerReference w:type="even" r:id="rId22"/>
+      <w:footerReference w:type="default" r:id="rId23"/>
+      <w:headerReference w:type="first" r:id="rId24"/>
+      <w:footerReference w:type="first" r:id="rId25"/>
       <w:pgSz w:w="12240" w:h="15840"/>
       <w:pgMar w:top="1417" w:right="1701" w:bottom="1417" w:left="1701" w:header="708" w:footer="708" w:gutter="0"/>
       <w:pgBorders w:offsetFrom="page">
@@ -3328,9 +3180,9 @@
     </w:lvl>
   </w:abstractNum>
   <w:abstractNum w:abstractNumId="1" w15:restartNumberingAfterBreak="0">
-    <w:nsid w:val="4EC773B7"/>
+    <w:nsid w:val="3821188A"/>
     <w:multiLevelType w:val="hybridMultilevel"/>
-    <w:tmpl w:val="088C4EF4"/>
+    <w:tmpl w:val="8D98A102"/>
     <w:lvl w:ilvl="0" w:tplc="100A0001">
       <w:start w:val="1"/>
       <w:numFmt w:val="bullet"/>
@@ -3440,10 +3292,126 @@
       </w:rPr>
     </w:lvl>
   </w:abstractNum>
+  <w:abstractNum w:abstractNumId="2" w15:restartNumberingAfterBreak="0">
+    <w:nsid w:val="4EC773B7"/>
+    <w:multiLevelType w:val="hybridMultilevel"/>
+    <w:tmpl w:val="088C4EF4"/>
+    <w:lvl w:ilvl="0" w:tplc="100A0001">
+      <w:start w:val="1"/>
+      <w:numFmt w:val="bullet"/>
+      <w:lvlText w:val=""/>
+      <w:lvlJc w:val="left"/>
+      <w:pPr>
+        <w:ind w:left="720" w:hanging="360"/>
+      </w:pPr>
+      <w:rPr>
+        <w:rFonts w:ascii="Symbol" w:hAnsi="Symbol" w:hint="default"/>
+      </w:rPr>
+    </w:lvl>
+    <w:lvl w:ilvl="1" w:tplc="100A0003" w:tentative="1">
+      <w:start w:val="1"/>
+      <w:numFmt w:val="bullet"/>
+      <w:lvlText w:val="o"/>
+      <w:lvlJc w:val="left"/>
+      <w:pPr>
+        <w:ind w:left="1440" w:hanging="360"/>
+      </w:pPr>
+      <w:rPr>
+        <w:rFonts w:ascii="Courier New" w:hAnsi="Courier New" w:cs="Courier New" w:hint="default"/>
+      </w:rPr>
+    </w:lvl>
+    <w:lvl w:ilvl="2" w:tplc="100A0005" w:tentative="1">
+      <w:start w:val="1"/>
+      <w:numFmt w:val="bullet"/>
+      <w:lvlText w:val=""/>
+      <w:lvlJc w:val="left"/>
+      <w:pPr>
+        <w:ind w:left="2160" w:hanging="360"/>
+      </w:pPr>
+      <w:rPr>
+        <w:rFonts w:ascii="Wingdings" w:hAnsi="Wingdings" w:hint="default"/>
+      </w:rPr>
+    </w:lvl>
+    <w:lvl w:ilvl="3" w:tplc="100A0001" w:tentative="1">
+      <w:start w:val="1"/>
+      <w:numFmt w:val="bullet"/>
+      <w:lvlText w:val=""/>
+      <w:lvlJc w:val="left"/>
+      <w:pPr>
+        <w:ind w:left="2880" w:hanging="360"/>
+      </w:pPr>
+      <w:rPr>
+        <w:rFonts w:ascii="Symbol" w:hAnsi="Symbol" w:hint="default"/>
+      </w:rPr>
+    </w:lvl>
+    <w:lvl w:ilvl="4" w:tplc="100A0003" w:tentative="1">
+      <w:start w:val="1"/>
+      <w:numFmt w:val="bullet"/>
+      <w:lvlText w:val="o"/>
+      <w:lvlJc w:val="left"/>
+      <w:pPr>
+        <w:ind w:left="3600" w:hanging="360"/>
+      </w:pPr>
+      <w:rPr>
+        <w:rFonts w:ascii="Courier New" w:hAnsi="Courier New" w:cs="Courier New" w:hint="default"/>
+      </w:rPr>
+    </w:lvl>
+    <w:lvl w:ilvl="5" w:tplc="100A0005" w:tentative="1">
+      <w:start w:val="1"/>
+      <w:numFmt w:val="bullet"/>
+      <w:lvlText w:val=""/>
+      <w:lvlJc w:val="left"/>
+      <w:pPr>
+        <w:ind w:left="4320" w:hanging="360"/>
+      </w:pPr>
+      <w:rPr>
+        <w:rFonts w:ascii="Wingdings" w:hAnsi="Wingdings" w:hint="default"/>
+      </w:rPr>
+    </w:lvl>
+    <w:lvl w:ilvl="6" w:tplc="100A0001" w:tentative="1">
+      <w:start w:val="1"/>
+      <w:numFmt w:val="bullet"/>
+      <w:lvlText w:val=""/>
+      <w:lvlJc w:val="left"/>
+      <w:pPr>
+        <w:ind w:left="5040" w:hanging="360"/>
+      </w:pPr>
+      <w:rPr>
+        <w:rFonts w:ascii="Symbol" w:hAnsi="Symbol" w:hint="default"/>
+      </w:rPr>
+    </w:lvl>
+    <w:lvl w:ilvl="7" w:tplc="100A0003" w:tentative="1">
+      <w:start w:val="1"/>
+      <w:numFmt w:val="bullet"/>
+      <w:lvlText w:val="o"/>
+      <w:lvlJc w:val="left"/>
+      <w:pPr>
+        <w:ind w:left="5760" w:hanging="360"/>
+      </w:pPr>
+      <w:rPr>
+        <w:rFonts w:ascii="Courier New" w:hAnsi="Courier New" w:cs="Courier New" w:hint="default"/>
+      </w:rPr>
+    </w:lvl>
+    <w:lvl w:ilvl="8" w:tplc="100A0005" w:tentative="1">
+      <w:start w:val="1"/>
+      <w:numFmt w:val="bullet"/>
+      <w:lvlText w:val=""/>
+      <w:lvlJc w:val="left"/>
+      <w:pPr>
+        <w:ind w:left="6480" w:hanging="360"/>
+      </w:pPr>
+      <w:rPr>
+        <w:rFonts w:ascii="Wingdings" w:hAnsi="Wingdings" w:hint="default"/>
+      </w:rPr>
+    </w:lvl>
+  </w:abstractNum>
   <w:num w:numId="1">
     <w:abstractNumId w:val="0"/>
   </w:num>
   <w:num w:numId="2">
+    <w:abstractNumId w:val="2"/>
+  </w:num>
+  <w:num w:numId="3">
     <w:abstractNumId w:val="1"/>
   </w:num>
 </w:numbering>
@@ -4046,6 +4014,17 @@
       <w:shd w:val="clear" w:color="auto" w:fill="E1DFDD"/>
     </w:rPr>
   </w:style>
+  <w:style w:type="paragraph" w:styleId="Prrafodelista">
+    <w:name w:val="List Paragraph"/>
+    <w:basedOn w:val="Normal"/>
+    <w:uiPriority w:val="34"/>
+    <w:qFormat/>
+    <w:rsid w:val="00F9275C"/>
+    <w:pPr>
+      <w:ind w:left="720"/>
+      <w:contextualSpacing/>
+    </w:pPr>
+  </w:style>
 </w:styles>
 </file>
 

</xml_diff>

<commit_message>
201603047 - Documentacion y Coverage
</commit_message>
<xml_diff>
--- a/Documentacion/[AYD1]Manual_Tecnico_G4.docx
+++ b/Documentacion/[AYD1]Manual_Tecnico_G4.docx
@@ -1186,7 +1186,7 @@
                     <pic:cNvPicPr/>
                   </pic:nvPicPr>
                   <pic:blipFill>
-                    <a:blip r:embed="rId7"/>
+                    <a:blip r:embed="rId8"/>
                     <a:stretch>
                       <a:fillRect/>
                     </a:stretch>
@@ -1548,7 +1548,7 @@
                     </pic:cNvPicPr>
                   </pic:nvPicPr>
                   <pic:blipFill>
-                    <a:blip r:embed="rId8">
+                    <a:blip r:embed="rId9">
                       <a:extLst>
                         <a:ext uri="{28A0092B-C50C-407E-A947-70E740481C1C}">
                           <a14:useLocalDpi xmlns:a14="http://schemas.microsoft.com/office/drawing/2010/main" val="0"/>
@@ -1686,7 +1686,7 @@
         </w:rPr>
         <w:t xml:space="preserve">Link del Proyecto: </w:t>
       </w:r>
-      <w:hyperlink r:id="rId9" w:history="1">
+      <w:hyperlink r:id="rId10" w:history="1">
         <w:r>
           <w:rPr>
             <w:rStyle w:val="Hipervnculo"/>
@@ -1817,7 +1817,7 @@
                     </pic:cNvPicPr>
                   </pic:nvPicPr>
                   <pic:blipFill>
-                    <a:blip r:embed="rId10">
+                    <a:blip r:embed="rId11">
                       <a:extLst>
                         <a:ext uri="{28A0092B-C50C-407E-A947-70E740481C1C}">
                           <a14:useLocalDpi xmlns:a14="http://schemas.microsoft.com/office/drawing/2010/main" val="0"/>
@@ -1869,6 +1869,3771 @@
           <w:szCs w:val="24"/>
         </w:rPr>
         <w:lastRenderedPageBreak/>
+        <w:t>CASOS DE PRUEBA</w:t>
+      </w:r>
+    </w:p>
+    <w:p>
+      <w:pPr>
+        <w:pStyle w:val="Sinespaciado"/>
+        <w:rPr>
+          <w:rFonts w:ascii="Arial" w:hAnsi="Arial" w:cs="Arial"/>
+          <w:b/>
+          <w:bCs/>
+          <w:sz w:val="24"/>
+          <w:szCs w:val="24"/>
+        </w:rPr>
+      </w:pPr>
+    </w:p>
+    <w:tbl>
+      <w:tblPr>
+        <w:tblStyle w:val="Tabladelista3-nfasis5"/>
+        <w:tblW w:w="0" w:type="auto"/>
+        <w:tblLook w:val="04A0" w:firstRow="1" w:lastRow="0" w:firstColumn="1" w:lastColumn="0" w:noHBand="0" w:noVBand="1"/>
+      </w:tblPr>
+      <w:tblGrid>
+        <w:gridCol w:w="3681"/>
+        <w:gridCol w:w="5147"/>
+      </w:tblGrid>
+      <w:tr>
+        <w:trPr>
+          <w:cnfStyle w:val="100000000000" w:firstRow="1" w:lastRow="0" w:firstColumn="0" w:lastColumn="0" w:oddVBand="0" w:evenVBand="0" w:oddHBand="0" w:evenHBand="0" w:firstRowFirstColumn="0" w:firstRowLastColumn="0" w:lastRowFirstColumn="0" w:lastRowLastColumn="0"/>
+        </w:trPr>
+        <w:tc>
+          <w:tcPr>
+            <w:cnfStyle w:val="001000000100" w:firstRow="0" w:lastRow="0" w:firstColumn="1" w:lastColumn="0" w:oddVBand="0" w:evenVBand="0" w:oddHBand="0" w:evenHBand="0" w:firstRowFirstColumn="1" w:firstRowLastColumn="0" w:lastRowFirstColumn="0" w:lastRowLastColumn="0"/>
+            <w:tcW w:w="3681" w:type="dxa"/>
+            <w:vAlign w:val="center"/>
+          </w:tcPr>
+          <w:p>
+            <w:pPr>
+              <w:pStyle w:val="Sinespaciado"/>
+              <w:rPr>
+                <w:rFonts w:ascii="Arial" w:hAnsi="Arial" w:cs="Arial"/>
+                <w:sz w:val="24"/>
+                <w:szCs w:val="24"/>
+              </w:rPr>
+            </w:pPr>
+            <w:r>
+              <w:rPr>
+                <w:rFonts w:ascii="Arial" w:hAnsi="Arial" w:cs="Arial"/>
+                <w:sz w:val="24"/>
+                <w:szCs w:val="24"/>
+              </w:rPr>
+              <w:t>Objetivo del Caso de Prueba</w:t>
+            </w:r>
+          </w:p>
+        </w:tc>
+        <w:tc>
+          <w:tcPr>
+            <w:tcW w:w="5147" w:type="dxa"/>
+            <w:tcBorders>
+              <w:bottom w:val="single" w:sz="4" w:space="0" w:color="5B9BD5" w:themeColor="accent5"/>
+            </w:tcBorders>
+          </w:tcPr>
+          <w:p>
+            <w:pPr>
+              <w:pStyle w:val="Sinespaciado"/>
+              <w:cnfStyle w:val="100000000000" w:firstRow="1" w:lastRow="0" w:firstColumn="0" w:lastColumn="0" w:oddVBand="0" w:evenVBand="0" w:oddHBand="0" w:evenHBand="0" w:firstRowFirstColumn="0" w:firstRowLastColumn="0" w:lastRowFirstColumn="0" w:lastRowLastColumn="0"/>
+              <w:rPr>
+                <w:rFonts w:ascii="Arial" w:hAnsi="Arial" w:cs="Arial"/>
+                <w:b w:val="0"/>
+                <w:bCs w:val="0"/>
+                <w:sz w:val="24"/>
+                <w:szCs w:val="24"/>
+              </w:rPr>
+            </w:pPr>
+            <w:r>
+              <w:rPr>
+                <w:rFonts w:ascii="Arial" w:hAnsi="Arial" w:cs="Arial"/>
+                <w:b w:val="0"/>
+                <w:bCs w:val="0"/>
+                <w:sz w:val="24"/>
+                <w:szCs w:val="24"/>
+              </w:rPr>
+              <w:t>Validar un usuario existen en la plataforma para tener acceso a las diferentes funcionalidades del sistema</w:t>
+            </w:r>
+          </w:p>
+        </w:tc>
+      </w:tr>
+      <w:tr>
+        <w:trPr>
+          <w:cnfStyle w:val="000000100000" w:firstRow="0" w:lastRow="0" w:firstColumn="0" w:lastColumn="0" w:oddVBand="0" w:evenVBand="0" w:oddHBand="1" w:evenHBand="0" w:firstRowFirstColumn="0" w:firstRowLastColumn="0" w:lastRowFirstColumn="0" w:lastRowLastColumn="0"/>
+        </w:trPr>
+        <w:tc>
+          <w:tcPr>
+            <w:cnfStyle w:val="001000000000" w:firstRow="0" w:lastRow="0" w:firstColumn="1" w:lastColumn="0" w:oddVBand="0" w:evenVBand="0" w:oddHBand="0" w:evenHBand="0" w:firstRowFirstColumn="0" w:firstRowLastColumn="0" w:lastRowFirstColumn="0" w:lastRowLastColumn="0"/>
+            <w:tcW w:w="3681" w:type="dxa"/>
+            <w:tcBorders>
+              <w:right w:val="single" w:sz="4" w:space="0" w:color="9CC2E5" w:themeColor="accent5" w:themeTint="99"/>
+            </w:tcBorders>
+          </w:tcPr>
+          <w:p>
+            <w:pPr>
+              <w:pStyle w:val="Sinespaciado"/>
+              <w:rPr>
+                <w:rFonts w:ascii="Arial" w:hAnsi="Arial" w:cs="Arial"/>
+                <w:sz w:val="24"/>
+                <w:szCs w:val="24"/>
+              </w:rPr>
+            </w:pPr>
+            <w:r>
+              <w:rPr>
+                <w:rFonts w:ascii="Arial" w:hAnsi="Arial" w:cs="Arial"/>
+                <w:sz w:val="24"/>
+                <w:szCs w:val="24"/>
+              </w:rPr>
+              <w:t>Identificador</w:t>
+            </w:r>
+          </w:p>
+        </w:tc>
+        <w:tc>
+          <w:tcPr>
+            <w:tcW w:w="5147" w:type="dxa"/>
+            <w:tcBorders>
+              <w:left w:val="single" w:sz="4" w:space="0" w:color="9CC2E5" w:themeColor="accent5" w:themeTint="99"/>
+            </w:tcBorders>
+          </w:tcPr>
+          <w:p>
+            <w:pPr>
+              <w:pStyle w:val="Sinespaciado"/>
+              <w:cnfStyle w:val="000000100000" w:firstRow="0" w:lastRow="0" w:firstColumn="0" w:lastColumn="0" w:oddVBand="0" w:evenVBand="0" w:oddHBand="1" w:evenHBand="0" w:firstRowFirstColumn="0" w:firstRowLastColumn="0" w:lastRowFirstColumn="0" w:lastRowLastColumn="0"/>
+              <w:rPr>
+                <w:rFonts w:ascii="Arial" w:hAnsi="Arial" w:cs="Arial"/>
+                <w:sz w:val="24"/>
+                <w:szCs w:val="24"/>
+              </w:rPr>
+            </w:pPr>
+            <w:r>
+              <w:rPr>
+                <w:rFonts w:ascii="Arial" w:hAnsi="Arial" w:cs="Arial"/>
+                <w:sz w:val="24"/>
+                <w:szCs w:val="24"/>
+              </w:rPr>
+              <w:t>CP-P3-001</w:t>
+            </w:r>
+          </w:p>
+        </w:tc>
+      </w:tr>
+      <w:tr>
+        <w:tc>
+          <w:tcPr>
+            <w:cnfStyle w:val="001000000000" w:firstRow="0" w:lastRow="0" w:firstColumn="1" w:lastColumn="0" w:oddVBand="0" w:evenVBand="0" w:oddHBand="0" w:evenHBand="0" w:firstRowFirstColumn="0" w:firstRowLastColumn="0" w:lastRowFirstColumn="0" w:lastRowLastColumn="0"/>
+            <w:tcW w:w="3681" w:type="dxa"/>
+            <w:tcBorders>
+              <w:right w:val="single" w:sz="4" w:space="0" w:color="9CC2E5" w:themeColor="accent5" w:themeTint="99"/>
+            </w:tcBorders>
+          </w:tcPr>
+          <w:p>
+            <w:pPr>
+              <w:pStyle w:val="Sinespaciado"/>
+              <w:rPr>
+                <w:rFonts w:ascii="Arial" w:hAnsi="Arial" w:cs="Arial"/>
+                <w:sz w:val="24"/>
+                <w:szCs w:val="24"/>
+              </w:rPr>
+            </w:pPr>
+            <w:r>
+              <w:rPr>
+                <w:rFonts w:ascii="Arial" w:hAnsi="Arial" w:cs="Arial"/>
+                <w:sz w:val="24"/>
+                <w:szCs w:val="24"/>
+              </w:rPr>
+              <w:t>Nombre del Caso</w:t>
+            </w:r>
+          </w:p>
+        </w:tc>
+        <w:tc>
+          <w:tcPr>
+            <w:tcW w:w="5147" w:type="dxa"/>
+            <w:tcBorders>
+              <w:top w:val="single" w:sz="4" w:space="0" w:color="5B9BD5" w:themeColor="accent5"/>
+              <w:left w:val="single" w:sz="4" w:space="0" w:color="9CC2E5" w:themeColor="accent5" w:themeTint="99"/>
+              <w:bottom w:val="single" w:sz="4" w:space="0" w:color="5B9BD5" w:themeColor="accent5"/>
+            </w:tcBorders>
+          </w:tcPr>
+          <w:p>
+            <w:pPr>
+              <w:pStyle w:val="Sinespaciado"/>
+              <w:cnfStyle w:val="000000000000" w:firstRow="0" w:lastRow="0" w:firstColumn="0" w:lastColumn="0" w:oddVBand="0" w:evenVBand="0" w:oddHBand="0" w:evenHBand="0" w:firstRowFirstColumn="0" w:firstRowLastColumn="0" w:lastRowFirstColumn="0" w:lastRowLastColumn="0"/>
+              <w:rPr>
+                <w:rFonts w:ascii="Arial" w:hAnsi="Arial" w:cs="Arial"/>
+                <w:sz w:val="24"/>
+                <w:szCs w:val="24"/>
+              </w:rPr>
+            </w:pPr>
+            <w:r>
+              <w:rPr>
+                <w:rFonts w:ascii="Arial" w:hAnsi="Arial" w:cs="Arial"/>
+                <w:sz w:val="24"/>
+                <w:szCs w:val="24"/>
+              </w:rPr>
+              <w:t>Inicio de Sesión</w:t>
+            </w:r>
+          </w:p>
+        </w:tc>
+      </w:tr>
+      <w:tr>
+        <w:trPr>
+          <w:cnfStyle w:val="000000100000" w:firstRow="0" w:lastRow="0" w:firstColumn="0" w:lastColumn="0" w:oddVBand="0" w:evenVBand="0" w:oddHBand="1" w:evenHBand="0" w:firstRowFirstColumn="0" w:firstRowLastColumn="0" w:lastRowFirstColumn="0" w:lastRowLastColumn="0"/>
+        </w:trPr>
+        <w:tc>
+          <w:tcPr>
+            <w:cnfStyle w:val="001000000000" w:firstRow="0" w:lastRow="0" w:firstColumn="1" w:lastColumn="0" w:oddVBand="0" w:evenVBand="0" w:oddHBand="0" w:evenHBand="0" w:firstRowFirstColumn="0" w:firstRowLastColumn="0" w:lastRowFirstColumn="0" w:lastRowLastColumn="0"/>
+            <w:tcW w:w="3681" w:type="dxa"/>
+            <w:tcBorders>
+              <w:right w:val="single" w:sz="4" w:space="0" w:color="9CC2E5" w:themeColor="accent5" w:themeTint="99"/>
+            </w:tcBorders>
+          </w:tcPr>
+          <w:p>
+            <w:pPr>
+              <w:pStyle w:val="Sinespaciado"/>
+              <w:rPr>
+                <w:rFonts w:ascii="Arial" w:hAnsi="Arial" w:cs="Arial"/>
+                <w:sz w:val="24"/>
+                <w:szCs w:val="24"/>
+              </w:rPr>
+            </w:pPr>
+            <w:r>
+              <w:rPr>
+                <w:rFonts w:ascii="Arial" w:hAnsi="Arial" w:cs="Arial"/>
+                <w:sz w:val="24"/>
+                <w:szCs w:val="24"/>
+              </w:rPr>
+              <w:t>Precondiciones</w:t>
+            </w:r>
+          </w:p>
+        </w:tc>
+        <w:tc>
+          <w:tcPr>
+            <w:tcW w:w="5147" w:type="dxa"/>
+            <w:tcBorders>
+              <w:left w:val="single" w:sz="4" w:space="0" w:color="9CC2E5" w:themeColor="accent5" w:themeTint="99"/>
+            </w:tcBorders>
+          </w:tcPr>
+          <w:p>
+            <w:pPr>
+              <w:pStyle w:val="Sinespaciado"/>
+              <w:numPr>
+                <w:ilvl w:val="0"/>
+                <w:numId w:val="1"/>
+              </w:numPr>
+              <w:cnfStyle w:val="000000100000" w:firstRow="0" w:lastRow="0" w:firstColumn="0" w:lastColumn="0" w:oddVBand="0" w:evenVBand="0" w:oddHBand="1" w:evenHBand="0" w:firstRowFirstColumn="0" w:firstRowLastColumn="0" w:lastRowFirstColumn="0" w:lastRowLastColumn="0"/>
+              <w:rPr>
+                <w:rFonts w:ascii="Arial" w:hAnsi="Arial" w:cs="Arial"/>
+                <w:sz w:val="24"/>
+                <w:szCs w:val="24"/>
+              </w:rPr>
+            </w:pPr>
+            <w:r>
+              <w:rPr>
+                <w:rFonts w:ascii="Arial" w:hAnsi="Arial" w:cs="Arial"/>
+                <w:sz w:val="24"/>
+                <w:szCs w:val="24"/>
+              </w:rPr>
+              <w:t>Ninguno</w:t>
+            </w:r>
+          </w:p>
+        </w:tc>
+      </w:tr>
+      <w:tr>
+        <w:tc>
+          <w:tcPr>
+            <w:cnfStyle w:val="001000000000" w:firstRow="0" w:lastRow="0" w:firstColumn="1" w:lastColumn="0" w:oddVBand="0" w:evenVBand="0" w:oddHBand="0" w:evenHBand="0" w:firstRowFirstColumn="0" w:firstRowLastColumn="0" w:lastRowFirstColumn="0" w:lastRowLastColumn="0"/>
+            <w:tcW w:w="3681" w:type="dxa"/>
+            <w:tcBorders>
+              <w:right w:val="single" w:sz="4" w:space="0" w:color="9CC2E5" w:themeColor="accent5" w:themeTint="99"/>
+            </w:tcBorders>
+          </w:tcPr>
+          <w:p>
+            <w:pPr>
+              <w:pStyle w:val="Sinespaciado"/>
+              <w:jc w:val="center"/>
+              <w:rPr>
+                <w:rFonts w:ascii="Arial" w:hAnsi="Arial" w:cs="Arial"/>
+                <w:b w:val="0"/>
+                <w:bCs w:val="0"/>
+                <w:sz w:val="24"/>
+                <w:szCs w:val="24"/>
+              </w:rPr>
+            </w:pPr>
+            <w:r>
+              <w:rPr>
+                <w:rFonts w:ascii="Arial" w:hAnsi="Arial" w:cs="Arial"/>
+                <w:sz w:val="24"/>
+                <w:szCs w:val="24"/>
+              </w:rPr>
+              <w:t>Paso</w:t>
+            </w:r>
+          </w:p>
+        </w:tc>
+        <w:tc>
+          <w:tcPr>
+            <w:tcW w:w="5147" w:type="dxa"/>
+            <w:tcBorders>
+              <w:top w:val="single" w:sz="4" w:space="0" w:color="5B9BD5" w:themeColor="accent5"/>
+              <w:left w:val="single" w:sz="4" w:space="0" w:color="9CC2E5" w:themeColor="accent5" w:themeTint="99"/>
+              <w:bottom w:val="single" w:sz="4" w:space="0" w:color="5B9BD5" w:themeColor="accent5"/>
+            </w:tcBorders>
+          </w:tcPr>
+          <w:p>
+            <w:pPr>
+              <w:pStyle w:val="Sinespaciado"/>
+              <w:jc w:val="center"/>
+              <w:cnfStyle w:val="000000000000" w:firstRow="0" w:lastRow="0" w:firstColumn="0" w:lastColumn="0" w:oddVBand="0" w:evenVBand="0" w:oddHBand="0" w:evenHBand="0" w:firstRowFirstColumn="0" w:firstRowLastColumn="0" w:lastRowFirstColumn="0" w:lastRowLastColumn="0"/>
+              <w:rPr>
+                <w:rFonts w:ascii="Arial" w:hAnsi="Arial" w:cs="Arial"/>
+                <w:b/>
+                <w:bCs/>
+                <w:sz w:val="24"/>
+                <w:szCs w:val="24"/>
+              </w:rPr>
+            </w:pPr>
+            <w:r>
+              <w:rPr>
+                <w:rFonts w:ascii="Arial" w:hAnsi="Arial" w:cs="Arial"/>
+                <w:b/>
+                <w:bCs/>
+                <w:sz w:val="24"/>
+                <w:szCs w:val="24"/>
+              </w:rPr>
+              <w:t>Resultado Esperado</w:t>
+            </w:r>
+          </w:p>
+        </w:tc>
+      </w:tr>
+      <w:tr>
+        <w:trPr>
+          <w:cnfStyle w:val="000000100000" w:firstRow="0" w:lastRow="0" w:firstColumn="0" w:lastColumn="0" w:oddVBand="0" w:evenVBand="0" w:oddHBand="1" w:evenHBand="0" w:firstRowFirstColumn="0" w:firstRowLastColumn="0" w:lastRowFirstColumn="0" w:lastRowLastColumn="0"/>
+        </w:trPr>
+        <w:tc>
+          <w:tcPr>
+            <w:cnfStyle w:val="001000000000" w:firstRow="0" w:lastRow="0" w:firstColumn="1" w:lastColumn="0" w:oddVBand="0" w:evenVBand="0" w:oddHBand="0" w:evenHBand="0" w:firstRowFirstColumn="0" w:firstRowLastColumn="0" w:lastRowFirstColumn="0" w:lastRowLastColumn="0"/>
+            <w:tcW w:w="3681" w:type="dxa"/>
+            <w:tcBorders>
+              <w:right w:val="single" w:sz="4" w:space="0" w:color="9CC2E5" w:themeColor="accent5" w:themeTint="99"/>
+            </w:tcBorders>
+          </w:tcPr>
+          <w:p>
+            <w:pPr>
+              <w:pStyle w:val="Sinespaciado"/>
+              <w:numPr>
+                <w:ilvl w:val="0"/>
+                <w:numId w:val="1"/>
+              </w:numPr>
+              <w:rPr>
+                <w:rFonts w:ascii="Arial" w:hAnsi="Arial" w:cs="Arial"/>
+                <w:b w:val="0"/>
+                <w:bCs w:val="0"/>
+                <w:sz w:val="24"/>
+                <w:szCs w:val="24"/>
+              </w:rPr>
+            </w:pPr>
+            <w:r>
+              <w:rPr>
+                <w:rFonts w:ascii="Arial" w:hAnsi="Arial" w:cs="Arial"/>
+                <w:b w:val="0"/>
+                <w:bCs w:val="0"/>
+                <w:sz w:val="24"/>
+                <w:szCs w:val="24"/>
+              </w:rPr>
+              <w:t>Ir a la opción iniciar sesión</w:t>
+            </w:r>
+          </w:p>
+        </w:tc>
+        <w:tc>
+          <w:tcPr>
+            <w:tcW w:w="5147" w:type="dxa"/>
+            <w:tcBorders>
+              <w:left w:val="single" w:sz="4" w:space="0" w:color="9CC2E5" w:themeColor="accent5" w:themeTint="99"/>
+            </w:tcBorders>
+          </w:tcPr>
+          <w:p>
+            <w:pPr>
+              <w:pStyle w:val="Sinespaciado"/>
+              <w:numPr>
+                <w:ilvl w:val="0"/>
+                <w:numId w:val="1"/>
+              </w:numPr>
+              <w:cnfStyle w:val="000000100000" w:firstRow="0" w:lastRow="0" w:firstColumn="0" w:lastColumn="0" w:oddVBand="0" w:evenVBand="0" w:oddHBand="1" w:evenHBand="0" w:firstRowFirstColumn="0" w:firstRowLastColumn="0" w:lastRowFirstColumn="0" w:lastRowLastColumn="0"/>
+              <w:rPr>
+                <w:rFonts w:ascii="Arial" w:hAnsi="Arial" w:cs="Arial"/>
+                <w:sz w:val="24"/>
+                <w:szCs w:val="24"/>
+              </w:rPr>
+            </w:pPr>
+            <w:r>
+              <w:rPr>
+                <w:rFonts w:ascii="Arial" w:hAnsi="Arial" w:cs="Arial"/>
+                <w:sz w:val="24"/>
+                <w:szCs w:val="24"/>
+              </w:rPr>
+              <w:t>Se debe mostrar la interfaz de inicio de sesión</w:t>
+            </w:r>
+          </w:p>
+        </w:tc>
+      </w:tr>
+      <w:tr>
+        <w:tc>
+          <w:tcPr>
+            <w:cnfStyle w:val="001000000000" w:firstRow="0" w:lastRow="0" w:firstColumn="1" w:lastColumn="0" w:oddVBand="0" w:evenVBand="0" w:oddHBand="0" w:evenHBand="0" w:firstRowFirstColumn="0" w:firstRowLastColumn="0" w:lastRowFirstColumn="0" w:lastRowLastColumn="0"/>
+            <w:tcW w:w="3681" w:type="dxa"/>
+            <w:tcBorders>
+              <w:right w:val="single" w:sz="4" w:space="0" w:color="9CC2E5" w:themeColor="accent5" w:themeTint="99"/>
+            </w:tcBorders>
+          </w:tcPr>
+          <w:p>
+            <w:pPr>
+              <w:pStyle w:val="Sinespaciado"/>
+              <w:numPr>
+                <w:ilvl w:val="0"/>
+                <w:numId w:val="1"/>
+              </w:numPr>
+              <w:rPr>
+                <w:rFonts w:ascii="Arial" w:hAnsi="Arial" w:cs="Arial"/>
+                <w:b w:val="0"/>
+                <w:bCs w:val="0"/>
+                <w:sz w:val="24"/>
+                <w:szCs w:val="24"/>
+              </w:rPr>
+            </w:pPr>
+            <w:r>
+              <w:rPr>
+                <w:rFonts w:ascii="Arial" w:hAnsi="Arial" w:cs="Arial"/>
+                <w:b w:val="0"/>
+                <w:bCs w:val="0"/>
+                <w:sz w:val="24"/>
+                <w:szCs w:val="24"/>
+              </w:rPr>
+              <w:t>Llenar campos usuario y contraseña</w:t>
+            </w:r>
+          </w:p>
+        </w:tc>
+        <w:tc>
+          <w:tcPr>
+            <w:tcW w:w="5147" w:type="dxa"/>
+            <w:tcBorders>
+              <w:top w:val="single" w:sz="4" w:space="0" w:color="5B9BD5" w:themeColor="accent5"/>
+              <w:left w:val="single" w:sz="4" w:space="0" w:color="9CC2E5" w:themeColor="accent5" w:themeTint="99"/>
+              <w:bottom w:val="single" w:sz="4" w:space="0" w:color="5B9BD5" w:themeColor="accent5"/>
+            </w:tcBorders>
+          </w:tcPr>
+          <w:p>
+            <w:pPr>
+              <w:pStyle w:val="Sinespaciado"/>
+              <w:ind w:left="720"/>
+              <w:cnfStyle w:val="000000000000" w:firstRow="0" w:lastRow="0" w:firstColumn="0" w:lastColumn="0" w:oddVBand="0" w:evenVBand="0" w:oddHBand="0" w:evenHBand="0" w:firstRowFirstColumn="0" w:firstRowLastColumn="0" w:lastRowFirstColumn="0" w:lastRowLastColumn="0"/>
+              <w:rPr>
+                <w:rFonts w:ascii="Arial" w:hAnsi="Arial" w:cs="Arial"/>
+                <w:sz w:val="24"/>
+                <w:szCs w:val="24"/>
+              </w:rPr>
+            </w:pPr>
+          </w:p>
+        </w:tc>
+      </w:tr>
+      <w:tr>
+        <w:trPr>
+          <w:cnfStyle w:val="000000100000" w:firstRow="0" w:lastRow="0" w:firstColumn="0" w:lastColumn="0" w:oddVBand="0" w:evenVBand="0" w:oddHBand="1" w:evenHBand="0" w:firstRowFirstColumn="0" w:firstRowLastColumn="0" w:lastRowFirstColumn="0" w:lastRowLastColumn="0"/>
+        </w:trPr>
+        <w:tc>
+          <w:tcPr>
+            <w:cnfStyle w:val="001000000000" w:firstRow="0" w:lastRow="0" w:firstColumn="1" w:lastColumn="0" w:oddVBand="0" w:evenVBand="0" w:oddHBand="0" w:evenHBand="0" w:firstRowFirstColumn="0" w:firstRowLastColumn="0" w:lastRowFirstColumn="0" w:lastRowLastColumn="0"/>
+            <w:tcW w:w="3681" w:type="dxa"/>
+            <w:tcBorders>
+              <w:right w:val="single" w:sz="4" w:space="0" w:color="9CC2E5" w:themeColor="accent5" w:themeTint="99"/>
+            </w:tcBorders>
+          </w:tcPr>
+          <w:p>
+            <w:pPr>
+              <w:pStyle w:val="Sinespaciado"/>
+              <w:numPr>
+                <w:ilvl w:val="0"/>
+                <w:numId w:val="1"/>
+              </w:numPr>
+              <w:rPr>
+                <w:rFonts w:ascii="Arial" w:hAnsi="Arial" w:cs="Arial"/>
+                <w:b w:val="0"/>
+                <w:bCs w:val="0"/>
+                <w:sz w:val="24"/>
+                <w:szCs w:val="24"/>
+              </w:rPr>
+            </w:pPr>
+            <w:r>
+              <w:rPr>
+                <w:rFonts w:ascii="Arial" w:hAnsi="Arial" w:cs="Arial"/>
+                <w:b w:val="0"/>
+                <w:bCs w:val="0"/>
+                <w:sz w:val="24"/>
+                <w:szCs w:val="24"/>
+              </w:rPr>
+              <w:t>Click en “</w:t>
+            </w:r>
+            <w:r>
+              <w:rPr>
+                <w:rFonts w:ascii="Arial" w:hAnsi="Arial" w:cs="Arial"/>
+                <w:b w:val="0"/>
+                <w:bCs w:val="0"/>
+                <w:i/>
+                <w:iCs/>
+                <w:sz w:val="24"/>
+                <w:szCs w:val="24"/>
+              </w:rPr>
+              <w:t xml:space="preserve">Iniciar </w:t>
+            </w:r>
+            <w:r>
+              <w:rPr>
+                <w:rFonts w:ascii="Arial" w:hAnsi="Arial" w:cs="Arial"/>
+                <w:b w:val="0"/>
+                <w:bCs w:val="0"/>
+                <w:i/>
+                <w:iCs/>
+                <w:sz w:val="24"/>
+                <w:szCs w:val="24"/>
+              </w:rPr>
+              <w:t>Sesión</w:t>
+            </w:r>
+            <w:r>
+              <w:rPr>
+                <w:rFonts w:ascii="Arial" w:hAnsi="Arial" w:cs="Arial"/>
+                <w:b w:val="0"/>
+                <w:bCs w:val="0"/>
+                <w:sz w:val="24"/>
+                <w:szCs w:val="24"/>
+              </w:rPr>
+              <w:t>”</w:t>
+            </w:r>
+          </w:p>
+        </w:tc>
+        <w:tc>
+          <w:tcPr>
+            <w:tcW w:w="5147" w:type="dxa"/>
+            <w:tcBorders>
+              <w:left w:val="single" w:sz="4" w:space="0" w:color="9CC2E5" w:themeColor="accent5" w:themeTint="99"/>
+            </w:tcBorders>
+          </w:tcPr>
+          <w:p>
+            <w:pPr>
+              <w:pStyle w:val="Sinespaciado"/>
+              <w:numPr>
+                <w:ilvl w:val="0"/>
+                <w:numId w:val="1"/>
+              </w:numPr>
+              <w:cnfStyle w:val="000000100000" w:firstRow="0" w:lastRow="0" w:firstColumn="0" w:lastColumn="0" w:oddVBand="0" w:evenVBand="0" w:oddHBand="1" w:evenHBand="0" w:firstRowFirstColumn="0" w:firstRowLastColumn="0" w:lastRowFirstColumn="0" w:lastRowLastColumn="0"/>
+              <w:rPr>
+                <w:rFonts w:ascii="Arial" w:hAnsi="Arial" w:cs="Arial"/>
+                <w:sz w:val="24"/>
+                <w:szCs w:val="24"/>
+              </w:rPr>
+            </w:pPr>
+            <w:r>
+              <w:rPr>
+                <w:rFonts w:ascii="Arial" w:hAnsi="Arial" w:cs="Arial"/>
+                <w:sz w:val="24"/>
+                <w:szCs w:val="24"/>
+              </w:rPr>
+              <w:t>Se valida los campos ingresados en la base de datos y se redirecciona a su perfil.</w:t>
+            </w:r>
+          </w:p>
+        </w:tc>
+      </w:tr>
+    </w:tbl>
+    <w:p>
+      <w:pPr>
+        <w:pStyle w:val="Sinespaciado"/>
+        <w:rPr>
+          <w:rFonts w:ascii="Arial" w:hAnsi="Arial" w:cs="Arial"/>
+          <w:b/>
+          <w:bCs/>
+          <w:sz w:val="24"/>
+          <w:szCs w:val="24"/>
+        </w:rPr>
+      </w:pPr>
+    </w:p>
+    <w:p>
+      <w:pPr>
+        <w:pStyle w:val="Sinespaciado"/>
+        <w:rPr>
+          <w:rFonts w:ascii="Arial" w:hAnsi="Arial" w:cs="Arial"/>
+          <w:b/>
+          <w:bCs/>
+          <w:sz w:val="24"/>
+          <w:szCs w:val="24"/>
+        </w:rPr>
+      </w:pPr>
+    </w:p>
+    <w:tbl>
+      <w:tblPr>
+        <w:tblStyle w:val="Tabladelista3-nfasis5"/>
+        <w:tblW w:w="0" w:type="auto"/>
+        <w:tblLook w:val="04A0" w:firstRow="1" w:lastRow="0" w:firstColumn="1" w:lastColumn="0" w:noHBand="0" w:noVBand="1"/>
+      </w:tblPr>
+      <w:tblGrid>
+        <w:gridCol w:w="3681"/>
+        <w:gridCol w:w="5147"/>
+      </w:tblGrid>
+      <w:tr>
+        <w:trPr>
+          <w:cnfStyle w:val="100000000000" w:firstRow="1" w:lastRow="0" w:firstColumn="0" w:lastColumn="0" w:oddVBand="0" w:evenVBand="0" w:oddHBand="0" w:evenHBand="0" w:firstRowFirstColumn="0" w:firstRowLastColumn="0" w:lastRowFirstColumn="0" w:lastRowLastColumn="0"/>
+        </w:trPr>
+        <w:tc>
+          <w:tcPr>
+            <w:cnfStyle w:val="001000000100" w:firstRow="0" w:lastRow="0" w:firstColumn="1" w:lastColumn="0" w:oddVBand="0" w:evenVBand="0" w:oddHBand="0" w:evenHBand="0" w:firstRowFirstColumn="1" w:firstRowLastColumn="0" w:lastRowFirstColumn="0" w:lastRowLastColumn="0"/>
+            <w:tcW w:w="3681" w:type="dxa"/>
+          </w:tcPr>
+          <w:p>
+            <w:pPr>
+              <w:pStyle w:val="Sinespaciado"/>
+              <w:rPr>
+                <w:rFonts w:ascii="Arial" w:hAnsi="Arial" w:cs="Arial"/>
+                <w:sz w:val="24"/>
+                <w:szCs w:val="24"/>
+              </w:rPr>
+            </w:pPr>
+            <w:r>
+              <w:rPr>
+                <w:rFonts w:ascii="Arial" w:hAnsi="Arial" w:cs="Arial"/>
+                <w:sz w:val="24"/>
+                <w:szCs w:val="24"/>
+              </w:rPr>
+              <w:t>Objetivo del Caso de Prueba</w:t>
+            </w:r>
+          </w:p>
+        </w:tc>
+        <w:tc>
+          <w:tcPr>
+            <w:tcW w:w="5147" w:type="dxa"/>
+            <w:tcBorders>
+              <w:bottom w:val="single" w:sz="4" w:space="0" w:color="5B9BD5" w:themeColor="accent5"/>
+            </w:tcBorders>
+          </w:tcPr>
+          <w:p>
+            <w:pPr>
+              <w:pStyle w:val="Sinespaciado"/>
+              <w:cnfStyle w:val="100000000000" w:firstRow="1" w:lastRow="0" w:firstColumn="0" w:lastColumn="0" w:oddVBand="0" w:evenVBand="0" w:oddHBand="0" w:evenHBand="0" w:firstRowFirstColumn="0" w:firstRowLastColumn="0" w:lastRowFirstColumn="0" w:lastRowLastColumn="0"/>
+              <w:rPr>
+                <w:rFonts w:ascii="Arial" w:hAnsi="Arial" w:cs="Arial"/>
+                <w:b w:val="0"/>
+                <w:bCs w:val="0"/>
+                <w:sz w:val="24"/>
+                <w:szCs w:val="24"/>
+              </w:rPr>
+            </w:pPr>
+            <w:r>
+              <w:rPr>
+                <w:rFonts w:ascii="Arial" w:hAnsi="Arial" w:cs="Arial"/>
+                <w:b w:val="0"/>
+                <w:bCs w:val="0"/>
+                <w:sz w:val="24"/>
+                <w:szCs w:val="24"/>
+              </w:rPr>
+              <w:t>Registrar un nuevo usuario en la plataforma</w:t>
+            </w:r>
+          </w:p>
+        </w:tc>
+      </w:tr>
+      <w:tr>
+        <w:trPr>
+          <w:cnfStyle w:val="000000100000" w:firstRow="0" w:lastRow="0" w:firstColumn="0" w:lastColumn="0" w:oddVBand="0" w:evenVBand="0" w:oddHBand="1" w:evenHBand="0" w:firstRowFirstColumn="0" w:firstRowLastColumn="0" w:lastRowFirstColumn="0" w:lastRowLastColumn="0"/>
+        </w:trPr>
+        <w:tc>
+          <w:tcPr>
+            <w:cnfStyle w:val="001000000000" w:firstRow="0" w:lastRow="0" w:firstColumn="1" w:lastColumn="0" w:oddVBand="0" w:evenVBand="0" w:oddHBand="0" w:evenHBand="0" w:firstRowFirstColumn="0" w:firstRowLastColumn="0" w:lastRowFirstColumn="0" w:lastRowLastColumn="0"/>
+            <w:tcW w:w="3681" w:type="dxa"/>
+            <w:tcBorders>
+              <w:right w:val="single" w:sz="4" w:space="0" w:color="9CC2E5" w:themeColor="accent5" w:themeTint="99"/>
+            </w:tcBorders>
+          </w:tcPr>
+          <w:p>
+            <w:pPr>
+              <w:pStyle w:val="Sinespaciado"/>
+              <w:rPr>
+                <w:rFonts w:ascii="Arial" w:hAnsi="Arial" w:cs="Arial"/>
+                <w:sz w:val="24"/>
+                <w:szCs w:val="24"/>
+              </w:rPr>
+            </w:pPr>
+            <w:r>
+              <w:rPr>
+                <w:rFonts w:ascii="Arial" w:hAnsi="Arial" w:cs="Arial"/>
+                <w:sz w:val="24"/>
+                <w:szCs w:val="24"/>
+              </w:rPr>
+              <w:t>Identificador</w:t>
+            </w:r>
+          </w:p>
+        </w:tc>
+        <w:tc>
+          <w:tcPr>
+            <w:tcW w:w="5147" w:type="dxa"/>
+            <w:tcBorders>
+              <w:left w:val="single" w:sz="4" w:space="0" w:color="9CC2E5" w:themeColor="accent5" w:themeTint="99"/>
+            </w:tcBorders>
+          </w:tcPr>
+          <w:p>
+            <w:pPr>
+              <w:pStyle w:val="Sinespaciado"/>
+              <w:cnfStyle w:val="000000100000" w:firstRow="0" w:lastRow="0" w:firstColumn="0" w:lastColumn="0" w:oddVBand="0" w:evenVBand="0" w:oddHBand="1" w:evenHBand="0" w:firstRowFirstColumn="0" w:firstRowLastColumn="0" w:lastRowFirstColumn="0" w:lastRowLastColumn="0"/>
+              <w:rPr>
+                <w:rFonts w:ascii="Arial" w:hAnsi="Arial" w:cs="Arial"/>
+                <w:sz w:val="24"/>
+                <w:szCs w:val="24"/>
+              </w:rPr>
+            </w:pPr>
+            <w:r>
+              <w:rPr>
+                <w:rFonts w:ascii="Arial" w:hAnsi="Arial" w:cs="Arial"/>
+                <w:sz w:val="24"/>
+                <w:szCs w:val="24"/>
+              </w:rPr>
+              <w:t>CP-P3-002</w:t>
+            </w:r>
+          </w:p>
+        </w:tc>
+      </w:tr>
+      <w:tr>
+        <w:tc>
+          <w:tcPr>
+            <w:cnfStyle w:val="001000000000" w:firstRow="0" w:lastRow="0" w:firstColumn="1" w:lastColumn="0" w:oddVBand="0" w:evenVBand="0" w:oddHBand="0" w:evenHBand="0" w:firstRowFirstColumn="0" w:firstRowLastColumn="0" w:lastRowFirstColumn="0" w:lastRowLastColumn="0"/>
+            <w:tcW w:w="3681" w:type="dxa"/>
+            <w:tcBorders>
+              <w:right w:val="single" w:sz="4" w:space="0" w:color="9CC2E5" w:themeColor="accent5" w:themeTint="99"/>
+            </w:tcBorders>
+          </w:tcPr>
+          <w:p>
+            <w:pPr>
+              <w:pStyle w:val="Sinespaciado"/>
+              <w:rPr>
+                <w:rFonts w:ascii="Arial" w:hAnsi="Arial" w:cs="Arial"/>
+                <w:sz w:val="24"/>
+                <w:szCs w:val="24"/>
+              </w:rPr>
+            </w:pPr>
+            <w:r>
+              <w:rPr>
+                <w:rFonts w:ascii="Arial" w:hAnsi="Arial" w:cs="Arial"/>
+                <w:sz w:val="24"/>
+                <w:szCs w:val="24"/>
+              </w:rPr>
+              <w:t>Nombre del Caso</w:t>
+            </w:r>
+          </w:p>
+        </w:tc>
+        <w:tc>
+          <w:tcPr>
+            <w:tcW w:w="5147" w:type="dxa"/>
+            <w:tcBorders>
+              <w:top w:val="single" w:sz="4" w:space="0" w:color="5B9BD5" w:themeColor="accent5"/>
+              <w:left w:val="single" w:sz="4" w:space="0" w:color="9CC2E5" w:themeColor="accent5" w:themeTint="99"/>
+              <w:bottom w:val="single" w:sz="4" w:space="0" w:color="5B9BD5" w:themeColor="accent5"/>
+            </w:tcBorders>
+          </w:tcPr>
+          <w:p>
+            <w:pPr>
+              <w:pStyle w:val="Sinespaciado"/>
+              <w:cnfStyle w:val="000000000000" w:firstRow="0" w:lastRow="0" w:firstColumn="0" w:lastColumn="0" w:oddVBand="0" w:evenVBand="0" w:oddHBand="0" w:evenHBand="0" w:firstRowFirstColumn="0" w:firstRowLastColumn="0" w:lastRowFirstColumn="0" w:lastRowLastColumn="0"/>
+              <w:rPr>
+                <w:rFonts w:ascii="Arial" w:hAnsi="Arial" w:cs="Arial"/>
+                <w:sz w:val="24"/>
+                <w:szCs w:val="24"/>
+              </w:rPr>
+            </w:pPr>
+            <w:r>
+              <w:rPr>
+                <w:rFonts w:ascii="Arial" w:hAnsi="Arial" w:cs="Arial"/>
+                <w:sz w:val="24"/>
+                <w:szCs w:val="24"/>
+              </w:rPr>
+              <w:t>Registro de Usuario</w:t>
+            </w:r>
+          </w:p>
+        </w:tc>
+      </w:tr>
+      <w:tr>
+        <w:trPr>
+          <w:cnfStyle w:val="000000100000" w:firstRow="0" w:lastRow="0" w:firstColumn="0" w:lastColumn="0" w:oddVBand="0" w:evenVBand="0" w:oddHBand="1" w:evenHBand="0" w:firstRowFirstColumn="0" w:firstRowLastColumn="0" w:lastRowFirstColumn="0" w:lastRowLastColumn="0"/>
+        </w:trPr>
+        <w:tc>
+          <w:tcPr>
+            <w:cnfStyle w:val="001000000000" w:firstRow="0" w:lastRow="0" w:firstColumn="1" w:lastColumn="0" w:oddVBand="0" w:evenVBand="0" w:oddHBand="0" w:evenHBand="0" w:firstRowFirstColumn="0" w:firstRowLastColumn="0" w:lastRowFirstColumn="0" w:lastRowLastColumn="0"/>
+            <w:tcW w:w="3681" w:type="dxa"/>
+            <w:tcBorders>
+              <w:right w:val="single" w:sz="4" w:space="0" w:color="9CC2E5" w:themeColor="accent5" w:themeTint="99"/>
+            </w:tcBorders>
+          </w:tcPr>
+          <w:p>
+            <w:pPr>
+              <w:pStyle w:val="Sinespaciado"/>
+              <w:rPr>
+                <w:rFonts w:ascii="Arial" w:hAnsi="Arial" w:cs="Arial"/>
+                <w:sz w:val="24"/>
+                <w:szCs w:val="24"/>
+              </w:rPr>
+            </w:pPr>
+            <w:r>
+              <w:rPr>
+                <w:rFonts w:ascii="Arial" w:hAnsi="Arial" w:cs="Arial"/>
+                <w:sz w:val="24"/>
+                <w:szCs w:val="24"/>
+              </w:rPr>
+              <w:t>Precondiciones</w:t>
+            </w:r>
+          </w:p>
+        </w:tc>
+        <w:tc>
+          <w:tcPr>
+            <w:tcW w:w="5147" w:type="dxa"/>
+            <w:tcBorders>
+              <w:left w:val="single" w:sz="4" w:space="0" w:color="9CC2E5" w:themeColor="accent5" w:themeTint="99"/>
+            </w:tcBorders>
+          </w:tcPr>
+          <w:p>
+            <w:pPr>
+              <w:pStyle w:val="Sinespaciado"/>
+              <w:numPr>
+                <w:ilvl w:val="0"/>
+                <w:numId w:val="1"/>
+              </w:numPr>
+              <w:cnfStyle w:val="000000100000" w:firstRow="0" w:lastRow="0" w:firstColumn="0" w:lastColumn="0" w:oddVBand="0" w:evenVBand="0" w:oddHBand="1" w:evenHBand="0" w:firstRowFirstColumn="0" w:firstRowLastColumn="0" w:lastRowFirstColumn="0" w:lastRowLastColumn="0"/>
+              <w:rPr>
+                <w:rFonts w:ascii="Arial" w:hAnsi="Arial" w:cs="Arial"/>
+                <w:sz w:val="24"/>
+                <w:szCs w:val="24"/>
+              </w:rPr>
+            </w:pPr>
+            <w:r>
+              <w:rPr>
+                <w:rFonts w:ascii="Arial" w:hAnsi="Arial" w:cs="Arial"/>
+                <w:sz w:val="24"/>
+                <w:szCs w:val="24"/>
+              </w:rPr>
+              <w:t>Ninguno</w:t>
+            </w:r>
+          </w:p>
+        </w:tc>
+      </w:tr>
+      <w:tr>
+        <w:tc>
+          <w:tcPr>
+            <w:cnfStyle w:val="001000000000" w:firstRow="0" w:lastRow="0" w:firstColumn="1" w:lastColumn="0" w:oddVBand="0" w:evenVBand="0" w:oddHBand="0" w:evenHBand="0" w:firstRowFirstColumn="0" w:firstRowLastColumn="0" w:lastRowFirstColumn="0" w:lastRowLastColumn="0"/>
+            <w:tcW w:w="3681" w:type="dxa"/>
+            <w:tcBorders>
+              <w:right w:val="single" w:sz="4" w:space="0" w:color="9CC2E5" w:themeColor="accent5" w:themeTint="99"/>
+            </w:tcBorders>
+          </w:tcPr>
+          <w:p>
+            <w:pPr>
+              <w:pStyle w:val="Sinespaciado"/>
+              <w:jc w:val="center"/>
+              <w:rPr>
+                <w:rFonts w:ascii="Arial" w:hAnsi="Arial" w:cs="Arial"/>
+                <w:sz w:val="24"/>
+                <w:szCs w:val="24"/>
+              </w:rPr>
+            </w:pPr>
+            <w:r>
+              <w:rPr>
+                <w:rFonts w:ascii="Arial" w:hAnsi="Arial" w:cs="Arial"/>
+                <w:sz w:val="24"/>
+                <w:szCs w:val="24"/>
+              </w:rPr>
+              <w:t>Paso</w:t>
+            </w:r>
+          </w:p>
+        </w:tc>
+        <w:tc>
+          <w:tcPr>
+            <w:tcW w:w="5147" w:type="dxa"/>
+            <w:tcBorders>
+              <w:top w:val="single" w:sz="4" w:space="0" w:color="5B9BD5" w:themeColor="accent5"/>
+              <w:left w:val="single" w:sz="4" w:space="0" w:color="9CC2E5" w:themeColor="accent5" w:themeTint="99"/>
+              <w:bottom w:val="single" w:sz="4" w:space="0" w:color="5B9BD5" w:themeColor="accent5"/>
+            </w:tcBorders>
+          </w:tcPr>
+          <w:p>
+            <w:pPr>
+              <w:pStyle w:val="Sinespaciado"/>
+              <w:jc w:val="center"/>
+              <w:cnfStyle w:val="000000000000" w:firstRow="0" w:lastRow="0" w:firstColumn="0" w:lastColumn="0" w:oddVBand="0" w:evenVBand="0" w:oddHBand="0" w:evenHBand="0" w:firstRowFirstColumn="0" w:firstRowLastColumn="0" w:lastRowFirstColumn="0" w:lastRowLastColumn="0"/>
+              <w:rPr>
+                <w:rFonts w:ascii="Arial" w:hAnsi="Arial" w:cs="Arial"/>
+                <w:b/>
+                <w:bCs/>
+                <w:sz w:val="24"/>
+                <w:szCs w:val="24"/>
+              </w:rPr>
+            </w:pPr>
+            <w:r>
+              <w:rPr>
+                <w:rFonts w:ascii="Arial" w:hAnsi="Arial" w:cs="Arial"/>
+                <w:b/>
+                <w:bCs/>
+                <w:sz w:val="24"/>
+                <w:szCs w:val="24"/>
+              </w:rPr>
+              <w:t>Resultado Esperado</w:t>
+            </w:r>
+          </w:p>
+        </w:tc>
+      </w:tr>
+      <w:tr>
+        <w:trPr>
+          <w:cnfStyle w:val="000000100000" w:firstRow="0" w:lastRow="0" w:firstColumn="0" w:lastColumn="0" w:oddVBand="0" w:evenVBand="0" w:oddHBand="1" w:evenHBand="0" w:firstRowFirstColumn="0" w:firstRowLastColumn="0" w:lastRowFirstColumn="0" w:lastRowLastColumn="0"/>
+        </w:trPr>
+        <w:tc>
+          <w:tcPr>
+            <w:cnfStyle w:val="001000000000" w:firstRow="0" w:lastRow="0" w:firstColumn="1" w:lastColumn="0" w:oddVBand="0" w:evenVBand="0" w:oddHBand="0" w:evenHBand="0" w:firstRowFirstColumn="0" w:firstRowLastColumn="0" w:lastRowFirstColumn="0" w:lastRowLastColumn="0"/>
+            <w:tcW w:w="3681" w:type="dxa"/>
+            <w:tcBorders>
+              <w:right w:val="single" w:sz="4" w:space="0" w:color="9CC2E5" w:themeColor="accent5" w:themeTint="99"/>
+            </w:tcBorders>
+            <w:vAlign w:val="center"/>
+          </w:tcPr>
+          <w:p>
+            <w:pPr>
+              <w:pStyle w:val="Sinespaciado"/>
+              <w:numPr>
+                <w:ilvl w:val="0"/>
+                <w:numId w:val="1"/>
+              </w:numPr>
+              <w:rPr>
+                <w:rFonts w:ascii="Arial" w:hAnsi="Arial" w:cs="Arial"/>
+                <w:b w:val="0"/>
+                <w:bCs w:val="0"/>
+                <w:sz w:val="24"/>
+                <w:szCs w:val="24"/>
+              </w:rPr>
+            </w:pPr>
+            <w:r>
+              <w:rPr>
+                <w:rFonts w:ascii="Arial" w:hAnsi="Arial" w:cs="Arial"/>
+                <w:b w:val="0"/>
+                <w:bCs w:val="0"/>
+                <w:sz w:val="24"/>
+                <w:szCs w:val="24"/>
+              </w:rPr>
+              <w:t>Ir a la opción Registrar Usuario</w:t>
+            </w:r>
+          </w:p>
+        </w:tc>
+        <w:tc>
+          <w:tcPr>
+            <w:tcW w:w="5147" w:type="dxa"/>
+            <w:tcBorders>
+              <w:left w:val="single" w:sz="4" w:space="0" w:color="9CC2E5" w:themeColor="accent5" w:themeTint="99"/>
+            </w:tcBorders>
+            <w:vAlign w:val="center"/>
+          </w:tcPr>
+          <w:p>
+            <w:pPr>
+              <w:pStyle w:val="Sinespaciado"/>
+              <w:numPr>
+                <w:ilvl w:val="0"/>
+                <w:numId w:val="1"/>
+              </w:numPr>
+              <w:cnfStyle w:val="000000100000" w:firstRow="0" w:lastRow="0" w:firstColumn="0" w:lastColumn="0" w:oddVBand="0" w:evenVBand="0" w:oddHBand="1" w:evenHBand="0" w:firstRowFirstColumn="0" w:firstRowLastColumn="0" w:lastRowFirstColumn="0" w:lastRowLastColumn="0"/>
+              <w:rPr>
+                <w:rFonts w:ascii="Arial" w:hAnsi="Arial" w:cs="Arial"/>
+                <w:sz w:val="24"/>
+                <w:szCs w:val="24"/>
+              </w:rPr>
+            </w:pPr>
+            <w:r>
+              <w:rPr>
+                <w:rFonts w:ascii="Arial" w:hAnsi="Arial" w:cs="Arial"/>
+                <w:sz w:val="24"/>
+                <w:szCs w:val="24"/>
+              </w:rPr>
+              <w:t>Se debe mostrar la interfaz de registro de usuario</w:t>
+            </w:r>
+          </w:p>
+        </w:tc>
+      </w:tr>
+      <w:tr>
+        <w:tc>
+          <w:tcPr>
+            <w:cnfStyle w:val="001000000000" w:firstRow="0" w:lastRow="0" w:firstColumn="1" w:lastColumn="0" w:oddVBand="0" w:evenVBand="0" w:oddHBand="0" w:evenHBand="0" w:firstRowFirstColumn="0" w:firstRowLastColumn="0" w:lastRowFirstColumn="0" w:lastRowLastColumn="0"/>
+            <w:tcW w:w="3681" w:type="dxa"/>
+            <w:tcBorders>
+              <w:right w:val="single" w:sz="4" w:space="0" w:color="9CC2E5" w:themeColor="accent5" w:themeTint="99"/>
+            </w:tcBorders>
+            <w:vAlign w:val="center"/>
+          </w:tcPr>
+          <w:p>
+            <w:pPr>
+              <w:pStyle w:val="Sinespaciado"/>
+              <w:numPr>
+                <w:ilvl w:val="0"/>
+                <w:numId w:val="1"/>
+              </w:numPr>
+              <w:rPr>
+                <w:rFonts w:ascii="Arial" w:hAnsi="Arial" w:cs="Arial"/>
+                <w:b w:val="0"/>
+                <w:bCs w:val="0"/>
+                <w:sz w:val="24"/>
+                <w:szCs w:val="24"/>
+              </w:rPr>
+            </w:pPr>
+            <w:r>
+              <w:rPr>
+                <w:rFonts w:ascii="Arial" w:hAnsi="Arial" w:cs="Arial"/>
+                <w:b w:val="0"/>
+                <w:bCs w:val="0"/>
+                <w:sz w:val="24"/>
+                <w:szCs w:val="24"/>
+              </w:rPr>
+              <w:t>Llenar los campos correspondientes</w:t>
+            </w:r>
+          </w:p>
+        </w:tc>
+        <w:tc>
+          <w:tcPr>
+            <w:tcW w:w="5147" w:type="dxa"/>
+            <w:tcBorders>
+              <w:top w:val="single" w:sz="4" w:space="0" w:color="5B9BD5" w:themeColor="accent5"/>
+              <w:left w:val="single" w:sz="4" w:space="0" w:color="9CC2E5" w:themeColor="accent5" w:themeTint="99"/>
+              <w:bottom w:val="single" w:sz="4" w:space="0" w:color="5B9BD5" w:themeColor="accent5"/>
+            </w:tcBorders>
+            <w:vAlign w:val="center"/>
+          </w:tcPr>
+          <w:p>
+            <w:pPr>
+              <w:pStyle w:val="Sinespaciado"/>
+              <w:numPr>
+                <w:ilvl w:val="0"/>
+                <w:numId w:val="1"/>
+              </w:numPr>
+              <w:cnfStyle w:val="000000000000" w:firstRow="0" w:lastRow="0" w:firstColumn="0" w:lastColumn="0" w:oddVBand="0" w:evenVBand="0" w:oddHBand="0" w:evenHBand="0" w:firstRowFirstColumn="0" w:firstRowLastColumn="0" w:lastRowFirstColumn="0" w:lastRowLastColumn="0"/>
+              <w:rPr>
+                <w:rFonts w:ascii="Arial" w:hAnsi="Arial" w:cs="Arial"/>
+                <w:sz w:val="24"/>
+                <w:szCs w:val="24"/>
+              </w:rPr>
+            </w:pPr>
+            <w:r>
+              <w:rPr>
+                <w:rFonts w:ascii="Arial" w:hAnsi="Arial" w:cs="Arial"/>
+                <w:sz w:val="24"/>
+                <w:szCs w:val="24"/>
+              </w:rPr>
+              <w:t>Se debe mostrar una alerta si falta algún campo importante</w:t>
+            </w:r>
+          </w:p>
+        </w:tc>
+      </w:tr>
+      <w:tr>
+        <w:trPr>
+          <w:cnfStyle w:val="000000100000" w:firstRow="0" w:lastRow="0" w:firstColumn="0" w:lastColumn="0" w:oddVBand="0" w:evenVBand="0" w:oddHBand="1" w:evenHBand="0" w:firstRowFirstColumn="0" w:firstRowLastColumn="0" w:lastRowFirstColumn="0" w:lastRowLastColumn="0"/>
+        </w:trPr>
+        <w:tc>
+          <w:tcPr>
+            <w:cnfStyle w:val="001000000000" w:firstRow="0" w:lastRow="0" w:firstColumn="1" w:lastColumn="0" w:oddVBand="0" w:evenVBand="0" w:oddHBand="0" w:evenHBand="0" w:firstRowFirstColumn="0" w:firstRowLastColumn="0" w:lastRowFirstColumn="0" w:lastRowLastColumn="0"/>
+            <w:tcW w:w="3681" w:type="dxa"/>
+            <w:tcBorders>
+              <w:right w:val="single" w:sz="4" w:space="0" w:color="9CC2E5" w:themeColor="accent5" w:themeTint="99"/>
+            </w:tcBorders>
+            <w:vAlign w:val="center"/>
+          </w:tcPr>
+          <w:p>
+            <w:pPr>
+              <w:pStyle w:val="Sinespaciado"/>
+              <w:numPr>
+                <w:ilvl w:val="0"/>
+                <w:numId w:val="1"/>
+              </w:numPr>
+              <w:rPr>
+                <w:rFonts w:ascii="Arial" w:hAnsi="Arial" w:cs="Arial"/>
+                <w:b w:val="0"/>
+                <w:bCs w:val="0"/>
+                <w:sz w:val="24"/>
+                <w:szCs w:val="24"/>
+              </w:rPr>
+            </w:pPr>
+            <w:r>
+              <w:rPr>
+                <w:rFonts w:ascii="Arial" w:hAnsi="Arial" w:cs="Arial"/>
+                <w:b w:val="0"/>
+                <w:bCs w:val="0"/>
+                <w:sz w:val="24"/>
+                <w:szCs w:val="24"/>
+              </w:rPr>
+              <w:t>Click en “</w:t>
+            </w:r>
+            <w:r>
+              <w:rPr>
+                <w:rFonts w:ascii="Arial" w:hAnsi="Arial" w:cs="Arial"/>
+                <w:b w:val="0"/>
+                <w:bCs w:val="0"/>
+                <w:i/>
+                <w:iCs/>
+                <w:sz w:val="24"/>
+                <w:szCs w:val="24"/>
+              </w:rPr>
+              <w:t>Registrar</w:t>
+            </w:r>
+            <w:r>
+              <w:rPr>
+                <w:rFonts w:ascii="Arial" w:hAnsi="Arial" w:cs="Arial"/>
+                <w:b w:val="0"/>
+                <w:bCs w:val="0"/>
+                <w:sz w:val="24"/>
+                <w:szCs w:val="24"/>
+              </w:rPr>
+              <w:t>”</w:t>
+            </w:r>
+          </w:p>
+        </w:tc>
+        <w:tc>
+          <w:tcPr>
+            <w:tcW w:w="5147" w:type="dxa"/>
+            <w:tcBorders>
+              <w:left w:val="single" w:sz="4" w:space="0" w:color="9CC2E5" w:themeColor="accent5" w:themeTint="99"/>
+            </w:tcBorders>
+            <w:vAlign w:val="center"/>
+          </w:tcPr>
+          <w:p>
+            <w:pPr>
+              <w:pStyle w:val="Sinespaciado"/>
+              <w:numPr>
+                <w:ilvl w:val="0"/>
+                <w:numId w:val="1"/>
+              </w:numPr>
+              <w:cnfStyle w:val="000000100000" w:firstRow="0" w:lastRow="0" w:firstColumn="0" w:lastColumn="0" w:oddVBand="0" w:evenVBand="0" w:oddHBand="1" w:evenHBand="0" w:firstRowFirstColumn="0" w:firstRowLastColumn="0" w:lastRowFirstColumn="0" w:lastRowLastColumn="0"/>
+              <w:rPr>
+                <w:rFonts w:ascii="Arial" w:hAnsi="Arial" w:cs="Arial"/>
+                <w:sz w:val="24"/>
+                <w:szCs w:val="24"/>
+              </w:rPr>
+            </w:pPr>
+            <w:r>
+              <w:rPr>
+                <w:rFonts w:ascii="Arial" w:hAnsi="Arial" w:cs="Arial"/>
+                <w:sz w:val="24"/>
+                <w:szCs w:val="24"/>
+              </w:rPr>
+              <w:t>Se valida la información ingresada</w:t>
+            </w:r>
+            <w:r>
+              <w:rPr>
+                <w:rFonts w:ascii="Arial" w:hAnsi="Arial" w:cs="Arial"/>
+                <w:sz w:val="24"/>
+                <w:szCs w:val="24"/>
+              </w:rPr>
+              <w:t>, se añade a la base de datos y se redirecciona al login de la aplicación.</w:t>
+            </w:r>
+          </w:p>
+        </w:tc>
+      </w:tr>
+    </w:tbl>
+    <w:p>
+      <w:pPr>
+        <w:pStyle w:val="Sinespaciado"/>
+        <w:rPr>
+          <w:rFonts w:ascii="Arial" w:hAnsi="Arial" w:cs="Arial"/>
+          <w:b/>
+          <w:bCs/>
+          <w:sz w:val="24"/>
+          <w:szCs w:val="24"/>
+        </w:rPr>
+      </w:pPr>
+    </w:p>
+    <w:p>
+      <w:pPr>
+        <w:pStyle w:val="Sinespaciado"/>
+        <w:rPr>
+          <w:rFonts w:ascii="Arial" w:hAnsi="Arial" w:cs="Arial"/>
+          <w:b/>
+          <w:bCs/>
+          <w:sz w:val="24"/>
+          <w:szCs w:val="24"/>
+        </w:rPr>
+      </w:pPr>
+    </w:p>
+    <w:tbl>
+      <w:tblPr>
+        <w:tblStyle w:val="Tabladelista3-nfasis5"/>
+        <w:tblW w:w="0" w:type="auto"/>
+        <w:tblLook w:val="04A0" w:firstRow="1" w:lastRow="0" w:firstColumn="1" w:lastColumn="0" w:noHBand="0" w:noVBand="1"/>
+      </w:tblPr>
+      <w:tblGrid>
+        <w:gridCol w:w="3681"/>
+        <w:gridCol w:w="5147"/>
+      </w:tblGrid>
+      <w:tr>
+        <w:trPr>
+          <w:cnfStyle w:val="100000000000" w:firstRow="1" w:lastRow="0" w:firstColumn="0" w:lastColumn="0" w:oddVBand="0" w:evenVBand="0" w:oddHBand="0" w:evenHBand="0" w:firstRowFirstColumn="0" w:firstRowLastColumn="0" w:lastRowFirstColumn="0" w:lastRowLastColumn="0"/>
+        </w:trPr>
+        <w:tc>
+          <w:tcPr>
+            <w:cnfStyle w:val="001000000100" w:firstRow="0" w:lastRow="0" w:firstColumn="1" w:lastColumn="0" w:oddVBand="0" w:evenVBand="0" w:oddHBand="0" w:evenHBand="0" w:firstRowFirstColumn="1" w:firstRowLastColumn="0" w:lastRowFirstColumn="0" w:lastRowLastColumn="0"/>
+            <w:tcW w:w="3681" w:type="dxa"/>
+            <w:vAlign w:val="center"/>
+          </w:tcPr>
+          <w:p>
+            <w:pPr>
+              <w:pStyle w:val="Sinespaciado"/>
+              <w:rPr>
+                <w:rFonts w:ascii="Arial" w:hAnsi="Arial" w:cs="Arial"/>
+                <w:sz w:val="24"/>
+                <w:szCs w:val="24"/>
+              </w:rPr>
+            </w:pPr>
+            <w:r>
+              <w:rPr>
+                <w:rFonts w:ascii="Arial" w:hAnsi="Arial" w:cs="Arial"/>
+                <w:sz w:val="24"/>
+                <w:szCs w:val="24"/>
+              </w:rPr>
+              <w:t>Objetivo del Caso de Prueba</w:t>
+            </w:r>
+          </w:p>
+        </w:tc>
+        <w:tc>
+          <w:tcPr>
+            <w:tcW w:w="5147" w:type="dxa"/>
+            <w:tcBorders>
+              <w:bottom w:val="single" w:sz="4" w:space="0" w:color="5B9BD5" w:themeColor="accent5"/>
+            </w:tcBorders>
+          </w:tcPr>
+          <w:p>
+            <w:pPr>
+              <w:pStyle w:val="Sinespaciado"/>
+              <w:cnfStyle w:val="100000000000" w:firstRow="1" w:lastRow="0" w:firstColumn="0" w:lastColumn="0" w:oddVBand="0" w:evenVBand="0" w:oddHBand="0" w:evenHBand="0" w:firstRowFirstColumn="0" w:firstRowLastColumn="0" w:lastRowFirstColumn="0" w:lastRowLastColumn="0"/>
+              <w:rPr>
+                <w:rFonts w:ascii="Arial" w:hAnsi="Arial" w:cs="Arial"/>
+                <w:b w:val="0"/>
+                <w:bCs w:val="0"/>
+                <w:sz w:val="24"/>
+                <w:szCs w:val="24"/>
+              </w:rPr>
+            </w:pPr>
+            <w:r>
+              <w:rPr>
+                <w:rFonts w:ascii="Arial" w:hAnsi="Arial" w:cs="Arial"/>
+                <w:b w:val="0"/>
+                <w:bCs w:val="0"/>
+                <w:sz w:val="24"/>
+                <w:szCs w:val="24"/>
+              </w:rPr>
+              <w:t>Ver el saldo actual de la cuenta de un usuario en la plataforma</w:t>
+            </w:r>
+          </w:p>
+        </w:tc>
+      </w:tr>
+      <w:tr>
+        <w:trPr>
+          <w:cnfStyle w:val="000000100000" w:firstRow="0" w:lastRow="0" w:firstColumn="0" w:lastColumn="0" w:oddVBand="0" w:evenVBand="0" w:oddHBand="1" w:evenHBand="0" w:firstRowFirstColumn="0" w:firstRowLastColumn="0" w:lastRowFirstColumn="0" w:lastRowLastColumn="0"/>
+        </w:trPr>
+        <w:tc>
+          <w:tcPr>
+            <w:cnfStyle w:val="001000000000" w:firstRow="0" w:lastRow="0" w:firstColumn="1" w:lastColumn="0" w:oddVBand="0" w:evenVBand="0" w:oddHBand="0" w:evenHBand="0" w:firstRowFirstColumn="0" w:firstRowLastColumn="0" w:lastRowFirstColumn="0" w:lastRowLastColumn="0"/>
+            <w:tcW w:w="3681" w:type="dxa"/>
+            <w:tcBorders>
+              <w:right w:val="single" w:sz="4" w:space="0" w:color="9CC2E5" w:themeColor="accent5" w:themeTint="99"/>
+            </w:tcBorders>
+          </w:tcPr>
+          <w:p>
+            <w:pPr>
+              <w:pStyle w:val="Sinespaciado"/>
+              <w:rPr>
+                <w:rFonts w:ascii="Arial" w:hAnsi="Arial" w:cs="Arial"/>
+                <w:sz w:val="24"/>
+                <w:szCs w:val="24"/>
+              </w:rPr>
+            </w:pPr>
+            <w:r>
+              <w:rPr>
+                <w:rFonts w:ascii="Arial" w:hAnsi="Arial" w:cs="Arial"/>
+                <w:sz w:val="24"/>
+                <w:szCs w:val="24"/>
+              </w:rPr>
+              <w:t>Identificador</w:t>
+            </w:r>
+          </w:p>
+        </w:tc>
+        <w:tc>
+          <w:tcPr>
+            <w:tcW w:w="5147" w:type="dxa"/>
+            <w:tcBorders>
+              <w:left w:val="single" w:sz="4" w:space="0" w:color="9CC2E5" w:themeColor="accent5" w:themeTint="99"/>
+            </w:tcBorders>
+          </w:tcPr>
+          <w:p>
+            <w:pPr>
+              <w:pStyle w:val="Sinespaciado"/>
+              <w:cnfStyle w:val="000000100000" w:firstRow="0" w:lastRow="0" w:firstColumn="0" w:lastColumn="0" w:oddVBand="0" w:evenVBand="0" w:oddHBand="1" w:evenHBand="0" w:firstRowFirstColumn="0" w:firstRowLastColumn="0" w:lastRowFirstColumn="0" w:lastRowLastColumn="0"/>
+              <w:rPr>
+                <w:rFonts w:ascii="Arial" w:hAnsi="Arial" w:cs="Arial"/>
+                <w:sz w:val="24"/>
+                <w:szCs w:val="24"/>
+              </w:rPr>
+            </w:pPr>
+            <w:r>
+              <w:rPr>
+                <w:rFonts w:ascii="Arial" w:hAnsi="Arial" w:cs="Arial"/>
+                <w:sz w:val="24"/>
+                <w:szCs w:val="24"/>
+              </w:rPr>
+              <w:t>CP-P3-003</w:t>
+            </w:r>
+          </w:p>
+        </w:tc>
+      </w:tr>
+      <w:tr>
+        <w:tc>
+          <w:tcPr>
+            <w:cnfStyle w:val="001000000000" w:firstRow="0" w:lastRow="0" w:firstColumn="1" w:lastColumn="0" w:oddVBand="0" w:evenVBand="0" w:oddHBand="0" w:evenHBand="0" w:firstRowFirstColumn="0" w:firstRowLastColumn="0" w:lastRowFirstColumn="0" w:lastRowLastColumn="0"/>
+            <w:tcW w:w="3681" w:type="dxa"/>
+            <w:tcBorders>
+              <w:right w:val="single" w:sz="4" w:space="0" w:color="9CC2E5" w:themeColor="accent5" w:themeTint="99"/>
+            </w:tcBorders>
+          </w:tcPr>
+          <w:p>
+            <w:pPr>
+              <w:pStyle w:val="Sinespaciado"/>
+              <w:rPr>
+                <w:rFonts w:ascii="Arial" w:hAnsi="Arial" w:cs="Arial"/>
+                <w:sz w:val="24"/>
+                <w:szCs w:val="24"/>
+              </w:rPr>
+            </w:pPr>
+            <w:r>
+              <w:rPr>
+                <w:rFonts w:ascii="Arial" w:hAnsi="Arial" w:cs="Arial"/>
+                <w:sz w:val="24"/>
+                <w:szCs w:val="24"/>
+              </w:rPr>
+              <w:t>Nombre del Caso</w:t>
+            </w:r>
+          </w:p>
+        </w:tc>
+        <w:tc>
+          <w:tcPr>
+            <w:tcW w:w="5147" w:type="dxa"/>
+            <w:tcBorders>
+              <w:top w:val="single" w:sz="4" w:space="0" w:color="5B9BD5" w:themeColor="accent5"/>
+              <w:left w:val="single" w:sz="4" w:space="0" w:color="9CC2E5" w:themeColor="accent5" w:themeTint="99"/>
+              <w:bottom w:val="single" w:sz="4" w:space="0" w:color="5B9BD5" w:themeColor="accent5"/>
+            </w:tcBorders>
+          </w:tcPr>
+          <w:p>
+            <w:pPr>
+              <w:pStyle w:val="Sinespaciado"/>
+              <w:cnfStyle w:val="000000000000" w:firstRow="0" w:lastRow="0" w:firstColumn="0" w:lastColumn="0" w:oddVBand="0" w:evenVBand="0" w:oddHBand="0" w:evenHBand="0" w:firstRowFirstColumn="0" w:firstRowLastColumn="0" w:lastRowFirstColumn="0" w:lastRowLastColumn="0"/>
+              <w:rPr>
+                <w:rFonts w:ascii="Arial" w:hAnsi="Arial" w:cs="Arial"/>
+                <w:sz w:val="24"/>
+                <w:szCs w:val="24"/>
+              </w:rPr>
+            </w:pPr>
+            <w:r>
+              <w:rPr>
+                <w:rFonts w:ascii="Arial" w:hAnsi="Arial" w:cs="Arial"/>
+                <w:sz w:val="24"/>
+                <w:szCs w:val="24"/>
+              </w:rPr>
+              <w:t>Consulta de Saldo</w:t>
+            </w:r>
+          </w:p>
+        </w:tc>
+      </w:tr>
+      <w:tr>
+        <w:trPr>
+          <w:cnfStyle w:val="000000100000" w:firstRow="0" w:lastRow="0" w:firstColumn="0" w:lastColumn="0" w:oddVBand="0" w:evenVBand="0" w:oddHBand="1" w:evenHBand="0" w:firstRowFirstColumn="0" w:firstRowLastColumn="0" w:lastRowFirstColumn="0" w:lastRowLastColumn="0"/>
+          <w:trHeight w:val="766"/>
+        </w:trPr>
+        <w:tc>
+          <w:tcPr>
+            <w:cnfStyle w:val="001000000000" w:firstRow="0" w:lastRow="0" w:firstColumn="1" w:lastColumn="0" w:oddVBand="0" w:evenVBand="0" w:oddHBand="0" w:evenHBand="0" w:firstRowFirstColumn="0" w:firstRowLastColumn="0" w:lastRowFirstColumn="0" w:lastRowLastColumn="0"/>
+            <w:tcW w:w="3681" w:type="dxa"/>
+            <w:tcBorders>
+              <w:right w:val="single" w:sz="4" w:space="0" w:color="9CC2E5" w:themeColor="accent5" w:themeTint="99"/>
+            </w:tcBorders>
+            <w:vAlign w:val="center"/>
+          </w:tcPr>
+          <w:p>
+            <w:pPr>
+              <w:pStyle w:val="Sinespaciado"/>
+              <w:rPr>
+                <w:rFonts w:ascii="Arial" w:hAnsi="Arial" w:cs="Arial"/>
+                <w:sz w:val="24"/>
+                <w:szCs w:val="24"/>
+              </w:rPr>
+            </w:pPr>
+            <w:r>
+              <w:rPr>
+                <w:rFonts w:ascii="Arial" w:hAnsi="Arial" w:cs="Arial"/>
+                <w:sz w:val="24"/>
+                <w:szCs w:val="24"/>
+              </w:rPr>
+              <w:t>Precondiciones</w:t>
+            </w:r>
+          </w:p>
+        </w:tc>
+        <w:tc>
+          <w:tcPr>
+            <w:tcW w:w="5147" w:type="dxa"/>
+            <w:tcBorders>
+              <w:left w:val="single" w:sz="4" w:space="0" w:color="9CC2E5" w:themeColor="accent5" w:themeTint="99"/>
+            </w:tcBorders>
+            <w:vAlign w:val="center"/>
+          </w:tcPr>
+          <w:p>
+            <w:pPr>
+              <w:pStyle w:val="Sinespaciado"/>
+              <w:numPr>
+                <w:ilvl w:val="0"/>
+                <w:numId w:val="1"/>
+              </w:numPr>
+              <w:cnfStyle w:val="000000100000" w:firstRow="0" w:lastRow="0" w:firstColumn="0" w:lastColumn="0" w:oddVBand="0" w:evenVBand="0" w:oddHBand="1" w:evenHBand="0" w:firstRowFirstColumn="0" w:firstRowLastColumn="0" w:lastRowFirstColumn="0" w:lastRowLastColumn="0"/>
+              <w:rPr>
+                <w:rFonts w:ascii="Arial" w:hAnsi="Arial" w:cs="Arial"/>
+                <w:sz w:val="24"/>
+                <w:szCs w:val="24"/>
+              </w:rPr>
+            </w:pPr>
+            <w:r>
+              <w:rPr>
+                <w:rFonts w:ascii="Arial" w:hAnsi="Arial" w:cs="Arial"/>
+                <w:sz w:val="24"/>
+                <w:szCs w:val="24"/>
+              </w:rPr>
+              <w:t>Se debe tener una cuenta activa</w:t>
+            </w:r>
+          </w:p>
+          <w:p>
+            <w:pPr>
+              <w:pStyle w:val="Sinespaciado"/>
+              <w:numPr>
+                <w:ilvl w:val="0"/>
+                <w:numId w:val="1"/>
+              </w:numPr>
+              <w:cnfStyle w:val="000000100000" w:firstRow="0" w:lastRow="0" w:firstColumn="0" w:lastColumn="0" w:oddVBand="0" w:evenVBand="0" w:oddHBand="1" w:evenHBand="0" w:firstRowFirstColumn="0" w:firstRowLastColumn="0" w:lastRowFirstColumn="0" w:lastRowLastColumn="0"/>
+              <w:rPr>
+                <w:rFonts w:ascii="Arial" w:hAnsi="Arial" w:cs="Arial"/>
+                <w:sz w:val="24"/>
+                <w:szCs w:val="24"/>
+              </w:rPr>
+            </w:pPr>
+            <w:r>
+              <w:rPr>
+                <w:rFonts w:ascii="Arial" w:hAnsi="Arial" w:cs="Arial"/>
+                <w:sz w:val="24"/>
+                <w:szCs w:val="24"/>
+              </w:rPr>
+              <w:t>Se debe estar logueado en una cuenta</w:t>
+            </w:r>
+          </w:p>
+        </w:tc>
+      </w:tr>
+      <w:tr>
+        <w:tc>
+          <w:tcPr>
+            <w:cnfStyle w:val="001000000000" w:firstRow="0" w:lastRow="0" w:firstColumn="1" w:lastColumn="0" w:oddVBand="0" w:evenVBand="0" w:oddHBand="0" w:evenHBand="0" w:firstRowFirstColumn="0" w:firstRowLastColumn="0" w:lastRowFirstColumn="0" w:lastRowLastColumn="0"/>
+            <w:tcW w:w="3681" w:type="dxa"/>
+            <w:tcBorders>
+              <w:right w:val="single" w:sz="4" w:space="0" w:color="9CC2E5" w:themeColor="accent5" w:themeTint="99"/>
+            </w:tcBorders>
+          </w:tcPr>
+          <w:p>
+            <w:pPr>
+              <w:pStyle w:val="Sinespaciado"/>
+              <w:jc w:val="center"/>
+              <w:rPr>
+                <w:rFonts w:ascii="Arial" w:hAnsi="Arial" w:cs="Arial"/>
+                <w:sz w:val="24"/>
+                <w:szCs w:val="24"/>
+              </w:rPr>
+            </w:pPr>
+            <w:r>
+              <w:rPr>
+                <w:rFonts w:ascii="Arial" w:hAnsi="Arial" w:cs="Arial"/>
+                <w:sz w:val="24"/>
+                <w:szCs w:val="24"/>
+              </w:rPr>
+              <w:t>Paso</w:t>
+            </w:r>
+          </w:p>
+        </w:tc>
+        <w:tc>
+          <w:tcPr>
+            <w:tcW w:w="5147" w:type="dxa"/>
+            <w:tcBorders>
+              <w:top w:val="single" w:sz="4" w:space="0" w:color="5B9BD5" w:themeColor="accent5"/>
+              <w:left w:val="single" w:sz="4" w:space="0" w:color="9CC2E5" w:themeColor="accent5" w:themeTint="99"/>
+              <w:bottom w:val="single" w:sz="4" w:space="0" w:color="5B9BD5" w:themeColor="accent5"/>
+            </w:tcBorders>
+          </w:tcPr>
+          <w:p>
+            <w:pPr>
+              <w:pStyle w:val="Sinespaciado"/>
+              <w:jc w:val="center"/>
+              <w:cnfStyle w:val="000000000000" w:firstRow="0" w:lastRow="0" w:firstColumn="0" w:lastColumn="0" w:oddVBand="0" w:evenVBand="0" w:oddHBand="0" w:evenHBand="0" w:firstRowFirstColumn="0" w:firstRowLastColumn="0" w:lastRowFirstColumn="0" w:lastRowLastColumn="0"/>
+              <w:rPr>
+                <w:rFonts w:ascii="Arial" w:hAnsi="Arial" w:cs="Arial"/>
+                <w:b/>
+                <w:bCs/>
+                <w:sz w:val="24"/>
+                <w:szCs w:val="24"/>
+              </w:rPr>
+            </w:pPr>
+            <w:r>
+              <w:rPr>
+                <w:rFonts w:ascii="Arial" w:hAnsi="Arial" w:cs="Arial"/>
+                <w:b/>
+                <w:bCs/>
+                <w:sz w:val="24"/>
+                <w:szCs w:val="24"/>
+              </w:rPr>
+              <w:t>Resultado Esperado</w:t>
+            </w:r>
+          </w:p>
+        </w:tc>
+      </w:tr>
+      <w:tr>
+        <w:trPr>
+          <w:cnfStyle w:val="000000100000" w:firstRow="0" w:lastRow="0" w:firstColumn="0" w:lastColumn="0" w:oddVBand="0" w:evenVBand="0" w:oddHBand="1" w:evenHBand="0" w:firstRowFirstColumn="0" w:firstRowLastColumn="0" w:lastRowFirstColumn="0" w:lastRowLastColumn="0"/>
+        </w:trPr>
+        <w:tc>
+          <w:tcPr>
+            <w:cnfStyle w:val="001000000000" w:firstRow="0" w:lastRow="0" w:firstColumn="1" w:lastColumn="0" w:oddVBand="0" w:evenVBand="0" w:oddHBand="0" w:evenHBand="0" w:firstRowFirstColumn="0" w:firstRowLastColumn="0" w:lastRowFirstColumn="0" w:lastRowLastColumn="0"/>
+            <w:tcW w:w="3681" w:type="dxa"/>
+            <w:tcBorders>
+              <w:right w:val="single" w:sz="4" w:space="0" w:color="9CC2E5" w:themeColor="accent5" w:themeTint="99"/>
+            </w:tcBorders>
+            <w:vAlign w:val="center"/>
+          </w:tcPr>
+          <w:p>
+            <w:pPr>
+              <w:pStyle w:val="Sinespaciado"/>
+              <w:numPr>
+                <w:ilvl w:val="0"/>
+                <w:numId w:val="1"/>
+              </w:numPr>
+              <w:rPr>
+                <w:rFonts w:ascii="Arial" w:hAnsi="Arial" w:cs="Arial"/>
+                <w:b w:val="0"/>
+                <w:bCs w:val="0"/>
+                <w:sz w:val="24"/>
+                <w:szCs w:val="24"/>
+              </w:rPr>
+            </w:pPr>
+            <w:r>
+              <w:rPr>
+                <w:rFonts w:ascii="Arial" w:hAnsi="Arial" w:cs="Arial"/>
+                <w:b w:val="0"/>
+                <w:bCs w:val="0"/>
+                <w:sz w:val="24"/>
+                <w:szCs w:val="24"/>
+              </w:rPr>
+              <w:t>Ir a la opción “</w:t>
+            </w:r>
+            <w:r>
+              <w:rPr>
+                <w:rFonts w:ascii="Arial" w:hAnsi="Arial" w:cs="Arial"/>
+                <w:b w:val="0"/>
+                <w:bCs w:val="0"/>
+                <w:i/>
+                <w:iCs/>
+                <w:sz w:val="24"/>
+                <w:szCs w:val="24"/>
+              </w:rPr>
+              <w:t xml:space="preserve">Iniciar </w:t>
+            </w:r>
+            <w:r>
+              <w:rPr>
+                <w:rFonts w:ascii="Arial" w:hAnsi="Arial" w:cs="Arial"/>
+                <w:b w:val="0"/>
+                <w:bCs w:val="0"/>
+                <w:i/>
+                <w:iCs/>
+                <w:sz w:val="24"/>
+                <w:szCs w:val="24"/>
+              </w:rPr>
+              <w:t>sesión</w:t>
+            </w:r>
+            <w:r>
+              <w:rPr>
+                <w:rFonts w:ascii="Arial" w:hAnsi="Arial" w:cs="Arial"/>
+                <w:b w:val="0"/>
+                <w:bCs w:val="0"/>
+                <w:sz w:val="24"/>
+                <w:szCs w:val="24"/>
+              </w:rPr>
+              <w:t>”</w:t>
+            </w:r>
+          </w:p>
+        </w:tc>
+        <w:tc>
+          <w:tcPr>
+            <w:tcW w:w="5147" w:type="dxa"/>
+            <w:tcBorders>
+              <w:left w:val="single" w:sz="4" w:space="0" w:color="9CC2E5" w:themeColor="accent5" w:themeTint="99"/>
+            </w:tcBorders>
+          </w:tcPr>
+          <w:p>
+            <w:pPr>
+              <w:pStyle w:val="Sinespaciado"/>
+              <w:numPr>
+                <w:ilvl w:val="0"/>
+                <w:numId w:val="1"/>
+              </w:numPr>
+              <w:cnfStyle w:val="000000100000" w:firstRow="0" w:lastRow="0" w:firstColumn="0" w:lastColumn="0" w:oddVBand="0" w:evenVBand="0" w:oddHBand="1" w:evenHBand="0" w:firstRowFirstColumn="0" w:firstRowLastColumn="0" w:lastRowFirstColumn="0" w:lastRowLastColumn="0"/>
+              <w:rPr>
+                <w:rFonts w:ascii="Arial" w:hAnsi="Arial" w:cs="Arial"/>
+                <w:sz w:val="24"/>
+                <w:szCs w:val="24"/>
+              </w:rPr>
+            </w:pPr>
+            <w:r>
+              <w:rPr>
+                <w:rFonts w:ascii="Arial" w:hAnsi="Arial" w:cs="Arial"/>
+                <w:sz w:val="24"/>
+                <w:szCs w:val="24"/>
+              </w:rPr>
+              <w:t>Se debe mostrar la interfaz de inicio de sesión</w:t>
+            </w:r>
+          </w:p>
+        </w:tc>
+      </w:tr>
+      <w:tr>
+        <w:tc>
+          <w:tcPr>
+            <w:cnfStyle w:val="001000000000" w:firstRow="0" w:lastRow="0" w:firstColumn="1" w:lastColumn="0" w:oddVBand="0" w:evenVBand="0" w:oddHBand="0" w:evenHBand="0" w:firstRowFirstColumn="0" w:firstRowLastColumn="0" w:lastRowFirstColumn="0" w:lastRowLastColumn="0"/>
+            <w:tcW w:w="3681" w:type="dxa"/>
+            <w:tcBorders>
+              <w:right w:val="single" w:sz="4" w:space="0" w:color="9CC2E5" w:themeColor="accent5" w:themeTint="99"/>
+            </w:tcBorders>
+            <w:vAlign w:val="center"/>
+          </w:tcPr>
+          <w:p>
+            <w:pPr>
+              <w:pStyle w:val="Sinespaciado"/>
+              <w:numPr>
+                <w:ilvl w:val="0"/>
+                <w:numId w:val="1"/>
+              </w:numPr>
+              <w:rPr>
+                <w:rFonts w:ascii="Arial" w:hAnsi="Arial" w:cs="Arial"/>
+                <w:b w:val="0"/>
+                <w:bCs w:val="0"/>
+                <w:sz w:val="24"/>
+                <w:szCs w:val="24"/>
+              </w:rPr>
+            </w:pPr>
+            <w:r>
+              <w:rPr>
+                <w:rFonts w:ascii="Arial" w:hAnsi="Arial" w:cs="Arial"/>
+                <w:b w:val="0"/>
+                <w:bCs w:val="0"/>
+                <w:sz w:val="24"/>
+                <w:szCs w:val="24"/>
+              </w:rPr>
+              <w:t>Llenar Campos Usuario y Contraseña</w:t>
+            </w:r>
+          </w:p>
+        </w:tc>
+        <w:tc>
+          <w:tcPr>
+            <w:tcW w:w="5147" w:type="dxa"/>
+            <w:tcBorders>
+              <w:top w:val="single" w:sz="4" w:space="0" w:color="5B9BD5" w:themeColor="accent5"/>
+              <w:left w:val="single" w:sz="4" w:space="0" w:color="9CC2E5" w:themeColor="accent5" w:themeTint="99"/>
+              <w:bottom w:val="single" w:sz="4" w:space="0" w:color="5B9BD5" w:themeColor="accent5"/>
+            </w:tcBorders>
+          </w:tcPr>
+          <w:p>
+            <w:pPr>
+              <w:pStyle w:val="Sinespaciado"/>
+              <w:cnfStyle w:val="000000000000" w:firstRow="0" w:lastRow="0" w:firstColumn="0" w:lastColumn="0" w:oddVBand="0" w:evenVBand="0" w:oddHBand="0" w:evenHBand="0" w:firstRowFirstColumn="0" w:firstRowLastColumn="0" w:lastRowFirstColumn="0" w:lastRowLastColumn="0"/>
+              <w:rPr>
+                <w:rFonts w:ascii="Arial" w:hAnsi="Arial" w:cs="Arial"/>
+                <w:sz w:val="24"/>
+                <w:szCs w:val="24"/>
+              </w:rPr>
+            </w:pPr>
+          </w:p>
+        </w:tc>
+      </w:tr>
+      <w:tr>
+        <w:trPr>
+          <w:cnfStyle w:val="000000100000" w:firstRow="0" w:lastRow="0" w:firstColumn="0" w:lastColumn="0" w:oddVBand="0" w:evenVBand="0" w:oddHBand="1" w:evenHBand="0" w:firstRowFirstColumn="0" w:firstRowLastColumn="0" w:lastRowFirstColumn="0" w:lastRowLastColumn="0"/>
+        </w:trPr>
+        <w:tc>
+          <w:tcPr>
+            <w:cnfStyle w:val="001000000000" w:firstRow="0" w:lastRow="0" w:firstColumn="1" w:lastColumn="0" w:oddVBand="0" w:evenVBand="0" w:oddHBand="0" w:evenHBand="0" w:firstRowFirstColumn="0" w:firstRowLastColumn="0" w:lastRowFirstColumn="0" w:lastRowLastColumn="0"/>
+            <w:tcW w:w="3681" w:type="dxa"/>
+            <w:tcBorders>
+              <w:right w:val="single" w:sz="4" w:space="0" w:color="9CC2E5" w:themeColor="accent5" w:themeTint="99"/>
+            </w:tcBorders>
+            <w:vAlign w:val="center"/>
+          </w:tcPr>
+          <w:p>
+            <w:pPr>
+              <w:pStyle w:val="Sinespaciado"/>
+              <w:numPr>
+                <w:ilvl w:val="0"/>
+                <w:numId w:val="1"/>
+              </w:numPr>
+              <w:rPr>
+                <w:rFonts w:ascii="Arial" w:hAnsi="Arial" w:cs="Arial"/>
+                <w:b w:val="0"/>
+                <w:bCs w:val="0"/>
+                <w:sz w:val="24"/>
+                <w:szCs w:val="24"/>
+              </w:rPr>
+            </w:pPr>
+            <w:r>
+              <w:rPr>
+                <w:rFonts w:ascii="Arial" w:hAnsi="Arial" w:cs="Arial"/>
+                <w:b w:val="0"/>
+                <w:bCs w:val="0"/>
+                <w:sz w:val="24"/>
+                <w:szCs w:val="24"/>
+              </w:rPr>
+              <w:lastRenderedPageBreak/>
+              <w:t>Click en “</w:t>
+            </w:r>
+            <w:r>
+              <w:rPr>
+                <w:rFonts w:ascii="Arial" w:hAnsi="Arial" w:cs="Arial"/>
+                <w:b w:val="0"/>
+                <w:bCs w:val="0"/>
+                <w:i/>
+                <w:iCs/>
+                <w:sz w:val="24"/>
+                <w:szCs w:val="24"/>
+              </w:rPr>
+              <w:t xml:space="preserve">Iniciar </w:t>
+            </w:r>
+            <w:r>
+              <w:rPr>
+                <w:rFonts w:ascii="Arial" w:hAnsi="Arial" w:cs="Arial"/>
+                <w:b w:val="0"/>
+                <w:bCs w:val="0"/>
+                <w:i/>
+                <w:iCs/>
+                <w:sz w:val="24"/>
+                <w:szCs w:val="24"/>
+              </w:rPr>
+              <w:t>sesión</w:t>
+            </w:r>
+            <w:r>
+              <w:rPr>
+                <w:rFonts w:ascii="Arial" w:hAnsi="Arial" w:cs="Arial"/>
+                <w:b w:val="0"/>
+                <w:bCs w:val="0"/>
+                <w:sz w:val="24"/>
+                <w:szCs w:val="24"/>
+              </w:rPr>
+              <w:t>”</w:t>
+            </w:r>
+          </w:p>
+        </w:tc>
+        <w:tc>
+          <w:tcPr>
+            <w:tcW w:w="5147" w:type="dxa"/>
+            <w:tcBorders>
+              <w:left w:val="single" w:sz="4" w:space="0" w:color="9CC2E5" w:themeColor="accent5" w:themeTint="99"/>
+            </w:tcBorders>
+          </w:tcPr>
+          <w:p>
+            <w:pPr>
+              <w:pStyle w:val="Sinespaciado"/>
+              <w:numPr>
+                <w:ilvl w:val="0"/>
+                <w:numId w:val="1"/>
+              </w:numPr>
+              <w:cnfStyle w:val="000000100000" w:firstRow="0" w:lastRow="0" w:firstColumn="0" w:lastColumn="0" w:oddVBand="0" w:evenVBand="0" w:oddHBand="1" w:evenHBand="0" w:firstRowFirstColumn="0" w:firstRowLastColumn="0" w:lastRowFirstColumn="0" w:lastRowLastColumn="0"/>
+              <w:rPr>
+                <w:rFonts w:ascii="Arial" w:hAnsi="Arial" w:cs="Arial"/>
+                <w:sz w:val="24"/>
+                <w:szCs w:val="24"/>
+              </w:rPr>
+            </w:pPr>
+            <w:r>
+              <w:rPr>
+                <w:rFonts w:ascii="Arial" w:hAnsi="Arial" w:cs="Arial"/>
+                <w:sz w:val="24"/>
+                <w:szCs w:val="24"/>
+              </w:rPr>
+              <w:t>Se valida los campos ingresados en la base de datos y se redirecciona a su perfil.</w:t>
+            </w:r>
+          </w:p>
+        </w:tc>
+      </w:tr>
+      <w:tr>
+        <w:tc>
+          <w:tcPr>
+            <w:cnfStyle w:val="001000000000" w:firstRow="0" w:lastRow="0" w:firstColumn="1" w:lastColumn="0" w:oddVBand="0" w:evenVBand="0" w:oddHBand="0" w:evenHBand="0" w:firstRowFirstColumn="0" w:firstRowLastColumn="0" w:lastRowFirstColumn="0" w:lastRowLastColumn="0"/>
+            <w:tcW w:w="3681" w:type="dxa"/>
+            <w:tcBorders>
+              <w:right w:val="single" w:sz="4" w:space="0" w:color="9CC2E5" w:themeColor="accent5" w:themeTint="99"/>
+            </w:tcBorders>
+            <w:vAlign w:val="center"/>
+          </w:tcPr>
+          <w:p>
+            <w:pPr>
+              <w:pStyle w:val="Sinespaciado"/>
+              <w:numPr>
+                <w:ilvl w:val="0"/>
+                <w:numId w:val="1"/>
+              </w:numPr>
+              <w:rPr>
+                <w:rFonts w:ascii="Arial" w:hAnsi="Arial" w:cs="Arial"/>
+                <w:b w:val="0"/>
+                <w:bCs w:val="0"/>
+                <w:sz w:val="24"/>
+                <w:szCs w:val="24"/>
+              </w:rPr>
+            </w:pPr>
+            <w:r>
+              <w:rPr>
+                <w:rFonts w:ascii="Arial" w:hAnsi="Arial" w:cs="Arial"/>
+                <w:b w:val="0"/>
+                <w:bCs w:val="0"/>
+                <w:sz w:val="24"/>
+                <w:szCs w:val="24"/>
+              </w:rPr>
+              <w:t>Ir a la opción “</w:t>
+            </w:r>
+            <w:r>
+              <w:rPr>
+                <w:rFonts w:ascii="Arial" w:hAnsi="Arial" w:cs="Arial"/>
+                <w:b w:val="0"/>
+                <w:bCs w:val="0"/>
+                <w:i/>
+                <w:iCs/>
+                <w:sz w:val="24"/>
+                <w:szCs w:val="24"/>
+              </w:rPr>
+              <w:t>Ver Saldo</w:t>
+            </w:r>
+            <w:r>
+              <w:rPr>
+                <w:rFonts w:ascii="Arial" w:hAnsi="Arial" w:cs="Arial"/>
+                <w:b w:val="0"/>
+                <w:bCs w:val="0"/>
+                <w:sz w:val="24"/>
+                <w:szCs w:val="24"/>
+              </w:rPr>
+              <w:t>”</w:t>
+            </w:r>
+          </w:p>
+        </w:tc>
+        <w:tc>
+          <w:tcPr>
+            <w:tcW w:w="5147" w:type="dxa"/>
+            <w:tcBorders>
+              <w:top w:val="single" w:sz="4" w:space="0" w:color="5B9BD5" w:themeColor="accent5"/>
+              <w:left w:val="single" w:sz="4" w:space="0" w:color="9CC2E5" w:themeColor="accent5" w:themeTint="99"/>
+              <w:bottom w:val="single" w:sz="4" w:space="0" w:color="5B9BD5" w:themeColor="accent5"/>
+            </w:tcBorders>
+            <w:vAlign w:val="center"/>
+          </w:tcPr>
+          <w:p>
+            <w:pPr>
+              <w:pStyle w:val="Sinespaciado"/>
+              <w:numPr>
+                <w:ilvl w:val="0"/>
+                <w:numId w:val="1"/>
+              </w:numPr>
+              <w:cnfStyle w:val="000000000000" w:firstRow="0" w:lastRow="0" w:firstColumn="0" w:lastColumn="0" w:oddVBand="0" w:evenVBand="0" w:oddHBand="0" w:evenHBand="0" w:firstRowFirstColumn="0" w:firstRowLastColumn="0" w:lastRowFirstColumn="0" w:lastRowLastColumn="0"/>
+              <w:rPr>
+                <w:rFonts w:ascii="Arial" w:hAnsi="Arial" w:cs="Arial"/>
+                <w:sz w:val="24"/>
+                <w:szCs w:val="24"/>
+              </w:rPr>
+            </w:pPr>
+            <w:r>
+              <w:rPr>
+                <w:rFonts w:ascii="Arial" w:hAnsi="Arial" w:cs="Arial"/>
+                <w:sz w:val="24"/>
+                <w:szCs w:val="24"/>
+              </w:rPr>
+              <w:t>Se debe visualizar el saldo actual del usuario</w:t>
+            </w:r>
+          </w:p>
+        </w:tc>
+      </w:tr>
+    </w:tbl>
+    <w:p>
+      <w:pPr>
+        <w:pStyle w:val="Sinespaciado"/>
+        <w:rPr>
+          <w:rFonts w:ascii="Arial" w:hAnsi="Arial" w:cs="Arial"/>
+          <w:b/>
+          <w:bCs/>
+          <w:sz w:val="24"/>
+          <w:szCs w:val="24"/>
+        </w:rPr>
+      </w:pPr>
+    </w:p>
+    <w:p>
+      <w:pPr>
+        <w:pStyle w:val="Sinespaciado"/>
+        <w:rPr>
+          <w:rFonts w:ascii="Arial" w:hAnsi="Arial" w:cs="Arial"/>
+          <w:b/>
+          <w:bCs/>
+          <w:sz w:val="24"/>
+          <w:szCs w:val="24"/>
+        </w:rPr>
+      </w:pPr>
+    </w:p>
+    <w:tbl>
+      <w:tblPr>
+        <w:tblStyle w:val="Tabladelista3-nfasis5"/>
+        <w:tblW w:w="0" w:type="auto"/>
+        <w:tblLook w:val="04A0" w:firstRow="1" w:lastRow="0" w:firstColumn="1" w:lastColumn="0" w:noHBand="0" w:noVBand="1"/>
+      </w:tblPr>
+      <w:tblGrid>
+        <w:gridCol w:w="3681"/>
+        <w:gridCol w:w="5147"/>
+      </w:tblGrid>
+      <w:tr>
+        <w:trPr>
+          <w:cnfStyle w:val="100000000000" w:firstRow="1" w:lastRow="0" w:firstColumn="0" w:lastColumn="0" w:oddVBand="0" w:evenVBand="0" w:oddHBand="0" w:evenHBand="0" w:firstRowFirstColumn="0" w:firstRowLastColumn="0" w:lastRowFirstColumn="0" w:lastRowLastColumn="0"/>
+        </w:trPr>
+        <w:tc>
+          <w:tcPr>
+            <w:cnfStyle w:val="001000000100" w:firstRow="0" w:lastRow="0" w:firstColumn="1" w:lastColumn="0" w:oddVBand="0" w:evenVBand="0" w:oddHBand="0" w:evenHBand="0" w:firstRowFirstColumn="1" w:firstRowLastColumn="0" w:lastRowFirstColumn="0" w:lastRowLastColumn="0"/>
+            <w:tcW w:w="3681" w:type="dxa"/>
+            <w:vAlign w:val="center"/>
+          </w:tcPr>
+          <w:p>
+            <w:pPr>
+              <w:pStyle w:val="Sinespaciado"/>
+              <w:rPr>
+                <w:rFonts w:ascii="Arial" w:hAnsi="Arial" w:cs="Arial"/>
+                <w:sz w:val="24"/>
+                <w:szCs w:val="24"/>
+              </w:rPr>
+            </w:pPr>
+            <w:r>
+              <w:rPr>
+                <w:rFonts w:ascii="Arial" w:hAnsi="Arial" w:cs="Arial"/>
+                <w:sz w:val="24"/>
+                <w:szCs w:val="24"/>
+              </w:rPr>
+              <w:t>Objetivo del Caso de Prueba</w:t>
+            </w:r>
+          </w:p>
+        </w:tc>
+        <w:tc>
+          <w:tcPr>
+            <w:tcW w:w="5147" w:type="dxa"/>
+            <w:tcBorders>
+              <w:bottom w:val="single" w:sz="4" w:space="0" w:color="5B9BD5" w:themeColor="accent5"/>
+            </w:tcBorders>
+            <w:vAlign w:val="center"/>
+          </w:tcPr>
+          <w:p>
+            <w:pPr>
+              <w:pStyle w:val="Sinespaciado"/>
+              <w:cnfStyle w:val="100000000000" w:firstRow="1" w:lastRow="0" w:firstColumn="0" w:lastColumn="0" w:oddVBand="0" w:evenVBand="0" w:oddHBand="0" w:evenHBand="0" w:firstRowFirstColumn="0" w:firstRowLastColumn="0" w:lastRowFirstColumn="0" w:lastRowLastColumn="0"/>
+              <w:rPr>
+                <w:rFonts w:ascii="Arial" w:hAnsi="Arial" w:cs="Arial"/>
+                <w:b w:val="0"/>
+                <w:bCs w:val="0"/>
+                <w:sz w:val="24"/>
+                <w:szCs w:val="24"/>
+              </w:rPr>
+            </w:pPr>
+            <w:r>
+              <w:rPr>
+                <w:rFonts w:ascii="Arial" w:hAnsi="Arial" w:cs="Arial"/>
+                <w:b w:val="0"/>
+                <w:bCs w:val="0"/>
+                <w:sz w:val="24"/>
+                <w:szCs w:val="24"/>
+              </w:rPr>
+              <w:t>Transferir un monto ingresado de una cuenta a otra cuenta</w:t>
+            </w:r>
+          </w:p>
+        </w:tc>
+      </w:tr>
+      <w:tr>
+        <w:trPr>
+          <w:cnfStyle w:val="000000100000" w:firstRow="0" w:lastRow="0" w:firstColumn="0" w:lastColumn="0" w:oddVBand="0" w:evenVBand="0" w:oddHBand="1" w:evenHBand="0" w:firstRowFirstColumn="0" w:firstRowLastColumn="0" w:lastRowFirstColumn="0" w:lastRowLastColumn="0"/>
+        </w:trPr>
+        <w:tc>
+          <w:tcPr>
+            <w:cnfStyle w:val="001000000000" w:firstRow="0" w:lastRow="0" w:firstColumn="1" w:lastColumn="0" w:oddVBand="0" w:evenVBand="0" w:oddHBand="0" w:evenHBand="0" w:firstRowFirstColumn="0" w:firstRowLastColumn="0" w:lastRowFirstColumn="0" w:lastRowLastColumn="0"/>
+            <w:tcW w:w="3681" w:type="dxa"/>
+            <w:tcBorders>
+              <w:right w:val="single" w:sz="4" w:space="0" w:color="9CC2E5" w:themeColor="accent5" w:themeTint="99"/>
+            </w:tcBorders>
+          </w:tcPr>
+          <w:p>
+            <w:pPr>
+              <w:pStyle w:val="Sinespaciado"/>
+              <w:rPr>
+                <w:rFonts w:ascii="Arial" w:hAnsi="Arial" w:cs="Arial"/>
+                <w:sz w:val="24"/>
+                <w:szCs w:val="24"/>
+              </w:rPr>
+            </w:pPr>
+            <w:r>
+              <w:rPr>
+                <w:rFonts w:ascii="Arial" w:hAnsi="Arial" w:cs="Arial"/>
+                <w:sz w:val="24"/>
+                <w:szCs w:val="24"/>
+              </w:rPr>
+              <w:t>Identificador</w:t>
+            </w:r>
+          </w:p>
+        </w:tc>
+        <w:tc>
+          <w:tcPr>
+            <w:tcW w:w="5147" w:type="dxa"/>
+            <w:tcBorders>
+              <w:left w:val="single" w:sz="4" w:space="0" w:color="9CC2E5" w:themeColor="accent5" w:themeTint="99"/>
+            </w:tcBorders>
+          </w:tcPr>
+          <w:p>
+            <w:pPr>
+              <w:pStyle w:val="Sinespaciado"/>
+              <w:cnfStyle w:val="000000100000" w:firstRow="0" w:lastRow="0" w:firstColumn="0" w:lastColumn="0" w:oddVBand="0" w:evenVBand="0" w:oddHBand="1" w:evenHBand="0" w:firstRowFirstColumn="0" w:firstRowLastColumn="0" w:lastRowFirstColumn="0" w:lastRowLastColumn="0"/>
+              <w:rPr>
+                <w:rFonts w:ascii="Arial" w:hAnsi="Arial" w:cs="Arial"/>
+                <w:sz w:val="24"/>
+                <w:szCs w:val="24"/>
+              </w:rPr>
+            </w:pPr>
+            <w:r>
+              <w:rPr>
+                <w:rFonts w:ascii="Arial" w:hAnsi="Arial" w:cs="Arial"/>
+                <w:sz w:val="24"/>
+                <w:szCs w:val="24"/>
+              </w:rPr>
+              <w:t>CP-P3-004</w:t>
+            </w:r>
+          </w:p>
+        </w:tc>
+      </w:tr>
+      <w:tr>
+        <w:tc>
+          <w:tcPr>
+            <w:cnfStyle w:val="001000000000" w:firstRow="0" w:lastRow="0" w:firstColumn="1" w:lastColumn="0" w:oddVBand="0" w:evenVBand="0" w:oddHBand="0" w:evenHBand="0" w:firstRowFirstColumn="0" w:firstRowLastColumn="0" w:lastRowFirstColumn="0" w:lastRowLastColumn="0"/>
+            <w:tcW w:w="3681" w:type="dxa"/>
+            <w:tcBorders>
+              <w:right w:val="single" w:sz="4" w:space="0" w:color="9CC2E5" w:themeColor="accent5" w:themeTint="99"/>
+            </w:tcBorders>
+          </w:tcPr>
+          <w:p>
+            <w:pPr>
+              <w:pStyle w:val="Sinespaciado"/>
+              <w:rPr>
+                <w:rFonts w:ascii="Arial" w:hAnsi="Arial" w:cs="Arial"/>
+                <w:sz w:val="24"/>
+                <w:szCs w:val="24"/>
+              </w:rPr>
+            </w:pPr>
+            <w:r>
+              <w:rPr>
+                <w:rFonts w:ascii="Arial" w:hAnsi="Arial" w:cs="Arial"/>
+                <w:sz w:val="24"/>
+                <w:szCs w:val="24"/>
+              </w:rPr>
+              <w:t>Nombre del Caso</w:t>
+            </w:r>
+          </w:p>
+        </w:tc>
+        <w:tc>
+          <w:tcPr>
+            <w:tcW w:w="5147" w:type="dxa"/>
+            <w:tcBorders>
+              <w:top w:val="single" w:sz="4" w:space="0" w:color="5B9BD5" w:themeColor="accent5"/>
+              <w:left w:val="single" w:sz="4" w:space="0" w:color="9CC2E5" w:themeColor="accent5" w:themeTint="99"/>
+              <w:bottom w:val="single" w:sz="4" w:space="0" w:color="5B9BD5" w:themeColor="accent5"/>
+            </w:tcBorders>
+          </w:tcPr>
+          <w:p>
+            <w:pPr>
+              <w:pStyle w:val="Sinespaciado"/>
+              <w:cnfStyle w:val="000000000000" w:firstRow="0" w:lastRow="0" w:firstColumn="0" w:lastColumn="0" w:oddVBand="0" w:evenVBand="0" w:oddHBand="0" w:evenHBand="0" w:firstRowFirstColumn="0" w:firstRowLastColumn="0" w:lastRowFirstColumn="0" w:lastRowLastColumn="0"/>
+              <w:rPr>
+                <w:rFonts w:ascii="Arial" w:hAnsi="Arial" w:cs="Arial"/>
+                <w:sz w:val="24"/>
+                <w:szCs w:val="24"/>
+              </w:rPr>
+            </w:pPr>
+            <w:r>
+              <w:rPr>
+                <w:rFonts w:ascii="Arial" w:hAnsi="Arial" w:cs="Arial"/>
+                <w:sz w:val="24"/>
+                <w:szCs w:val="24"/>
+              </w:rPr>
+              <w:t>Transferencia Monetaria</w:t>
+            </w:r>
+          </w:p>
+        </w:tc>
+      </w:tr>
+      <w:tr>
+        <w:trPr>
+          <w:cnfStyle w:val="000000100000" w:firstRow="0" w:lastRow="0" w:firstColumn="0" w:lastColumn="0" w:oddVBand="0" w:evenVBand="0" w:oddHBand="1" w:evenHBand="0" w:firstRowFirstColumn="0" w:firstRowLastColumn="0" w:lastRowFirstColumn="0" w:lastRowLastColumn="0"/>
+        </w:trPr>
+        <w:tc>
+          <w:tcPr>
+            <w:cnfStyle w:val="001000000000" w:firstRow="0" w:lastRow="0" w:firstColumn="1" w:lastColumn="0" w:oddVBand="0" w:evenVBand="0" w:oddHBand="0" w:evenHBand="0" w:firstRowFirstColumn="0" w:firstRowLastColumn="0" w:lastRowFirstColumn="0" w:lastRowLastColumn="0"/>
+            <w:tcW w:w="3681" w:type="dxa"/>
+            <w:tcBorders>
+              <w:right w:val="single" w:sz="4" w:space="0" w:color="9CC2E5" w:themeColor="accent5" w:themeTint="99"/>
+            </w:tcBorders>
+            <w:vAlign w:val="center"/>
+          </w:tcPr>
+          <w:p>
+            <w:pPr>
+              <w:pStyle w:val="Sinespaciado"/>
+              <w:rPr>
+                <w:rFonts w:ascii="Arial" w:hAnsi="Arial" w:cs="Arial"/>
+                <w:sz w:val="24"/>
+                <w:szCs w:val="24"/>
+              </w:rPr>
+            </w:pPr>
+            <w:r>
+              <w:rPr>
+                <w:rFonts w:ascii="Arial" w:hAnsi="Arial" w:cs="Arial"/>
+                <w:sz w:val="24"/>
+                <w:szCs w:val="24"/>
+              </w:rPr>
+              <w:t>Precondiciones</w:t>
+            </w:r>
+          </w:p>
+        </w:tc>
+        <w:tc>
+          <w:tcPr>
+            <w:tcW w:w="5147" w:type="dxa"/>
+            <w:tcBorders>
+              <w:left w:val="single" w:sz="4" w:space="0" w:color="9CC2E5" w:themeColor="accent5" w:themeTint="99"/>
+            </w:tcBorders>
+          </w:tcPr>
+          <w:p>
+            <w:pPr>
+              <w:pStyle w:val="Sinespaciado"/>
+              <w:numPr>
+                <w:ilvl w:val="0"/>
+                <w:numId w:val="1"/>
+              </w:numPr>
+              <w:cnfStyle w:val="000000100000" w:firstRow="0" w:lastRow="0" w:firstColumn="0" w:lastColumn="0" w:oddVBand="0" w:evenVBand="0" w:oddHBand="1" w:evenHBand="0" w:firstRowFirstColumn="0" w:firstRowLastColumn="0" w:lastRowFirstColumn="0" w:lastRowLastColumn="0"/>
+              <w:rPr>
+                <w:rFonts w:ascii="Arial" w:hAnsi="Arial" w:cs="Arial"/>
+                <w:sz w:val="24"/>
+                <w:szCs w:val="24"/>
+              </w:rPr>
+            </w:pPr>
+            <w:r>
+              <w:rPr>
+                <w:rFonts w:ascii="Arial" w:hAnsi="Arial" w:cs="Arial"/>
+                <w:sz w:val="24"/>
+                <w:szCs w:val="24"/>
+              </w:rPr>
+              <w:t>Se debe tener una cuenta activa</w:t>
+            </w:r>
+          </w:p>
+          <w:p>
+            <w:pPr>
+              <w:pStyle w:val="Sinespaciado"/>
+              <w:numPr>
+                <w:ilvl w:val="0"/>
+                <w:numId w:val="1"/>
+              </w:numPr>
+              <w:cnfStyle w:val="000000100000" w:firstRow="0" w:lastRow="0" w:firstColumn="0" w:lastColumn="0" w:oddVBand="0" w:evenVBand="0" w:oddHBand="1" w:evenHBand="0" w:firstRowFirstColumn="0" w:firstRowLastColumn="0" w:lastRowFirstColumn="0" w:lastRowLastColumn="0"/>
+              <w:rPr>
+                <w:rFonts w:ascii="Arial" w:hAnsi="Arial" w:cs="Arial"/>
+                <w:sz w:val="24"/>
+                <w:szCs w:val="24"/>
+              </w:rPr>
+            </w:pPr>
+            <w:r>
+              <w:rPr>
+                <w:rFonts w:ascii="Arial" w:hAnsi="Arial" w:cs="Arial"/>
+                <w:sz w:val="24"/>
+                <w:szCs w:val="24"/>
+              </w:rPr>
+              <w:t>Se debe estar logueado en una cuenta</w:t>
+            </w:r>
+          </w:p>
+          <w:p>
+            <w:pPr>
+              <w:pStyle w:val="Sinespaciado"/>
+              <w:numPr>
+                <w:ilvl w:val="0"/>
+                <w:numId w:val="1"/>
+              </w:numPr>
+              <w:cnfStyle w:val="000000100000" w:firstRow="0" w:lastRow="0" w:firstColumn="0" w:lastColumn="0" w:oddVBand="0" w:evenVBand="0" w:oddHBand="1" w:evenHBand="0" w:firstRowFirstColumn="0" w:firstRowLastColumn="0" w:lastRowFirstColumn="0" w:lastRowLastColumn="0"/>
+              <w:rPr>
+                <w:rFonts w:ascii="Arial" w:hAnsi="Arial" w:cs="Arial"/>
+                <w:sz w:val="24"/>
+                <w:szCs w:val="24"/>
+              </w:rPr>
+            </w:pPr>
+            <w:r>
+              <w:rPr>
+                <w:rFonts w:ascii="Arial" w:hAnsi="Arial" w:cs="Arial"/>
+                <w:sz w:val="24"/>
+                <w:szCs w:val="24"/>
+              </w:rPr>
+              <w:t>Se debe tener el monto ingresado en la cuenta a transferir</w:t>
+            </w:r>
+          </w:p>
+          <w:p>
+            <w:pPr>
+              <w:pStyle w:val="Sinespaciado"/>
+              <w:numPr>
+                <w:ilvl w:val="0"/>
+                <w:numId w:val="1"/>
+              </w:numPr>
+              <w:cnfStyle w:val="000000100000" w:firstRow="0" w:lastRow="0" w:firstColumn="0" w:lastColumn="0" w:oddVBand="0" w:evenVBand="0" w:oddHBand="1" w:evenHBand="0" w:firstRowFirstColumn="0" w:firstRowLastColumn="0" w:lastRowFirstColumn="0" w:lastRowLastColumn="0"/>
+              <w:rPr>
+                <w:rFonts w:ascii="Arial" w:hAnsi="Arial" w:cs="Arial"/>
+                <w:sz w:val="24"/>
+                <w:szCs w:val="24"/>
+              </w:rPr>
+            </w:pPr>
+            <w:r>
+              <w:rPr>
+                <w:rFonts w:ascii="Arial" w:hAnsi="Arial" w:cs="Arial"/>
+                <w:sz w:val="24"/>
+                <w:szCs w:val="24"/>
+              </w:rPr>
+              <w:t>La cuenta destino debe ser una cuenta activa</w:t>
+            </w:r>
+          </w:p>
+        </w:tc>
+      </w:tr>
+      <w:tr>
+        <w:tc>
+          <w:tcPr>
+            <w:cnfStyle w:val="001000000000" w:firstRow="0" w:lastRow="0" w:firstColumn="1" w:lastColumn="0" w:oddVBand="0" w:evenVBand="0" w:oddHBand="0" w:evenHBand="0" w:firstRowFirstColumn="0" w:firstRowLastColumn="0" w:lastRowFirstColumn="0" w:lastRowLastColumn="0"/>
+            <w:tcW w:w="3681" w:type="dxa"/>
+            <w:tcBorders>
+              <w:right w:val="single" w:sz="4" w:space="0" w:color="9CC2E5" w:themeColor="accent5" w:themeTint="99"/>
+            </w:tcBorders>
+          </w:tcPr>
+          <w:p>
+            <w:pPr>
+              <w:pStyle w:val="Sinespaciado"/>
+              <w:jc w:val="center"/>
+              <w:rPr>
+                <w:rFonts w:ascii="Arial" w:hAnsi="Arial" w:cs="Arial"/>
+                <w:sz w:val="24"/>
+                <w:szCs w:val="24"/>
+              </w:rPr>
+            </w:pPr>
+            <w:r>
+              <w:rPr>
+                <w:rFonts w:ascii="Arial" w:hAnsi="Arial" w:cs="Arial"/>
+                <w:sz w:val="24"/>
+                <w:szCs w:val="24"/>
+              </w:rPr>
+              <w:t>Paso</w:t>
+            </w:r>
+          </w:p>
+        </w:tc>
+        <w:tc>
+          <w:tcPr>
+            <w:tcW w:w="5147" w:type="dxa"/>
+            <w:tcBorders>
+              <w:top w:val="single" w:sz="4" w:space="0" w:color="5B9BD5" w:themeColor="accent5"/>
+              <w:left w:val="single" w:sz="4" w:space="0" w:color="9CC2E5" w:themeColor="accent5" w:themeTint="99"/>
+              <w:bottom w:val="single" w:sz="4" w:space="0" w:color="5B9BD5" w:themeColor="accent5"/>
+            </w:tcBorders>
+          </w:tcPr>
+          <w:p>
+            <w:pPr>
+              <w:pStyle w:val="Sinespaciado"/>
+              <w:jc w:val="center"/>
+              <w:cnfStyle w:val="000000000000" w:firstRow="0" w:lastRow="0" w:firstColumn="0" w:lastColumn="0" w:oddVBand="0" w:evenVBand="0" w:oddHBand="0" w:evenHBand="0" w:firstRowFirstColumn="0" w:firstRowLastColumn="0" w:lastRowFirstColumn="0" w:lastRowLastColumn="0"/>
+              <w:rPr>
+                <w:rFonts w:ascii="Arial" w:hAnsi="Arial" w:cs="Arial"/>
+                <w:b/>
+                <w:bCs/>
+                <w:sz w:val="24"/>
+                <w:szCs w:val="24"/>
+              </w:rPr>
+            </w:pPr>
+            <w:r>
+              <w:rPr>
+                <w:rFonts w:ascii="Arial" w:hAnsi="Arial" w:cs="Arial"/>
+                <w:b/>
+                <w:bCs/>
+                <w:sz w:val="24"/>
+                <w:szCs w:val="24"/>
+              </w:rPr>
+              <w:t>Resultado Esperado</w:t>
+            </w:r>
+          </w:p>
+        </w:tc>
+      </w:tr>
+      <w:tr>
+        <w:trPr>
+          <w:cnfStyle w:val="000000100000" w:firstRow="0" w:lastRow="0" w:firstColumn="0" w:lastColumn="0" w:oddVBand="0" w:evenVBand="0" w:oddHBand="1" w:evenHBand="0" w:firstRowFirstColumn="0" w:firstRowLastColumn="0" w:lastRowFirstColumn="0" w:lastRowLastColumn="0"/>
+        </w:trPr>
+        <w:tc>
+          <w:tcPr>
+            <w:cnfStyle w:val="001000000000" w:firstRow="0" w:lastRow="0" w:firstColumn="1" w:lastColumn="0" w:oddVBand="0" w:evenVBand="0" w:oddHBand="0" w:evenHBand="0" w:firstRowFirstColumn="0" w:firstRowLastColumn="0" w:lastRowFirstColumn="0" w:lastRowLastColumn="0"/>
+            <w:tcW w:w="3681" w:type="dxa"/>
+            <w:tcBorders>
+              <w:right w:val="single" w:sz="4" w:space="0" w:color="9CC2E5" w:themeColor="accent5" w:themeTint="99"/>
+            </w:tcBorders>
+            <w:vAlign w:val="center"/>
+          </w:tcPr>
+          <w:p>
+            <w:pPr>
+              <w:pStyle w:val="Sinespaciado"/>
+              <w:numPr>
+                <w:ilvl w:val="0"/>
+                <w:numId w:val="1"/>
+              </w:numPr>
+              <w:rPr>
+                <w:rFonts w:ascii="Arial" w:hAnsi="Arial" w:cs="Arial"/>
+                <w:sz w:val="24"/>
+                <w:szCs w:val="24"/>
+              </w:rPr>
+            </w:pPr>
+            <w:r>
+              <w:rPr>
+                <w:rFonts w:ascii="Arial" w:hAnsi="Arial" w:cs="Arial"/>
+                <w:b w:val="0"/>
+                <w:bCs w:val="0"/>
+                <w:sz w:val="24"/>
+                <w:szCs w:val="24"/>
+              </w:rPr>
+              <w:t>Ir a la opción “</w:t>
+            </w:r>
+            <w:r>
+              <w:rPr>
+                <w:rFonts w:ascii="Arial" w:hAnsi="Arial" w:cs="Arial"/>
+                <w:b w:val="0"/>
+                <w:bCs w:val="0"/>
+                <w:i/>
+                <w:iCs/>
+                <w:sz w:val="24"/>
+                <w:szCs w:val="24"/>
+              </w:rPr>
+              <w:t xml:space="preserve">Iniciar </w:t>
+            </w:r>
+            <w:r>
+              <w:rPr>
+                <w:rFonts w:ascii="Arial" w:hAnsi="Arial" w:cs="Arial"/>
+                <w:b w:val="0"/>
+                <w:bCs w:val="0"/>
+                <w:i/>
+                <w:iCs/>
+                <w:sz w:val="24"/>
+                <w:szCs w:val="24"/>
+              </w:rPr>
+              <w:t>sesión</w:t>
+            </w:r>
+            <w:r>
+              <w:rPr>
+                <w:rFonts w:ascii="Arial" w:hAnsi="Arial" w:cs="Arial"/>
+                <w:b w:val="0"/>
+                <w:bCs w:val="0"/>
+                <w:sz w:val="24"/>
+                <w:szCs w:val="24"/>
+              </w:rPr>
+              <w:t>”</w:t>
+            </w:r>
+          </w:p>
+        </w:tc>
+        <w:tc>
+          <w:tcPr>
+            <w:tcW w:w="5147" w:type="dxa"/>
+            <w:tcBorders>
+              <w:left w:val="single" w:sz="4" w:space="0" w:color="9CC2E5" w:themeColor="accent5" w:themeTint="99"/>
+            </w:tcBorders>
+          </w:tcPr>
+          <w:p>
+            <w:pPr>
+              <w:pStyle w:val="Sinespaciado"/>
+              <w:numPr>
+                <w:ilvl w:val="0"/>
+                <w:numId w:val="1"/>
+              </w:numPr>
+              <w:cnfStyle w:val="000000100000" w:firstRow="0" w:lastRow="0" w:firstColumn="0" w:lastColumn="0" w:oddVBand="0" w:evenVBand="0" w:oddHBand="1" w:evenHBand="0" w:firstRowFirstColumn="0" w:firstRowLastColumn="0" w:lastRowFirstColumn="0" w:lastRowLastColumn="0"/>
+              <w:rPr>
+                <w:rFonts w:ascii="Arial" w:hAnsi="Arial" w:cs="Arial"/>
+                <w:b/>
+                <w:bCs/>
+                <w:sz w:val="24"/>
+                <w:szCs w:val="24"/>
+              </w:rPr>
+            </w:pPr>
+            <w:r>
+              <w:rPr>
+                <w:rFonts w:ascii="Arial" w:hAnsi="Arial" w:cs="Arial"/>
+                <w:sz w:val="24"/>
+                <w:szCs w:val="24"/>
+              </w:rPr>
+              <w:t>Se debe mostrar la interfaz de inicio de sesión</w:t>
+            </w:r>
+          </w:p>
+        </w:tc>
+      </w:tr>
+      <w:tr>
+        <w:tc>
+          <w:tcPr>
+            <w:cnfStyle w:val="001000000000" w:firstRow="0" w:lastRow="0" w:firstColumn="1" w:lastColumn="0" w:oddVBand="0" w:evenVBand="0" w:oddHBand="0" w:evenHBand="0" w:firstRowFirstColumn="0" w:firstRowLastColumn="0" w:lastRowFirstColumn="0" w:lastRowLastColumn="0"/>
+            <w:tcW w:w="3681" w:type="dxa"/>
+            <w:tcBorders>
+              <w:right w:val="single" w:sz="4" w:space="0" w:color="9CC2E5" w:themeColor="accent5" w:themeTint="99"/>
+            </w:tcBorders>
+            <w:vAlign w:val="center"/>
+          </w:tcPr>
+          <w:p>
+            <w:pPr>
+              <w:pStyle w:val="Sinespaciado"/>
+              <w:numPr>
+                <w:ilvl w:val="0"/>
+                <w:numId w:val="1"/>
+              </w:numPr>
+              <w:rPr>
+                <w:rFonts w:ascii="Arial" w:hAnsi="Arial" w:cs="Arial"/>
+                <w:sz w:val="24"/>
+                <w:szCs w:val="24"/>
+              </w:rPr>
+            </w:pPr>
+            <w:r>
+              <w:rPr>
+                <w:rFonts w:ascii="Arial" w:hAnsi="Arial" w:cs="Arial"/>
+                <w:b w:val="0"/>
+                <w:bCs w:val="0"/>
+                <w:sz w:val="24"/>
+                <w:szCs w:val="24"/>
+              </w:rPr>
+              <w:t>Llenar Campos Usuario y Contraseña</w:t>
+            </w:r>
+          </w:p>
+        </w:tc>
+        <w:tc>
+          <w:tcPr>
+            <w:tcW w:w="5147" w:type="dxa"/>
+            <w:tcBorders>
+              <w:top w:val="single" w:sz="4" w:space="0" w:color="5B9BD5" w:themeColor="accent5"/>
+              <w:left w:val="single" w:sz="4" w:space="0" w:color="9CC2E5" w:themeColor="accent5" w:themeTint="99"/>
+              <w:bottom w:val="single" w:sz="4" w:space="0" w:color="5B9BD5" w:themeColor="accent5"/>
+            </w:tcBorders>
+          </w:tcPr>
+          <w:p>
+            <w:pPr>
+              <w:pStyle w:val="Sinespaciado"/>
+              <w:cnfStyle w:val="000000000000" w:firstRow="0" w:lastRow="0" w:firstColumn="0" w:lastColumn="0" w:oddVBand="0" w:evenVBand="0" w:oddHBand="0" w:evenHBand="0" w:firstRowFirstColumn="0" w:firstRowLastColumn="0" w:lastRowFirstColumn="0" w:lastRowLastColumn="0"/>
+              <w:rPr>
+                <w:rFonts w:ascii="Arial" w:hAnsi="Arial" w:cs="Arial"/>
+                <w:b/>
+                <w:bCs/>
+                <w:sz w:val="24"/>
+                <w:szCs w:val="24"/>
+              </w:rPr>
+            </w:pPr>
+          </w:p>
+        </w:tc>
+      </w:tr>
+      <w:tr>
+        <w:trPr>
+          <w:cnfStyle w:val="000000100000" w:firstRow="0" w:lastRow="0" w:firstColumn="0" w:lastColumn="0" w:oddVBand="0" w:evenVBand="0" w:oddHBand="1" w:evenHBand="0" w:firstRowFirstColumn="0" w:firstRowLastColumn="0" w:lastRowFirstColumn="0" w:lastRowLastColumn="0"/>
+        </w:trPr>
+        <w:tc>
+          <w:tcPr>
+            <w:cnfStyle w:val="001000000000" w:firstRow="0" w:lastRow="0" w:firstColumn="1" w:lastColumn="0" w:oddVBand="0" w:evenVBand="0" w:oddHBand="0" w:evenHBand="0" w:firstRowFirstColumn="0" w:firstRowLastColumn="0" w:lastRowFirstColumn="0" w:lastRowLastColumn="0"/>
+            <w:tcW w:w="3681" w:type="dxa"/>
+            <w:tcBorders>
+              <w:right w:val="single" w:sz="4" w:space="0" w:color="9CC2E5" w:themeColor="accent5" w:themeTint="99"/>
+            </w:tcBorders>
+            <w:vAlign w:val="center"/>
+          </w:tcPr>
+          <w:p>
+            <w:pPr>
+              <w:pStyle w:val="Sinespaciado"/>
+              <w:numPr>
+                <w:ilvl w:val="0"/>
+                <w:numId w:val="1"/>
+              </w:numPr>
+              <w:rPr>
+                <w:rFonts w:ascii="Arial" w:hAnsi="Arial" w:cs="Arial"/>
+                <w:sz w:val="24"/>
+                <w:szCs w:val="24"/>
+              </w:rPr>
+            </w:pPr>
+            <w:r>
+              <w:rPr>
+                <w:rFonts w:ascii="Arial" w:hAnsi="Arial" w:cs="Arial"/>
+                <w:b w:val="0"/>
+                <w:bCs w:val="0"/>
+                <w:sz w:val="24"/>
+                <w:szCs w:val="24"/>
+              </w:rPr>
+              <w:t>Click en “</w:t>
+            </w:r>
+            <w:r>
+              <w:rPr>
+                <w:rFonts w:ascii="Arial" w:hAnsi="Arial" w:cs="Arial"/>
+                <w:b w:val="0"/>
+                <w:bCs w:val="0"/>
+                <w:i/>
+                <w:iCs/>
+                <w:sz w:val="24"/>
+                <w:szCs w:val="24"/>
+              </w:rPr>
+              <w:t xml:space="preserve">Iniciar </w:t>
+            </w:r>
+            <w:r>
+              <w:rPr>
+                <w:rFonts w:ascii="Arial" w:hAnsi="Arial" w:cs="Arial"/>
+                <w:b w:val="0"/>
+                <w:bCs w:val="0"/>
+                <w:i/>
+                <w:iCs/>
+                <w:sz w:val="24"/>
+                <w:szCs w:val="24"/>
+              </w:rPr>
+              <w:t>sesión</w:t>
+            </w:r>
+            <w:r>
+              <w:rPr>
+                <w:rFonts w:ascii="Arial" w:hAnsi="Arial" w:cs="Arial"/>
+                <w:b w:val="0"/>
+                <w:bCs w:val="0"/>
+                <w:sz w:val="24"/>
+                <w:szCs w:val="24"/>
+              </w:rPr>
+              <w:t>”</w:t>
+            </w:r>
+          </w:p>
+        </w:tc>
+        <w:tc>
+          <w:tcPr>
+            <w:tcW w:w="5147" w:type="dxa"/>
+            <w:tcBorders>
+              <w:left w:val="single" w:sz="4" w:space="0" w:color="9CC2E5" w:themeColor="accent5" w:themeTint="99"/>
+            </w:tcBorders>
+          </w:tcPr>
+          <w:p>
+            <w:pPr>
+              <w:pStyle w:val="Sinespaciado"/>
+              <w:numPr>
+                <w:ilvl w:val="0"/>
+                <w:numId w:val="1"/>
+              </w:numPr>
+              <w:cnfStyle w:val="000000100000" w:firstRow="0" w:lastRow="0" w:firstColumn="0" w:lastColumn="0" w:oddVBand="0" w:evenVBand="0" w:oddHBand="1" w:evenHBand="0" w:firstRowFirstColumn="0" w:firstRowLastColumn="0" w:lastRowFirstColumn="0" w:lastRowLastColumn="0"/>
+              <w:rPr>
+                <w:rFonts w:ascii="Arial" w:hAnsi="Arial" w:cs="Arial"/>
+                <w:b/>
+                <w:bCs/>
+                <w:sz w:val="24"/>
+                <w:szCs w:val="24"/>
+              </w:rPr>
+            </w:pPr>
+            <w:r>
+              <w:rPr>
+                <w:rFonts w:ascii="Arial" w:hAnsi="Arial" w:cs="Arial"/>
+                <w:sz w:val="24"/>
+                <w:szCs w:val="24"/>
+              </w:rPr>
+              <w:t>Se valida los campos ingresados en la base de datos y se redirecciona a su perfil.</w:t>
+            </w:r>
+          </w:p>
+        </w:tc>
+      </w:tr>
+      <w:tr>
+        <w:tc>
+          <w:tcPr>
+            <w:cnfStyle w:val="001000000000" w:firstRow="0" w:lastRow="0" w:firstColumn="1" w:lastColumn="0" w:oddVBand="0" w:evenVBand="0" w:oddHBand="0" w:evenHBand="0" w:firstRowFirstColumn="0" w:firstRowLastColumn="0" w:lastRowFirstColumn="0" w:lastRowLastColumn="0"/>
+            <w:tcW w:w="3681" w:type="dxa"/>
+            <w:tcBorders>
+              <w:right w:val="single" w:sz="4" w:space="0" w:color="9CC2E5" w:themeColor="accent5" w:themeTint="99"/>
+            </w:tcBorders>
+            <w:vAlign w:val="center"/>
+          </w:tcPr>
+          <w:p>
+            <w:pPr>
+              <w:pStyle w:val="Sinespaciado"/>
+              <w:numPr>
+                <w:ilvl w:val="0"/>
+                <w:numId w:val="1"/>
+              </w:numPr>
+              <w:rPr>
+                <w:rFonts w:ascii="Arial" w:hAnsi="Arial" w:cs="Arial"/>
+                <w:b w:val="0"/>
+                <w:bCs w:val="0"/>
+                <w:sz w:val="24"/>
+                <w:szCs w:val="24"/>
+              </w:rPr>
+            </w:pPr>
+            <w:r>
+              <w:rPr>
+                <w:rFonts w:ascii="Arial" w:hAnsi="Arial" w:cs="Arial"/>
+                <w:b w:val="0"/>
+                <w:bCs w:val="0"/>
+                <w:sz w:val="24"/>
+                <w:szCs w:val="24"/>
+              </w:rPr>
+              <w:t>Ir a la opción “</w:t>
+            </w:r>
+            <w:r>
+              <w:rPr>
+                <w:rFonts w:ascii="Arial" w:hAnsi="Arial" w:cs="Arial"/>
+                <w:b w:val="0"/>
+                <w:bCs w:val="0"/>
+                <w:i/>
+                <w:iCs/>
+                <w:sz w:val="24"/>
+                <w:szCs w:val="24"/>
+              </w:rPr>
+              <w:t>Transferir</w:t>
+            </w:r>
+            <w:r>
+              <w:rPr>
+                <w:rFonts w:ascii="Arial" w:hAnsi="Arial" w:cs="Arial"/>
+                <w:b w:val="0"/>
+                <w:bCs w:val="0"/>
+                <w:sz w:val="24"/>
+                <w:szCs w:val="24"/>
+              </w:rPr>
+              <w:t>”</w:t>
+            </w:r>
+          </w:p>
+        </w:tc>
+        <w:tc>
+          <w:tcPr>
+            <w:tcW w:w="5147" w:type="dxa"/>
+            <w:tcBorders>
+              <w:top w:val="single" w:sz="4" w:space="0" w:color="5B9BD5" w:themeColor="accent5"/>
+              <w:left w:val="single" w:sz="4" w:space="0" w:color="9CC2E5" w:themeColor="accent5" w:themeTint="99"/>
+              <w:bottom w:val="single" w:sz="4" w:space="0" w:color="5B9BD5" w:themeColor="accent5"/>
+            </w:tcBorders>
+          </w:tcPr>
+          <w:p>
+            <w:pPr>
+              <w:pStyle w:val="Sinespaciado"/>
+              <w:numPr>
+                <w:ilvl w:val="0"/>
+                <w:numId w:val="1"/>
+              </w:numPr>
+              <w:cnfStyle w:val="000000000000" w:firstRow="0" w:lastRow="0" w:firstColumn="0" w:lastColumn="0" w:oddVBand="0" w:evenVBand="0" w:oddHBand="0" w:evenHBand="0" w:firstRowFirstColumn="0" w:firstRowLastColumn="0" w:lastRowFirstColumn="0" w:lastRowLastColumn="0"/>
+              <w:rPr>
+                <w:rFonts w:ascii="Arial" w:hAnsi="Arial" w:cs="Arial"/>
+                <w:sz w:val="24"/>
+                <w:szCs w:val="24"/>
+              </w:rPr>
+            </w:pPr>
+            <w:r>
+              <w:rPr>
+                <w:rFonts w:ascii="Arial" w:hAnsi="Arial" w:cs="Arial"/>
+                <w:sz w:val="24"/>
+                <w:szCs w:val="24"/>
+              </w:rPr>
+              <w:t xml:space="preserve">Se muestra la interfaz para </w:t>
+            </w:r>
+            <w:r>
+              <w:rPr>
+                <w:rFonts w:ascii="Arial" w:hAnsi="Arial" w:cs="Arial"/>
+                <w:sz w:val="24"/>
+                <w:szCs w:val="24"/>
+              </w:rPr>
+              <w:t>transferir</w:t>
+            </w:r>
+            <w:r>
+              <w:rPr>
+                <w:rFonts w:ascii="Arial" w:hAnsi="Arial" w:cs="Arial"/>
+                <w:sz w:val="24"/>
+                <w:szCs w:val="24"/>
+              </w:rPr>
+              <w:t xml:space="preserve"> un monto</w:t>
+            </w:r>
+          </w:p>
+        </w:tc>
+      </w:tr>
+      <w:tr>
+        <w:trPr>
+          <w:cnfStyle w:val="000000100000" w:firstRow="0" w:lastRow="0" w:firstColumn="0" w:lastColumn="0" w:oddVBand="0" w:evenVBand="0" w:oddHBand="1" w:evenHBand="0" w:firstRowFirstColumn="0" w:firstRowLastColumn="0" w:lastRowFirstColumn="0" w:lastRowLastColumn="0"/>
+        </w:trPr>
+        <w:tc>
+          <w:tcPr>
+            <w:cnfStyle w:val="001000000000" w:firstRow="0" w:lastRow="0" w:firstColumn="1" w:lastColumn="0" w:oddVBand="0" w:evenVBand="0" w:oddHBand="0" w:evenHBand="0" w:firstRowFirstColumn="0" w:firstRowLastColumn="0" w:lastRowFirstColumn="0" w:lastRowLastColumn="0"/>
+            <w:tcW w:w="3681" w:type="dxa"/>
+            <w:tcBorders>
+              <w:right w:val="single" w:sz="4" w:space="0" w:color="9CC2E5" w:themeColor="accent5" w:themeTint="99"/>
+            </w:tcBorders>
+            <w:vAlign w:val="center"/>
+          </w:tcPr>
+          <w:p>
+            <w:pPr>
+              <w:pStyle w:val="Sinespaciado"/>
+              <w:numPr>
+                <w:ilvl w:val="0"/>
+                <w:numId w:val="1"/>
+              </w:numPr>
+              <w:rPr>
+                <w:rFonts w:ascii="Arial" w:hAnsi="Arial" w:cs="Arial"/>
+                <w:b w:val="0"/>
+                <w:bCs w:val="0"/>
+                <w:sz w:val="24"/>
+                <w:szCs w:val="24"/>
+              </w:rPr>
+            </w:pPr>
+            <w:r>
+              <w:rPr>
+                <w:rFonts w:ascii="Arial" w:hAnsi="Arial" w:cs="Arial"/>
+                <w:b w:val="0"/>
+                <w:bCs w:val="0"/>
+                <w:sz w:val="24"/>
+                <w:szCs w:val="24"/>
+              </w:rPr>
+              <w:t>Llenar los campos (Monto y cuenta destino)</w:t>
+            </w:r>
+          </w:p>
+        </w:tc>
+        <w:tc>
+          <w:tcPr>
+            <w:tcW w:w="5147" w:type="dxa"/>
+            <w:tcBorders>
+              <w:left w:val="single" w:sz="4" w:space="0" w:color="9CC2E5" w:themeColor="accent5" w:themeTint="99"/>
+            </w:tcBorders>
+          </w:tcPr>
+          <w:p>
+            <w:pPr>
+              <w:pStyle w:val="Sinespaciado"/>
+              <w:cnfStyle w:val="000000100000" w:firstRow="0" w:lastRow="0" w:firstColumn="0" w:lastColumn="0" w:oddVBand="0" w:evenVBand="0" w:oddHBand="1" w:evenHBand="0" w:firstRowFirstColumn="0" w:firstRowLastColumn="0" w:lastRowFirstColumn="0" w:lastRowLastColumn="0"/>
+              <w:rPr>
+                <w:rFonts w:ascii="Arial" w:hAnsi="Arial" w:cs="Arial"/>
+                <w:sz w:val="24"/>
+                <w:szCs w:val="24"/>
+              </w:rPr>
+            </w:pPr>
+          </w:p>
+        </w:tc>
+      </w:tr>
+      <w:tr>
+        <w:tc>
+          <w:tcPr>
+            <w:cnfStyle w:val="001000000000" w:firstRow="0" w:lastRow="0" w:firstColumn="1" w:lastColumn="0" w:oddVBand="0" w:evenVBand="0" w:oddHBand="0" w:evenHBand="0" w:firstRowFirstColumn="0" w:firstRowLastColumn="0" w:lastRowFirstColumn="0" w:lastRowLastColumn="0"/>
+            <w:tcW w:w="3681" w:type="dxa"/>
+            <w:tcBorders>
+              <w:right w:val="single" w:sz="4" w:space="0" w:color="9CC2E5" w:themeColor="accent5" w:themeTint="99"/>
+            </w:tcBorders>
+            <w:vAlign w:val="center"/>
+          </w:tcPr>
+          <w:p>
+            <w:pPr>
+              <w:pStyle w:val="Sinespaciado"/>
+              <w:numPr>
+                <w:ilvl w:val="0"/>
+                <w:numId w:val="1"/>
+              </w:numPr>
+              <w:rPr>
+                <w:rFonts w:ascii="Arial" w:hAnsi="Arial" w:cs="Arial"/>
+                <w:b w:val="0"/>
+                <w:bCs w:val="0"/>
+                <w:sz w:val="24"/>
+                <w:szCs w:val="24"/>
+              </w:rPr>
+            </w:pPr>
+            <w:r>
+              <w:rPr>
+                <w:rFonts w:ascii="Arial" w:hAnsi="Arial" w:cs="Arial"/>
+                <w:b w:val="0"/>
+                <w:bCs w:val="0"/>
+                <w:sz w:val="24"/>
+                <w:szCs w:val="24"/>
+              </w:rPr>
+              <w:t>Click en “</w:t>
+            </w:r>
+            <w:r>
+              <w:rPr>
+                <w:rFonts w:ascii="Arial" w:hAnsi="Arial" w:cs="Arial"/>
+                <w:b w:val="0"/>
+                <w:bCs w:val="0"/>
+                <w:i/>
+                <w:iCs/>
+                <w:sz w:val="24"/>
+                <w:szCs w:val="24"/>
+              </w:rPr>
+              <w:t>Transferir</w:t>
+            </w:r>
+            <w:r>
+              <w:rPr>
+                <w:rFonts w:ascii="Arial" w:hAnsi="Arial" w:cs="Arial"/>
+                <w:b w:val="0"/>
+                <w:bCs w:val="0"/>
+                <w:sz w:val="24"/>
+                <w:szCs w:val="24"/>
+              </w:rPr>
+              <w:t>”</w:t>
+            </w:r>
+          </w:p>
+        </w:tc>
+        <w:tc>
+          <w:tcPr>
+            <w:tcW w:w="5147" w:type="dxa"/>
+            <w:tcBorders>
+              <w:top w:val="single" w:sz="4" w:space="0" w:color="5B9BD5" w:themeColor="accent5"/>
+              <w:left w:val="single" w:sz="4" w:space="0" w:color="9CC2E5" w:themeColor="accent5" w:themeTint="99"/>
+              <w:bottom w:val="single" w:sz="4" w:space="0" w:color="5B9BD5" w:themeColor="accent5"/>
+            </w:tcBorders>
+          </w:tcPr>
+          <w:p>
+            <w:pPr>
+              <w:pStyle w:val="Sinespaciado"/>
+              <w:numPr>
+                <w:ilvl w:val="0"/>
+                <w:numId w:val="1"/>
+              </w:numPr>
+              <w:cnfStyle w:val="000000000000" w:firstRow="0" w:lastRow="0" w:firstColumn="0" w:lastColumn="0" w:oddVBand="0" w:evenVBand="0" w:oddHBand="0" w:evenHBand="0" w:firstRowFirstColumn="0" w:firstRowLastColumn="0" w:lastRowFirstColumn="0" w:lastRowLastColumn="0"/>
+              <w:rPr>
+                <w:rFonts w:ascii="Arial" w:hAnsi="Arial" w:cs="Arial"/>
+                <w:sz w:val="24"/>
+                <w:szCs w:val="24"/>
+              </w:rPr>
+            </w:pPr>
+            <w:r>
+              <w:rPr>
+                <w:rFonts w:ascii="Arial" w:hAnsi="Arial" w:cs="Arial"/>
+                <w:sz w:val="24"/>
+                <w:szCs w:val="24"/>
+              </w:rPr>
+              <w:t xml:space="preserve">Se valida que exista el monto ingresado en la cuenta origen, si esto es valido se transfiere el monto a la cuenta destino, a </w:t>
+            </w:r>
+            <w:r>
+              <w:rPr>
+                <w:rFonts w:ascii="Arial" w:hAnsi="Arial" w:cs="Arial"/>
+                <w:sz w:val="24"/>
+                <w:szCs w:val="24"/>
+              </w:rPr>
+              <w:t>continuación,</w:t>
+            </w:r>
+            <w:r>
+              <w:rPr>
+                <w:rFonts w:ascii="Arial" w:hAnsi="Arial" w:cs="Arial"/>
+                <w:sz w:val="24"/>
+                <w:szCs w:val="24"/>
+              </w:rPr>
+              <w:t xml:space="preserve"> se muestra una alerta de que se ha completado la </w:t>
+            </w:r>
+            <w:r>
+              <w:rPr>
+                <w:rFonts w:ascii="Arial" w:hAnsi="Arial" w:cs="Arial"/>
+                <w:sz w:val="24"/>
+                <w:szCs w:val="24"/>
+              </w:rPr>
+              <w:t>transferencia</w:t>
+            </w:r>
+            <w:r>
+              <w:rPr>
+                <w:rFonts w:ascii="Arial" w:hAnsi="Arial" w:cs="Arial"/>
+                <w:sz w:val="24"/>
+                <w:szCs w:val="24"/>
+              </w:rPr>
+              <w:t>.</w:t>
+            </w:r>
+          </w:p>
+        </w:tc>
+      </w:tr>
+    </w:tbl>
+    <w:p>
+      <w:pPr>
+        <w:pStyle w:val="Sinespaciado"/>
+        <w:rPr>
+          <w:rFonts w:ascii="Arial" w:hAnsi="Arial" w:cs="Arial"/>
+          <w:b/>
+          <w:bCs/>
+          <w:sz w:val="24"/>
+          <w:szCs w:val="24"/>
+        </w:rPr>
+      </w:pPr>
+    </w:p>
+    <w:p>
+      <w:pPr>
+        <w:pStyle w:val="Sinespaciado"/>
+        <w:rPr>
+          <w:rFonts w:ascii="Arial" w:hAnsi="Arial" w:cs="Arial"/>
+          <w:b/>
+          <w:bCs/>
+          <w:sz w:val="24"/>
+          <w:szCs w:val="24"/>
+        </w:rPr>
+      </w:pPr>
+    </w:p>
+    <w:tbl>
+      <w:tblPr>
+        <w:tblStyle w:val="Tabladelista3-nfasis5"/>
+        <w:tblW w:w="0" w:type="auto"/>
+        <w:tblLook w:val="04A0" w:firstRow="1" w:lastRow="0" w:firstColumn="1" w:lastColumn="0" w:noHBand="0" w:noVBand="1"/>
+      </w:tblPr>
+      <w:tblGrid>
+        <w:gridCol w:w="3681"/>
+        <w:gridCol w:w="5147"/>
+      </w:tblGrid>
+      <w:tr>
+        <w:trPr>
+          <w:cnfStyle w:val="100000000000" w:firstRow="1" w:lastRow="0" w:firstColumn="0" w:lastColumn="0" w:oddVBand="0" w:evenVBand="0" w:oddHBand="0" w:evenHBand="0" w:firstRowFirstColumn="0" w:firstRowLastColumn="0" w:lastRowFirstColumn="0" w:lastRowLastColumn="0"/>
+        </w:trPr>
+        <w:tc>
+          <w:tcPr>
+            <w:cnfStyle w:val="001000000100" w:firstRow="0" w:lastRow="0" w:firstColumn="1" w:lastColumn="0" w:oddVBand="0" w:evenVBand="0" w:oddHBand="0" w:evenHBand="0" w:firstRowFirstColumn="1" w:firstRowLastColumn="0" w:lastRowFirstColumn="0" w:lastRowLastColumn="0"/>
+            <w:tcW w:w="3681" w:type="dxa"/>
+            <w:vAlign w:val="center"/>
+          </w:tcPr>
+          <w:p>
+            <w:pPr>
+              <w:pStyle w:val="Sinespaciado"/>
+              <w:rPr>
+                <w:rFonts w:ascii="Arial" w:hAnsi="Arial" w:cs="Arial"/>
+                <w:sz w:val="24"/>
+                <w:szCs w:val="24"/>
+              </w:rPr>
+            </w:pPr>
+            <w:r>
+              <w:rPr>
+                <w:rFonts w:ascii="Arial" w:hAnsi="Arial" w:cs="Arial"/>
+                <w:sz w:val="24"/>
+                <w:szCs w:val="24"/>
+              </w:rPr>
+              <w:t>Objetivo del Caso de Prueba</w:t>
+            </w:r>
+          </w:p>
+        </w:tc>
+        <w:tc>
+          <w:tcPr>
+            <w:tcW w:w="5147" w:type="dxa"/>
+            <w:tcBorders>
+              <w:bottom w:val="single" w:sz="4" w:space="0" w:color="5B9BD5" w:themeColor="accent5"/>
+            </w:tcBorders>
+            <w:vAlign w:val="center"/>
+          </w:tcPr>
+          <w:p>
+            <w:pPr>
+              <w:pStyle w:val="Sinespaciado"/>
+              <w:cnfStyle w:val="100000000000" w:firstRow="1" w:lastRow="0" w:firstColumn="0" w:lastColumn="0" w:oddVBand="0" w:evenVBand="0" w:oddHBand="0" w:evenHBand="0" w:firstRowFirstColumn="0" w:firstRowLastColumn="0" w:lastRowFirstColumn="0" w:lastRowLastColumn="0"/>
+              <w:rPr>
+                <w:rFonts w:ascii="Arial" w:hAnsi="Arial" w:cs="Arial"/>
+                <w:b w:val="0"/>
+                <w:bCs w:val="0"/>
+                <w:sz w:val="24"/>
+                <w:szCs w:val="24"/>
+              </w:rPr>
+            </w:pPr>
+            <w:r>
+              <w:rPr>
+                <w:rFonts w:ascii="Arial" w:hAnsi="Arial" w:cs="Arial"/>
+                <w:b w:val="0"/>
+                <w:bCs w:val="0"/>
+                <w:sz w:val="24"/>
+                <w:szCs w:val="24"/>
+              </w:rPr>
+              <w:t>Descargar las transferencias bancarias realizadas por un usuario en un archivo pdf</w:t>
+            </w:r>
+          </w:p>
+        </w:tc>
+      </w:tr>
+      <w:tr>
+        <w:trPr>
+          <w:cnfStyle w:val="000000100000" w:firstRow="0" w:lastRow="0" w:firstColumn="0" w:lastColumn="0" w:oddVBand="0" w:evenVBand="0" w:oddHBand="1" w:evenHBand="0" w:firstRowFirstColumn="0" w:firstRowLastColumn="0" w:lastRowFirstColumn="0" w:lastRowLastColumn="0"/>
+        </w:trPr>
+        <w:tc>
+          <w:tcPr>
+            <w:cnfStyle w:val="001000000000" w:firstRow="0" w:lastRow="0" w:firstColumn="1" w:lastColumn="0" w:oddVBand="0" w:evenVBand="0" w:oddHBand="0" w:evenHBand="0" w:firstRowFirstColumn="0" w:firstRowLastColumn="0" w:lastRowFirstColumn="0" w:lastRowLastColumn="0"/>
+            <w:tcW w:w="3681" w:type="dxa"/>
+            <w:tcBorders>
+              <w:right w:val="single" w:sz="4" w:space="0" w:color="9CC2E5" w:themeColor="accent5" w:themeTint="99"/>
+            </w:tcBorders>
+          </w:tcPr>
+          <w:p>
+            <w:pPr>
+              <w:pStyle w:val="Sinespaciado"/>
+              <w:rPr>
+                <w:rFonts w:ascii="Arial" w:hAnsi="Arial" w:cs="Arial"/>
+                <w:sz w:val="24"/>
+                <w:szCs w:val="24"/>
+              </w:rPr>
+            </w:pPr>
+            <w:r>
+              <w:rPr>
+                <w:rFonts w:ascii="Arial" w:hAnsi="Arial" w:cs="Arial"/>
+                <w:sz w:val="24"/>
+                <w:szCs w:val="24"/>
+              </w:rPr>
+              <w:t>Identificador</w:t>
+            </w:r>
+          </w:p>
+        </w:tc>
+        <w:tc>
+          <w:tcPr>
+            <w:tcW w:w="5147" w:type="dxa"/>
+            <w:tcBorders>
+              <w:left w:val="single" w:sz="4" w:space="0" w:color="9CC2E5" w:themeColor="accent5" w:themeTint="99"/>
+            </w:tcBorders>
+          </w:tcPr>
+          <w:p>
+            <w:pPr>
+              <w:pStyle w:val="Sinespaciado"/>
+              <w:cnfStyle w:val="000000100000" w:firstRow="0" w:lastRow="0" w:firstColumn="0" w:lastColumn="0" w:oddVBand="0" w:evenVBand="0" w:oddHBand="1" w:evenHBand="0" w:firstRowFirstColumn="0" w:firstRowLastColumn="0" w:lastRowFirstColumn="0" w:lastRowLastColumn="0"/>
+              <w:rPr>
+                <w:rFonts w:ascii="Arial" w:hAnsi="Arial" w:cs="Arial"/>
+                <w:sz w:val="24"/>
+                <w:szCs w:val="24"/>
+              </w:rPr>
+            </w:pPr>
+            <w:r>
+              <w:rPr>
+                <w:rFonts w:ascii="Arial" w:hAnsi="Arial" w:cs="Arial"/>
+                <w:sz w:val="24"/>
+                <w:szCs w:val="24"/>
+              </w:rPr>
+              <w:t>CP-P3-005</w:t>
+            </w:r>
+          </w:p>
+        </w:tc>
+      </w:tr>
+      <w:tr>
+        <w:tc>
+          <w:tcPr>
+            <w:cnfStyle w:val="001000000000" w:firstRow="0" w:lastRow="0" w:firstColumn="1" w:lastColumn="0" w:oddVBand="0" w:evenVBand="0" w:oddHBand="0" w:evenHBand="0" w:firstRowFirstColumn="0" w:firstRowLastColumn="0" w:lastRowFirstColumn="0" w:lastRowLastColumn="0"/>
+            <w:tcW w:w="3681" w:type="dxa"/>
+            <w:tcBorders>
+              <w:right w:val="single" w:sz="4" w:space="0" w:color="9CC2E5" w:themeColor="accent5" w:themeTint="99"/>
+            </w:tcBorders>
+          </w:tcPr>
+          <w:p>
+            <w:pPr>
+              <w:pStyle w:val="Sinespaciado"/>
+              <w:rPr>
+                <w:rFonts w:ascii="Arial" w:hAnsi="Arial" w:cs="Arial"/>
+                <w:sz w:val="24"/>
+                <w:szCs w:val="24"/>
+              </w:rPr>
+            </w:pPr>
+            <w:r>
+              <w:rPr>
+                <w:rFonts w:ascii="Arial" w:hAnsi="Arial" w:cs="Arial"/>
+                <w:sz w:val="24"/>
+                <w:szCs w:val="24"/>
+              </w:rPr>
+              <w:t>Nombre del Caso</w:t>
+            </w:r>
+          </w:p>
+        </w:tc>
+        <w:tc>
+          <w:tcPr>
+            <w:tcW w:w="5147" w:type="dxa"/>
+            <w:tcBorders>
+              <w:top w:val="single" w:sz="4" w:space="0" w:color="5B9BD5" w:themeColor="accent5"/>
+              <w:left w:val="single" w:sz="4" w:space="0" w:color="9CC2E5" w:themeColor="accent5" w:themeTint="99"/>
+              <w:bottom w:val="single" w:sz="4" w:space="0" w:color="5B9BD5" w:themeColor="accent5"/>
+            </w:tcBorders>
+          </w:tcPr>
+          <w:p>
+            <w:pPr>
+              <w:pStyle w:val="Sinespaciado"/>
+              <w:cnfStyle w:val="000000000000" w:firstRow="0" w:lastRow="0" w:firstColumn="0" w:lastColumn="0" w:oddVBand="0" w:evenVBand="0" w:oddHBand="0" w:evenHBand="0" w:firstRowFirstColumn="0" w:firstRowLastColumn="0" w:lastRowFirstColumn="0" w:lastRowLastColumn="0"/>
+              <w:rPr>
+                <w:rFonts w:ascii="Arial" w:hAnsi="Arial" w:cs="Arial"/>
+                <w:sz w:val="24"/>
+                <w:szCs w:val="24"/>
+              </w:rPr>
+            </w:pPr>
+            <w:r>
+              <w:rPr>
+                <w:rFonts w:ascii="Arial" w:hAnsi="Arial" w:cs="Arial"/>
+                <w:sz w:val="24"/>
+                <w:szCs w:val="24"/>
+              </w:rPr>
+              <w:t>Reportes de Transferencias</w:t>
+            </w:r>
+          </w:p>
+        </w:tc>
+      </w:tr>
+      <w:tr>
+        <w:trPr>
+          <w:cnfStyle w:val="000000100000" w:firstRow="0" w:lastRow="0" w:firstColumn="0" w:lastColumn="0" w:oddVBand="0" w:evenVBand="0" w:oddHBand="1" w:evenHBand="0" w:firstRowFirstColumn="0" w:firstRowLastColumn="0" w:lastRowFirstColumn="0" w:lastRowLastColumn="0"/>
+        </w:trPr>
+        <w:tc>
+          <w:tcPr>
+            <w:cnfStyle w:val="001000000000" w:firstRow="0" w:lastRow="0" w:firstColumn="1" w:lastColumn="0" w:oddVBand="0" w:evenVBand="0" w:oddHBand="0" w:evenHBand="0" w:firstRowFirstColumn="0" w:firstRowLastColumn="0" w:lastRowFirstColumn="0" w:lastRowLastColumn="0"/>
+            <w:tcW w:w="3681" w:type="dxa"/>
+            <w:tcBorders>
+              <w:right w:val="single" w:sz="4" w:space="0" w:color="9CC2E5" w:themeColor="accent5" w:themeTint="99"/>
+            </w:tcBorders>
+          </w:tcPr>
+          <w:p>
+            <w:pPr>
+              <w:pStyle w:val="Sinespaciado"/>
+              <w:rPr>
+                <w:rFonts w:ascii="Arial" w:hAnsi="Arial" w:cs="Arial"/>
+                <w:sz w:val="24"/>
+                <w:szCs w:val="24"/>
+              </w:rPr>
+            </w:pPr>
+            <w:r>
+              <w:rPr>
+                <w:rFonts w:ascii="Arial" w:hAnsi="Arial" w:cs="Arial"/>
+                <w:sz w:val="24"/>
+                <w:szCs w:val="24"/>
+              </w:rPr>
+              <w:t>Precondiciones</w:t>
+            </w:r>
+          </w:p>
+        </w:tc>
+        <w:tc>
+          <w:tcPr>
+            <w:tcW w:w="5147" w:type="dxa"/>
+            <w:tcBorders>
+              <w:left w:val="single" w:sz="4" w:space="0" w:color="9CC2E5" w:themeColor="accent5" w:themeTint="99"/>
+            </w:tcBorders>
+          </w:tcPr>
+          <w:p>
+            <w:pPr>
+              <w:pStyle w:val="Sinespaciado"/>
+              <w:numPr>
+                <w:ilvl w:val="0"/>
+                <w:numId w:val="1"/>
+              </w:numPr>
+              <w:cnfStyle w:val="000000100000" w:firstRow="0" w:lastRow="0" w:firstColumn="0" w:lastColumn="0" w:oddVBand="0" w:evenVBand="0" w:oddHBand="1" w:evenHBand="0" w:firstRowFirstColumn="0" w:firstRowLastColumn="0" w:lastRowFirstColumn="0" w:lastRowLastColumn="0"/>
+              <w:rPr>
+                <w:rFonts w:ascii="Arial" w:hAnsi="Arial" w:cs="Arial"/>
+                <w:sz w:val="24"/>
+                <w:szCs w:val="24"/>
+              </w:rPr>
+            </w:pPr>
+            <w:r>
+              <w:rPr>
+                <w:rFonts w:ascii="Arial" w:hAnsi="Arial" w:cs="Arial"/>
+                <w:sz w:val="24"/>
+                <w:szCs w:val="24"/>
+              </w:rPr>
+              <w:t>Se debe tener una cuenta activa</w:t>
+            </w:r>
+          </w:p>
+          <w:p>
+            <w:pPr>
+              <w:pStyle w:val="Sinespaciado"/>
+              <w:numPr>
+                <w:ilvl w:val="0"/>
+                <w:numId w:val="1"/>
+              </w:numPr>
+              <w:cnfStyle w:val="000000100000" w:firstRow="0" w:lastRow="0" w:firstColumn="0" w:lastColumn="0" w:oddVBand="0" w:evenVBand="0" w:oddHBand="1" w:evenHBand="0" w:firstRowFirstColumn="0" w:firstRowLastColumn="0" w:lastRowFirstColumn="0" w:lastRowLastColumn="0"/>
+              <w:rPr>
+                <w:rFonts w:ascii="Arial" w:hAnsi="Arial" w:cs="Arial"/>
+                <w:sz w:val="24"/>
+                <w:szCs w:val="24"/>
+              </w:rPr>
+            </w:pPr>
+            <w:r>
+              <w:rPr>
+                <w:rFonts w:ascii="Arial" w:hAnsi="Arial" w:cs="Arial"/>
+                <w:sz w:val="24"/>
+                <w:szCs w:val="24"/>
+              </w:rPr>
+              <w:t>Se debe estar logueado en una cuenta</w:t>
+            </w:r>
+          </w:p>
+          <w:p>
+            <w:pPr>
+              <w:pStyle w:val="Sinespaciado"/>
+              <w:numPr>
+                <w:ilvl w:val="0"/>
+                <w:numId w:val="1"/>
+              </w:numPr>
+              <w:cnfStyle w:val="000000100000" w:firstRow="0" w:lastRow="0" w:firstColumn="0" w:lastColumn="0" w:oddVBand="0" w:evenVBand="0" w:oddHBand="1" w:evenHBand="0" w:firstRowFirstColumn="0" w:firstRowLastColumn="0" w:lastRowFirstColumn="0" w:lastRowLastColumn="0"/>
+              <w:rPr>
+                <w:rFonts w:ascii="Arial" w:hAnsi="Arial" w:cs="Arial"/>
+                <w:sz w:val="24"/>
+                <w:szCs w:val="24"/>
+              </w:rPr>
+            </w:pPr>
+            <w:r>
+              <w:rPr>
+                <w:rFonts w:ascii="Arial" w:hAnsi="Arial" w:cs="Arial"/>
+                <w:sz w:val="24"/>
+                <w:szCs w:val="24"/>
+              </w:rPr>
+              <w:t>Se debe haber realizado al menos un</w:t>
+            </w:r>
+            <w:r>
+              <w:rPr>
+                <w:rFonts w:ascii="Arial" w:hAnsi="Arial" w:cs="Arial"/>
+                <w:sz w:val="24"/>
+                <w:szCs w:val="24"/>
+              </w:rPr>
+              <w:t>a transferencia</w:t>
+            </w:r>
+          </w:p>
+        </w:tc>
+      </w:tr>
+      <w:tr>
+        <w:tc>
+          <w:tcPr>
+            <w:cnfStyle w:val="001000000000" w:firstRow="0" w:lastRow="0" w:firstColumn="1" w:lastColumn="0" w:oddVBand="0" w:evenVBand="0" w:oddHBand="0" w:evenHBand="0" w:firstRowFirstColumn="0" w:firstRowLastColumn="0" w:lastRowFirstColumn="0" w:lastRowLastColumn="0"/>
+            <w:tcW w:w="3681" w:type="dxa"/>
+            <w:tcBorders>
+              <w:right w:val="single" w:sz="4" w:space="0" w:color="9CC2E5" w:themeColor="accent5" w:themeTint="99"/>
+            </w:tcBorders>
+          </w:tcPr>
+          <w:p>
+            <w:pPr>
+              <w:pStyle w:val="Sinespaciado"/>
+              <w:jc w:val="center"/>
+              <w:rPr>
+                <w:rFonts w:ascii="Arial" w:hAnsi="Arial" w:cs="Arial"/>
+                <w:sz w:val="24"/>
+                <w:szCs w:val="24"/>
+              </w:rPr>
+            </w:pPr>
+            <w:r>
+              <w:rPr>
+                <w:rFonts w:ascii="Arial" w:hAnsi="Arial" w:cs="Arial"/>
+                <w:sz w:val="24"/>
+                <w:szCs w:val="24"/>
+              </w:rPr>
+              <w:lastRenderedPageBreak/>
+              <w:t>Paso</w:t>
+            </w:r>
+          </w:p>
+        </w:tc>
+        <w:tc>
+          <w:tcPr>
+            <w:tcW w:w="5147" w:type="dxa"/>
+            <w:tcBorders>
+              <w:top w:val="single" w:sz="4" w:space="0" w:color="5B9BD5" w:themeColor="accent5"/>
+              <w:left w:val="single" w:sz="4" w:space="0" w:color="9CC2E5" w:themeColor="accent5" w:themeTint="99"/>
+              <w:bottom w:val="single" w:sz="4" w:space="0" w:color="5B9BD5" w:themeColor="accent5"/>
+            </w:tcBorders>
+          </w:tcPr>
+          <w:p>
+            <w:pPr>
+              <w:pStyle w:val="Sinespaciado"/>
+              <w:jc w:val="center"/>
+              <w:cnfStyle w:val="000000000000" w:firstRow="0" w:lastRow="0" w:firstColumn="0" w:lastColumn="0" w:oddVBand="0" w:evenVBand="0" w:oddHBand="0" w:evenHBand="0" w:firstRowFirstColumn="0" w:firstRowLastColumn="0" w:lastRowFirstColumn="0" w:lastRowLastColumn="0"/>
+              <w:rPr>
+                <w:rFonts w:ascii="Arial" w:hAnsi="Arial" w:cs="Arial"/>
+                <w:b/>
+                <w:bCs/>
+                <w:sz w:val="24"/>
+                <w:szCs w:val="24"/>
+              </w:rPr>
+            </w:pPr>
+            <w:r>
+              <w:rPr>
+                <w:rFonts w:ascii="Arial" w:hAnsi="Arial" w:cs="Arial"/>
+                <w:b/>
+                <w:bCs/>
+                <w:sz w:val="24"/>
+                <w:szCs w:val="24"/>
+              </w:rPr>
+              <w:t>Resultado Esperado</w:t>
+            </w:r>
+          </w:p>
+        </w:tc>
+      </w:tr>
+      <w:tr>
+        <w:trPr>
+          <w:cnfStyle w:val="000000100000" w:firstRow="0" w:lastRow="0" w:firstColumn="0" w:lastColumn="0" w:oddVBand="0" w:evenVBand="0" w:oddHBand="1" w:evenHBand="0" w:firstRowFirstColumn="0" w:firstRowLastColumn="0" w:lastRowFirstColumn="0" w:lastRowLastColumn="0"/>
+        </w:trPr>
+        <w:tc>
+          <w:tcPr>
+            <w:cnfStyle w:val="001000000000" w:firstRow="0" w:lastRow="0" w:firstColumn="1" w:lastColumn="0" w:oddVBand="0" w:evenVBand="0" w:oddHBand="0" w:evenHBand="0" w:firstRowFirstColumn="0" w:firstRowLastColumn="0" w:lastRowFirstColumn="0" w:lastRowLastColumn="0"/>
+            <w:tcW w:w="3681" w:type="dxa"/>
+            <w:tcBorders>
+              <w:right w:val="single" w:sz="4" w:space="0" w:color="9CC2E5" w:themeColor="accent5" w:themeTint="99"/>
+            </w:tcBorders>
+            <w:vAlign w:val="center"/>
+          </w:tcPr>
+          <w:p>
+            <w:pPr>
+              <w:pStyle w:val="Sinespaciado"/>
+              <w:numPr>
+                <w:ilvl w:val="0"/>
+                <w:numId w:val="1"/>
+              </w:numPr>
+              <w:rPr>
+                <w:rFonts w:ascii="Arial" w:hAnsi="Arial" w:cs="Arial"/>
+                <w:sz w:val="24"/>
+                <w:szCs w:val="24"/>
+              </w:rPr>
+            </w:pPr>
+            <w:r>
+              <w:rPr>
+                <w:rFonts w:ascii="Arial" w:hAnsi="Arial" w:cs="Arial"/>
+                <w:b w:val="0"/>
+                <w:bCs w:val="0"/>
+                <w:sz w:val="24"/>
+                <w:szCs w:val="24"/>
+              </w:rPr>
+              <w:t>Ir a la opción “</w:t>
+            </w:r>
+            <w:r>
+              <w:rPr>
+                <w:rFonts w:ascii="Arial" w:hAnsi="Arial" w:cs="Arial"/>
+                <w:b w:val="0"/>
+                <w:bCs w:val="0"/>
+                <w:i/>
+                <w:iCs/>
+                <w:sz w:val="24"/>
+                <w:szCs w:val="24"/>
+              </w:rPr>
+              <w:t>Iniciar sesión</w:t>
+            </w:r>
+            <w:r>
+              <w:rPr>
+                <w:rFonts w:ascii="Arial" w:hAnsi="Arial" w:cs="Arial"/>
+                <w:b w:val="0"/>
+                <w:bCs w:val="0"/>
+                <w:sz w:val="24"/>
+                <w:szCs w:val="24"/>
+              </w:rPr>
+              <w:t>”</w:t>
+            </w:r>
+          </w:p>
+        </w:tc>
+        <w:tc>
+          <w:tcPr>
+            <w:tcW w:w="5147" w:type="dxa"/>
+            <w:tcBorders>
+              <w:left w:val="single" w:sz="4" w:space="0" w:color="9CC2E5" w:themeColor="accent5" w:themeTint="99"/>
+            </w:tcBorders>
+            <w:vAlign w:val="center"/>
+          </w:tcPr>
+          <w:p>
+            <w:pPr>
+              <w:pStyle w:val="Sinespaciado"/>
+              <w:numPr>
+                <w:ilvl w:val="0"/>
+                <w:numId w:val="1"/>
+              </w:numPr>
+              <w:cnfStyle w:val="000000100000" w:firstRow="0" w:lastRow="0" w:firstColumn="0" w:lastColumn="0" w:oddVBand="0" w:evenVBand="0" w:oddHBand="1" w:evenHBand="0" w:firstRowFirstColumn="0" w:firstRowLastColumn="0" w:lastRowFirstColumn="0" w:lastRowLastColumn="0"/>
+              <w:rPr>
+                <w:rFonts w:ascii="Arial" w:hAnsi="Arial" w:cs="Arial"/>
+                <w:b/>
+                <w:bCs/>
+                <w:sz w:val="24"/>
+                <w:szCs w:val="24"/>
+              </w:rPr>
+            </w:pPr>
+            <w:r>
+              <w:rPr>
+                <w:rFonts w:ascii="Arial" w:hAnsi="Arial" w:cs="Arial"/>
+                <w:sz w:val="24"/>
+                <w:szCs w:val="24"/>
+              </w:rPr>
+              <w:t>Se debe mostrar la interfaz de inicio de sesión</w:t>
+            </w:r>
+          </w:p>
+        </w:tc>
+      </w:tr>
+      <w:tr>
+        <w:tc>
+          <w:tcPr>
+            <w:cnfStyle w:val="001000000000" w:firstRow="0" w:lastRow="0" w:firstColumn="1" w:lastColumn="0" w:oddVBand="0" w:evenVBand="0" w:oddHBand="0" w:evenHBand="0" w:firstRowFirstColumn="0" w:firstRowLastColumn="0" w:lastRowFirstColumn="0" w:lastRowLastColumn="0"/>
+            <w:tcW w:w="3681" w:type="dxa"/>
+            <w:tcBorders>
+              <w:right w:val="single" w:sz="4" w:space="0" w:color="9CC2E5" w:themeColor="accent5" w:themeTint="99"/>
+            </w:tcBorders>
+            <w:vAlign w:val="center"/>
+          </w:tcPr>
+          <w:p>
+            <w:pPr>
+              <w:pStyle w:val="Sinespaciado"/>
+              <w:numPr>
+                <w:ilvl w:val="0"/>
+                <w:numId w:val="1"/>
+              </w:numPr>
+              <w:rPr>
+                <w:rFonts w:ascii="Arial" w:hAnsi="Arial" w:cs="Arial"/>
+                <w:sz w:val="24"/>
+                <w:szCs w:val="24"/>
+              </w:rPr>
+            </w:pPr>
+            <w:r>
+              <w:rPr>
+                <w:rFonts w:ascii="Arial" w:hAnsi="Arial" w:cs="Arial"/>
+                <w:b w:val="0"/>
+                <w:bCs w:val="0"/>
+                <w:sz w:val="24"/>
+                <w:szCs w:val="24"/>
+              </w:rPr>
+              <w:t>Llenar Campos Usuario y Contraseña</w:t>
+            </w:r>
+          </w:p>
+        </w:tc>
+        <w:tc>
+          <w:tcPr>
+            <w:tcW w:w="5147" w:type="dxa"/>
+            <w:tcBorders>
+              <w:top w:val="single" w:sz="4" w:space="0" w:color="5B9BD5" w:themeColor="accent5"/>
+              <w:left w:val="single" w:sz="4" w:space="0" w:color="9CC2E5" w:themeColor="accent5" w:themeTint="99"/>
+              <w:bottom w:val="single" w:sz="4" w:space="0" w:color="5B9BD5" w:themeColor="accent5"/>
+            </w:tcBorders>
+            <w:vAlign w:val="center"/>
+          </w:tcPr>
+          <w:p>
+            <w:pPr>
+              <w:pStyle w:val="Sinespaciado"/>
+              <w:cnfStyle w:val="000000000000" w:firstRow="0" w:lastRow="0" w:firstColumn="0" w:lastColumn="0" w:oddVBand="0" w:evenVBand="0" w:oddHBand="0" w:evenHBand="0" w:firstRowFirstColumn="0" w:firstRowLastColumn="0" w:lastRowFirstColumn="0" w:lastRowLastColumn="0"/>
+              <w:rPr>
+                <w:rFonts w:ascii="Arial" w:hAnsi="Arial" w:cs="Arial"/>
+                <w:b/>
+                <w:bCs/>
+                <w:sz w:val="24"/>
+                <w:szCs w:val="24"/>
+              </w:rPr>
+            </w:pPr>
+          </w:p>
+        </w:tc>
+      </w:tr>
+      <w:tr>
+        <w:trPr>
+          <w:cnfStyle w:val="000000100000" w:firstRow="0" w:lastRow="0" w:firstColumn="0" w:lastColumn="0" w:oddVBand="0" w:evenVBand="0" w:oddHBand="1" w:evenHBand="0" w:firstRowFirstColumn="0" w:firstRowLastColumn="0" w:lastRowFirstColumn="0" w:lastRowLastColumn="0"/>
+        </w:trPr>
+        <w:tc>
+          <w:tcPr>
+            <w:cnfStyle w:val="001000000000" w:firstRow="0" w:lastRow="0" w:firstColumn="1" w:lastColumn="0" w:oddVBand="0" w:evenVBand="0" w:oddHBand="0" w:evenHBand="0" w:firstRowFirstColumn="0" w:firstRowLastColumn="0" w:lastRowFirstColumn="0" w:lastRowLastColumn="0"/>
+            <w:tcW w:w="3681" w:type="dxa"/>
+            <w:tcBorders>
+              <w:right w:val="single" w:sz="4" w:space="0" w:color="9CC2E5" w:themeColor="accent5" w:themeTint="99"/>
+            </w:tcBorders>
+            <w:vAlign w:val="center"/>
+          </w:tcPr>
+          <w:p>
+            <w:pPr>
+              <w:pStyle w:val="Sinespaciado"/>
+              <w:numPr>
+                <w:ilvl w:val="0"/>
+                <w:numId w:val="1"/>
+              </w:numPr>
+              <w:rPr>
+                <w:rFonts w:ascii="Arial" w:hAnsi="Arial" w:cs="Arial"/>
+                <w:sz w:val="24"/>
+                <w:szCs w:val="24"/>
+              </w:rPr>
+            </w:pPr>
+            <w:r>
+              <w:rPr>
+                <w:rFonts w:ascii="Arial" w:hAnsi="Arial" w:cs="Arial"/>
+                <w:b w:val="0"/>
+                <w:bCs w:val="0"/>
+                <w:sz w:val="24"/>
+                <w:szCs w:val="24"/>
+              </w:rPr>
+              <w:t>Click en “</w:t>
+            </w:r>
+            <w:r>
+              <w:rPr>
+                <w:rFonts w:ascii="Arial" w:hAnsi="Arial" w:cs="Arial"/>
+                <w:b w:val="0"/>
+                <w:bCs w:val="0"/>
+                <w:i/>
+                <w:iCs/>
+                <w:sz w:val="24"/>
+                <w:szCs w:val="24"/>
+              </w:rPr>
+              <w:t>Iniciar sesión</w:t>
+            </w:r>
+            <w:r>
+              <w:rPr>
+                <w:rFonts w:ascii="Arial" w:hAnsi="Arial" w:cs="Arial"/>
+                <w:b w:val="0"/>
+                <w:bCs w:val="0"/>
+                <w:sz w:val="24"/>
+                <w:szCs w:val="24"/>
+              </w:rPr>
+              <w:t>”</w:t>
+            </w:r>
+          </w:p>
+        </w:tc>
+        <w:tc>
+          <w:tcPr>
+            <w:tcW w:w="5147" w:type="dxa"/>
+            <w:tcBorders>
+              <w:left w:val="single" w:sz="4" w:space="0" w:color="9CC2E5" w:themeColor="accent5" w:themeTint="99"/>
+            </w:tcBorders>
+            <w:vAlign w:val="center"/>
+          </w:tcPr>
+          <w:p>
+            <w:pPr>
+              <w:pStyle w:val="Sinespaciado"/>
+              <w:numPr>
+                <w:ilvl w:val="0"/>
+                <w:numId w:val="1"/>
+              </w:numPr>
+              <w:cnfStyle w:val="000000100000" w:firstRow="0" w:lastRow="0" w:firstColumn="0" w:lastColumn="0" w:oddVBand="0" w:evenVBand="0" w:oddHBand="1" w:evenHBand="0" w:firstRowFirstColumn="0" w:firstRowLastColumn="0" w:lastRowFirstColumn="0" w:lastRowLastColumn="0"/>
+              <w:rPr>
+                <w:rFonts w:ascii="Arial" w:hAnsi="Arial" w:cs="Arial"/>
+                <w:b/>
+                <w:bCs/>
+                <w:sz w:val="24"/>
+                <w:szCs w:val="24"/>
+              </w:rPr>
+            </w:pPr>
+            <w:r>
+              <w:rPr>
+                <w:rFonts w:ascii="Arial" w:hAnsi="Arial" w:cs="Arial"/>
+                <w:sz w:val="24"/>
+                <w:szCs w:val="24"/>
+              </w:rPr>
+              <w:t>Se valida los campos ingresados en la base de datos y se redirecciona a su perfil.</w:t>
+            </w:r>
+          </w:p>
+        </w:tc>
+      </w:tr>
+      <w:tr>
+        <w:tc>
+          <w:tcPr>
+            <w:cnfStyle w:val="001000000000" w:firstRow="0" w:lastRow="0" w:firstColumn="1" w:lastColumn="0" w:oddVBand="0" w:evenVBand="0" w:oddHBand="0" w:evenHBand="0" w:firstRowFirstColumn="0" w:firstRowLastColumn="0" w:lastRowFirstColumn="0" w:lastRowLastColumn="0"/>
+            <w:tcW w:w="3681" w:type="dxa"/>
+            <w:tcBorders>
+              <w:right w:val="single" w:sz="4" w:space="0" w:color="9CC2E5" w:themeColor="accent5" w:themeTint="99"/>
+            </w:tcBorders>
+            <w:vAlign w:val="center"/>
+          </w:tcPr>
+          <w:p>
+            <w:pPr>
+              <w:pStyle w:val="Sinespaciado"/>
+              <w:numPr>
+                <w:ilvl w:val="0"/>
+                <w:numId w:val="1"/>
+              </w:numPr>
+              <w:rPr>
+                <w:rFonts w:ascii="Arial" w:hAnsi="Arial" w:cs="Arial"/>
+                <w:b w:val="0"/>
+                <w:bCs w:val="0"/>
+                <w:sz w:val="24"/>
+                <w:szCs w:val="24"/>
+              </w:rPr>
+            </w:pPr>
+            <w:r>
+              <w:rPr>
+                <w:rFonts w:ascii="Arial" w:hAnsi="Arial" w:cs="Arial"/>
+                <w:b w:val="0"/>
+                <w:bCs w:val="0"/>
+                <w:sz w:val="24"/>
+                <w:szCs w:val="24"/>
+              </w:rPr>
+              <w:t>Ir a la opción “</w:t>
+            </w:r>
+            <w:r>
+              <w:rPr>
+                <w:rFonts w:ascii="Arial" w:hAnsi="Arial" w:cs="Arial"/>
+                <w:b w:val="0"/>
+                <w:bCs w:val="0"/>
+                <w:i/>
+                <w:iCs/>
+                <w:sz w:val="24"/>
+                <w:szCs w:val="24"/>
+              </w:rPr>
+              <w:t>Reporte</w:t>
+            </w:r>
+            <w:r>
+              <w:rPr>
+                <w:rFonts w:ascii="Arial" w:hAnsi="Arial" w:cs="Arial"/>
+                <w:b w:val="0"/>
+                <w:bCs w:val="0"/>
+                <w:sz w:val="24"/>
+                <w:szCs w:val="24"/>
+              </w:rPr>
+              <w:t>”</w:t>
+            </w:r>
+          </w:p>
+        </w:tc>
+        <w:tc>
+          <w:tcPr>
+            <w:tcW w:w="5147" w:type="dxa"/>
+            <w:tcBorders>
+              <w:top w:val="single" w:sz="4" w:space="0" w:color="5B9BD5" w:themeColor="accent5"/>
+              <w:left w:val="single" w:sz="4" w:space="0" w:color="9CC2E5" w:themeColor="accent5" w:themeTint="99"/>
+              <w:bottom w:val="single" w:sz="4" w:space="0" w:color="5B9BD5" w:themeColor="accent5"/>
+            </w:tcBorders>
+            <w:vAlign w:val="center"/>
+          </w:tcPr>
+          <w:p>
+            <w:pPr>
+              <w:pStyle w:val="Sinespaciado"/>
+              <w:numPr>
+                <w:ilvl w:val="0"/>
+                <w:numId w:val="1"/>
+              </w:numPr>
+              <w:cnfStyle w:val="000000000000" w:firstRow="0" w:lastRow="0" w:firstColumn="0" w:lastColumn="0" w:oddVBand="0" w:evenVBand="0" w:oddHBand="0" w:evenHBand="0" w:firstRowFirstColumn="0" w:firstRowLastColumn="0" w:lastRowFirstColumn="0" w:lastRowLastColumn="0"/>
+              <w:rPr>
+                <w:rFonts w:ascii="Arial" w:hAnsi="Arial" w:cs="Arial"/>
+                <w:sz w:val="24"/>
+                <w:szCs w:val="24"/>
+              </w:rPr>
+            </w:pPr>
+            <w:r>
+              <w:rPr>
+                <w:rFonts w:ascii="Arial" w:hAnsi="Arial" w:cs="Arial"/>
+                <w:sz w:val="24"/>
+                <w:szCs w:val="24"/>
+              </w:rPr>
+              <w:t>Se debe mostrar la interfaz de reportes del usuario.</w:t>
+            </w:r>
+          </w:p>
+        </w:tc>
+      </w:tr>
+      <w:tr>
+        <w:trPr>
+          <w:cnfStyle w:val="000000100000" w:firstRow="0" w:lastRow="0" w:firstColumn="0" w:lastColumn="0" w:oddVBand="0" w:evenVBand="0" w:oddHBand="1" w:evenHBand="0" w:firstRowFirstColumn="0" w:firstRowLastColumn="0" w:lastRowFirstColumn="0" w:lastRowLastColumn="0"/>
+        </w:trPr>
+        <w:tc>
+          <w:tcPr>
+            <w:cnfStyle w:val="001000000000" w:firstRow="0" w:lastRow="0" w:firstColumn="1" w:lastColumn="0" w:oddVBand="0" w:evenVBand="0" w:oddHBand="0" w:evenHBand="0" w:firstRowFirstColumn="0" w:firstRowLastColumn="0" w:lastRowFirstColumn="0" w:lastRowLastColumn="0"/>
+            <w:tcW w:w="3681" w:type="dxa"/>
+            <w:tcBorders>
+              <w:right w:val="single" w:sz="4" w:space="0" w:color="9CC2E5" w:themeColor="accent5" w:themeTint="99"/>
+            </w:tcBorders>
+            <w:vAlign w:val="center"/>
+          </w:tcPr>
+          <w:p>
+            <w:pPr>
+              <w:pStyle w:val="Sinespaciado"/>
+              <w:numPr>
+                <w:ilvl w:val="0"/>
+                <w:numId w:val="1"/>
+              </w:numPr>
+              <w:rPr>
+                <w:rFonts w:ascii="Arial" w:hAnsi="Arial" w:cs="Arial"/>
+                <w:b w:val="0"/>
+                <w:bCs w:val="0"/>
+                <w:sz w:val="24"/>
+                <w:szCs w:val="24"/>
+              </w:rPr>
+            </w:pPr>
+            <w:r>
+              <w:rPr>
+                <w:rFonts w:ascii="Arial" w:hAnsi="Arial" w:cs="Arial"/>
+                <w:b w:val="0"/>
+                <w:bCs w:val="0"/>
+                <w:sz w:val="24"/>
+                <w:szCs w:val="24"/>
+              </w:rPr>
+              <w:t>Click en “</w:t>
+            </w:r>
+            <w:r>
+              <w:rPr>
+                <w:rFonts w:ascii="Arial" w:hAnsi="Arial" w:cs="Arial"/>
+                <w:b w:val="0"/>
+                <w:bCs w:val="0"/>
+                <w:i/>
+                <w:iCs/>
+                <w:sz w:val="24"/>
+                <w:szCs w:val="24"/>
+              </w:rPr>
+              <w:t>Descargar Reporte</w:t>
+            </w:r>
+            <w:r>
+              <w:rPr>
+                <w:rFonts w:ascii="Arial" w:hAnsi="Arial" w:cs="Arial"/>
+                <w:b w:val="0"/>
+                <w:bCs w:val="0"/>
+                <w:sz w:val="24"/>
+                <w:szCs w:val="24"/>
+              </w:rPr>
+              <w:t>”</w:t>
+            </w:r>
+          </w:p>
+        </w:tc>
+        <w:tc>
+          <w:tcPr>
+            <w:tcW w:w="5147" w:type="dxa"/>
+            <w:tcBorders>
+              <w:left w:val="single" w:sz="4" w:space="0" w:color="9CC2E5" w:themeColor="accent5" w:themeTint="99"/>
+            </w:tcBorders>
+            <w:vAlign w:val="center"/>
+          </w:tcPr>
+          <w:p>
+            <w:pPr>
+              <w:pStyle w:val="Sinespaciado"/>
+              <w:numPr>
+                <w:ilvl w:val="0"/>
+                <w:numId w:val="1"/>
+              </w:numPr>
+              <w:cnfStyle w:val="000000100000" w:firstRow="0" w:lastRow="0" w:firstColumn="0" w:lastColumn="0" w:oddVBand="0" w:evenVBand="0" w:oddHBand="1" w:evenHBand="0" w:firstRowFirstColumn="0" w:firstRowLastColumn="0" w:lastRowFirstColumn="0" w:lastRowLastColumn="0"/>
+              <w:rPr>
+                <w:rFonts w:ascii="Arial" w:hAnsi="Arial" w:cs="Arial"/>
+                <w:sz w:val="24"/>
+                <w:szCs w:val="24"/>
+              </w:rPr>
+            </w:pPr>
+            <w:r>
+              <w:rPr>
+                <w:rFonts w:ascii="Arial" w:hAnsi="Arial" w:cs="Arial"/>
+                <w:sz w:val="24"/>
+                <w:szCs w:val="24"/>
+              </w:rPr>
+              <w:t>Se debe comenzar a descargar un archivo pdf, donde se detallan las transferencias realizadas por el usuario.</w:t>
+            </w:r>
+          </w:p>
+        </w:tc>
+      </w:tr>
+    </w:tbl>
+    <w:p>
+      <w:pPr>
+        <w:pStyle w:val="Sinespaciado"/>
+        <w:rPr>
+          <w:rFonts w:ascii="Arial" w:hAnsi="Arial" w:cs="Arial"/>
+          <w:b/>
+          <w:bCs/>
+          <w:sz w:val="24"/>
+          <w:szCs w:val="24"/>
+        </w:rPr>
+      </w:pPr>
+    </w:p>
+    <w:p>
+      <w:pPr>
+        <w:pStyle w:val="Sinespaciado"/>
+        <w:rPr>
+          <w:rFonts w:ascii="Arial" w:hAnsi="Arial" w:cs="Arial"/>
+          <w:b/>
+          <w:bCs/>
+          <w:sz w:val="24"/>
+          <w:szCs w:val="24"/>
+        </w:rPr>
+      </w:pPr>
+    </w:p>
+    <w:p>
+      <w:pPr>
+        <w:pStyle w:val="Sinespaciado"/>
+        <w:rPr>
+          <w:rFonts w:ascii="Arial" w:hAnsi="Arial" w:cs="Arial"/>
+          <w:b/>
+          <w:bCs/>
+          <w:sz w:val="24"/>
+          <w:szCs w:val="24"/>
+        </w:rPr>
+      </w:pPr>
+    </w:p>
+    <w:p>
+      <w:pPr>
+        <w:pStyle w:val="Sinespaciado"/>
+        <w:rPr>
+          <w:rFonts w:ascii="Arial" w:hAnsi="Arial" w:cs="Arial"/>
+          <w:b/>
+          <w:bCs/>
+          <w:sz w:val="24"/>
+          <w:szCs w:val="24"/>
+        </w:rPr>
+      </w:pPr>
+    </w:p>
+    <w:p>
+      <w:pPr>
+        <w:pStyle w:val="Sinespaciado"/>
+        <w:rPr>
+          <w:rFonts w:ascii="Arial" w:hAnsi="Arial" w:cs="Arial"/>
+          <w:b/>
+          <w:bCs/>
+          <w:sz w:val="24"/>
+          <w:szCs w:val="24"/>
+        </w:rPr>
+      </w:pPr>
+      <w:r>
+        <w:rPr>
+          <w:rFonts w:ascii="Arial" w:hAnsi="Arial" w:cs="Arial"/>
+          <w:b/>
+          <w:bCs/>
+          <w:sz w:val="24"/>
+          <w:szCs w:val="24"/>
+        </w:rPr>
         <w:t>APLICACIÓN</w:t>
       </w:r>
     </w:p>
@@ -1972,7 +5737,7 @@
                     </pic:cNvPicPr>
                   </pic:nvPicPr>
                   <pic:blipFill>
-                    <a:blip r:embed="rId11">
+                    <a:blip r:embed="rId12">
                       <a:extLst>
                         <a:ext uri="{28A0092B-C50C-407E-A947-70E740481C1C}">
                           <a14:useLocalDpi xmlns:a14="http://schemas.microsoft.com/office/drawing/2010/main" val="0"/>
@@ -2043,6 +5808,50 @@
         <w:jc w:val="both"/>
         <w:rPr>
           <w:rFonts w:ascii="Arial" w:hAnsi="Arial" w:cs="Arial"/>
+          <w:sz w:val="24"/>
+          <w:szCs w:val="24"/>
+        </w:rPr>
+      </w:pPr>
+    </w:p>
+    <w:p>
+      <w:pPr>
+        <w:pStyle w:val="Sinespaciado"/>
+        <w:jc w:val="both"/>
+        <w:rPr>
+          <w:rFonts w:ascii="Arial" w:hAnsi="Arial" w:cs="Arial"/>
+          <w:sz w:val="24"/>
+          <w:szCs w:val="24"/>
+        </w:rPr>
+      </w:pPr>
+    </w:p>
+    <w:p>
+      <w:pPr>
+        <w:pStyle w:val="Sinespaciado"/>
+        <w:jc w:val="both"/>
+        <w:rPr>
+          <w:rFonts w:ascii="Arial" w:hAnsi="Arial" w:cs="Arial"/>
+          <w:sz w:val="24"/>
+          <w:szCs w:val="24"/>
+        </w:rPr>
+      </w:pPr>
+    </w:p>
+    <w:p>
+      <w:pPr>
+        <w:pStyle w:val="Sinespaciado"/>
+        <w:jc w:val="both"/>
+        <w:rPr>
+          <w:rFonts w:ascii="Arial" w:hAnsi="Arial" w:cs="Arial"/>
+          <w:sz w:val="24"/>
+          <w:szCs w:val="24"/>
+        </w:rPr>
+      </w:pPr>
+    </w:p>
+    <w:p>
+      <w:pPr>
+        <w:pStyle w:val="Sinespaciado"/>
+        <w:jc w:val="both"/>
+        <w:rPr>
+          <w:rFonts w:ascii="Arial" w:hAnsi="Arial" w:cs="Arial"/>
           <w:b/>
           <w:bCs/>
           <w:sz w:val="24"/>
@@ -2130,121 +5939,6 @@
             <wp:extent cx="5612130" cy="3507740"/>
             <wp:effectExtent l="0" t="0" r="7620" b="0"/>
             <wp:docPr id="6" name="Imagen 6"/>
-            <wp:cNvGraphicFramePr>
-              <a:graphicFrameLocks xmlns:a="http://schemas.openxmlformats.org/drawingml/2006/main" noChangeAspect="1"/>
-            </wp:cNvGraphicFramePr>
-            <a:graphic xmlns:a="http://schemas.openxmlformats.org/drawingml/2006/main">
-              <a:graphicData uri="http://schemas.openxmlformats.org/drawingml/2006/picture">
-                <pic:pic xmlns:pic="http://schemas.openxmlformats.org/drawingml/2006/picture">
-                  <pic:nvPicPr>
-                    <pic:cNvPr id="1" name=""/>
-                    <pic:cNvPicPr/>
-                  </pic:nvPicPr>
-                  <pic:blipFill>
-                    <a:blip r:embed="rId12"/>
-                    <a:stretch>
-                      <a:fillRect/>
-                    </a:stretch>
-                  </pic:blipFill>
-                  <pic:spPr>
-                    <a:xfrm>
-                      <a:off x="0" y="0"/>
-                      <a:ext cx="5612130" cy="3507740"/>
-                    </a:xfrm>
-                    <a:prstGeom prst="rect">
-                      <a:avLst/>
-                    </a:prstGeom>
-                  </pic:spPr>
-                </pic:pic>
-              </a:graphicData>
-            </a:graphic>
-          </wp:inline>
-        </w:drawing>
-      </w:r>
-    </w:p>
-    <w:p>
-      <w:pPr>
-        <w:pStyle w:val="Sinespaciado"/>
-        <w:rPr>
-          <w:rFonts w:ascii="Arial" w:hAnsi="Arial" w:cs="Arial"/>
-          <w:b/>
-          <w:bCs/>
-          <w:sz w:val="24"/>
-          <w:szCs w:val="24"/>
-        </w:rPr>
-      </w:pPr>
-    </w:p>
-    <w:p>
-      <w:pPr>
-        <w:pStyle w:val="Sinespaciado"/>
-        <w:rPr>
-          <w:rFonts w:ascii="Arial" w:hAnsi="Arial" w:cs="Arial"/>
-          <w:b/>
-          <w:bCs/>
-          <w:sz w:val="24"/>
-          <w:szCs w:val="24"/>
-        </w:rPr>
-      </w:pPr>
-    </w:p>
-    <w:p>
-      <w:pPr>
-        <w:pStyle w:val="Sinespaciado"/>
-        <w:rPr>
-          <w:rFonts w:ascii="Arial" w:hAnsi="Arial" w:cs="Arial"/>
-          <w:sz w:val="24"/>
-          <w:szCs w:val="24"/>
-        </w:rPr>
-      </w:pPr>
-      <w:r>
-        <w:rPr>
-          <w:rFonts w:ascii="Arial" w:hAnsi="Arial" w:cs="Arial"/>
-          <w:sz w:val="24"/>
-          <w:szCs w:val="24"/>
-        </w:rPr>
-        <w:lastRenderedPageBreak/>
-        <w:t>Rutas</w:t>
-      </w:r>
-      <w:r>
-        <w:rPr>
-          <w:rFonts w:ascii="Arial" w:hAnsi="Arial" w:cs="Arial"/>
-          <w:sz w:val="24"/>
-          <w:szCs w:val="24"/>
-        </w:rPr>
-        <w:t xml:space="preserve"> utilizadas por el servidor.</w:t>
-      </w:r>
-    </w:p>
-    <w:p>
-      <w:pPr>
-        <w:pStyle w:val="Sinespaciado"/>
-        <w:rPr>
-          <w:rFonts w:ascii="Arial" w:hAnsi="Arial" w:cs="Arial"/>
-          <w:b/>
-          <w:bCs/>
-          <w:sz w:val="24"/>
-          <w:szCs w:val="24"/>
-        </w:rPr>
-      </w:pPr>
-    </w:p>
-    <w:p>
-      <w:pPr>
-        <w:pStyle w:val="Sinespaciado"/>
-        <w:rPr>
-          <w:rFonts w:ascii="Arial" w:hAnsi="Arial" w:cs="Arial"/>
-          <w:b/>
-          <w:bCs/>
-          <w:sz w:val="24"/>
-          <w:szCs w:val="24"/>
-        </w:rPr>
-      </w:pPr>
-      <w:r>
-        <w:rPr>
-          <w:noProof/>
-        </w:rPr>
-        <w:drawing>
-          <wp:inline distT="0" distB="0" distL="0" distR="0" wp14:anchorId="0678118A" wp14:editId="0F9C8045">
-            <wp:extent cx="5612130" cy="3507740"/>
-            <wp:effectExtent l="0" t="0" r="7620" b="0"/>
-            <wp:docPr id="7" name="Imagen 7"/>
             <wp:cNvGraphicFramePr>
               <a:graphicFrameLocks xmlns:a="http://schemas.openxmlformats.org/drawingml/2006/main" noChangeAspect="1"/>
             </wp:cNvGraphicFramePr>
@@ -2306,13 +6000,42 @@
         <w:pStyle w:val="Sinespaciado"/>
         <w:rPr>
           <w:rFonts w:ascii="Arial" w:hAnsi="Arial" w:cs="Arial"/>
+          <w:sz w:val="24"/>
+          <w:szCs w:val="24"/>
+        </w:rPr>
+      </w:pPr>
+      <w:r>
+        <w:rPr>
+          <w:rFonts w:ascii="Arial" w:hAnsi="Arial" w:cs="Arial"/>
+          <w:sz w:val="24"/>
+          <w:szCs w:val="24"/>
+        </w:rPr>
+        <w:t>Rutas</w:t>
+      </w:r>
+      <w:r>
+        <w:rPr>
+          <w:rFonts w:ascii="Arial" w:hAnsi="Arial" w:cs="Arial"/>
+          <w:sz w:val="24"/>
+          <w:szCs w:val="24"/>
+        </w:rPr>
+        <w:t xml:space="preserve"> utilizadas por el servidor.</w:t>
+      </w:r>
+    </w:p>
+    <w:p>
+      <w:pPr>
+        <w:pStyle w:val="Sinespaciado"/>
+        <w:rPr>
+          <w:rFonts w:ascii="Arial" w:hAnsi="Arial" w:cs="Arial"/>
           <w:b/>
           <w:bCs/>
           <w:sz w:val="24"/>
           <w:szCs w:val="24"/>
         </w:rPr>
       </w:pPr>
-      <w:r>
+    </w:p>
+    <w:p>
+      <w:pPr>
+        <w:pStyle w:val="Sinespaciado"/>
         <w:rPr>
           <w:rFonts w:ascii="Arial" w:hAnsi="Arial" w:cs="Arial"/>
           <w:b/>
@@ -2320,69 +6043,16 @@
           <w:sz w:val="24"/>
           <w:szCs w:val="24"/>
         </w:rPr>
-        <w:t>Componentes del Frontend:</w:t>
-      </w:r>
-    </w:p>
-    <w:p>
-      <w:pPr>
-        <w:pStyle w:val="Sinespaciado"/>
-        <w:rPr>
-          <w:rFonts w:ascii="Arial" w:hAnsi="Arial" w:cs="Arial"/>
-          <w:b/>
-          <w:bCs/>
-          <w:sz w:val="24"/>
-          <w:szCs w:val="24"/>
-        </w:rPr>
-      </w:pPr>
-    </w:p>
-    <w:p>
-      <w:pPr>
-        <w:pStyle w:val="Sinespaciado"/>
-        <w:rPr>
-          <w:rFonts w:ascii="Arial" w:hAnsi="Arial" w:cs="Arial"/>
-          <w:sz w:val="24"/>
-          <w:szCs w:val="24"/>
-        </w:rPr>
       </w:pPr>
       <w:r>
         <w:rPr>
-          <w:rFonts w:ascii="Arial" w:hAnsi="Arial" w:cs="Arial"/>
-          <w:sz w:val="24"/>
-          <w:szCs w:val="24"/>
-        </w:rPr>
-        <w:t>Componente para Consulta de saldo</w:t>
-      </w:r>
-    </w:p>
-    <w:p>
-      <w:pPr>
-        <w:pStyle w:val="Sinespaciado"/>
-        <w:rPr>
-          <w:rFonts w:ascii="Arial" w:hAnsi="Arial" w:cs="Arial"/>
-          <w:sz w:val="24"/>
-          <w:szCs w:val="24"/>
-        </w:rPr>
-      </w:pPr>
-    </w:p>
-    <w:p>
-      <w:pPr>
-        <w:pStyle w:val="Sinespaciado"/>
-        <w:rPr>
-          <w:rFonts w:ascii="Arial" w:hAnsi="Arial" w:cs="Arial"/>
-          <w:b/>
-          <w:bCs/>
-          <w:sz w:val="24"/>
-          <w:szCs w:val="24"/>
-        </w:rPr>
-      </w:pPr>
-      <w:r>
-        <w:rPr>
           <w:noProof/>
         </w:rPr>
         <w:drawing>
-          <wp:inline distT="0" distB="0" distL="0" distR="0" wp14:anchorId="1529C3F3" wp14:editId="67A9E552">
-            <wp:extent cx="5612130" cy="3267075"/>
-            <wp:effectExtent l="0" t="0" r="7620" b="9525"/>
-            <wp:docPr id="9" name="Imagen 9"/>
+          <wp:inline distT="0" distB="0" distL="0" distR="0" wp14:anchorId="0678118A" wp14:editId="0F9C8045">
+            <wp:extent cx="5612130" cy="3507740"/>
+            <wp:effectExtent l="0" t="0" r="7620" b="0"/>
+            <wp:docPr id="7" name="Imagen 7"/>
             <wp:cNvGraphicFramePr>
               <a:graphicFrameLocks xmlns:a="http://schemas.openxmlformats.org/drawingml/2006/main" noChangeAspect="1"/>
             </wp:cNvGraphicFramePr>
@@ -2402,7 +6072,7 @@
                   <pic:spPr>
                     <a:xfrm>
                       <a:off x="0" y="0"/>
-                      <a:ext cx="5612130" cy="3267075"/>
+                      <a:ext cx="5612130" cy="3507740"/>
                     </a:xfrm>
                     <a:prstGeom prst="rect">
                       <a:avLst/>
@@ -2432,6 +6102,20 @@
         <w:pStyle w:val="Sinespaciado"/>
         <w:rPr>
           <w:rFonts w:ascii="Arial" w:hAnsi="Arial" w:cs="Arial"/>
+          <w:b/>
+          <w:bCs/>
+          <w:sz w:val="24"/>
+          <w:szCs w:val="24"/>
+        </w:rPr>
+      </w:pPr>
+    </w:p>
+    <w:p>
+      <w:pPr>
+        <w:pStyle w:val="Sinespaciado"/>
+        <w:rPr>
+          <w:rFonts w:ascii="Arial" w:hAnsi="Arial" w:cs="Arial"/>
+          <w:b/>
+          <w:bCs/>
           <w:sz w:val="24"/>
           <w:szCs w:val="24"/>
         </w:rPr>
@@ -2439,10 +6123,13 @@
       <w:r>
         <w:rPr>
           <w:rFonts w:ascii="Arial" w:hAnsi="Arial" w:cs="Arial"/>
-          <w:sz w:val="24"/>
-          <w:szCs w:val="24"/>
-        </w:rPr>
-        <w:t>Componente para el login</w:t>
+          <w:b/>
+          <w:bCs/>
+          <w:sz w:val="24"/>
+          <w:szCs w:val="24"/>
+        </w:rPr>
+        <w:lastRenderedPageBreak/>
+        <w:t>Componentes del Frontend:</w:t>
       </w:r>
     </w:p>
     <w:p>
@@ -2450,6 +6137,8 @@
         <w:pStyle w:val="Sinespaciado"/>
         <w:rPr>
           <w:rFonts w:ascii="Arial" w:hAnsi="Arial" w:cs="Arial"/>
+          <w:b/>
+          <w:bCs/>
           <w:sz w:val="24"/>
           <w:szCs w:val="24"/>
         </w:rPr>
@@ -2466,13 +6155,43 @@
       </w:pPr>
       <w:r>
         <w:rPr>
+          <w:rFonts w:ascii="Arial" w:hAnsi="Arial" w:cs="Arial"/>
+          <w:sz w:val="24"/>
+          <w:szCs w:val="24"/>
+        </w:rPr>
+        <w:t>Componente para Consulta de saldo</w:t>
+      </w:r>
+    </w:p>
+    <w:p>
+      <w:pPr>
+        <w:pStyle w:val="Sinespaciado"/>
+        <w:rPr>
+          <w:rFonts w:ascii="Arial" w:hAnsi="Arial" w:cs="Arial"/>
+          <w:sz w:val="24"/>
+          <w:szCs w:val="24"/>
+        </w:rPr>
+      </w:pPr>
+    </w:p>
+    <w:p>
+      <w:pPr>
+        <w:pStyle w:val="Sinespaciado"/>
+        <w:rPr>
+          <w:rFonts w:ascii="Arial" w:hAnsi="Arial" w:cs="Arial"/>
+          <w:b/>
+          <w:bCs/>
+          <w:sz w:val="24"/>
+          <w:szCs w:val="24"/>
+        </w:rPr>
+      </w:pPr>
+      <w:r>
+        <w:rPr>
           <w:noProof/>
         </w:rPr>
         <w:drawing>
-          <wp:inline distT="0" distB="0" distL="0" distR="0" wp14:anchorId="1BD8D000" wp14:editId="387727EC">
-            <wp:extent cx="5612130" cy="3507740"/>
-            <wp:effectExtent l="0" t="0" r="7620" b="0"/>
-            <wp:docPr id="10" name="Imagen 10"/>
+          <wp:inline distT="0" distB="0" distL="0" distR="0" wp14:anchorId="1529C3F3" wp14:editId="67A9E552">
+            <wp:extent cx="5612130" cy="3267075"/>
+            <wp:effectExtent l="0" t="0" r="7620" b="9525"/>
+            <wp:docPr id="9" name="Imagen 9"/>
             <wp:cNvGraphicFramePr>
               <a:graphicFrameLocks xmlns:a="http://schemas.openxmlformats.org/drawingml/2006/main" noChangeAspect="1"/>
             </wp:cNvGraphicFramePr>
@@ -2492,7 +6211,7 @@
                   <pic:spPr>
                     <a:xfrm>
                       <a:off x="0" y="0"/>
-                      <a:ext cx="5612130" cy="3507740"/>
+                      <a:ext cx="5612130" cy="3267075"/>
                     </a:xfrm>
                     <a:prstGeom prst="rect">
                       <a:avLst/>
@@ -2522,18 +6241,6 @@
         <w:pStyle w:val="Sinespaciado"/>
         <w:rPr>
           <w:rFonts w:ascii="Arial" w:hAnsi="Arial" w:cs="Arial"/>
-          <w:b/>
-          <w:bCs/>
-          <w:sz w:val="24"/>
-          <w:szCs w:val="24"/>
-        </w:rPr>
-      </w:pPr>
-    </w:p>
-    <w:p>
-      <w:pPr>
-        <w:pStyle w:val="Sinespaciado"/>
-        <w:rPr>
-          <w:rFonts w:ascii="Arial" w:hAnsi="Arial" w:cs="Arial"/>
           <w:sz w:val="24"/>
           <w:szCs w:val="24"/>
         </w:rPr>
@@ -2544,7 +6251,7 @@
           <w:sz w:val="24"/>
           <w:szCs w:val="24"/>
         </w:rPr>
-        <w:t>Componente para navbar</w:t>
+        <w:t>Componente para el login</w:t>
       </w:r>
     </w:p>
     <w:p>
@@ -2552,20 +6259,16 @@
         <w:pStyle w:val="Sinespaciado"/>
         <w:rPr>
           <w:rFonts w:ascii="Arial" w:hAnsi="Arial" w:cs="Arial"/>
-          <w:b/>
-          <w:bCs/>
-          <w:sz w:val="24"/>
-          <w:szCs w:val="24"/>
-        </w:rPr>
-      </w:pPr>
-    </w:p>
-    <w:p>
-      <w:pPr>
-        <w:pStyle w:val="Sinespaciado"/>
-        <w:rPr>
-          <w:rFonts w:ascii="Arial" w:hAnsi="Arial" w:cs="Arial"/>
-          <w:b/>
-          <w:bCs/>
+          <w:sz w:val="24"/>
+          <w:szCs w:val="24"/>
+        </w:rPr>
+      </w:pPr>
+    </w:p>
+    <w:p>
+      <w:pPr>
+        <w:pStyle w:val="Sinespaciado"/>
+        <w:rPr>
+          <w:rFonts w:ascii="Arial" w:hAnsi="Arial" w:cs="Arial"/>
           <w:sz w:val="24"/>
           <w:szCs w:val="24"/>
         </w:rPr>
@@ -2575,10 +6278,10 @@
           <w:noProof/>
         </w:rPr>
         <w:drawing>
-          <wp:inline distT="0" distB="0" distL="0" distR="0" wp14:anchorId="6BC999DA" wp14:editId="46FB64D4">
+          <wp:inline distT="0" distB="0" distL="0" distR="0" wp14:anchorId="1BD8D000" wp14:editId="387727EC">
             <wp:extent cx="5612130" cy="3507740"/>
             <wp:effectExtent l="0" t="0" r="7620" b="0"/>
-            <wp:docPr id="11" name="Imagen 11"/>
+            <wp:docPr id="10" name="Imagen 10"/>
             <wp:cNvGraphicFramePr>
               <a:graphicFrameLocks xmlns:a="http://schemas.openxmlformats.org/drawingml/2006/main" noChangeAspect="1"/>
             </wp:cNvGraphicFramePr>
@@ -2622,7 +6325,10 @@
           <w:szCs w:val="24"/>
         </w:rPr>
       </w:pPr>
-      <w:r>
+    </w:p>
+    <w:p>
+      <w:pPr>
+        <w:pStyle w:val="Sinespaciado"/>
         <w:rPr>
           <w:rFonts w:ascii="Arial" w:hAnsi="Arial" w:cs="Arial"/>
           <w:b/>
@@ -2630,7 +6336,169 @@
           <w:sz w:val="24"/>
           <w:szCs w:val="24"/>
         </w:rPr>
-        <w:lastRenderedPageBreak/>
+      </w:pPr>
+    </w:p>
+    <w:p>
+      <w:pPr>
+        <w:pStyle w:val="Sinespaciado"/>
+        <w:rPr>
+          <w:rFonts w:ascii="Arial" w:hAnsi="Arial" w:cs="Arial"/>
+          <w:sz w:val="24"/>
+          <w:szCs w:val="24"/>
+        </w:rPr>
+      </w:pPr>
+      <w:r>
+        <w:rPr>
+          <w:rFonts w:ascii="Arial" w:hAnsi="Arial" w:cs="Arial"/>
+          <w:sz w:val="24"/>
+          <w:szCs w:val="24"/>
+        </w:rPr>
+        <w:t>Componente para navbar</w:t>
+      </w:r>
+    </w:p>
+    <w:p>
+      <w:pPr>
+        <w:pStyle w:val="Sinespaciado"/>
+        <w:rPr>
+          <w:rFonts w:ascii="Arial" w:hAnsi="Arial" w:cs="Arial"/>
+          <w:b/>
+          <w:bCs/>
+          <w:sz w:val="24"/>
+          <w:szCs w:val="24"/>
+        </w:rPr>
+      </w:pPr>
+    </w:p>
+    <w:p>
+      <w:pPr>
+        <w:pStyle w:val="Sinespaciado"/>
+        <w:rPr>
+          <w:rFonts w:ascii="Arial" w:hAnsi="Arial" w:cs="Arial"/>
+          <w:b/>
+          <w:bCs/>
+          <w:sz w:val="24"/>
+          <w:szCs w:val="24"/>
+        </w:rPr>
+      </w:pPr>
+      <w:r>
+        <w:rPr>
+          <w:noProof/>
+        </w:rPr>
+        <w:drawing>
+          <wp:inline distT="0" distB="0" distL="0" distR="0" wp14:anchorId="6BC999DA" wp14:editId="46FB64D4">
+            <wp:extent cx="5612130" cy="3507740"/>
+            <wp:effectExtent l="0" t="0" r="7620" b="0"/>
+            <wp:docPr id="11" name="Imagen 11"/>
+            <wp:cNvGraphicFramePr>
+              <a:graphicFrameLocks xmlns:a="http://schemas.openxmlformats.org/drawingml/2006/main" noChangeAspect="1"/>
+            </wp:cNvGraphicFramePr>
+            <a:graphic xmlns:a="http://schemas.openxmlformats.org/drawingml/2006/main">
+              <a:graphicData uri="http://schemas.openxmlformats.org/drawingml/2006/picture">
+                <pic:pic xmlns:pic="http://schemas.openxmlformats.org/drawingml/2006/picture">
+                  <pic:nvPicPr>
+                    <pic:cNvPr id="1" name=""/>
+                    <pic:cNvPicPr/>
+                  </pic:nvPicPr>
+                  <pic:blipFill>
+                    <a:blip r:embed="rId17"/>
+                    <a:stretch>
+                      <a:fillRect/>
+                    </a:stretch>
+                  </pic:blipFill>
+                  <pic:spPr>
+                    <a:xfrm>
+                      <a:off x="0" y="0"/>
+                      <a:ext cx="5612130" cy="3507740"/>
+                    </a:xfrm>
+                    <a:prstGeom prst="rect">
+                      <a:avLst/>
+                    </a:prstGeom>
+                  </pic:spPr>
+                </pic:pic>
+              </a:graphicData>
+            </a:graphic>
+          </wp:inline>
+        </w:drawing>
+      </w:r>
+    </w:p>
+    <w:p>
+      <w:pPr>
+        <w:pStyle w:val="Sinespaciado"/>
+        <w:rPr>
+          <w:rFonts w:ascii="Arial" w:hAnsi="Arial" w:cs="Arial"/>
+          <w:b/>
+          <w:bCs/>
+          <w:sz w:val="24"/>
+          <w:szCs w:val="24"/>
+        </w:rPr>
+      </w:pPr>
+    </w:p>
+    <w:p>
+      <w:pPr>
+        <w:pStyle w:val="Sinespaciado"/>
+        <w:rPr>
+          <w:rFonts w:ascii="Arial" w:hAnsi="Arial" w:cs="Arial"/>
+          <w:b/>
+          <w:bCs/>
+          <w:sz w:val="24"/>
+          <w:szCs w:val="24"/>
+        </w:rPr>
+      </w:pPr>
+    </w:p>
+    <w:p>
+      <w:pPr>
+        <w:pStyle w:val="Sinespaciado"/>
+        <w:rPr>
+          <w:rFonts w:ascii="Arial" w:hAnsi="Arial" w:cs="Arial"/>
+          <w:b/>
+          <w:bCs/>
+          <w:sz w:val="24"/>
+          <w:szCs w:val="24"/>
+        </w:rPr>
+      </w:pPr>
+    </w:p>
+    <w:p>
+      <w:pPr>
+        <w:pStyle w:val="Sinespaciado"/>
+        <w:rPr>
+          <w:rFonts w:ascii="Arial" w:hAnsi="Arial" w:cs="Arial"/>
+          <w:b/>
+          <w:bCs/>
+          <w:sz w:val="24"/>
+          <w:szCs w:val="24"/>
+        </w:rPr>
+      </w:pPr>
+    </w:p>
+    <w:p>
+      <w:pPr>
+        <w:pStyle w:val="Sinespaciado"/>
+        <w:rPr>
+          <w:rFonts w:ascii="Arial" w:hAnsi="Arial" w:cs="Arial"/>
+          <w:b/>
+          <w:bCs/>
+          <w:sz w:val="24"/>
+          <w:szCs w:val="24"/>
+        </w:rPr>
+      </w:pPr>
+    </w:p>
+    <w:p>
+      <w:pPr>
+        <w:pStyle w:val="Sinespaciado"/>
+        <w:rPr>
+          <w:rFonts w:ascii="Arial" w:hAnsi="Arial" w:cs="Arial"/>
+          <w:b/>
+          <w:bCs/>
+          <w:sz w:val="24"/>
+          <w:szCs w:val="24"/>
+        </w:rPr>
+      </w:pPr>
+      <w:r>
+        <w:rPr>
+          <w:rFonts w:ascii="Arial" w:hAnsi="Arial" w:cs="Arial"/>
+          <w:b/>
+          <w:bCs/>
+          <w:sz w:val="24"/>
+          <w:szCs w:val="24"/>
+        </w:rPr>
         <w:t>BIBLIOGRAFÍA</w:t>
       </w:r>
     </w:p>
@@ -2697,7 +6565,7 @@
         </w:rPr>
         <w:t xml:space="preserve">. </w:t>
       </w:r>
-      <w:hyperlink r:id="rId17" w:history="1">
+      <w:hyperlink r:id="rId18" w:history="1">
         <w:r>
           <w:rPr>
             <w:rStyle w:val="Hipervnculo"/>
@@ -2770,7 +6638,7 @@
         </w:rPr>
         <w:t xml:space="preserve"> </w:t>
       </w:r>
-      <w:hyperlink r:id="rId18" w:history="1">
+      <w:hyperlink r:id="rId19" w:history="1">
         <w:r>
           <w:rPr>
             <w:rStyle w:val="Hipervnculo"/>
@@ -2830,7 +6698,7 @@
         </w:rPr>
         <w:t xml:space="preserve"> </w:t>
       </w:r>
-      <w:hyperlink r:id="rId19" w:history="1">
+      <w:hyperlink r:id="rId20" w:history="1">
         <w:r>
           <w:rPr>
             <w:rStyle w:val="Hipervnculo"/>
@@ -2843,12 +6711,12 @@
       </w:hyperlink>
     </w:p>
     <w:sectPr>
-      <w:headerReference w:type="even" r:id="rId20"/>
-      <w:headerReference w:type="default" r:id="rId21"/>
-      <w:footerReference w:type="even" r:id="rId22"/>
-      <w:footerReference w:type="default" r:id="rId23"/>
-      <w:headerReference w:type="first" r:id="rId24"/>
-      <w:footerReference w:type="first" r:id="rId25"/>
+      <w:headerReference w:type="even" r:id="rId21"/>
+      <w:headerReference w:type="default" r:id="rId22"/>
+      <w:footerReference w:type="even" r:id="rId23"/>
+      <w:footerReference w:type="default" r:id="rId24"/>
+      <w:headerReference w:type="first" r:id="rId25"/>
+      <w:footerReference w:type="first" r:id="rId26"/>
       <w:pgSz w:w="12240" w:h="15840"/>
       <w:pgMar w:top="1417" w:right="1701" w:bottom="1417" w:left="1701" w:header="708" w:footer="708" w:gutter="0"/>
       <w:pgBorders w:offsetFrom="page">
@@ -4025,6 +7893,325 @@
       <w:contextualSpacing/>
     </w:pPr>
   </w:style>
+  <w:style w:type="table" w:styleId="Tablanormal5">
+    <w:name w:val="Plain Table 5"/>
+    <w:basedOn w:val="Tablanormal"/>
+    <w:uiPriority w:val="45"/>
+    <w:rsid w:val="008C5E59"/>
+    <w:pPr>
+      <w:spacing w:after="0" w:line="240" w:lineRule="auto"/>
+    </w:pPr>
+    <w:tblPr>
+      <w:tblStyleRowBandSize w:val="1"/>
+      <w:tblStyleColBandSize w:val="1"/>
+    </w:tblPr>
+    <w:tblStylePr w:type="firstRow">
+      <w:rPr>
+        <w:rFonts w:asciiTheme="majorHAnsi" w:eastAsiaTheme="majorEastAsia" w:hAnsiTheme="majorHAnsi" w:cstheme="majorBidi"/>
+        <w:i/>
+        <w:iCs/>
+        <w:sz w:val="26"/>
+      </w:rPr>
+      <w:tblPr/>
+      <w:tcPr>
+        <w:tcBorders>
+          <w:bottom w:val="single" w:sz="4" w:space="0" w:color="7F7F7F" w:themeColor="text1" w:themeTint="80"/>
+        </w:tcBorders>
+        <w:shd w:val="clear" w:color="auto" w:fill="FFFFFF" w:themeFill="background1"/>
+      </w:tcPr>
+    </w:tblStylePr>
+    <w:tblStylePr w:type="lastRow">
+      <w:rPr>
+        <w:rFonts w:asciiTheme="majorHAnsi" w:eastAsiaTheme="majorEastAsia" w:hAnsiTheme="majorHAnsi" w:cstheme="majorBidi"/>
+        <w:i/>
+        <w:iCs/>
+        <w:sz w:val="26"/>
+      </w:rPr>
+      <w:tblPr/>
+      <w:tcPr>
+        <w:tcBorders>
+          <w:top w:val="single" w:sz="4" w:space="0" w:color="7F7F7F" w:themeColor="text1" w:themeTint="80"/>
+        </w:tcBorders>
+        <w:shd w:val="clear" w:color="auto" w:fill="FFFFFF" w:themeFill="background1"/>
+      </w:tcPr>
+    </w:tblStylePr>
+    <w:tblStylePr w:type="firstCol">
+      <w:pPr>
+        <w:jc w:val="right"/>
+      </w:pPr>
+      <w:rPr>
+        <w:rFonts w:asciiTheme="majorHAnsi" w:eastAsiaTheme="majorEastAsia" w:hAnsiTheme="majorHAnsi" w:cstheme="majorBidi"/>
+        <w:i/>
+        <w:iCs/>
+        <w:sz w:val="26"/>
+      </w:rPr>
+      <w:tblPr/>
+      <w:tcPr>
+        <w:tcBorders>
+          <w:right w:val="single" w:sz="4" w:space="0" w:color="7F7F7F" w:themeColor="text1" w:themeTint="80"/>
+        </w:tcBorders>
+        <w:shd w:val="clear" w:color="auto" w:fill="FFFFFF" w:themeFill="background1"/>
+      </w:tcPr>
+    </w:tblStylePr>
+    <w:tblStylePr w:type="lastCol">
+      <w:rPr>
+        <w:rFonts w:asciiTheme="majorHAnsi" w:eastAsiaTheme="majorEastAsia" w:hAnsiTheme="majorHAnsi" w:cstheme="majorBidi"/>
+        <w:i/>
+        <w:iCs/>
+        <w:sz w:val="26"/>
+      </w:rPr>
+      <w:tblPr/>
+      <w:tcPr>
+        <w:tcBorders>
+          <w:left w:val="single" w:sz="4" w:space="0" w:color="7F7F7F" w:themeColor="text1" w:themeTint="80"/>
+        </w:tcBorders>
+        <w:shd w:val="clear" w:color="auto" w:fill="FFFFFF" w:themeFill="background1"/>
+      </w:tcPr>
+    </w:tblStylePr>
+    <w:tblStylePr w:type="band1Vert">
+      <w:tblPr/>
+      <w:tcPr>
+        <w:shd w:val="clear" w:color="auto" w:fill="F2F2F2" w:themeFill="background1" w:themeFillShade="F2"/>
+      </w:tcPr>
+    </w:tblStylePr>
+    <w:tblStylePr w:type="band1Horz">
+      <w:tblPr/>
+      <w:tcPr>
+        <w:shd w:val="clear" w:color="auto" w:fill="F2F2F2" w:themeFill="background1" w:themeFillShade="F2"/>
+      </w:tcPr>
+    </w:tblStylePr>
+    <w:tblStylePr w:type="neCell">
+      <w:tblPr/>
+      <w:tcPr>
+        <w:tcBorders>
+          <w:left w:val="nil"/>
+        </w:tcBorders>
+      </w:tcPr>
+    </w:tblStylePr>
+    <w:tblStylePr w:type="nwCell">
+      <w:tblPr/>
+      <w:tcPr>
+        <w:tcBorders>
+          <w:right w:val="nil"/>
+        </w:tcBorders>
+      </w:tcPr>
+    </w:tblStylePr>
+    <w:tblStylePr w:type="seCell">
+      <w:tblPr/>
+      <w:tcPr>
+        <w:tcBorders>
+          <w:left w:val="nil"/>
+        </w:tcBorders>
+      </w:tcPr>
+    </w:tblStylePr>
+    <w:tblStylePr w:type="swCell">
+      <w:tblPr/>
+      <w:tcPr>
+        <w:tcBorders>
+          <w:right w:val="nil"/>
+        </w:tcBorders>
+      </w:tcPr>
+    </w:tblStylePr>
+  </w:style>
+  <w:style w:type="table" w:styleId="Tablaconcuadrcula2-nfasis6">
+    <w:name w:val="Grid Table 2 Accent 6"/>
+    <w:basedOn w:val="Tablanormal"/>
+    <w:uiPriority w:val="47"/>
+    <w:rsid w:val="008C5E59"/>
+    <w:pPr>
+      <w:spacing w:after="0" w:line="240" w:lineRule="auto"/>
+    </w:pPr>
+    <w:tblPr>
+      <w:tblStyleRowBandSize w:val="1"/>
+      <w:tblStyleColBandSize w:val="1"/>
+      <w:tblBorders>
+        <w:top w:val="single" w:sz="2" w:space="0" w:color="A8D08D" w:themeColor="accent6" w:themeTint="99"/>
+        <w:bottom w:val="single" w:sz="2" w:space="0" w:color="A8D08D" w:themeColor="accent6" w:themeTint="99"/>
+        <w:insideH w:val="single" w:sz="2" w:space="0" w:color="A8D08D" w:themeColor="accent6" w:themeTint="99"/>
+        <w:insideV w:val="single" w:sz="2" w:space="0" w:color="A8D08D" w:themeColor="accent6" w:themeTint="99"/>
+      </w:tblBorders>
+    </w:tblPr>
+    <w:tblStylePr w:type="firstRow">
+      <w:rPr>
+        <w:b/>
+        <w:bCs/>
+      </w:rPr>
+      <w:tblPr/>
+      <w:tcPr>
+        <w:tcBorders>
+          <w:top w:val="nil"/>
+          <w:bottom w:val="single" w:sz="12" w:space="0" w:color="A8D08D" w:themeColor="accent6" w:themeTint="99"/>
+          <w:insideH w:val="nil"/>
+          <w:insideV w:val="nil"/>
+        </w:tcBorders>
+        <w:shd w:val="clear" w:color="auto" w:fill="FFFFFF" w:themeFill="background1"/>
+      </w:tcPr>
+    </w:tblStylePr>
+    <w:tblStylePr w:type="lastRow">
+      <w:rPr>
+        <w:b/>
+        <w:bCs/>
+      </w:rPr>
+      <w:tblPr/>
+      <w:tcPr>
+        <w:tcBorders>
+          <w:top w:val="double" w:sz="2" w:space="0" w:color="A8D08D" w:themeColor="accent6" w:themeTint="99"/>
+          <w:bottom w:val="nil"/>
+          <w:insideH w:val="nil"/>
+          <w:insideV w:val="nil"/>
+        </w:tcBorders>
+        <w:shd w:val="clear" w:color="auto" w:fill="FFFFFF" w:themeFill="background1"/>
+      </w:tcPr>
+    </w:tblStylePr>
+    <w:tblStylePr w:type="firstCol">
+      <w:rPr>
+        <w:b/>
+        <w:bCs/>
+      </w:rPr>
+    </w:tblStylePr>
+    <w:tblStylePr w:type="lastCol">
+      <w:rPr>
+        <w:b/>
+        <w:bCs/>
+      </w:rPr>
+    </w:tblStylePr>
+    <w:tblStylePr w:type="band1Vert">
+      <w:tblPr/>
+      <w:tcPr>
+        <w:shd w:val="clear" w:color="auto" w:fill="E2EFD9" w:themeFill="accent6" w:themeFillTint="33"/>
+      </w:tcPr>
+    </w:tblStylePr>
+    <w:tblStylePr w:type="band1Horz">
+      <w:tblPr/>
+      <w:tcPr>
+        <w:shd w:val="clear" w:color="auto" w:fill="E2EFD9" w:themeFill="accent6" w:themeFillTint="33"/>
+      </w:tcPr>
+    </w:tblStylePr>
+  </w:style>
+  <w:style w:type="table" w:styleId="Tabladelista3-nfasis5">
+    <w:name w:val="List Table 3 Accent 5"/>
+    <w:basedOn w:val="Tablanormal"/>
+    <w:uiPriority w:val="48"/>
+    <w:rsid w:val="008C5E59"/>
+    <w:pPr>
+      <w:spacing w:after="0" w:line="240" w:lineRule="auto"/>
+    </w:pPr>
+    <w:tblPr>
+      <w:tblStyleRowBandSize w:val="1"/>
+      <w:tblStyleColBandSize w:val="1"/>
+      <w:tblBorders>
+        <w:top w:val="single" w:sz="4" w:space="0" w:color="5B9BD5" w:themeColor="accent5"/>
+        <w:left w:val="single" w:sz="4" w:space="0" w:color="5B9BD5" w:themeColor="accent5"/>
+        <w:bottom w:val="single" w:sz="4" w:space="0" w:color="5B9BD5" w:themeColor="accent5"/>
+        <w:right w:val="single" w:sz="4" w:space="0" w:color="5B9BD5" w:themeColor="accent5"/>
+      </w:tblBorders>
+    </w:tblPr>
+    <w:tblStylePr w:type="firstRow">
+      <w:rPr>
+        <w:b/>
+        <w:bCs/>
+        <w:color w:val="FFFFFF" w:themeColor="background1"/>
+      </w:rPr>
+      <w:tblPr/>
+      <w:tcPr>
+        <w:shd w:val="clear" w:color="auto" w:fill="5B9BD5" w:themeFill="accent5"/>
+      </w:tcPr>
+    </w:tblStylePr>
+    <w:tblStylePr w:type="lastRow">
+      <w:rPr>
+        <w:b/>
+        <w:bCs/>
+      </w:rPr>
+      <w:tblPr/>
+      <w:tcPr>
+        <w:tcBorders>
+          <w:top w:val="double" w:sz="4" w:space="0" w:color="5B9BD5" w:themeColor="accent5"/>
+        </w:tcBorders>
+        <w:shd w:val="clear" w:color="auto" w:fill="FFFFFF" w:themeFill="background1"/>
+      </w:tcPr>
+    </w:tblStylePr>
+    <w:tblStylePr w:type="firstCol">
+      <w:rPr>
+        <w:b/>
+        <w:bCs/>
+      </w:rPr>
+      <w:tblPr/>
+      <w:tcPr>
+        <w:tcBorders>
+          <w:right w:val="nil"/>
+        </w:tcBorders>
+        <w:shd w:val="clear" w:color="auto" w:fill="FFFFFF" w:themeFill="background1"/>
+      </w:tcPr>
+    </w:tblStylePr>
+    <w:tblStylePr w:type="lastCol">
+      <w:rPr>
+        <w:b/>
+        <w:bCs/>
+      </w:rPr>
+      <w:tblPr/>
+      <w:tcPr>
+        <w:tcBorders>
+          <w:left w:val="nil"/>
+        </w:tcBorders>
+        <w:shd w:val="clear" w:color="auto" w:fill="FFFFFF" w:themeFill="background1"/>
+      </w:tcPr>
+    </w:tblStylePr>
+    <w:tblStylePr w:type="band1Vert">
+      <w:tblPr/>
+      <w:tcPr>
+        <w:tcBorders>
+          <w:left w:val="single" w:sz="4" w:space="0" w:color="5B9BD5" w:themeColor="accent5"/>
+          <w:right w:val="single" w:sz="4" w:space="0" w:color="5B9BD5" w:themeColor="accent5"/>
+        </w:tcBorders>
+      </w:tcPr>
+    </w:tblStylePr>
+    <w:tblStylePr w:type="band1Horz">
+      <w:tblPr/>
+      <w:tcPr>
+        <w:tcBorders>
+          <w:top w:val="single" w:sz="4" w:space="0" w:color="5B9BD5" w:themeColor="accent5"/>
+          <w:bottom w:val="single" w:sz="4" w:space="0" w:color="5B9BD5" w:themeColor="accent5"/>
+          <w:insideH w:val="nil"/>
+        </w:tcBorders>
+      </w:tcPr>
+    </w:tblStylePr>
+    <w:tblStylePr w:type="neCell">
+      <w:tblPr/>
+      <w:tcPr>
+        <w:tcBorders>
+          <w:left w:val="nil"/>
+          <w:bottom w:val="nil"/>
+        </w:tcBorders>
+      </w:tcPr>
+    </w:tblStylePr>
+    <w:tblStylePr w:type="nwCell">
+      <w:tblPr/>
+      <w:tcPr>
+        <w:tcBorders>
+          <w:bottom w:val="nil"/>
+          <w:right w:val="nil"/>
+        </w:tcBorders>
+      </w:tcPr>
+    </w:tblStylePr>
+    <w:tblStylePr w:type="seCell">
+      <w:tblPr/>
+      <w:tcPr>
+        <w:tcBorders>
+          <w:top w:val="double" w:sz="4" w:space="0" w:color="5B9BD5" w:themeColor="accent5"/>
+          <w:left w:val="nil"/>
+        </w:tcBorders>
+      </w:tcPr>
+    </w:tblStylePr>
+    <w:tblStylePr w:type="swCell">
+      <w:tblPr/>
+      <w:tcPr>
+        <w:tcBorders>
+          <w:top w:val="double" w:sz="4" w:space="0" w:color="5B9BD5" w:themeColor="accent5"/>
+          <w:right w:val="nil"/>
+        </w:tcBorders>
+      </w:tcPr>
+    </w:tblStylePr>
+  </w:style>
 </w:styles>
 </file>
 
@@ -4321,4 +8508,16 @@
     </a:ext>
   </a:extLst>
 </a:theme>
+</file>
+
+<file path=customXml/item1.xml><?xml version="1.0" encoding="utf-8"?>
+<b:Sources xmlns:b="http://schemas.openxmlformats.org/officeDocument/2006/bibliography" xmlns="http://schemas.openxmlformats.org/officeDocument/2006/bibliography" SelectedStyle="\APASixthEditionOfficeOnline.xsl" StyleName="APA" Version="6"/>
+</file>
+
+<file path=customXml/itemProps1.xml><?xml version="1.0" encoding="utf-8"?>
+<ds:datastoreItem xmlns:ds="http://schemas.openxmlformats.org/officeDocument/2006/customXml" ds:itemID="{A70799AA-4433-4660-BEDC-7F8679358E11}">
+  <ds:schemaRefs>
+    <ds:schemaRef ds:uri="http://schemas.openxmlformats.org/officeDocument/2006/bibliography"/>
+  </ds:schemaRefs>
+</ds:datastoreItem>
 </file>
</xml_diff>

<commit_message>
201603047 - Manual Tecnico y de Usuario
</commit_message>
<xml_diff>
--- a/Documentacion/[AYD1]Manual_Tecnico_G4.docx
+++ b/Documentacion/[AYD1]Manual_Tecnico_G4.docx
@@ -1,6 +1,6 @@
 
 <file path=word/document.xml><?xml version="1.0" encoding="utf-8"?>
-<w:document xmlns:wpc="http://schemas.microsoft.com/office/word/2010/wordprocessingCanvas" xmlns:cx="http://schemas.microsoft.com/office/drawing/2014/chartex" xmlns:cx1="http://schemas.microsoft.com/office/drawing/2015/9/8/chartex" xmlns:cx2="http://schemas.microsoft.com/office/drawing/2015/10/21/chartex" xmlns:cx3="http://schemas.microsoft.com/office/drawing/2016/5/9/chartex" xmlns:cx4="http://schemas.microsoft.com/office/drawing/2016/5/10/chartex" xmlns:cx5="http://schemas.microsoft.com/office/drawing/2016/5/11/chartex" xmlns:cx6="http://schemas.microsoft.com/office/drawing/2016/5/12/chartex" xmlns:cx7="http://schemas.microsoft.com/office/drawing/2016/5/13/chartex" xmlns:cx8="http://schemas.microsoft.com/office/drawing/2016/5/14/chartex" xmlns:mc="http://schemas.openxmlformats.org/markup-compatibility/2006" xmlns:aink="http://schemas.microsoft.com/office/drawing/2016/ink" xmlns:am3d="http://schemas.microsoft.com/office/drawing/2017/model3d" xmlns:o="urn:schemas-microsoft-com:office:office" xmlns:r="http://schemas.openxmlformats.org/officeDocument/2006/relationships" xmlns:m="http://schemas.openxmlformats.org/officeDocument/2006/math" xmlns:v="urn:schemas-microsoft-com:vml" xmlns:wp14="http://schemas.microsoft.com/office/word/2010/wordprocessingDrawing" xmlns:wp="http://schemas.openxmlformats.org/drawingml/2006/wordprocessingDrawing" xmlns:w10="urn:schemas-microsoft-com:office:word" xmlns:w="http://schemas.openxmlformats.org/wordprocessingml/2006/main" xmlns:w14="http://schemas.microsoft.com/office/word/2010/wordml" xmlns:w15="http://schemas.microsoft.com/office/word/2012/wordml" xmlns:w16cex="http://schemas.microsoft.com/office/word/2018/wordml/cex" xmlns:w16cid="http://schemas.microsoft.com/office/word/2016/wordml/cid" xmlns:w16="http://schemas.microsoft.com/office/word/2018/wordml" xmlns:w16se="http://schemas.microsoft.com/office/word/2015/wordml/symex" xmlns:wpg="http://schemas.microsoft.com/office/word/2010/wordprocessingGroup" xmlns:wpi="http://schemas.microsoft.com/office/word/2010/wordprocessingInk" xmlns:wne="http://schemas.microsoft.com/office/word/2006/wordml" xmlns:wps="http://schemas.microsoft.com/office/word/2010/wordprocessingShape" mc:Ignorable="w14 w15 w16se w16cid w16 w16cex wp14">
+<w:document xmlns:wpc="http://schemas.microsoft.com/office/word/2010/wordprocessingCanvas" xmlns:cx="http://schemas.microsoft.com/office/drawing/2014/chartex" xmlns:cx1="http://schemas.microsoft.com/office/drawing/2015/9/8/chartex" xmlns:cx2="http://schemas.microsoft.com/office/drawing/2015/10/21/chartex" xmlns:cx3="http://schemas.microsoft.com/office/drawing/2016/5/9/chartex" xmlns:cx4="http://schemas.microsoft.com/office/drawing/2016/5/10/chartex" xmlns:cx5="http://schemas.microsoft.com/office/drawing/2016/5/11/chartex" xmlns:cx6="http://schemas.microsoft.com/office/drawing/2016/5/12/chartex" xmlns:cx7="http://schemas.microsoft.com/office/drawing/2016/5/13/chartex" xmlns:cx8="http://schemas.microsoft.com/office/drawing/2016/5/14/chartex" xmlns:mc="http://schemas.openxmlformats.org/markup-compatibility/2006" xmlns:aink="http://schemas.microsoft.com/office/drawing/2016/ink" xmlns:am3d="http://schemas.microsoft.com/office/drawing/2017/model3d" xmlns:o="urn:schemas-microsoft-com:office:office" xmlns:r="http://schemas.openxmlformats.org/officeDocument/2006/relationships" xmlns:m="http://schemas.openxmlformats.org/officeDocument/2006/math" xmlns:v="urn:schemas-microsoft-com:vml" xmlns:wp14="http://schemas.microsoft.com/office/word/2010/wordprocessingDrawing" xmlns:wp="http://schemas.openxmlformats.org/drawingml/2006/wordprocessingDrawing" xmlns:w10="urn:schemas-microsoft-com:office:word" xmlns:w="http://schemas.openxmlformats.org/wordprocessingml/2006/main" xmlns:w14="http://schemas.microsoft.com/office/word/2010/wordml" xmlns:w15="http://schemas.microsoft.com/office/word/2012/wordml" xmlns:w16cex="http://schemas.microsoft.com/office/word/2018/wordml/cex" xmlns:w16cid="http://schemas.microsoft.com/office/word/2016/wordml/cid" xmlns:w16="http://schemas.microsoft.com/office/word/2018/wordml" xmlns:w16sdtdh="http://schemas.microsoft.com/office/word/2020/wordml/sdtdatahash" xmlns:w16se="http://schemas.microsoft.com/office/word/2015/wordml/symex" xmlns:wpg="http://schemas.microsoft.com/office/word/2010/wordprocessingGroup" xmlns:wpi="http://schemas.microsoft.com/office/word/2010/wordprocessingInk" xmlns:wne="http://schemas.microsoft.com/office/word/2006/wordml" xmlns:wps="http://schemas.microsoft.com/office/word/2010/wordprocessingShape" mc:Ignorable="w14 w15 w16se w16cid w16 w16cex w16sdtdh wp14">
   <w:body>
     <w:p>
       <w:pPr>
@@ -303,7 +303,17 @@
           <w:sz w:val="48"/>
           <w:szCs w:val="48"/>
         </w:rPr>
-        <w:t>PRACTICA 3</w:t>
+        <w:t xml:space="preserve">PRACTICA </w:t>
+      </w:r>
+      <w:r>
+        <w:rPr>
+          <w:rFonts w:ascii="Arial" w:hAnsi="Arial" w:cs="Arial"/>
+          <w:b/>
+          <w:bCs/>
+          <w:sz w:val="48"/>
+          <w:szCs w:val="48"/>
+        </w:rPr>
+        <w:t>4</w:t>
       </w:r>
     </w:p>
     <w:p>
@@ -877,7 +887,23 @@
           <w:sz w:val="24"/>
           <w:szCs w:val="24"/>
         </w:rPr>
-        <w:t xml:space="preserve">Guatemala 12 de </w:t>
+        <w:t xml:space="preserve">Guatemala </w:t>
+      </w:r>
+      <w:r>
+        <w:rPr>
+          <w:rFonts w:ascii="Arial" w:hAnsi="Arial" w:cs="Arial"/>
+          <w:sz w:val="24"/>
+          <w:szCs w:val="24"/>
+        </w:rPr>
+        <w:t>27</w:t>
+      </w:r>
+      <w:r>
+        <w:rPr>
+          <w:rFonts w:ascii="Arial" w:hAnsi="Arial" w:cs="Arial"/>
+          <w:sz w:val="24"/>
+          <w:szCs w:val="24"/>
+        </w:rPr>
+        <w:t xml:space="preserve"> de </w:t>
       </w:r>
       <w:r>
         <w:rPr>
@@ -6455,18 +6481,427 @@
           <w:szCs w:val="24"/>
         </w:rPr>
       </w:pPr>
-    </w:p>
-    <w:p>
-      <w:pPr>
-        <w:pStyle w:val="Sinespaciado"/>
-        <w:rPr>
-          <w:rFonts w:ascii="Arial" w:hAnsi="Arial" w:cs="Arial"/>
-          <w:b/>
-          <w:bCs/>
-          <w:sz w:val="24"/>
-          <w:szCs w:val="24"/>
-        </w:rPr>
-      </w:pPr>
+      <w:r>
+        <w:rPr>
+          <w:rFonts w:ascii="Arial" w:hAnsi="Arial" w:cs="Arial"/>
+          <w:b/>
+          <w:bCs/>
+          <w:sz w:val="24"/>
+          <w:szCs w:val="24"/>
+        </w:rPr>
+        <w:t>Code Coverage de los Componentes</w:t>
+      </w:r>
+    </w:p>
+    <w:p>
+      <w:pPr>
+        <w:pStyle w:val="Sinespaciado"/>
+        <w:rPr>
+          <w:rFonts w:ascii="Arial" w:hAnsi="Arial" w:cs="Arial"/>
+          <w:b/>
+          <w:bCs/>
+          <w:sz w:val="24"/>
+          <w:szCs w:val="24"/>
+        </w:rPr>
+      </w:pPr>
+    </w:p>
+    <w:p>
+      <w:pPr>
+        <w:pStyle w:val="Sinespaciado"/>
+        <w:rPr>
+          <w:rFonts w:ascii="Arial" w:hAnsi="Arial" w:cs="Arial"/>
+          <w:b/>
+          <w:bCs/>
+          <w:sz w:val="24"/>
+          <w:szCs w:val="24"/>
+        </w:rPr>
+      </w:pPr>
+      <w:r>
+        <w:rPr>
+          <w:rFonts w:ascii="Arial" w:hAnsi="Arial" w:cs="Arial"/>
+          <w:b/>
+          <w:bCs/>
+          <w:noProof/>
+          <w:sz w:val="24"/>
+          <w:szCs w:val="24"/>
+        </w:rPr>
+        <w:drawing>
+          <wp:anchor distT="0" distB="0" distL="114300" distR="114300" simplePos="0" relativeHeight="251658240" behindDoc="1" locked="0" layoutInCell="1" allowOverlap="1" wp14:anchorId="312F9B94" wp14:editId="382FB07B">
+            <wp:simplePos x="0" y="0"/>
+            <wp:positionH relativeFrom="margin">
+              <wp:align>center</wp:align>
+            </wp:positionH>
+            <wp:positionV relativeFrom="paragraph">
+              <wp:posOffset>90170</wp:posOffset>
+            </wp:positionV>
+            <wp:extent cx="6280150" cy="2266950"/>
+            <wp:effectExtent l="0" t="0" r="6350" b="0"/>
+            <wp:wrapNone/>
+            <wp:docPr id="2" name="Imagen 2"/>
+            <wp:cNvGraphicFramePr>
+              <a:graphicFrameLocks xmlns:a="http://schemas.openxmlformats.org/drawingml/2006/main" noChangeAspect="1"/>
+            </wp:cNvGraphicFramePr>
+            <a:graphic xmlns:a="http://schemas.openxmlformats.org/drawingml/2006/main">
+              <a:graphicData uri="http://schemas.openxmlformats.org/drawingml/2006/picture">
+                <pic:pic xmlns:pic="http://schemas.openxmlformats.org/drawingml/2006/picture">
+                  <pic:nvPicPr>
+                    <pic:cNvPr id="1" name=""/>
+                    <pic:cNvPicPr/>
+                  </pic:nvPicPr>
+                  <pic:blipFill>
+                    <a:blip r:embed="rId18">
+                      <a:extLst>
+                        <a:ext uri="{28A0092B-C50C-407E-A947-70E740481C1C}">
+                          <a14:useLocalDpi xmlns:a14="http://schemas.microsoft.com/office/drawing/2010/main" val="0"/>
+                        </a:ext>
+                      </a:extLst>
+                    </a:blip>
+                    <a:stretch>
+                      <a:fillRect/>
+                    </a:stretch>
+                  </pic:blipFill>
+                  <pic:spPr>
+                    <a:xfrm>
+                      <a:off x="0" y="0"/>
+                      <a:ext cx="6280150" cy="2266950"/>
+                    </a:xfrm>
+                    <a:prstGeom prst="rect">
+                      <a:avLst/>
+                    </a:prstGeom>
+                  </pic:spPr>
+                </pic:pic>
+              </a:graphicData>
+            </a:graphic>
+          </wp:anchor>
+        </w:drawing>
+      </w:r>
+    </w:p>
+    <w:p>
+      <w:pPr>
+        <w:pStyle w:val="Sinespaciado"/>
+        <w:rPr>
+          <w:rFonts w:ascii="Arial" w:hAnsi="Arial" w:cs="Arial"/>
+          <w:b/>
+          <w:bCs/>
+          <w:sz w:val="24"/>
+          <w:szCs w:val="24"/>
+        </w:rPr>
+      </w:pPr>
+    </w:p>
+    <w:p>
+      <w:pPr>
+        <w:pStyle w:val="Sinespaciado"/>
+        <w:rPr>
+          <w:rFonts w:ascii="Arial" w:hAnsi="Arial" w:cs="Arial"/>
+          <w:b/>
+          <w:bCs/>
+          <w:sz w:val="24"/>
+          <w:szCs w:val="24"/>
+        </w:rPr>
+      </w:pPr>
+    </w:p>
+    <w:p>
+      <w:pPr>
+        <w:pStyle w:val="Sinespaciado"/>
+        <w:rPr>
+          <w:rFonts w:ascii="Arial" w:hAnsi="Arial" w:cs="Arial"/>
+          <w:b/>
+          <w:bCs/>
+          <w:sz w:val="24"/>
+          <w:szCs w:val="24"/>
+        </w:rPr>
+      </w:pPr>
+    </w:p>
+    <w:p>
+      <w:pPr>
+        <w:pStyle w:val="Sinespaciado"/>
+        <w:rPr>
+          <w:rFonts w:ascii="Arial" w:hAnsi="Arial" w:cs="Arial"/>
+          <w:b/>
+          <w:bCs/>
+          <w:sz w:val="24"/>
+          <w:szCs w:val="24"/>
+        </w:rPr>
+      </w:pPr>
+    </w:p>
+    <w:p>
+      <w:pPr>
+        <w:pStyle w:val="Sinespaciado"/>
+        <w:rPr>
+          <w:rFonts w:ascii="Arial" w:hAnsi="Arial" w:cs="Arial"/>
+          <w:b/>
+          <w:bCs/>
+          <w:sz w:val="24"/>
+          <w:szCs w:val="24"/>
+        </w:rPr>
+      </w:pPr>
+    </w:p>
+    <w:p>
+      <w:pPr>
+        <w:pStyle w:val="Sinespaciado"/>
+        <w:rPr>
+          <w:rFonts w:ascii="Arial" w:hAnsi="Arial" w:cs="Arial"/>
+          <w:b/>
+          <w:bCs/>
+          <w:sz w:val="24"/>
+          <w:szCs w:val="24"/>
+        </w:rPr>
+      </w:pPr>
+    </w:p>
+    <w:p>
+      <w:pPr>
+        <w:pStyle w:val="Sinespaciado"/>
+        <w:rPr>
+          <w:rFonts w:ascii="Arial" w:hAnsi="Arial" w:cs="Arial"/>
+          <w:b/>
+          <w:bCs/>
+          <w:sz w:val="24"/>
+          <w:szCs w:val="24"/>
+        </w:rPr>
+      </w:pPr>
+    </w:p>
+    <w:p>
+      <w:pPr>
+        <w:pStyle w:val="Sinespaciado"/>
+        <w:rPr>
+          <w:rFonts w:ascii="Arial" w:hAnsi="Arial" w:cs="Arial"/>
+          <w:b/>
+          <w:bCs/>
+          <w:sz w:val="24"/>
+          <w:szCs w:val="24"/>
+        </w:rPr>
+      </w:pPr>
+    </w:p>
+    <w:p>
+      <w:pPr>
+        <w:pStyle w:val="Sinespaciado"/>
+        <w:rPr>
+          <w:rFonts w:ascii="Arial" w:hAnsi="Arial" w:cs="Arial"/>
+          <w:b/>
+          <w:bCs/>
+          <w:sz w:val="24"/>
+          <w:szCs w:val="24"/>
+        </w:rPr>
+      </w:pPr>
+    </w:p>
+    <w:p>
+      <w:pPr>
+        <w:pStyle w:val="Sinespaciado"/>
+        <w:rPr>
+          <w:rFonts w:ascii="Arial" w:hAnsi="Arial" w:cs="Arial"/>
+          <w:b/>
+          <w:bCs/>
+          <w:sz w:val="24"/>
+          <w:szCs w:val="24"/>
+        </w:rPr>
+      </w:pPr>
+    </w:p>
+    <w:p>
+      <w:pPr>
+        <w:pStyle w:val="Sinespaciado"/>
+        <w:rPr>
+          <w:rFonts w:ascii="Arial" w:hAnsi="Arial" w:cs="Arial"/>
+          <w:b/>
+          <w:bCs/>
+          <w:sz w:val="24"/>
+          <w:szCs w:val="24"/>
+        </w:rPr>
+      </w:pPr>
+    </w:p>
+    <w:p>
+      <w:pPr>
+        <w:pStyle w:val="Sinespaciado"/>
+        <w:rPr>
+          <w:rFonts w:ascii="Arial" w:hAnsi="Arial" w:cs="Arial"/>
+          <w:b/>
+          <w:bCs/>
+          <w:sz w:val="24"/>
+          <w:szCs w:val="24"/>
+        </w:rPr>
+      </w:pPr>
+    </w:p>
+    <w:p>
+      <w:pPr>
+        <w:pStyle w:val="Sinespaciado"/>
+        <w:rPr>
+          <w:rFonts w:ascii="Arial" w:hAnsi="Arial" w:cs="Arial"/>
+          <w:b/>
+          <w:bCs/>
+          <w:sz w:val="24"/>
+          <w:szCs w:val="24"/>
+        </w:rPr>
+      </w:pPr>
+    </w:p>
+    <w:p>
+      <w:pPr>
+        <w:pStyle w:val="Sinespaciado"/>
+        <w:rPr>
+          <w:rFonts w:ascii="Arial" w:hAnsi="Arial" w:cs="Arial"/>
+          <w:b/>
+          <w:bCs/>
+          <w:sz w:val="24"/>
+          <w:szCs w:val="24"/>
+        </w:rPr>
+      </w:pPr>
+    </w:p>
+    <w:p>
+      <w:pPr>
+        <w:pStyle w:val="Sinespaciado"/>
+        <w:rPr>
+          <w:rFonts w:ascii="Arial" w:hAnsi="Arial" w:cs="Arial"/>
+          <w:b/>
+          <w:bCs/>
+          <w:sz w:val="24"/>
+          <w:szCs w:val="24"/>
+        </w:rPr>
+      </w:pPr>
+    </w:p>
+    <w:p>
+      <w:pPr>
+        <w:pStyle w:val="Sinespaciado"/>
+        <w:rPr>
+          <w:rFonts w:ascii="Arial" w:hAnsi="Arial" w:cs="Arial"/>
+          <w:b/>
+          <w:bCs/>
+          <w:sz w:val="24"/>
+          <w:szCs w:val="24"/>
+        </w:rPr>
+      </w:pPr>
+    </w:p>
+    <w:p>
+      <w:pPr>
+        <w:pStyle w:val="Sinespaciado"/>
+        <w:rPr>
+          <w:rFonts w:ascii="Arial" w:hAnsi="Arial" w:cs="Arial"/>
+          <w:b/>
+          <w:bCs/>
+          <w:sz w:val="24"/>
+          <w:szCs w:val="24"/>
+        </w:rPr>
+      </w:pPr>
+    </w:p>
+    <w:p>
+      <w:pPr>
+        <w:pStyle w:val="Sinespaciado"/>
+        <w:rPr>
+          <w:rFonts w:ascii="Arial" w:hAnsi="Arial" w:cs="Arial"/>
+          <w:b/>
+          <w:bCs/>
+          <w:sz w:val="24"/>
+          <w:szCs w:val="24"/>
+        </w:rPr>
+      </w:pPr>
+    </w:p>
+    <w:p>
+      <w:pPr>
+        <w:pStyle w:val="Sinespaciado"/>
+        <w:rPr>
+          <w:rFonts w:ascii="Arial" w:hAnsi="Arial" w:cs="Arial"/>
+          <w:b/>
+          <w:bCs/>
+          <w:sz w:val="24"/>
+          <w:szCs w:val="24"/>
+        </w:rPr>
+      </w:pPr>
+    </w:p>
+    <w:p>
+      <w:pPr>
+        <w:pStyle w:val="Sinespaciado"/>
+        <w:rPr>
+          <w:rFonts w:ascii="Arial" w:hAnsi="Arial" w:cs="Arial"/>
+          <w:b/>
+          <w:bCs/>
+          <w:sz w:val="24"/>
+          <w:szCs w:val="24"/>
+        </w:rPr>
+      </w:pPr>
+      <w:r>
+        <w:rPr>
+          <w:rFonts w:ascii="Arial" w:hAnsi="Arial" w:cs="Arial"/>
+          <w:b/>
+          <w:bCs/>
+          <w:sz w:val="24"/>
+          <w:szCs w:val="24"/>
+        </w:rPr>
+        <w:lastRenderedPageBreak/>
+        <w:t>SONARQUBE</w:t>
+      </w:r>
+    </w:p>
+    <w:p>
+      <w:pPr>
+        <w:pStyle w:val="Sinespaciado"/>
+        <w:rPr>
+          <w:rFonts w:ascii="Arial" w:hAnsi="Arial" w:cs="Arial"/>
+          <w:b/>
+          <w:bCs/>
+          <w:sz w:val="24"/>
+          <w:szCs w:val="24"/>
+        </w:rPr>
+      </w:pPr>
+    </w:p>
+    <w:p>
+      <w:pPr>
+        <w:pStyle w:val="Sinespaciado"/>
+        <w:rPr>
+          <w:rFonts w:ascii="Arial" w:hAnsi="Arial" w:cs="Arial"/>
+          <w:b/>
+          <w:bCs/>
+          <w:sz w:val="24"/>
+          <w:szCs w:val="24"/>
+        </w:rPr>
+      </w:pPr>
+      <w:r>
+        <w:rPr>
+          <w:noProof/>
+        </w:rPr>
+        <w:drawing>
+          <wp:inline distT="0" distB="0" distL="0" distR="0" wp14:anchorId="108F52D8" wp14:editId="4FFFA0C5">
+            <wp:extent cx="5612130" cy="2742565"/>
+            <wp:effectExtent l="0" t="0" r="7620" b="635"/>
+            <wp:docPr id="5" name="Imagen 5"/>
+            <wp:cNvGraphicFramePr>
+              <a:graphicFrameLocks xmlns:a="http://schemas.openxmlformats.org/drawingml/2006/main" noChangeAspect="1"/>
+            </wp:cNvGraphicFramePr>
+            <a:graphic xmlns:a="http://schemas.openxmlformats.org/drawingml/2006/main">
+              <a:graphicData uri="http://schemas.openxmlformats.org/drawingml/2006/picture">
+                <pic:pic xmlns:pic="http://schemas.openxmlformats.org/drawingml/2006/picture">
+                  <pic:nvPicPr>
+                    <pic:cNvPr id="0" name="Picture 1"/>
+                    <pic:cNvPicPr>
+                      <a:picLocks noChangeAspect="1" noChangeArrowheads="1"/>
+                    </pic:cNvPicPr>
+                  </pic:nvPicPr>
+                  <pic:blipFill>
+                    <a:blip r:embed="rId19">
+                      <a:extLst>
+                        <a:ext uri="{28A0092B-C50C-407E-A947-70E740481C1C}">
+                          <a14:useLocalDpi xmlns:a14="http://schemas.microsoft.com/office/drawing/2010/main" val="0"/>
+                        </a:ext>
+                      </a:extLst>
+                    </a:blip>
+                    <a:srcRect/>
+                    <a:stretch>
+                      <a:fillRect/>
+                    </a:stretch>
+                  </pic:blipFill>
+                  <pic:spPr bwMode="auto">
+                    <a:xfrm>
+                      <a:off x="0" y="0"/>
+                      <a:ext cx="5612130" cy="2742565"/>
+                    </a:xfrm>
+                    <a:prstGeom prst="rect">
+                      <a:avLst/>
+                    </a:prstGeom>
+                    <a:noFill/>
+                    <a:ln>
+                      <a:noFill/>
+                    </a:ln>
+                  </pic:spPr>
+                </pic:pic>
+              </a:graphicData>
+            </a:graphic>
+          </wp:inline>
+        </w:drawing>
+      </w:r>
     </w:p>
     <w:p>
       <w:pPr>
@@ -6565,7 +7000,7 @@
         </w:rPr>
         <w:t xml:space="preserve">. </w:t>
       </w:r>
-      <w:hyperlink r:id="rId18" w:history="1">
+      <w:hyperlink r:id="rId20" w:history="1">
         <w:r>
           <w:rPr>
             <w:rStyle w:val="Hipervnculo"/>
@@ -6638,7 +7073,7 @@
         </w:rPr>
         <w:t xml:space="preserve"> </w:t>
       </w:r>
-      <w:hyperlink r:id="rId19" w:history="1">
+      <w:hyperlink r:id="rId21" w:history="1">
         <w:r>
           <w:rPr>
             <w:rStyle w:val="Hipervnculo"/>
@@ -6698,7 +7133,7 @@
         </w:rPr>
         <w:t xml:space="preserve"> </w:t>
       </w:r>
-      <w:hyperlink r:id="rId20" w:history="1">
+      <w:hyperlink r:id="rId22" w:history="1">
         <w:r>
           <w:rPr>
             <w:rStyle w:val="Hipervnculo"/>
@@ -6711,12 +7146,12 @@
       </w:hyperlink>
     </w:p>
     <w:sectPr>
-      <w:headerReference w:type="even" r:id="rId21"/>
-      <w:headerReference w:type="default" r:id="rId22"/>
-      <w:footerReference w:type="even" r:id="rId23"/>
-      <w:footerReference w:type="default" r:id="rId24"/>
-      <w:headerReference w:type="first" r:id="rId25"/>
-      <w:footerReference w:type="first" r:id="rId26"/>
+      <w:headerReference w:type="even" r:id="rId23"/>
+      <w:headerReference w:type="default" r:id="rId24"/>
+      <w:footerReference w:type="even" r:id="rId25"/>
+      <w:footerReference w:type="default" r:id="rId26"/>
+      <w:headerReference w:type="first" r:id="rId27"/>
+      <w:footerReference w:type="first" r:id="rId28"/>
       <w:pgSz w:w="12240" w:h="15840"/>
       <w:pgMar w:top="1417" w:right="1701" w:bottom="1417" w:left="1701" w:header="708" w:footer="708" w:gutter="0"/>
       <w:pgBorders w:offsetFrom="page">
@@ -6733,7 +7168,7 @@
 </file>
 
 <file path=word/endnotes.xml><?xml version="1.0" encoding="utf-8"?>
-<w:endnotes xmlns:wpc="http://schemas.microsoft.com/office/word/2010/wordprocessingCanvas" xmlns:cx="http://schemas.microsoft.com/office/drawing/2014/chartex" xmlns:cx1="http://schemas.microsoft.com/office/drawing/2015/9/8/chartex" xmlns:cx2="http://schemas.microsoft.com/office/drawing/2015/10/21/chartex" xmlns:cx3="http://schemas.microsoft.com/office/drawing/2016/5/9/chartex" xmlns:cx4="http://schemas.microsoft.com/office/drawing/2016/5/10/chartex" xmlns:cx5="http://schemas.microsoft.com/office/drawing/2016/5/11/chartex" xmlns:cx6="http://schemas.microsoft.com/office/drawing/2016/5/12/chartex" xmlns:cx7="http://schemas.microsoft.com/office/drawing/2016/5/13/chartex" xmlns:cx8="http://schemas.microsoft.com/office/drawing/2016/5/14/chartex" xmlns:mc="http://schemas.openxmlformats.org/markup-compatibility/2006" xmlns:aink="http://schemas.microsoft.com/office/drawing/2016/ink" xmlns:am3d="http://schemas.microsoft.com/office/drawing/2017/model3d" xmlns:o="urn:schemas-microsoft-com:office:office" xmlns:r="http://schemas.openxmlformats.org/officeDocument/2006/relationships" xmlns:m="http://schemas.openxmlformats.org/officeDocument/2006/math" xmlns:v="urn:schemas-microsoft-com:vml" xmlns:wp14="http://schemas.microsoft.com/office/word/2010/wordprocessingDrawing" xmlns:wp="http://schemas.openxmlformats.org/drawingml/2006/wordprocessingDrawing" xmlns:w10="urn:schemas-microsoft-com:office:word" xmlns:w="http://schemas.openxmlformats.org/wordprocessingml/2006/main" xmlns:w14="http://schemas.microsoft.com/office/word/2010/wordml" xmlns:w15="http://schemas.microsoft.com/office/word/2012/wordml" xmlns:w16cex="http://schemas.microsoft.com/office/word/2018/wordml/cex" xmlns:w16cid="http://schemas.microsoft.com/office/word/2016/wordml/cid" xmlns:w16="http://schemas.microsoft.com/office/word/2018/wordml" xmlns:w16se="http://schemas.microsoft.com/office/word/2015/wordml/symex" xmlns:wpg="http://schemas.microsoft.com/office/word/2010/wordprocessingGroup" xmlns:wpi="http://schemas.microsoft.com/office/word/2010/wordprocessingInk" xmlns:wne="http://schemas.microsoft.com/office/word/2006/wordml" xmlns:wps="http://schemas.microsoft.com/office/word/2010/wordprocessingShape" mc:Ignorable="w14 w15 w16se w16cid w16 w16cex wp14">
+<w:endnotes xmlns:wpc="http://schemas.microsoft.com/office/word/2010/wordprocessingCanvas" xmlns:cx="http://schemas.microsoft.com/office/drawing/2014/chartex" xmlns:cx1="http://schemas.microsoft.com/office/drawing/2015/9/8/chartex" xmlns:cx2="http://schemas.microsoft.com/office/drawing/2015/10/21/chartex" xmlns:cx3="http://schemas.microsoft.com/office/drawing/2016/5/9/chartex" xmlns:cx4="http://schemas.microsoft.com/office/drawing/2016/5/10/chartex" xmlns:cx5="http://schemas.microsoft.com/office/drawing/2016/5/11/chartex" xmlns:cx6="http://schemas.microsoft.com/office/drawing/2016/5/12/chartex" xmlns:cx7="http://schemas.microsoft.com/office/drawing/2016/5/13/chartex" xmlns:cx8="http://schemas.microsoft.com/office/drawing/2016/5/14/chartex" xmlns:mc="http://schemas.openxmlformats.org/markup-compatibility/2006" xmlns:aink="http://schemas.microsoft.com/office/drawing/2016/ink" xmlns:am3d="http://schemas.microsoft.com/office/drawing/2017/model3d" xmlns:o="urn:schemas-microsoft-com:office:office" xmlns:r="http://schemas.openxmlformats.org/officeDocument/2006/relationships" xmlns:m="http://schemas.openxmlformats.org/officeDocument/2006/math" xmlns:v="urn:schemas-microsoft-com:vml" xmlns:wp14="http://schemas.microsoft.com/office/word/2010/wordprocessingDrawing" xmlns:wp="http://schemas.openxmlformats.org/drawingml/2006/wordprocessingDrawing" xmlns:w10="urn:schemas-microsoft-com:office:word" xmlns:w="http://schemas.openxmlformats.org/wordprocessingml/2006/main" xmlns:w14="http://schemas.microsoft.com/office/word/2010/wordml" xmlns:w15="http://schemas.microsoft.com/office/word/2012/wordml" xmlns:w16cex="http://schemas.microsoft.com/office/word/2018/wordml/cex" xmlns:w16cid="http://schemas.microsoft.com/office/word/2016/wordml/cid" xmlns:w16="http://schemas.microsoft.com/office/word/2018/wordml" xmlns:w16sdtdh="http://schemas.microsoft.com/office/word/2020/wordml/sdtdatahash" xmlns:w16se="http://schemas.microsoft.com/office/word/2015/wordml/symex" xmlns:wpg="http://schemas.microsoft.com/office/word/2010/wordprocessingGroup" xmlns:wpi="http://schemas.microsoft.com/office/word/2010/wordprocessingInk" xmlns:wne="http://schemas.microsoft.com/office/word/2006/wordml" xmlns:wps="http://schemas.microsoft.com/office/word/2010/wordprocessingShape" mc:Ignorable="w14 w15 w16se w16cid w16 w16cex w16sdtdh wp14">
   <w:endnote w:type="separator" w:id="-1">
     <w:p>
       <w:pPr>
@@ -6758,7 +7193,7 @@
 </file>
 
 <file path=word/footer1.xml><?xml version="1.0" encoding="utf-8"?>
-<w:ftr xmlns:wpc="http://schemas.microsoft.com/office/word/2010/wordprocessingCanvas" xmlns:cx="http://schemas.microsoft.com/office/drawing/2014/chartex" xmlns:cx1="http://schemas.microsoft.com/office/drawing/2015/9/8/chartex" xmlns:cx2="http://schemas.microsoft.com/office/drawing/2015/10/21/chartex" xmlns:cx3="http://schemas.microsoft.com/office/drawing/2016/5/9/chartex" xmlns:cx4="http://schemas.microsoft.com/office/drawing/2016/5/10/chartex" xmlns:cx5="http://schemas.microsoft.com/office/drawing/2016/5/11/chartex" xmlns:cx6="http://schemas.microsoft.com/office/drawing/2016/5/12/chartex" xmlns:cx7="http://schemas.microsoft.com/office/drawing/2016/5/13/chartex" xmlns:cx8="http://schemas.microsoft.com/office/drawing/2016/5/14/chartex" xmlns:mc="http://schemas.openxmlformats.org/markup-compatibility/2006" xmlns:aink="http://schemas.microsoft.com/office/drawing/2016/ink" xmlns:am3d="http://schemas.microsoft.com/office/drawing/2017/model3d" xmlns:o="urn:schemas-microsoft-com:office:office" xmlns:r="http://schemas.openxmlformats.org/officeDocument/2006/relationships" xmlns:m="http://schemas.openxmlformats.org/officeDocument/2006/math" xmlns:v="urn:schemas-microsoft-com:vml" xmlns:wp14="http://schemas.microsoft.com/office/word/2010/wordprocessingDrawing" xmlns:wp="http://schemas.openxmlformats.org/drawingml/2006/wordprocessingDrawing" xmlns:w10="urn:schemas-microsoft-com:office:word" xmlns:w="http://schemas.openxmlformats.org/wordprocessingml/2006/main" xmlns:w14="http://schemas.microsoft.com/office/word/2010/wordml" xmlns:w15="http://schemas.microsoft.com/office/word/2012/wordml" xmlns:w16cex="http://schemas.microsoft.com/office/word/2018/wordml/cex" xmlns:w16cid="http://schemas.microsoft.com/office/word/2016/wordml/cid" xmlns:w16="http://schemas.microsoft.com/office/word/2018/wordml" xmlns:w16se="http://schemas.microsoft.com/office/word/2015/wordml/symex" xmlns:wpg="http://schemas.microsoft.com/office/word/2010/wordprocessingGroup" xmlns:wpi="http://schemas.microsoft.com/office/word/2010/wordprocessingInk" xmlns:wne="http://schemas.microsoft.com/office/word/2006/wordml" xmlns:wps="http://schemas.microsoft.com/office/word/2010/wordprocessingShape" mc:Ignorable="w14 w15 w16se w16cid w16 w16cex wp14">
+<w:ftr xmlns:wpc="http://schemas.microsoft.com/office/word/2010/wordprocessingCanvas" xmlns:cx="http://schemas.microsoft.com/office/drawing/2014/chartex" xmlns:cx1="http://schemas.microsoft.com/office/drawing/2015/9/8/chartex" xmlns:cx2="http://schemas.microsoft.com/office/drawing/2015/10/21/chartex" xmlns:cx3="http://schemas.microsoft.com/office/drawing/2016/5/9/chartex" xmlns:cx4="http://schemas.microsoft.com/office/drawing/2016/5/10/chartex" xmlns:cx5="http://schemas.microsoft.com/office/drawing/2016/5/11/chartex" xmlns:cx6="http://schemas.microsoft.com/office/drawing/2016/5/12/chartex" xmlns:cx7="http://schemas.microsoft.com/office/drawing/2016/5/13/chartex" xmlns:cx8="http://schemas.microsoft.com/office/drawing/2016/5/14/chartex" xmlns:mc="http://schemas.openxmlformats.org/markup-compatibility/2006" xmlns:aink="http://schemas.microsoft.com/office/drawing/2016/ink" xmlns:am3d="http://schemas.microsoft.com/office/drawing/2017/model3d" xmlns:o="urn:schemas-microsoft-com:office:office" xmlns:r="http://schemas.openxmlformats.org/officeDocument/2006/relationships" xmlns:m="http://schemas.openxmlformats.org/officeDocument/2006/math" xmlns:v="urn:schemas-microsoft-com:vml" xmlns:wp14="http://schemas.microsoft.com/office/word/2010/wordprocessingDrawing" xmlns:wp="http://schemas.openxmlformats.org/drawingml/2006/wordprocessingDrawing" xmlns:w10="urn:schemas-microsoft-com:office:word" xmlns:w="http://schemas.openxmlformats.org/wordprocessingml/2006/main" xmlns:w14="http://schemas.microsoft.com/office/word/2010/wordml" xmlns:w15="http://schemas.microsoft.com/office/word/2012/wordml" xmlns:w16cex="http://schemas.microsoft.com/office/word/2018/wordml/cex" xmlns:w16cid="http://schemas.microsoft.com/office/word/2016/wordml/cid" xmlns:w16="http://schemas.microsoft.com/office/word/2018/wordml" xmlns:w16sdtdh="http://schemas.microsoft.com/office/word/2020/wordml/sdtdatahash" xmlns:w16se="http://schemas.microsoft.com/office/word/2015/wordml/symex" xmlns:wpg="http://schemas.microsoft.com/office/word/2010/wordprocessingGroup" xmlns:wpi="http://schemas.microsoft.com/office/word/2010/wordprocessingInk" xmlns:wne="http://schemas.microsoft.com/office/word/2006/wordml" xmlns:wps="http://schemas.microsoft.com/office/word/2010/wordprocessingShape" mc:Ignorable="w14 w15 w16se w16cid w16 w16cex w16sdtdh wp14">
   <w:p>
     <w:pPr>
       <w:pStyle w:val="Piedepgina"/>
@@ -6768,7 +7203,7 @@
 </file>
 
 <file path=word/footer2.xml><?xml version="1.0" encoding="utf-8"?>
-<w:ftr xmlns:wpc="http://schemas.microsoft.com/office/word/2010/wordprocessingCanvas" xmlns:cx="http://schemas.microsoft.com/office/drawing/2014/chartex" xmlns:cx1="http://schemas.microsoft.com/office/drawing/2015/9/8/chartex" xmlns:cx2="http://schemas.microsoft.com/office/drawing/2015/10/21/chartex" xmlns:cx3="http://schemas.microsoft.com/office/drawing/2016/5/9/chartex" xmlns:cx4="http://schemas.microsoft.com/office/drawing/2016/5/10/chartex" xmlns:cx5="http://schemas.microsoft.com/office/drawing/2016/5/11/chartex" xmlns:cx6="http://schemas.microsoft.com/office/drawing/2016/5/12/chartex" xmlns:cx7="http://schemas.microsoft.com/office/drawing/2016/5/13/chartex" xmlns:cx8="http://schemas.microsoft.com/office/drawing/2016/5/14/chartex" xmlns:mc="http://schemas.openxmlformats.org/markup-compatibility/2006" xmlns:aink="http://schemas.microsoft.com/office/drawing/2016/ink" xmlns:am3d="http://schemas.microsoft.com/office/drawing/2017/model3d" xmlns:o="urn:schemas-microsoft-com:office:office" xmlns:r="http://schemas.openxmlformats.org/officeDocument/2006/relationships" xmlns:m="http://schemas.openxmlformats.org/officeDocument/2006/math" xmlns:v="urn:schemas-microsoft-com:vml" xmlns:wp14="http://schemas.microsoft.com/office/word/2010/wordprocessingDrawing" xmlns:wp="http://schemas.openxmlformats.org/drawingml/2006/wordprocessingDrawing" xmlns:w10="urn:schemas-microsoft-com:office:word" xmlns:w="http://schemas.openxmlformats.org/wordprocessingml/2006/main" xmlns:w14="http://schemas.microsoft.com/office/word/2010/wordml" xmlns:w15="http://schemas.microsoft.com/office/word/2012/wordml" xmlns:w16cex="http://schemas.microsoft.com/office/word/2018/wordml/cex" xmlns:w16cid="http://schemas.microsoft.com/office/word/2016/wordml/cid" xmlns:w16="http://schemas.microsoft.com/office/word/2018/wordml" xmlns:w16se="http://schemas.microsoft.com/office/word/2015/wordml/symex" xmlns:wpg="http://schemas.microsoft.com/office/word/2010/wordprocessingGroup" xmlns:wpi="http://schemas.microsoft.com/office/word/2010/wordprocessingInk" xmlns:wne="http://schemas.microsoft.com/office/word/2006/wordml" xmlns:wps="http://schemas.microsoft.com/office/word/2010/wordprocessingShape" mc:Ignorable="w14 w15 w16se w16cid w16 w16cex wp14">
+<w:ftr xmlns:wpc="http://schemas.microsoft.com/office/word/2010/wordprocessingCanvas" xmlns:cx="http://schemas.microsoft.com/office/drawing/2014/chartex" xmlns:cx1="http://schemas.microsoft.com/office/drawing/2015/9/8/chartex" xmlns:cx2="http://schemas.microsoft.com/office/drawing/2015/10/21/chartex" xmlns:cx3="http://schemas.microsoft.com/office/drawing/2016/5/9/chartex" xmlns:cx4="http://schemas.microsoft.com/office/drawing/2016/5/10/chartex" xmlns:cx5="http://schemas.microsoft.com/office/drawing/2016/5/11/chartex" xmlns:cx6="http://schemas.microsoft.com/office/drawing/2016/5/12/chartex" xmlns:cx7="http://schemas.microsoft.com/office/drawing/2016/5/13/chartex" xmlns:cx8="http://schemas.microsoft.com/office/drawing/2016/5/14/chartex" xmlns:mc="http://schemas.openxmlformats.org/markup-compatibility/2006" xmlns:aink="http://schemas.microsoft.com/office/drawing/2016/ink" xmlns:am3d="http://schemas.microsoft.com/office/drawing/2017/model3d" xmlns:o="urn:schemas-microsoft-com:office:office" xmlns:r="http://schemas.openxmlformats.org/officeDocument/2006/relationships" xmlns:m="http://schemas.openxmlformats.org/officeDocument/2006/math" xmlns:v="urn:schemas-microsoft-com:vml" xmlns:wp14="http://schemas.microsoft.com/office/word/2010/wordprocessingDrawing" xmlns:wp="http://schemas.openxmlformats.org/drawingml/2006/wordprocessingDrawing" xmlns:w10="urn:schemas-microsoft-com:office:word" xmlns:w="http://schemas.openxmlformats.org/wordprocessingml/2006/main" xmlns:w14="http://schemas.microsoft.com/office/word/2010/wordml" xmlns:w15="http://schemas.microsoft.com/office/word/2012/wordml" xmlns:w16cex="http://schemas.microsoft.com/office/word/2018/wordml/cex" xmlns:w16cid="http://schemas.microsoft.com/office/word/2016/wordml/cid" xmlns:w16="http://schemas.microsoft.com/office/word/2018/wordml" xmlns:w16sdtdh="http://schemas.microsoft.com/office/word/2020/wordml/sdtdatahash" xmlns:w16se="http://schemas.microsoft.com/office/word/2015/wordml/symex" xmlns:wpg="http://schemas.microsoft.com/office/word/2010/wordprocessingGroup" xmlns:wpi="http://schemas.microsoft.com/office/word/2010/wordprocessingInk" xmlns:wne="http://schemas.microsoft.com/office/word/2006/wordml" xmlns:wps="http://schemas.microsoft.com/office/word/2010/wordprocessingShape" mc:Ignorable="w14 w15 w16se w16cid w16 w16cex w16sdtdh wp14">
   <w:p>
     <w:pPr>
       <w:pStyle w:val="Piedepgina"/>
@@ -6778,7 +7213,7 @@
 </file>
 
 <file path=word/footer3.xml><?xml version="1.0" encoding="utf-8"?>
-<w:ftr xmlns:wpc="http://schemas.microsoft.com/office/word/2010/wordprocessingCanvas" xmlns:cx="http://schemas.microsoft.com/office/drawing/2014/chartex" xmlns:cx1="http://schemas.microsoft.com/office/drawing/2015/9/8/chartex" xmlns:cx2="http://schemas.microsoft.com/office/drawing/2015/10/21/chartex" xmlns:cx3="http://schemas.microsoft.com/office/drawing/2016/5/9/chartex" xmlns:cx4="http://schemas.microsoft.com/office/drawing/2016/5/10/chartex" xmlns:cx5="http://schemas.microsoft.com/office/drawing/2016/5/11/chartex" xmlns:cx6="http://schemas.microsoft.com/office/drawing/2016/5/12/chartex" xmlns:cx7="http://schemas.microsoft.com/office/drawing/2016/5/13/chartex" xmlns:cx8="http://schemas.microsoft.com/office/drawing/2016/5/14/chartex" xmlns:mc="http://schemas.openxmlformats.org/markup-compatibility/2006" xmlns:aink="http://schemas.microsoft.com/office/drawing/2016/ink" xmlns:am3d="http://schemas.microsoft.com/office/drawing/2017/model3d" xmlns:o="urn:schemas-microsoft-com:office:office" xmlns:r="http://schemas.openxmlformats.org/officeDocument/2006/relationships" xmlns:m="http://schemas.openxmlformats.org/officeDocument/2006/math" xmlns:v="urn:schemas-microsoft-com:vml" xmlns:wp14="http://schemas.microsoft.com/office/word/2010/wordprocessingDrawing" xmlns:wp="http://schemas.openxmlformats.org/drawingml/2006/wordprocessingDrawing" xmlns:w10="urn:schemas-microsoft-com:office:word" xmlns:w="http://schemas.openxmlformats.org/wordprocessingml/2006/main" xmlns:w14="http://schemas.microsoft.com/office/word/2010/wordml" xmlns:w15="http://schemas.microsoft.com/office/word/2012/wordml" xmlns:w16cex="http://schemas.microsoft.com/office/word/2018/wordml/cex" xmlns:w16cid="http://schemas.microsoft.com/office/word/2016/wordml/cid" xmlns:w16="http://schemas.microsoft.com/office/word/2018/wordml" xmlns:w16se="http://schemas.microsoft.com/office/word/2015/wordml/symex" xmlns:wpg="http://schemas.microsoft.com/office/word/2010/wordprocessingGroup" xmlns:wpi="http://schemas.microsoft.com/office/word/2010/wordprocessingInk" xmlns:wne="http://schemas.microsoft.com/office/word/2006/wordml" xmlns:wps="http://schemas.microsoft.com/office/word/2010/wordprocessingShape" mc:Ignorable="w14 w15 w16se w16cid w16 w16cex wp14">
+<w:ftr xmlns:wpc="http://schemas.microsoft.com/office/word/2010/wordprocessingCanvas" xmlns:cx="http://schemas.microsoft.com/office/drawing/2014/chartex" xmlns:cx1="http://schemas.microsoft.com/office/drawing/2015/9/8/chartex" xmlns:cx2="http://schemas.microsoft.com/office/drawing/2015/10/21/chartex" xmlns:cx3="http://schemas.microsoft.com/office/drawing/2016/5/9/chartex" xmlns:cx4="http://schemas.microsoft.com/office/drawing/2016/5/10/chartex" xmlns:cx5="http://schemas.microsoft.com/office/drawing/2016/5/11/chartex" xmlns:cx6="http://schemas.microsoft.com/office/drawing/2016/5/12/chartex" xmlns:cx7="http://schemas.microsoft.com/office/drawing/2016/5/13/chartex" xmlns:cx8="http://schemas.microsoft.com/office/drawing/2016/5/14/chartex" xmlns:mc="http://schemas.openxmlformats.org/markup-compatibility/2006" xmlns:aink="http://schemas.microsoft.com/office/drawing/2016/ink" xmlns:am3d="http://schemas.microsoft.com/office/drawing/2017/model3d" xmlns:o="urn:schemas-microsoft-com:office:office" xmlns:r="http://schemas.openxmlformats.org/officeDocument/2006/relationships" xmlns:m="http://schemas.openxmlformats.org/officeDocument/2006/math" xmlns:v="urn:schemas-microsoft-com:vml" xmlns:wp14="http://schemas.microsoft.com/office/word/2010/wordprocessingDrawing" xmlns:wp="http://schemas.openxmlformats.org/drawingml/2006/wordprocessingDrawing" xmlns:w10="urn:schemas-microsoft-com:office:word" xmlns:w="http://schemas.openxmlformats.org/wordprocessingml/2006/main" xmlns:w14="http://schemas.microsoft.com/office/word/2010/wordml" xmlns:w15="http://schemas.microsoft.com/office/word/2012/wordml" xmlns:w16cex="http://schemas.microsoft.com/office/word/2018/wordml/cex" xmlns:w16cid="http://schemas.microsoft.com/office/word/2016/wordml/cid" xmlns:w16="http://schemas.microsoft.com/office/word/2018/wordml" xmlns:w16sdtdh="http://schemas.microsoft.com/office/word/2020/wordml/sdtdatahash" xmlns:w16se="http://schemas.microsoft.com/office/word/2015/wordml/symex" xmlns:wpg="http://schemas.microsoft.com/office/word/2010/wordprocessingGroup" xmlns:wpi="http://schemas.microsoft.com/office/word/2010/wordprocessingInk" xmlns:wne="http://schemas.microsoft.com/office/word/2006/wordml" xmlns:wps="http://schemas.microsoft.com/office/word/2010/wordprocessingShape" mc:Ignorable="w14 w15 w16se w16cid w16 w16cex w16sdtdh wp14">
   <w:p>
     <w:pPr>
       <w:pStyle w:val="Piedepgina"/>
@@ -6788,7 +7223,7 @@
 </file>
 
 <file path=word/footnotes.xml><?xml version="1.0" encoding="utf-8"?>
-<w:footnotes xmlns:wpc="http://schemas.microsoft.com/office/word/2010/wordprocessingCanvas" xmlns:cx="http://schemas.microsoft.com/office/drawing/2014/chartex" xmlns:cx1="http://schemas.microsoft.com/office/drawing/2015/9/8/chartex" xmlns:cx2="http://schemas.microsoft.com/office/drawing/2015/10/21/chartex" xmlns:cx3="http://schemas.microsoft.com/office/drawing/2016/5/9/chartex" xmlns:cx4="http://schemas.microsoft.com/office/drawing/2016/5/10/chartex" xmlns:cx5="http://schemas.microsoft.com/office/drawing/2016/5/11/chartex" xmlns:cx6="http://schemas.microsoft.com/office/drawing/2016/5/12/chartex" xmlns:cx7="http://schemas.microsoft.com/office/drawing/2016/5/13/chartex" xmlns:cx8="http://schemas.microsoft.com/office/drawing/2016/5/14/chartex" xmlns:mc="http://schemas.openxmlformats.org/markup-compatibility/2006" xmlns:aink="http://schemas.microsoft.com/office/drawing/2016/ink" xmlns:am3d="http://schemas.microsoft.com/office/drawing/2017/model3d" xmlns:o="urn:schemas-microsoft-com:office:office" xmlns:r="http://schemas.openxmlformats.org/officeDocument/2006/relationships" xmlns:m="http://schemas.openxmlformats.org/officeDocument/2006/math" xmlns:v="urn:schemas-microsoft-com:vml" xmlns:wp14="http://schemas.microsoft.com/office/word/2010/wordprocessingDrawing" xmlns:wp="http://schemas.openxmlformats.org/drawingml/2006/wordprocessingDrawing" xmlns:w10="urn:schemas-microsoft-com:office:word" xmlns:w="http://schemas.openxmlformats.org/wordprocessingml/2006/main" xmlns:w14="http://schemas.microsoft.com/office/word/2010/wordml" xmlns:w15="http://schemas.microsoft.com/office/word/2012/wordml" xmlns:w16cex="http://schemas.microsoft.com/office/word/2018/wordml/cex" xmlns:w16cid="http://schemas.microsoft.com/office/word/2016/wordml/cid" xmlns:w16="http://schemas.microsoft.com/office/word/2018/wordml" xmlns:w16se="http://schemas.microsoft.com/office/word/2015/wordml/symex" xmlns:wpg="http://schemas.microsoft.com/office/word/2010/wordprocessingGroup" xmlns:wpi="http://schemas.microsoft.com/office/word/2010/wordprocessingInk" xmlns:wne="http://schemas.microsoft.com/office/word/2006/wordml" xmlns:wps="http://schemas.microsoft.com/office/word/2010/wordprocessingShape" mc:Ignorable="w14 w15 w16se w16cid w16 w16cex wp14">
+<w:footnotes xmlns:wpc="http://schemas.microsoft.com/office/word/2010/wordprocessingCanvas" xmlns:cx="http://schemas.microsoft.com/office/drawing/2014/chartex" xmlns:cx1="http://schemas.microsoft.com/office/drawing/2015/9/8/chartex" xmlns:cx2="http://schemas.microsoft.com/office/drawing/2015/10/21/chartex" xmlns:cx3="http://schemas.microsoft.com/office/drawing/2016/5/9/chartex" xmlns:cx4="http://schemas.microsoft.com/office/drawing/2016/5/10/chartex" xmlns:cx5="http://schemas.microsoft.com/office/drawing/2016/5/11/chartex" xmlns:cx6="http://schemas.microsoft.com/office/drawing/2016/5/12/chartex" xmlns:cx7="http://schemas.microsoft.com/office/drawing/2016/5/13/chartex" xmlns:cx8="http://schemas.microsoft.com/office/drawing/2016/5/14/chartex" xmlns:mc="http://schemas.openxmlformats.org/markup-compatibility/2006" xmlns:aink="http://schemas.microsoft.com/office/drawing/2016/ink" xmlns:am3d="http://schemas.microsoft.com/office/drawing/2017/model3d" xmlns:o="urn:schemas-microsoft-com:office:office" xmlns:r="http://schemas.openxmlformats.org/officeDocument/2006/relationships" xmlns:m="http://schemas.openxmlformats.org/officeDocument/2006/math" xmlns:v="urn:schemas-microsoft-com:vml" xmlns:wp14="http://schemas.microsoft.com/office/word/2010/wordprocessingDrawing" xmlns:wp="http://schemas.openxmlformats.org/drawingml/2006/wordprocessingDrawing" xmlns:w10="urn:schemas-microsoft-com:office:word" xmlns:w="http://schemas.openxmlformats.org/wordprocessingml/2006/main" xmlns:w14="http://schemas.microsoft.com/office/word/2010/wordml" xmlns:w15="http://schemas.microsoft.com/office/word/2012/wordml" xmlns:w16cex="http://schemas.microsoft.com/office/word/2018/wordml/cex" xmlns:w16cid="http://schemas.microsoft.com/office/word/2016/wordml/cid" xmlns:w16="http://schemas.microsoft.com/office/word/2018/wordml" xmlns:w16sdtdh="http://schemas.microsoft.com/office/word/2020/wordml/sdtdatahash" xmlns:w16se="http://schemas.microsoft.com/office/word/2015/wordml/symex" xmlns:wpg="http://schemas.microsoft.com/office/word/2010/wordprocessingGroup" xmlns:wpi="http://schemas.microsoft.com/office/word/2010/wordprocessingInk" xmlns:wne="http://schemas.microsoft.com/office/word/2006/wordml" xmlns:wps="http://schemas.microsoft.com/office/word/2010/wordprocessingShape" mc:Ignorable="w14 w15 w16se w16cid w16 w16cex w16sdtdh wp14">
   <w:footnote w:type="separator" w:id="-1">
     <w:p>
       <w:pPr>
@@ -6813,7 +7248,7 @@
 </file>
 
 <file path=word/header1.xml><?xml version="1.0" encoding="utf-8"?>
-<w:hdr xmlns:wpc="http://schemas.microsoft.com/office/word/2010/wordprocessingCanvas" xmlns:cx="http://schemas.microsoft.com/office/drawing/2014/chartex" xmlns:cx1="http://schemas.microsoft.com/office/drawing/2015/9/8/chartex" xmlns:cx2="http://schemas.microsoft.com/office/drawing/2015/10/21/chartex" xmlns:cx3="http://schemas.microsoft.com/office/drawing/2016/5/9/chartex" xmlns:cx4="http://schemas.microsoft.com/office/drawing/2016/5/10/chartex" xmlns:cx5="http://schemas.microsoft.com/office/drawing/2016/5/11/chartex" xmlns:cx6="http://schemas.microsoft.com/office/drawing/2016/5/12/chartex" xmlns:cx7="http://schemas.microsoft.com/office/drawing/2016/5/13/chartex" xmlns:cx8="http://schemas.microsoft.com/office/drawing/2016/5/14/chartex" xmlns:mc="http://schemas.openxmlformats.org/markup-compatibility/2006" xmlns:aink="http://schemas.microsoft.com/office/drawing/2016/ink" xmlns:am3d="http://schemas.microsoft.com/office/drawing/2017/model3d" xmlns:o="urn:schemas-microsoft-com:office:office" xmlns:r="http://schemas.openxmlformats.org/officeDocument/2006/relationships" xmlns:m="http://schemas.openxmlformats.org/officeDocument/2006/math" xmlns:v="urn:schemas-microsoft-com:vml" xmlns:wp14="http://schemas.microsoft.com/office/word/2010/wordprocessingDrawing" xmlns:wp="http://schemas.openxmlformats.org/drawingml/2006/wordprocessingDrawing" xmlns:w10="urn:schemas-microsoft-com:office:word" xmlns:w="http://schemas.openxmlformats.org/wordprocessingml/2006/main" xmlns:w14="http://schemas.microsoft.com/office/word/2010/wordml" xmlns:w15="http://schemas.microsoft.com/office/word/2012/wordml" xmlns:w16cex="http://schemas.microsoft.com/office/word/2018/wordml/cex" xmlns:w16cid="http://schemas.microsoft.com/office/word/2016/wordml/cid" xmlns:w16="http://schemas.microsoft.com/office/word/2018/wordml" xmlns:w16se="http://schemas.microsoft.com/office/word/2015/wordml/symex" xmlns:wpg="http://schemas.microsoft.com/office/word/2010/wordprocessingGroup" xmlns:wpi="http://schemas.microsoft.com/office/word/2010/wordprocessingInk" xmlns:wne="http://schemas.microsoft.com/office/word/2006/wordml" xmlns:wps="http://schemas.microsoft.com/office/word/2010/wordprocessingShape" mc:Ignorable="w14 w15 w16se w16cid w16 w16cex wp14">
+<w:hdr xmlns:wpc="http://schemas.microsoft.com/office/word/2010/wordprocessingCanvas" xmlns:cx="http://schemas.microsoft.com/office/drawing/2014/chartex" xmlns:cx1="http://schemas.microsoft.com/office/drawing/2015/9/8/chartex" xmlns:cx2="http://schemas.microsoft.com/office/drawing/2015/10/21/chartex" xmlns:cx3="http://schemas.microsoft.com/office/drawing/2016/5/9/chartex" xmlns:cx4="http://schemas.microsoft.com/office/drawing/2016/5/10/chartex" xmlns:cx5="http://schemas.microsoft.com/office/drawing/2016/5/11/chartex" xmlns:cx6="http://schemas.microsoft.com/office/drawing/2016/5/12/chartex" xmlns:cx7="http://schemas.microsoft.com/office/drawing/2016/5/13/chartex" xmlns:cx8="http://schemas.microsoft.com/office/drawing/2016/5/14/chartex" xmlns:mc="http://schemas.openxmlformats.org/markup-compatibility/2006" xmlns:aink="http://schemas.microsoft.com/office/drawing/2016/ink" xmlns:am3d="http://schemas.microsoft.com/office/drawing/2017/model3d" xmlns:o="urn:schemas-microsoft-com:office:office" xmlns:r="http://schemas.openxmlformats.org/officeDocument/2006/relationships" xmlns:m="http://schemas.openxmlformats.org/officeDocument/2006/math" xmlns:v="urn:schemas-microsoft-com:vml" xmlns:wp14="http://schemas.microsoft.com/office/word/2010/wordprocessingDrawing" xmlns:wp="http://schemas.openxmlformats.org/drawingml/2006/wordprocessingDrawing" xmlns:w10="urn:schemas-microsoft-com:office:word" xmlns:w="http://schemas.openxmlformats.org/wordprocessingml/2006/main" xmlns:w14="http://schemas.microsoft.com/office/word/2010/wordml" xmlns:w15="http://schemas.microsoft.com/office/word/2012/wordml" xmlns:w16cex="http://schemas.microsoft.com/office/word/2018/wordml/cex" xmlns:w16cid="http://schemas.microsoft.com/office/word/2016/wordml/cid" xmlns:w16="http://schemas.microsoft.com/office/word/2018/wordml" xmlns:w16sdtdh="http://schemas.microsoft.com/office/word/2020/wordml/sdtdatahash" xmlns:w16se="http://schemas.microsoft.com/office/word/2015/wordml/symex" xmlns:wpg="http://schemas.microsoft.com/office/word/2010/wordprocessingGroup" xmlns:wpi="http://schemas.microsoft.com/office/word/2010/wordprocessingInk" xmlns:wne="http://schemas.microsoft.com/office/word/2006/wordml" xmlns:wps="http://schemas.microsoft.com/office/word/2010/wordprocessingShape" mc:Ignorable="w14 w15 w16se w16cid w16 w16cex w16sdtdh wp14">
   <w:p>
     <w:pPr>
       <w:pStyle w:val="Encabezado"/>
@@ -6853,7 +7288,7 @@
 </file>
 
 <file path=word/header2.xml><?xml version="1.0" encoding="utf-8"?>
-<w:hdr xmlns:wpc="http://schemas.microsoft.com/office/word/2010/wordprocessingCanvas" xmlns:cx="http://schemas.microsoft.com/office/drawing/2014/chartex" xmlns:cx1="http://schemas.microsoft.com/office/drawing/2015/9/8/chartex" xmlns:cx2="http://schemas.microsoft.com/office/drawing/2015/10/21/chartex" xmlns:cx3="http://schemas.microsoft.com/office/drawing/2016/5/9/chartex" xmlns:cx4="http://schemas.microsoft.com/office/drawing/2016/5/10/chartex" xmlns:cx5="http://schemas.microsoft.com/office/drawing/2016/5/11/chartex" xmlns:cx6="http://schemas.microsoft.com/office/drawing/2016/5/12/chartex" xmlns:cx7="http://schemas.microsoft.com/office/drawing/2016/5/13/chartex" xmlns:cx8="http://schemas.microsoft.com/office/drawing/2016/5/14/chartex" xmlns:mc="http://schemas.openxmlformats.org/markup-compatibility/2006" xmlns:aink="http://schemas.microsoft.com/office/drawing/2016/ink" xmlns:am3d="http://schemas.microsoft.com/office/drawing/2017/model3d" xmlns:o="urn:schemas-microsoft-com:office:office" xmlns:r="http://schemas.openxmlformats.org/officeDocument/2006/relationships" xmlns:m="http://schemas.openxmlformats.org/officeDocument/2006/math" xmlns:v="urn:schemas-microsoft-com:vml" xmlns:wp14="http://schemas.microsoft.com/office/word/2010/wordprocessingDrawing" xmlns:wp="http://schemas.openxmlformats.org/drawingml/2006/wordprocessingDrawing" xmlns:w10="urn:schemas-microsoft-com:office:word" xmlns:w="http://schemas.openxmlformats.org/wordprocessingml/2006/main" xmlns:w14="http://schemas.microsoft.com/office/word/2010/wordml" xmlns:w15="http://schemas.microsoft.com/office/word/2012/wordml" xmlns:w16cex="http://schemas.microsoft.com/office/word/2018/wordml/cex" xmlns:w16cid="http://schemas.microsoft.com/office/word/2016/wordml/cid" xmlns:w16="http://schemas.microsoft.com/office/word/2018/wordml" xmlns:w16se="http://schemas.microsoft.com/office/word/2015/wordml/symex" xmlns:wpg="http://schemas.microsoft.com/office/word/2010/wordprocessingGroup" xmlns:wpi="http://schemas.microsoft.com/office/word/2010/wordprocessingInk" xmlns:wne="http://schemas.microsoft.com/office/word/2006/wordml" xmlns:wps="http://schemas.microsoft.com/office/word/2010/wordprocessingShape" mc:Ignorable="w14 w15 w16se w16cid w16 w16cex wp14">
+<w:hdr xmlns:wpc="http://schemas.microsoft.com/office/word/2010/wordprocessingCanvas" xmlns:cx="http://schemas.microsoft.com/office/drawing/2014/chartex" xmlns:cx1="http://schemas.microsoft.com/office/drawing/2015/9/8/chartex" xmlns:cx2="http://schemas.microsoft.com/office/drawing/2015/10/21/chartex" xmlns:cx3="http://schemas.microsoft.com/office/drawing/2016/5/9/chartex" xmlns:cx4="http://schemas.microsoft.com/office/drawing/2016/5/10/chartex" xmlns:cx5="http://schemas.microsoft.com/office/drawing/2016/5/11/chartex" xmlns:cx6="http://schemas.microsoft.com/office/drawing/2016/5/12/chartex" xmlns:cx7="http://schemas.microsoft.com/office/drawing/2016/5/13/chartex" xmlns:cx8="http://schemas.microsoft.com/office/drawing/2016/5/14/chartex" xmlns:mc="http://schemas.openxmlformats.org/markup-compatibility/2006" xmlns:aink="http://schemas.microsoft.com/office/drawing/2016/ink" xmlns:am3d="http://schemas.microsoft.com/office/drawing/2017/model3d" xmlns:o="urn:schemas-microsoft-com:office:office" xmlns:r="http://schemas.openxmlformats.org/officeDocument/2006/relationships" xmlns:m="http://schemas.openxmlformats.org/officeDocument/2006/math" xmlns:v="urn:schemas-microsoft-com:vml" xmlns:wp14="http://schemas.microsoft.com/office/word/2010/wordprocessingDrawing" xmlns:wp="http://schemas.openxmlformats.org/drawingml/2006/wordprocessingDrawing" xmlns:w10="urn:schemas-microsoft-com:office:word" xmlns:w="http://schemas.openxmlformats.org/wordprocessingml/2006/main" xmlns:w14="http://schemas.microsoft.com/office/word/2010/wordml" xmlns:w15="http://schemas.microsoft.com/office/word/2012/wordml" xmlns:w16cex="http://schemas.microsoft.com/office/word/2018/wordml/cex" xmlns:w16cid="http://schemas.microsoft.com/office/word/2016/wordml/cid" xmlns:w16="http://schemas.microsoft.com/office/word/2018/wordml" xmlns:w16sdtdh="http://schemas.microsoft.com/office/word/2020/wordml/sdtdatahash" xmlns:w16se="http://schemas.microsoft.com/office/word/2015/wordml/symex" xmlns:wpg="http://schemas.microsoft.com/office/word/2010/wordprocessingGroup" xmlns:wpi="http://schemas.microsoft.com/office/word/2010/wordprocessingInk" xmlns:wne="http://schemas.microsoft.com/office/word/2006/wordml" xmlns:wps="http://schemas.microsoft.com/office/word/2010/wordprocessingShape" mc:Ignorable="w14 w15 w16se w16cid w16 w16cex w16sdtdh wp14">
   <w:p>
     <w:pPr>
       <w:pStyle w:val="Encabezado"/>
@@ -6893,7 +7328,7 @@
 </file>
 
 <file path=word/header3.xml><?xml version="1.0" encoding="utf-8"?>
-<w:hdr xmlns:wpc="http://schemas.microsoft.com/office/word/2010/wordprocessingCanvas" xmlns:cx="http://schemas.microsoft.com/office/drawing/2014/chartex" xmlns:cx1="http://schemas.microsoft.com/office/drawing/2015/9/8/chartex" xmlns:cx2="http://schemas.microsoft.com/office/drawing/2015/10/21/chartex" xmlns:cx3="http://schemas.microsoft.com/office/drawing/2016/5/9/chartex" xmlns:cx4="http://schemas.microsoft.com/office/drawing/2016/5/10/chartex" xmlns:cx5="http://schemas.microsoft.com/office/drawing/2016/5/11/chartex" xmlns:cx6="http://schemas.microsoft.com/office/drawing/2016/5/12/chartex" xmlns:cx7="http://schemas.microsoft.com/office/drawing/2016/5/13/chartex" xmlns:cx8="http://schemas.microsoft.com/office/drawing/2016/5/14/chartex" xmlns:mc="http://schemas.openxmlformats.org/markup-compatibility/2006" xmlns:aink="http://schemas.microsoft.com/office/drawing/2016/ink" xmlns:am3d="http://schemas.microsoft.com/office/drawing/2017/model3d" xmlns:o="urn:schemas-microsoft-com:office:office" xmlns:r="http://schemas.openxmlformats.org/officeDocument/2006/relationships" xmlns:m="http://schemas.openxmlformats.org/officeDocument/2006/math" xmlns:v="urn:schemas-microsoft-com:vml" xmlns:wp14="http://schemas.microsoft.com/office/word/2010/wordprocessingDrawing" xmlns:wp="http://schemas.openxmlformats.org/drawingml/2006/wordprocessingDrawing" xmlns:w10="urn:schemas-microsoft-com:office:word" xmlns:w="http://schemas.openxmlformats.org/wordprocessingml/2006/main" xmlns:w14="http://schemas.microsoft.com/office/word/2010/wordml" xmlns:w15="http://schemas.microsoft.com/office/word/2012/wordml" xmlns:w16cex="http://schemas.microsoft.com/office/word/2018/wordml/cex" xmlns:w16cid="http://schemas.microsoft.com/office/word/2016/wordml/cid" xmlns:w16="http://schemas.microsoft.com/office/word/2018/wordml" xmlns:w16se="http://schemas.microsoft.com/office/word/2015/wordml/symex" xmlns:wpg="http://schemas.microsoft.com/office/word/2010/wordprocessingGroup" xmlns:wpi="http://schemas.microsoft.com/office/word/2010/wordprocessingInk" xmlns:wne="http://schemas.microsoft.com/office/word/2006/wordml" xmlns:wps="http://schemas.microsoft.com/office/word/2010/wordprocessingShape" mc:Ignorable="w14 w15 w16se w16cid w16 w16cex wp14">
+<w:hdr xmlns:wpc="http://schemas.microsoft.com/office/word/2010/wordprocessingCanvas" xmlns:cx="http://schemas.microsoft.com/office/drawing/2014/chartex" xmlns:cx1="http://schemas.microsoft.com/office/drawing/2015/9/8/chartex" xmlns:cx2="http://schemas.microsoft.com/office/drawing/2015/10/21/chartex" xmlns:cx3="http://schemas.microsoft.com/office/drawing/2016/5/9/chartex" xmlns:cx4="http://schemas.microsoft.com/office/drawing/2016/5/10/chartex" xmlns:cx5="http://schemas.microsoft.com/office/drawing/2016/5/11/chartex" xmlns:cx6="http://schemas.microsoft.com/office/drawing/2016/5/12/chartex" xmlns:cx7="http://schemas.microsoft.com/office/drawing/2016/5/13/chartex" xmlns:cx8="http://schemas.microsoft.com/office/drawing/2016/5/14/chartex" xmlns:mc="http://schemas.openxmlformats.org/markup-compatibility/2006" xmlns:aink="http://schemas.microsoft.com/office/drawing/2016/ink" xmlns:am3d="http://schemas.microsoft.com/office/drawing/2017/model3d" xmlns:o="urn:schemas-microsoft-com:office:office" xmlns:r="http://schemas.openxmlformats.org/officeDocument/2006/relationships" xmlns:m="http://schemas.openxmlformats.org/officeDocument/2006/math" xmlns:v="urn:schemas-microsoft-com:vml" xmlns:wp14="http://schemas.microsoft.com/office/word/2010/wordprocessingDrawing" xmlns:wp="http://schemas.openxmlformats.org/drawingml/2006/wordprocessingDrawing" xmlns:w10="urn:schemas-microsoft-com:office:word" xmlns:w="http://schemas.openxmlformats.org/wordprocessingml/2006/main" xmlns:w14="http://schemas.microsoft.com/office/word/2010/wordml" xmlns:w15="http://schemas.microsoft.com/office/word/2012/wordml" xmlns:w16cex="http://schemas.microsoft.com/office/word/2018/wordml/cex" xmlns:w16cid="http://schemas.microsoft.com/office/word/2016/wordml/cid" xmlns:w16="http://schemas.microsoft.com/office/word/2018/wordml" xmlns:w16sdtdh="http://schemas.microsoft.com/office/word/2020/wordml/sdtdatahash" xmlns:w16se="http://schemas.microsoft.com/office/word/2015/wordml/symex" xmlns:wpg="http://schemas.microsoft.com/office/word/2010/wordprocessingGroup" xmlns:wpi="http://schemas.microsoft.com/office/word/2010/wordprocessingInk" xmlns:wne="http://schemas.microsoft.com/office/word/2006/wordml" xmlns:wps="http://schemas.microsoft.com/office/word/2010/wordprocessingShape" mc:Ignorable="w14 w15 w16se w16cid w16 w16cex w16sdtdh wp14">
   <w:p>
     <w:pPr>
       <w:pStyle w:val="Encabezado"/>
@@ -6933,7 +7368,7 @@
 </file>
 
 <file path=word/numbering.xml><?xml version="1.0" encoding="utf-8"?>
-<w:numbering xmlns:wpc="http://schemas.microsoft.com/office/word/2010/wordprocessingCanvas" xmlns:cx="http://schemas.microsoft.com/office/drawing/2014/chartex" xmlns:cx1="http://schemas.microsoft.com/office/drawing/2015/9/8/chartex" xmlns:cx2="http://schemas.microsoft.com/office/drawing/2015/10/21/chartex" xmlns:cx3="http://schemas.microsoft.com/office/drawing/2016/5/9/chartex" xmlns:cx4="http://schemas.microsoft.com/office/drawing/2016/5/10/chartex" xmlns:cx5="http://schemas.microsoft.com/office/drawing/2016/5/11/chartex" xmlns:cx6="http://schemas.microsoft.com/office/drawing/2016/5/12/chartex" xmlns:cx7="http://schemas.microsoft.com/office/drawing/2016/5/13/chartex" xmlns:cx8="http://schemas.microsoft.com/office/drawing/2016/5/14/chartex" xmlns:mc="http://schemas.openxmlformats.org/markup-compatibility/2006" xmlns:aink="http://schemas.microsoft.com/office/drawing/2016/ink" xmlns:am3d="http://schemas.microsoft.com/office/drawing/2017/model3d" xmlns:o="urn:schemas-microsoft-com:office:office" xmlns:r="http://schemas.openxmlformats.org/officeDocument/2006/relationships" xmlns:m="http://schemas.openxmlformats.org/officeDocument/2006/math" xmlns:v="urn:schemas-microsoft-com:vml" xmlns:wp14="http://schemas.microsoft.com/office/word/2010/wordprocessingDrawing" xmlns:wp="http://schemas.openxmlformats.org/drawingml/2006/wordprocessingDrawing" xmlns:w10="urn:schemas-microsoft-com:office:word" xmlns:w="http://schemas.openxmlformats.org/wordprocessingml/2006/main" xmlns:w14="http://schemas.microsoft.com/office/word/2010/wordml" xmlns:w15="http://schemas.microsoft.com/office/word/2012/wordml" xmlns:w16cex="http://schemas.microsoft.com/office/word/2018/wordml/cex" xmlns:w16cid="http://schemas.microsoft.com/office/word/2016/wordml/cid" xmlns:w16="http://schemas.microsoft.com/office/word/2018/wordml" xmlns:w16se="http://schemas.microsoft.com/office/word/2015/wordml/symex" xmlns:wpg="http://schemas.microsoft.com/office/word/2010/wordprocessingGroup" xmlns:wpi="http://schemas.microsoft.com/office/word/2010/wordprocessingInk" xmlns:wne="http://schemas.microsoft.com/office/word/2006/wordml" xmlns:wps="http://schemas.microsoft.com/office/word/2010/wordprocessingShape" mc:Ignorable="w14 w15 w16se w16cid w16 w16cex wp14">
+<w:numbering xmlns:wpc="http://schemas.microsoft.com/office/word/2010/wordprocessingCanvas" xmlns:cx="http://schemas.microsoft.com/office/drawing/2014/chartex" xmlns:cx1="http://schemas.microsoft.com/office/drawing/2015/9/8/chartex" xmlns:cx2="http://schemas.microsoft.com/office/drawing/2015/10/21/chartex" xmlns:cx3="http://schemas.microsoft.com/office/drawing/2016/5/9/chartex" xmlns:cx4="http://schemas.microsoft.com/office/drawing/2016/5/10/chartex" xmlns:cx5="http://schemas.microsoft.com/office/drawing/2016/5/11/chartex" xmlns:cx6="http://schemas.microsoft.com/office/drawing/2016/5/12/chartex" xmlns:cx7="http://schemas.microsoft.com/office/drawing/2016/5/13/chartex" xmlns:cx8="http://schemas.microsoft.com/office/drawing/2016/5/14/chartex" xmlns:mc="http://schemas.openxmlformats.org/markup-compatibility/2006" xmlns:aink="http://schemas.microsoft.com/office/drawing/2016/ink" xmlns:am3d="http://schemas.microsoft.com/office/drawing/2017/model3d" xmlns:o="urn:schemas-microsoft-com:office:office" xmlns:r="http://schemas.openxmlformats.org/officeDocument/2006/relationships" xmlns:m="http://schemas.openxmlformats.org/officeDocument/2006/math" xmlns:v="urn:schemas-microsoft-com:vml" xmlns:wp14="http://schemas.microsoft.com/office/word/2010/wordprocessingDrawing" xmlns:wp="http://schemas.openxmlformats.org/drawingml/2006/wordprocessingDrawing" xmlns:w10="urn:schemas-microsoft-com:office:word" xmlns:w="http://schemas.openxmlformats.org/wordprocessingml/2006/main" xmlns:w14="http://schemas.microsoft.com/office/word/2010/wordml" xmlns:w15="http://schemas.microsoft.com/office/word/2012/wordml" xmlns:w16cex="http://schemas.microsoft.com/office/word/2018/wordml/cex" xmlns:w16cid="http://schemas.microsoft.com/office/word/2016/wordml/cid" xmlns:w16="http://schemas.microsoft.com/office/word/2018/wordml" xmlns:w16sdtdh="http://schemas.microsoft.com/office/word/2020/wordml/sdtdatahash" xmlns:w16se="http://schemas.microsoft.com/office/word/2015/wordml/symex" xmlns:wpg="http://schemas.microsoft.com/office/word/2010/wordprocessingGroup" xmlns:wpi="http://schemas.microsoft.com/office/word/2010/wordprocessingInk" xmlns:wne="http://schemas.microsoft.com/office/word/2006/wordml" xmlns:wps="http://schemas.microsoft.com/office/word/2010/wordprocessingShape" mc:Ignorable="w14 w15 w16se w16cid w16 w16cex w16sdtdh wp14">
   <w:abstractNum w:abstractNumId="0" w15:restartNumberingAfterBreak="0">
     <w:nsid w:val="14C75445"/>
     <w:multiLevelType w:val="hybridMultilevel"/>
@@ -7286,7 +7721,7 @@
 </file>
 
 <file path=word/styles.xml><?xml version="1.0" encoding="utf-8"?>
-<w:styles xmlns:mc="http://schemas.openxmlformats.org/markup-compatibility/2006" xmlns:r="http://schemas.openxmlformats.org/officeDocument/2006/relationships" xmlns:w="http://schemas.openxmlformats.org/wordprocessingml/2006/main" xmlns:w14="http://schemas.microsoft.com/office/word/2010/wordml" xmlns:w15="http://schemas.microsoft.com/office/word/2012/wordml" xmlns:w16cex="http://schemas.microsoft.com/office/word/2018/wordml/cex" xmlns:w16cid="http://schemas.microsoft.com/office/word/2016/wordml/cid" xmlns:w16="http://schemas.microsoft.com/office/word/2018/wordml" xmlns:w16se="http://schemas.microsoft.com/office/word/2015/wordml/symex" mc:Ignorable="w14 w15 w16se w16cid w16 w16cex">
+<w:styles xmlns:mc="http://schemas.openxmlformats.org/markup-compatibility/2006" xmlns:r="http://schemas.openxmlformats.org/officeDocument/2006/relationships" xmlns:w="http://schemas.openxmlformats.org/wordprocessingml/2006/main" xmlns:w14="http://schemas.microsoft.com/office/word/2010/wordml" xmlns:w15="http://schemas.microsoft.com/office/word/2012/wordml" xmlns:w16cex="http://schemas.microsoft.com/office/word/2018/wordml/cex" xmlns:w16cid="http://schemas.microsoft.com/office/word/2016/wordml/cid" xmlns:w16="http://schemas.microsoft.com/office/word/2018/wordml" xmlns:w16sdtdh="http://schemas.microsoft.com/office/word/2020/wordml/sdtdatahash" xmlns:w16se="http://schemas.microsoft.com/office/word/2015/wordml/symex" mc:Ignorable="w14 w15 w16se w16cid w16 w16cex w16sdtdh">
   <w:docDefaults>
     <w:rPrDefault>
       <w:rPr>

</xml_diff>